<commit_message>
updated added new field refinance acquisition to thing
</commit_message>
<xml_diff>
--- a/force-app/main/default/staticresources/AdvanceDocuments/Bridge_Intake_Form.docx
+++ b/force-app/main/default/staticresources/AdvanceDocuments/Bridge_Intake_Form.docx
@@ -27,19 +27,61 @@
         <w:rPr>
           <w:bCs/>
         </w:rPr>
-        <w:t>{Deal__r.LOC_Loan_Type__c}</w:t>
-      </w:r>
+        <w:t>{</w:t>
+      </w:r>
+      <w:proofErr w:type="spellStart"/>
       <w:r>
         <w:rPr>
           <w:bCs/>
         </w:rPr>
+        <w:t>Deal__r.LOC_Loan_Type__c</w:t>
+      </w:r>
+      <w:proofErr w:type="spellEnd"/>
+      <w:r>
+        <w:rPr>
+          <w:bCs/>
+        </w:rPr>
+        <w:t>}</w:t>
+      </w:r>
+      <w:r>
+        <w:rPr>
+          <w:bCs/>
+        </w:rPr>
         <w:t xml:space="preserve"> / </w:t>
       </w:r>
       <w:r>
         <w:rPr>
           <w:bCs/>
         </w:rPr>
-        <w:t xml:space="preserve">{Deal__r.Product_Sub_Type__c} </w:t>
+        <w:t>{</w:t>
+      </w:r>
+      <w:proofErr w:type="spellStart"/>
+      <w:r>
+        <w:rPr>
+          <w:bCs/>
+        </w:rPr>
+        <w:t>Deal__</w:t>
+      </w:r>
+      <w:proofErr w:type="gramStart"/>
+      <w:r>
+        <w:rPr>
+          <w:bCs/>
+        </w:rPr>
+        <w:t>r.Product</w:t>
+      </w:r>
+      <w:proofErr w:type="gramEnd"/>
+      <w:r>
+        <w:rPr>
+          <w:bCs/>
+        </w:rPr>
+        <w:t>_Sub_Type__c</w:t>
+      </w:r>
+      <w:proofErr w:type="spellEnd"/>
+      <w:r>
+        <w:rPr>
+          <w:bCs/>
+        </w:rPr>
+        <w:t xml:space="preserve">} </w:t>
       </w:r>
       <w:r>
         <w:rPr>
@@ -95,7 +137,23 @@
         <w:t xml:space="preserve">Loan No. </w:t>
       </w:r>
       <w:r>
-        <w:t>{Deal__r.Deal_Loan_Number__c}</w:t>
+        <w:t>{</w:t>
+      </w:r>
+      <w:proofErr w:type="spellStart"/>
+      <w:r>
+        <w:t>Deal__</w:t>
+      </w:r>
+      <w:proofErr w:type="gramStart"/>
+      <w:r>
+        <w:t>r.Deal</w:t>
+      </w:r>
+      <w:proofErr w:type="gramEnd"/>
+      <w:r>
+        <w:t>_Loan_Number__c</w:t>
+      </w:r>
+      <w:proofErr w:type="spellEnd"/>
+      <w:r>
+        <w:t>}</w:t>
       </w:r>
     </w:p>
     <w:p>
@@ -175,21 +233,54 @@
           <w:rFonts w:cstheme="minorHAnsi"/>
           <w:u w:val="single"/>
         </w:rPr>
-        <w:t>Deal__r.Borrower_Entity__r.Name</w:t>
-      </w:r>
+        <w:t>Deal__</w:t>
+      </w:r>
+      <w:proofErr w:type="gramStart"/>
       <w:r>
         <w:rPr>
           <w:rFonts w:cstheme="minorHAnsi"/>
           <w:u w:val="single"/>
         </w:rPr>
-        <w:t>}</w:t>
-      </w:r>
+        <w:t>r.Borrower</w:t>
+      </w:r>
+      <w:proofErr w:type="gramEnd"/>
       <w:r>
         <w:rPr>
           <w:rFonts w:cstheme="minorHAnsi"/>
           <w:u w:val="single"/>
         </w:rPr>
-        <w:t>, {Deal__r.Borrower_Entity__r.</w:t>
+        <w:t>_Entity__</w:t>
+      </w:r>
+      <w:proofErr w:type="spellStart"/>
+      <w:r>
+        <w:rPr>
+          <w:rFonts w:cstheme="minorHAnsi"/>
+          <w:u w:val="single"/>
+        </w:rPr>
+        <w:t>r.Name</w:t>
+      </w:r>
+      <w:proofErr w:type="spellEnd"/>
+      <w:r>
+        <w:rPr>
+          <w:rFonts w:cstheme="minorHAnsi"/>
+          <w:u w:val="single"/>
+        </w:rPr>
+        <w:t>}</w:t>
+      </w:r>
+      <w:r>
+        <w:rPr>
+          <w:rFonts w:cstheme="minorHAnsi"/>
+          <w:u w:val="single"/>
+        </w:rPr>
+        <w:t>, {</w:t>
+      </w:r>
+      <w:proofErr w:type="spellStart"/>
+      <w:r>
+        <w:rPr>
+          <w:rFonts w:cstheme="minorHAnsi"/>
+          <w:u w:val="single"/>
+        </w:rPr>
+        <w:t>Deal__r.Borrower_Entity__r.</w:t>
       </w:r>
       <w:r>
         <w:rPr>
@@ -199,6 +290,7 @@
         </w:rPr>
         <w:t>Company_Jurisdiction__c</w:t>
       </w:r>
+      <w:proofErr w:type="spellEnd"/>
       <w:r>
         <w:rPr>
           <w:rFonts w:cstheme="minorHAnsi"/>
@@ -267,7 +359,15 @@
         <w:rPr>
           <w:u w:val="single"/>
         </w:rPr>
-        <w:t>{dealEdit.</w:t>
+        <w:t>{</w:t>
+      </w:r>
+      <w:proofErr w:type="spellStart"/>
+      <w:proofErr w:type="gramStart"/>
+      <w:r>
+        <w:rPr>
+          <w:u w:val="single"/>
+        </w:rPr>
+        <w:t>dealEdit.</w:t>
       </w:r>
       <w:r>
         <w:rPr>
@@ -275,15 +375,21 @@
         </w:rPr>
         <w:t>propertAddress</w:t>
       </w:r>
-      <w:r>
-        <w:rPr>
-          <w:u w:val="single"/>
-        </w:rPr>
-        <w:t>}</w:t>
-      </w:r>
-      <w:r>
-        <w:t>{/</w:t>
-      </w:r>
+      <w:proofErr w:type="spellEnd"/>
+      <w:r>
+        <w:rPr>
+          <w:u w:val="single"/>
+        </w:rPr>
+        <w:t>}</w:t>
+      </w:r>
+      <w:r>
+        <w:t>{</w:t>
+      </w:r>
+      <w:proofErr w:type="gramEnd"/>
+      <w:r>
+        <w:t>/</w:t>
+      </w:r>
+      <w:proofErr w:type="spellStart"/>
       <w:r>
         <w:rPr>
           <w:u w:val="single"/>
@@ -296,6 +402,7 @@
         </w:rPr>
         <w:t>propertAddressDisplay</w:t>
       </w:r>
+      <w:proofErr w:type="spellEnd"/>
       <w:r>
         <w:t>}</w:t>
       </w:r>
@@ -319,16 +426,31 @@
         <w:t xml:space="preserve"> </w:t>
       </w:r>
       <w:r>
-        <w:t>{Deal__r.LOC_Commitment__c</w:t>
-      </w:r>
-      <w:r>
-        <w:t xml:space="preserve"> | formatCurrency</w:t>
-      </w:r>
-      <w:r>
-        <w:t>}</w:t>
-      </w:r>
-      <w:r>
-        <w:t>{#dealEdit.</w:t>
+        <w:t>{</w:t>
+      </w:r>
+      <w:proofErr w:type="spellStart"/>
+      <w:r>
+        <w:t>Deal__r.LOC_Commitment__c</w:t>
+      </w:r>
+      <w:proofErr w:type="spellEnd"/>
+      <w:r>
+        <w:t xml:space="preserve"> | </w:t>
+      </w:r>
+      <w:proofErr w:type="spellStart"/>
+      <w:proofErr w:type="gramStart"/>
+      <w:r>
+        <w:t>formatCurrency</w:t>
+      </w:r>
+      <w:proofErr w:type="spellEnd"/>
+      <w:r>
+        <w:t>}</w:t>
+      </w:r>
+      <w:r>
+        <w:t>{</w:t>
+      </w:r>
+      <w:proofErr w:type="gramEnd"/>
+      <w:r>
+        <w:t>#dealEdit.</w:t>
       </w:r>
       <w:r>
         <w:t>s</w:t>
@@ -353,7 +475,15 @@
         </w:tabs>
       </w:pPr>
       <w:r>
-        <w:t>Indication or Property Type: {dealEdit.propType}{/dealEdit.sabFieldDisplay}{#dealEdit.nonSabFieldDisplay}</w:t>
+        <w:t>Refinance Acquisition: {</w:t>
+      </w:r>
+      <w:proofErr w:type="spellStart"/>
+      <w:r>
+        <w:t>dealEdit.refinanceAcquisition</w:t>
+      </w:r>
+      <w:proofErr w:type="spellEnd"/>
+      <w:r>
+        <w:t>}</w:t>
       </w:r>
     </w:p>
     <w:p>
@@ -369,37 +499,7 @@
         </w:tabs>
       </w:pPr>
       <w:r>
-        <w:t>Revolving: {Deal__r.Revolving1__c}</w:t>
-      </w:r>
-      <w:r>
-        <w:t>{/dealEdit.</w:t>
-      </w:r>
-      <w:r>
-        <w:t>nonSabFieldDisplay</w:t>
-      </w:r>
-      <w:r>
-        <w:t>}</w:t>
-      </w:r>
-      <w:r>
-        <w:t>{</w:t>
-      </w:r>
-      <w:r>
-        <w:t>#</w:t>
-      </w:r>
-      <w:r>
-        <w:rPr>
-          <w:u w:val="single"/>
-        </w:rPr>
-        <w:t>dealEdit.</w:t>
-      </w:r>
-      <w:r>
-        <w:rPr>
-          <w:u w:val="single"/>
-        </w:rPr>
-        <w:t>initialAdvanceDisplay</w:t>
-      </w:r>
-      <w:r>
-        <w:t>}</w:t>
+        <w:t>Indication or Property Type: {dealEdit.propType}{/dealEdit.sabFieldDisplay}{#dealEdit.nonSabFieldDisplay}</w:t>
       </w:r>
     </w:p>
     <w:p>
@@ -415,34 +515,30 @@
         </w:tabs>
       </w:pPr>
       <w:r>
-        <w:t>Initial Advance</w:t>
-      </w:r>
-      <w:r>
-        <w:t>:</w:t>
-      </w:r>
-      <w:r>
-        <w:t xml:space="preserve"> </w:t>
-      </w:r>
-      <w:r>
-        <w:rPr>
-          <w:u w:val="single"/>
-        </w:rPr>
-        <w:t>{dealEdit.</w:t>
-      </w:r>
-      <w:r>
-        <w:rPr>
-          <w:u w:val="single"/>
-        </w:rPr>
-        <w:t>initialAdvance</w:t>
-      </w:r>
-      <w:r>
-        <w:rPr>
-          <w:u w:val="single"/>
-        </w:rPr>
-        <w:t>}</w:t>
-      </w:r>
-      <w:r>
-        <w:t>{/</w:t>
+        <w:t>Revolving: {Deal__</w:t>
+      </w:r>
+      <w:proofErr w:type="gramStart"/>
+      <w:r>
+        <w:t>r.Revolving</w:t>
+      </w:r>
+      <w:proofErr w:type="gramEnd"/>
+      <w:r>
+        <w:t>1__c}</w:t>
+      </w:r>
+      <w:r>
+        <w:t>{/dealEdit.</w:t>
+      </w:r>
+      <w:r>
+        <w:t>nonSabFieldDisplay</w:t>
+      </w:r>
+      <w:r>
+        <w:t>}</w:t>
+      </w:r>
+      <w:r>
+        <w:t>{</w:t>
+      </w:r>
+      <w:r>
+        <w:t>#</w:t>
       </w:r>
       <w:r>
         <w:rPr>
@@ -455,24 +551,6 @@
           <w:u w:val="single"/>
         </w:rPr>
         <w:t>initialAdvanceDisplay</w:t>
-      </w:r>
-      <w:r>
-        <w:t>}</w:t>
-      </w:r>
-      <w:r>
-        <w:t>{#</w:t>
-      </w:r>
-      <w:r>
-        <w:rPr>
-          <w:u w:val="single"/>
-        </w:rPr>
-        <w:t>dealEdit.</w:t>
-      </w:r>
-      <w:r>
-        <w:rPr>
-          <w:u w:val="single"/>
-        </w:rPr>
-        <w:t>renovationAdvanceDisplay</w:t>
       </w:r>
       <w:r>
         <w:t>}</w:t>
@@ -491,7 +569,7 @@
         </w:tabs>
       </w:pPr>
       <w:r>
-        <w:t>{dealEdit.renovationAdvanceLabel}</w:t>
+        <w:t>Initial Advance</w:t>
       </w:r>
       <w:r>
         <w:t>:</w:t>
@@ -503,10 +581,51 @@
         <w:rPr>
           <w:u w:val="single"/>
         </w:rPr>
-        <w:t>{dealEdit.renovationAdvance}</w:t>
-      </w:r>
-      <w:r>
-        <w:t>{/</w:t>
+        <w:t>{</w:t>
+      </w:r>
+      <w:proofErr w:type="gramStart"/>
+      <w:r>
+        <w:rPr>
+          <w:u w:val="single"/>
+        </w:rPr>
+        <w:t>dealEdit.</w:t>
+      </w:r>
+      <w:r>
+        <w:rPr>
+          <w:u w:val="single"/>
+        </w:rPr>
+        <w:t>initialAdvance</w:t>
+      </w:r>
+      <w:r>
+        <w:rPr>
+          <w:u w:val="single"/>
+        </w:rPr>
+        <w:t>}</w:t>
+      </w:r>
+      <w:r>
+        <w:t>{</w:t>
+      </w:r>
+      <w:proofErr w:type="gramEnd"/>
+      <w:r>
+        <w:t>/</w:t>
+      </w:r>
+      <w:r>
+        <w:rPr>
+          <w:u w:val="single"/>
+        </w:rPr>
+        <w:t>dealEdit.</w:t>
+      </w:r>
+      <w:r>
+        <w:rPr>
+          <w:u w:val="single"/>
+        </w:rPr>
+        <w:t>initialAdvanceDisplay</w:t>
+      </w:r>
+      <w:r>
+        <w:t>}</w:t>
+      </w:r>
+      <w:r>
+        <w:t>{#</w:t>
       </w:r>
       <w:r>
         <w:rPr>
@@ -535,6 +654,81 @@
           <w:tab w:val="right" w:pos="5580"/>
           <w:tab w:val="right" w:pos="9180"/>
         </w:tabs>
+      </w:pPr>
+      <w:r>
+        <w:t>{</w:t>
+      </w:r>
+      <w:proofErr w:type="spellStart"/>
+      <w:r>
+        <w:t>dealEdit.renovationAdvanceLabel</w:t>
+      </w:r>
+      <w:proofErr w:type="spellEnd"/>
+      <w:r>
+        <w:t>}</w:t>
+      </w:r>
+      <w:r>
+        <w:t>:</w:t>
+      </w:r>
+      <w:r>
+        <w:t xml:space="preserve"> </w:t>
+      </w:r>
+      <w:r>
+        <w:rPr>
+          <w:u w:val="single"/>
+        </w:rPr>
+        <w:t>{</w:t>
+      </w:r>
+      <w:proofErr w:type="spellStart"/>
+      <w:proofErr w:type="gramStart"/>
+      <w:r>
+        <w:rPr>
+          <w:u w:val="single"/>
+        </w:rPr>
+        <w:t>dealEdit.renovationAdvance</w:t>
+      </w:r>
+      <w:proofErr w:type="spellEnd"/>
+      <w:r>
+        <w:rPr>
+          <w:u w:val="single"/>
+        </w:rPr>
+        <w:t>}</w:t>
+      </w:r>
+      <w:r>
+        <w:t>{</w:t>
+      </w:r>
+      <w:proofErr w:type="gramEnd"/>
+      <w:r>
+        <w:t>/</w:t>
+      </w:r>
+      <w:proofErr w:type="spellStart"/>
+      <w:r>
+        <w:rPr>
+          <w:u w:val="single"/>
+        </w:rPr>
+        <w:t>dealEdit.</w:t>
+      </w:r>
+      <w:r>
+        <w:rPr>
+          <w:u w:val="single"/>
+        </w:rPr>
+        <w:t>renovationAdvanceDisplay</w:t>
+      </w:r>
+      <w:proofErr w:type="spellEnd"/>
+      <w:r>
+        <w:t>}</w:t>
+      </w:r>
+    </w:p>
+    <w:p>
+      <w:pPr>
+        <w:pStyle w:val="FlushLeft"/>
+        <w:numPr>
+          <w:ilvl w:val="0"/>
+          <w:numId w:val="3"/>
+        </w:numPr>
+        <w:tabs>
+          <w:tab w:val="right" w:pos="5580"/>
+          <w:tab w:val="right" w:pos="9180"/>
+        </w:tabs>
         <w:rPr>
           <w:u w:val="single"/>
         </w:rPr>
@@ -555,7 +749,21 @@
         <w:rPr>
           <w:u w:val="single"/>
         </w:rPr>
-        <w:t>{Deal__r.Interest_Rate_Type__c}</w:t>
+        <w:t>{Deal__</w:t>
+      </w:r>
+      <w:proofErr w:type="gramStart"/>
+      <w:r>
+        <w:rPr>
+          <w:u w:val="single"/>
+        </w:rPr>
+        <w:t>r.Interest</w:t>
+      </w:r>
+      <w:proofErr w:type="gramEnd"/>
+      <w:r>
+        <w:rPr>
+          <w:u w:val="single"/>
+        </w:rPr>
+        <w:t>_Rate_Type__c}</w:t>
       </w:r>
       <w:r>
         <w:rPr>
@@ -618,7 +826,21 @@
         <w:rPr>
           <w:u w:val="single"/>
         </w:rPr>
-        <w:t>Deal__r.Rate__c</w:t>
+        <w:t>Deal__</w:t>
+      </w:r>
+      <w:proofErr w:type="gramStart"/>
+      <w:r>
+        <w:rPr>
+          <w:u w:val="single"/>
+        </w:rPr>
+        <w:t>r.Rate</w:t>
+      </w:r>
+      <w:proofErr w:type="gramEnd"/>
+      <w:r>
+        <w:rPr>
+          <w:u w:val="single"/>
+        </w:rPr>
+        <w:t>__c</w:t>
       </w:r>
       <w:r>
         <w:rPr>
@@ -711,7 +933,21 @@
         <w:rPr>
           <w:u w:val="single"/>
         </w:rPr>
-        <w:t>Deal__r.Index__c}</w:t>
+        <w:t>Deal__</w:t>
+      </w:r>
+      <w:proofErr w:type="gramStart"/>
+      <w:r>
+        <w:rPr>
+          <w:u w:val="single"/>
+        </w:rPr>
+        <w:t>r.Index</w:t>
+      </w:r>
+      <w:proofErr w:type="gramEnd"/>
+      <w:r>
+        <w:rPr>
+          <w:u w:val="single"/>
+        </w:rPr>
+        <w:t>__c}</w:t>
       </w:r>
       <w:r>
         <w:rPr>
@@ -780,6 +1016,7 @@
         <w:rPr>
           <w:u w:val="single"/>
         </w:rPr>
+        <w:lastRenderedPageBreak/>
         <w:t>Index Margin:</w:t>
       </w:r>
       <w:r>
@@ -792,7 +1029,21 @@
         <w:rPr>
           <w:u w:val="single"/>
         </w:rPr>
-        <w:t>{Deal__r.Index_Margin__c}</w:t>
+        <w:t>{Deal__</w:t>
+      </w:r>
+      <w:proofErr w:type="gramStart"/>
+      <w:r>
+        <w:rPr>
+          <w:u w:val="single"/>
+        </w:rPr>
+        <w:t>r.Index</w:t>
+      </w:r>
+      <w:proofErr w:type="gramEnd"/>
+      <w:r>
+        <w:rPr>
+          <w:u w:val="single"/>
+        </w:rPr>
+        <w:t>_Margin__c}</w:t>
       </w:r>
       <w:r>
         <w:rPr>
@@ -861,7 +1112,6 @@
         <w:rPr>
           <w:u w:val="single"/>
         </w:rPr>
-        <w:lastRenderedPageBreak/>
         <w:t>Index Floor</w:t>
       </w:r>
       <w:r>
@@ -880,7 +1130,35 @@
         <w:rPr>
           <w:u w:val="single"/>
         </w:rPr>
-        <w:t>{Deal__r.Index_Floor__c}</w:t>
+        <w:t>{</w:t>
+      </w:r>
+      <w:proofErr w:type="spellStart"/>
+      <w:r>
+        <w:rPr>
+          <w:u w:val="single"/>
+        </w:rPr>
+        <w:t>Deal__</w:t>
+      </w:r>
+      <w:proofErr w:type="gramStart"/>
+      <w:r>
+        <w:rPr>
+          <w:u w:val="single"/>
+        </w:rPr>
+        <w:t>r.Index</w:t>
+      </w:r>
+      <w:proofErr w:type="gramEnd"/>
+      <w:r>
+        <w:rPr>
+          <w:u w:val="single"/>
+        </w:rPr>
+        <w:t>_Floor__c</w:t>
+      </w:r>
+      <w:proofErr w:type="spellEnd"/>
+      <w:r>
+        <w:rPr>
+          <w:u w:val="single"/>
+        </w:rPr>
+        <w:t>}</w:t>
       </w:r>
       <w:r>
         <w:rPr>
@@ -888,6 +1166,7 @@
         </w:rPr>
         <w:t>{/</w:t>
       </w:r>
+      <w:proofErr w:type="spellStart"/>
       <w:r>
         <w:rPr>
           <w:u w:val="single"/>
@@ -900,6 +1179,7 @@
         </w:rPr>
         <w:t>FloatingInterestTypeDisplay</w:t>
       </w:r>
+      <w:proofErr w:type="spellEnd"/>
       <w:r>
         <w:rPr>
           <w:u w:val="single"/>
@@ -928,10 +1208,35 @@
         <w:rPr>
           <w:u w:val="single"/>
         </w:rPr>
-        <w:t>{Deal__r.LOC_Term__c}</w:t>
-      </w:r>
-      <w:r>
-        <w:t>{#</w:t>
+        <w:t>{</w:t>
+      </w:r>
+      <w:proofErr w:type="spellStart"/>
+      <w:r>
+        <w:rPr>
+          <w:u w:val="single"/>
+        </w:rPr>
+        <w:t>Deal__r.LOC_Term__</w:t>
+      </w:r>
+      <w:proofErr w:type="gramStart"/>
+      <w:r>
+        <w:rPr>
+          <w:u w:val="single"/>
+        </w:rPr>
+        <w:t>c</w:t>
+      </w:r>
+      <w:proofErr w:type="spellEnd"/>
+      <w:r>
+        <w:rPr>
+          <w:u w:val="single"/>
+        </w:rPr>
+        <w:t>}</w:t>
+      </w:r>
+      <w:r>
+        <w:t>{</w:t>
+      </w:r>
+      <w:proofErr w:type="gramEnd"/>
+      <w:r>
+        <w:t>#</w:t>
       </w:r>
       <w:r>
         <w:rPr>
@@ -967,10 +1272,21 @@
         <w:rPr>
           <w:u w:val="single"/>
         </w:rPr>
-        <w:t>{dealEdit.extenionOption}</w:t>
-      </w:r>
-      <w:r>
-        <w:t>{/</w:t>
+        <w:t>{</w:t>
+      </w:r>
+      <w:proofErr w:type="gramStart"/>
+      <w:r>
+        <w:rPr>
+          <w:u w:val="single"/>
+        </w:rPr>
+        <w:t>dealEdit.extenionOption}</w:t>
+      </w:r>
+      <w:r>
+        <w:t>{</w:t>
+      </w:r>
+      <w:proofErr w:type="gramEnd"/>
+      <w:r>
+        <w:t>/</w:t>
       </w:r>
       <w:r>
         <w:rPr>
@@ -1018,7 +1334,15 @@
         </w:tabs>
       </w:pPr>
       <w:r>
-        <w:t>{dealEdit.outsideAdvanceDateLabel}</w:t>
+        <w:t>{</w:t>
+      </w:r>
+      <w:proofErr w:type="spellStart"/>
+      <w:r>
+        <w:t>dealEdit.outsideAdvanceDateLabel</w:t>
+      </w:r>
+      <w:proofErr w:type="spellEnd"/>
+      <w:r>
+        <w:t>}</w:t>
       </w:r>
       <w:r>
         <w:t>:</w:t>
@@ -1035,6 +1359,7 @@
         </w:rPr>
         <w:t>{</w:t>
       </w:r>
+      <w:proofErr w:type="gramStart"/>
       <w:r>
         <w:rPr>
           <w:u w:val="single"/>
@@ -1048,7 +1373,11 @@
         <w:t>}</w:t>
       </w:r>
       <w:r>
-        <w:t>{/</w:t>
+        <w:t>{</w:t>
+      </w:r>
+      <w:proofErr w:type="gramEnd"/>
+      <w:r>
+        <w:t>/</w:t>
       </w:r>
       <w:r>
         <w:rPr>
@@ -1087,14 +1416,24 @@
         </w:tabs>
       </w:pPr>
       <w:r>
-        <w:t>Outside Advance Period: {Deal__</w:t>
-      </w:r>
+        <w:t>Outside Advance Period: {</w:t>
+      </w:r>
+      <w:proofErr w:type="spellStart"/>
+      <w:r>
+        <w:t>Deal__</w:t>
+      </w:r>
+      <w:proofErr w:type="gramStart"/>
       <w:r>
         <w:t>r.</w:t>
       </w:r>
       <w:r>
-        <w:t>Advance_Period_Days_In_Months__c</w:t>
-      </w:r>
+        <w:t>Advance</w:t>
+      </w:r>
+      <w:proofErr w:type="gramEnd"/>
+      <w:r>
+        <w:t>_Period_Days_In_Months__c</w:t>
+      </w:r>
+      <w:proofErr w:type="spellEnd"/>
       <w:r>
         <w:t>}</w:t>
       </w:r>
@@ -1111,11 +1450,24 @@
         </w:tabs>
       </w:pPr>
       <w:r>
-        <w:t>Maturity Date Calculation Type: {Deal__r.</w:t>
-      </w:r>
-      <w:r>
-        <w:t>Maturity_Date_Calculation_Type__c</w:t>
-      </w:r>
+        <w:t>Maturity Date Calculation Type: {</w:t>
+      </w:r>
+      <w:proofErr w:type="spellStart"/>
+      <w:r>
+        <w:t>Deal__</w:t>
+      </w:r>
+      <w:proofErr w:type="gramStart"/>
+      <w:r>
+        <w:t>r.</w:t>
+      </w:r>
+      <w:r>
+        <w:t>Maturity</w:t>
+      </w:r>
+      <w:proofErr w:type="gramEnd"/>
+      <w:r>
+        <w:t>_Date_Calculation_Type__c</w:t>
+      </w:r>
+      <w:proofErr w:type="spellEnd"/>
       <w:r>
         <w:t>}</w:t>
       </w:r>
@@ -1132,14 +1484,24 @@
         </w:tabs>
       </w:pPr>
       <w:r>
-        <w:t>Advance Repayment Period: {Deal__</w:t>
-      </w:r>
+        <w:t>Advance Repayment Period: {</w:t>
+      </w:r>
+      <w:proofErr w:type="spellStart"/>
+      <w:r>
+        <w:t>Deal__</w:t>
+      </w:r>
+      <w:proofErr w:type="gramStart"/>
       <w:r>
         <w:t>r.</w:t>
       </w:r>
       <w:r>
-        <w:t>Asset_Maturity__c</w:t>
-      </w:r>
+        <w:t>Asset</w:t>
+      </w:r>
+      <w:proofErr w:type="gramEnd"/>
+      <w:r>
+        <w:t>_Maturity__c</w:t>
+      </w:r>
+      <w:proofErr w:type="spellEnd"/>
       <w:r>
         <w:t>}</w:t>
       </w:r>
@@ -1165,7 +1527,21 @@
         <w:rPr>
           <w:u w:val="single"/>
         </w:rPr>
-        <w:t>{Deal__r.</w:t>
+        <w:t>{</w:t>
+      </w:r>
+      <w:proofErr w:type="spellStart"/>
+      <w:r>
+        <w:rPr>
+          <w:u w:val="single"/>
+        </w:rPr>
+        <w:t>Deal__</w:t>
+      </w:r>
+      <w:proofErr w:type="gramStart"/>
+      <w:r>
+        <w:rPr>
+          <w:u w:val="single"/>
+        </w:rPr>
+        <w:t>r.</w:t>
       </w:r>
       <w:r>
         <w:rPr>
@@ -1176,8 +1552,9 @@
           <w:u w:val="single"/>
           <w:shd w:val="clear" w:color="auto" w:fill="FFFFFF"/>
         </w:rPr>
-        <w:t>Fee__c}</w:t>
-      </w:r>
+        <w:t>Fee</w:t>
+      </w:r>
+      <w:proofErr w:type="gramEnd"/>
       <w:r>
         <w:rPr>
           <w:rFonts w:ascii="Arial" w:hAnsi="Arial" w:cs="Arial"/>
@@ -1187,8 +1564,9 @@
           <w:u w:val="single"/>
           <w:shd w:val="clear" w:color="auto" w:fill="FFFFFF"/>
         </w:rPr>
-        <w:t>%</w:t>
-      </w:r>
+        <w:t>__c</w:t>
+      </w:r>
+      <w:proofErr w:type="spellEnd"/>
       <w:r>
         <w:rPr>
           <w:rFonts w:ascii="Arial" w:hAnsi="Arial" w:cs="Arial"/>
@@ -1198,14 +1576,41 @@
           <w:u w:val="single"/>
           <w:shd w:val="clear" w:color="auto" w:fill="FFFFFF"/>
         </w:rPr>
+        <w:t>}</w:t>
+      </w:r>
+      <w:r>
+        <w:rPr>
+          <w:rFonts w:ascii="Arial" w:hAnsi="Arial" w:cs="Arial"/>
+          <w:color w:val="080707"/>
+          <w:sz w:val="20"/>
+          <w:szCs w:val="20"/>
+          <w:u w:val="single"/>
+          <w:shd w:val="clear" w:color="auto" w:fill="FFFFFF"/>
+        </w:rPr>
+        <w:t>%</w:t>
+      </w:r>
+      <w:r>
+        <w:rPr>
+          <w:rFonts w:ascii="Arial" w:hAnsi="Arial" w:cs="Arial"/>
+          <w:color w:val="080707"/>
+          <w:sz w:val="20"/>
+          <w:szCs w:val="20"/>
+          <w:u w:val="single"/>
+          <w:shd w:val="clear" w:color="auto" w:fill="FFFFFF"/>
+        </w:rPr>
         <w:t>{</w:t>
       </w:r>
       <w:r>
-        <w:t>/dealEdit.</w:t>
+        <w:t>/</w:t>
+      </w:r>
+      <w:proofErr w:type="spellStart"/>
+      <w:r>
+        <w:t>dealEdit.</w:t>
       </w:r>
       <w:r>
         <w:t>nonSabFieldDisplay</w:t>
       </w:r>
+      <w:proofErr w:type="spellEnd"/>
       <w:r>
         <w:t>}</w:t>
       </w:r>
@@ -1234,7 +1639,14 @@
         <w:rPr>
           <w:u w:val="single"/>
         </w:rPr>
-        <w:t>{Deal__r.</w:t>
+        <w:t>{</w:t>
+      </w:r>
+      <w:proofErr w:type="spellStart"/>
+      <w:r>
+        <w:rPr>
+          <w:u w:val="single"/>
+        </w:rPr>
+        <w:t>Deal__r.</w:t>
       </w:r>
       <w:r>
         <w:rPr>
@@ -1246,7 +1658,21 @@
         <w:rPr>
           <w:u w:val="single"/>
         </w:rPr>
-        <w:t>_Fee__c}</w:t>
+        <w:t>_Fee__</w:t>
+      </w:r>
+      <w:proofErr w:type="gramStart"/>
+      <w:r>
+        <w:rPr>
+          <w:u w:val="single"/>
+        </w:rPr>
+        <w:t>c</w:t>
+      </w:r>
+      <w:proofErr w:type="spellEnd"/>
+      <w:r>
+        <w:rPr>
+          <w:u w:val="single"/>
+        </w:rPr>
+        <w:t>}</w:t>
       </w:r>
       <w:r>
         <w:rPr>
@@ -1254,6 +1680,7 @@
         </w:rPr>
         <w:t>%</w:t>
       </w:r>
+      <w:proofErr w:type="gramEnd"/>
       <w:r>
         <w:rPr>
           <w:u w:val="single"/>
@@ -1297,8 +1724,30 @@
         <w:rPr>
           <w:u w:val="single"/>
         </w:rPr>
-        <w:t>{Deal__r.Exit_Fee__c</w:t>
-      </w:r>
+        <w:t>{</w:t>
+      </w:r>
+      <w:proofErr w:type="spellStart"/>
+      <w:r>
+        <w:rPr>
+          <w:u w:val="single"/>
+        </w:rPr>
+        <w:t>Deal__</w:t>
+      </w:r>
+      <w:proofErr w:type="gramStart"/>
+      <w:r>
+        <w:rPr>
+          <w:u w:val="single"/>
+        </w:rPr>
+        <w:t>r.Exit</w:t>
+      </w:r>
+      <w:proofErr w:type="gramEnd"/>
+      <w:r>
+        <w:rPr>
+          <w:u w:val="single"/>
+        </w:rPr>
+        <w:t>_Fee__c</w:t>
+      </w:r>
+      <w:proofErr w:type="spellEnd"/>
       <w:r>
         <w:rPr>
           <w:u w:val="single"/>
@@ -1328,8 +1777,33 @@
           <w:i/>
           <w:u w:val="single"/>
         </w:rPr>
-        <w:t>{Deal__r.Active_States__c</w:t>
-      </w:r>
+        <w:t>{</w:t>
+      </w:r>
+      <w:proofErr w:type="spellStart"/>
+      <w:r>
+        <w:rPr>
+          <w:i/>
+          <w:u w:val="single"/>
+        </w:rPr>
+        <w:t>Deal__</w:t>
+      </w:r>
+      <w:proofErr w:type="gramStart"/>
+      <w:r>
+        <w:rPr>
+          <w:i/>
+          <w:u w:val="single"/>
+        </w:rPr>
+        <w:t>r.Active</w:t>
+      </w:r>
+      <w:proofErr w:type="gramEnd"/>
+      <w:r>
+        <w:rPr>
+          <w:i/>
+          <w:u w:val="single"/>
+        </w:rPr>
+        <w:t>_States__c</w:t>
+      </w:r>
+      <w:proofErr w:type="spellEnd"/>
       <w:r>
         <w:rPr>
           <w:i/>
@@ -1365,11 +1839,24 @@
         </w:tabs>
       </w:pPr>
       <w:r>
-        <w:t>Loan-to-Value: {Deal__r.LTV__c}</w:t>
+        <w:t>Loan-to-Value: {</w:t>
+      </w:r>
+      <w:proofErr w:type="spellStart"/>
+      <w:r>
+        <w:t>Deal__r.LTV__</w:t>
+      </w:r>
+      <w:proofErr w:type="gramStart"/>
+      <w:r>
+        <w:t>c</w:t>
+      </w:r>
+      <w:proofErr w:type="spellEnd"/>
+      <w:r>
+        <w:t>}</w:t>
       </w:r>
       <w:r>
         <w:t>%</w:t>
       </w:r>
+      <w:proofErr w:type="gramEnd"/>
     </w:p>
     <w:p>
       <w:pPr>
@@ -1383,17 +1870,27 @@
         </w:tabs>
       </w:pPr>
       <w:r>
-        <w:t>Loan-to-Cost: {Deal__r.</w:t>
-      </w:r>
-      <w:r>
-        <w:t>LTC__c</w:t>
-      </w:r>
+        <w:t>Loan-to-Cost: {</w:t>
+      </w:r>
+      <w:proofErr w:type="spellStart"/>
+      <w:r>
+        <w:t>Deal__r.</w:t>
+      </w:r>
+      <w:r>
+        <w:t>LTC__</w:t>
+      </w:r>
+      <w:proofErr w:type="gramStart"/>
+      <w:r>
+        <w:t>c</w:t>
+      </w:r>
+      <w:proofErr w:type="spellEnd"/>
       <w:r>
         <w:t>}</w:t>
       </w:r>
       <w:r>
         <w:t>%</w:t>
       </w:r>
+      <w:proofErr w:type="gramEnd"/>
     </w:p>
     <w:p>
       <w:pPr>
@@ -1422,11 +1919,24 @@
         </w:tabs>
       </w:pPr>
       <w:r>
-        <w:t>Loan-to-ARV: {Deal__r.</w:t>
-      </w:r>
-      <w:r>
-        <w:t>Total_ARV_LTV__c</w:t>
-      </w:r>
+        <w:t>Loan-to-ARV: {</w:t>
+      </w:r>
+      <w:proofErr w:type="spellStart"/>
+      <w:r>
+        <w:t>Deal__</w:t>
+      </w:r>
+      <w:proofErr w:type="gramStart"/>
+      <w:r>
+        <w:t>r.</w:t>
+      </w:r>
+      <w:r>
+        <w:t>Total</w:t>
+      </w:r>
+      <w:proofErr w:type="gramEnd"/>
+      <w:r>
+        <w:t>_ARV_LTV__c</w:t>
+      </w:r>
+      <w:proofErr w:type="spellEnd"/>
       <w:r>
         <w:t>}</w:t>
       </w:r>
@@ -1446,11 +1956,24 @@
         </w:tabs>
       </w:pPr>
       <w:r>
-        <w:t>Loan-to-Cost: {Deal__r.</w:t>
-      </w:r>
-      <w:r>
-        <w:t>Total_Loan_LTC__c</w:t>
-      </w:r>
+        <w:t>Loan-to-Cost: {</w:t>
+      </w:r>
+      <w:proofErr w:type="spellStart"/>
+      <w:r>
+        <w:t>Deal__</w:t>
+      </w:r>
+      <w:proofErr w:type="gramStart"/>
+      <w:r>
+        <w:t>r.</w:t>
+      </w:r>
+      <w:r>
+        <w:t>Total</w:t>
+      </w:r>
+      <w:proofErr w:type="gramEnd"/>
+      <w:r>
+        <w:t>_Loan_LTC__c</w:t>
+      </w:r>
+      <w:proofErr w:type="spellEnd"/>
       <w:r>
         <w:t>}</w:t>
       </w:r>
@@ -1470,14 +1993,24 @@
         </w:tabs>
       </w:pPr>
       <w:r>
-        <w:t>Maximum Aggregate Renovation Advance Amount Limit: {Deal__</w:t>
-      </w:r>
+        <w:t>Maximum Aggregate Renovation Advance Amount Limit: {</w:t>
+      </w:r>
+      <w:proofErr w:type="spellStart"/>
+      <w:r>
+        <w:t>Deal__</w:t>
+      </w:r>
+      <w:proofErr w:type="gramStart"/>
       <w:r>
         <w:t>r.</w:t>
       </w:r>
       <w:r>
-        <w:t>Renovation_Limit__c</w:t>
-      </w:r>
+        <w:t>Renovation</w:t>
+      </w:r>
+      <w:proofErr w:type="gramEnd"/>
+      <w:r>
+        <w:t>_Limit__c</w:t>
+      </w:r>
+      <w:proofErr w:type="spellEnd"/>
       <w:r>
         <w:t>}</w:t>
       </w:r>
@@ -1494,7 +2027,21 @@
         <w:rPr>
           <w:u w:val="single"/>
         </w:rPr>
-        <w:t>{/dealEdit.nonSabFieldDisplay}</w:t>
+        <w:t>{/</w:t>
+      </w:r>
+      <w:proofErr w:type="spellStart"/>
+      <w:r>
+        <w:rPr>
+          <w:u w:val="single"/>
+        </w:rPr>
+        <w:t>dealEdit.nonSabFieldDisplay</w:t>
+      </w:r>
+      <w:proofErr w:type="spellEnd"/>
+      <w:r>
+        <w:rPr>
+          <w:u w:val="single"/>
+        </w:rPr>
+        <w:t>}</w:t>
       </w:r>
       <w:r>
         <w:rPr>
@@ -1515,7 +2062,15 @@
         </w:tabs>
       </w:pPr>
       <w:r>
-        <w:t>Loan to As-Is Value Requirement: {dealEdit.loanToAsIsValueReq}{/dealEdit.sabFieldDisplay}</w:t>
+        <w:t>Loan to As-Is Value Requirement: {</w:t>
+      </w:r>
+      <w:proofErr w:type="gramStart"/>
+      <w:r>
+        <w:t>dealEdit.loanToAsIsValueReq}{</w:t>
+      </w:r>
+      <w:proofErr w:type="gramEnd"/>
+      <w:r>
+        <w:t>/dealEdit.sabFieldDisplay}</w:t>
       </w:r>
       <w:r>
         <w:t>{#</w:t>
@@ -1548,6 +2103,7 @@
         </w:tabs>
       </w:pPr>
       <w:r>
+        <w:lastRenderedPageBreak/>
         <w:t>Renovation Properties:</w:t>
       </w:r>
       <w:r>
@@ -1557,10 +2113,21 @@
         <w:rPr>
           <w:u w:val="single"/>
         </w:rPr>
-        <w:t>{dealEdit.renovationProperties}</w:t>
-      </w:r>
-      <w:r>
-        <w:t>{/</w:t>
+        <w:t>{</w:t>
+      </w:r>
+      <w:proofErr w:type="gramStart"/>
+      <w:r>
+        <w:rPr>
+          <w:u w:val="single"/>
+        </w:rPr>
+        <w:t>dealEdit.renovationProperties}</w:t>
+      </w:r>
+      <w:r>
+        <w:t>{</w:t>
+      </w:r>
+      <w:proofErr w:type="gramEnd"/>
+      <w:r>
+        <w:t>/</w:t>
       </w:r>
       <w:r>
         <w:rPr>
@@ -1608,17 +2175,27 @@
         </w:tabs>
       </w:pPr>
       <w:r>
-        <w:lastRenderedPageBreak/>
         <w:t xml:space="preserve">Renovation Funding: </w:t>
       </w:r>
       <w:r>
         <w:rPr>
           <w:u w:val="single"/>
         </w:rPr>
-        <w:t>{dealEdit.renovationFunding}</w:t>
-      </w:r>
-      <w:r>
-        <w:t>{/</w:t>
+        <w:t>{</w:t>
+      </w:r>
+      <w:proofErr w:type="gramStart"/>
+      <w:r>
+        <w:rPr>
+          <w:u w:val="single"/>
+        </w:rPr>
+        <w:t>dealEdit.renovationFunding}</w:t>
+      </w:r>
+      <w:r>
+        <w:t>{</w:t>
+      </w:r>
+      <w:proofErr w:type="gramEnd"/>
+      <w:r>
+        <w:t>/</w:t>
       </w:r>
       <w:r>
         <w:rPr>
@@ -1675,10 +2252,21 @@
         <w:rPr>
           <w:u w:val="single"/>
         </w:rPr>
-        <w:t>{dealEdit.equityPledge}</w:t>
-      </w:r>
-      <w:r>
-        <w:t>{/</w:t>
+        <w:t>{</w:t>
+      </w:r>
+      <w:proofErr w:type="gramStart"/>
+      <w:r>
+        <w:rPr>
+          <w:u w:val="single"/>
+        </w:rPr>
+        <w:t>dealEdit.equityPledge}</w:t>
+      </w:r>
+      <w:r>
+        <w:t>{</w:t>
+      </w:r>
+      <w:proofErr w:type="gramEnd"/>
+      <w:r>
+        <w:t>/</w:t>
       </w:r>
       <w:r>
         <w:rPr>
@@ -1738,10 +2326,21 @@
         <w:rPr>
           <w:u w:val="single"/>
         </w:rPr>
-        <w:t>{dealEdit.MailingAddress}</w:t>
-      </w:r>
-      <w:r>
-        <w:t>{/</w:t>
+        <w:t>{</w:t>
+      </w:r>
+      <w:proofErr w:type="gramStart"/>
+      <w:r>
+        <w:rPr>
+          <w:u w:val="single"/>
+        </w:rPr>
+        <w:t>dealEdit.MailingAddress}</w:t>
+      </w:r>
+      <w:r>
+        <w:t>{</w:t>
+      </w:r>
+      <w:proofErr w:type="gramEnd"/>
+      <w:r>
+        <w:t>/</w:t>
       </w:r>
       <w:r>
         <w:rPr>
@@ -1795,11 +2394,31 @@
         <w:rPr>
           <w:u w:val="single"/>
         </w:rPr>
-        <w:t>{dealEdit.principlebusiness}</w:t>
-      </w:r>
-      <w:r>
-        <w:t>{/</w:t>
-      </w:r>
+        <w:t>{</w:t>
+      </w:r>
+      <w:proofErr w:type="spellStart"/>
+      <w:proofErr w:type="gramStart"/>
+      <w:r>
+        <w:rPr>
+          <w:u w:val="single"/>
+        </w:rPr>
+        <w:t>dealEdit.principlebusiness</w:t>
+      </w:r>
+      <w:proofErr w:type="spellEnd"/>
+      <w:r>
+        <w:rPr>
+          <w:u w:val="single"/>
+        </w:rPr>
+        <w:t>}</w:t>
+      </w:r>
+      <w:r>
+        <w:t>{</w:t>
+      </w:r>
+      <w:proofErr w:type="gramEnd"/>
+      <w:r>
+        <w:t>/</w:t>
+      </w:r>
+      <w:proofErr w:type="spellStart"/>
       <w:r>
         <w:rPr>
           <w:u w:val="single"/>
@@ -1812,6 +2431,7 @@
         </w:rPr>
         <w:t>principlebusinessDisplay</w:t>
       </w:r>
+      <w:proofErr w:type="spellEnd"/>
       <w:r>
         <w:rPr>
           <w:u w:val="single"/>
@@ -1831,14 +2451,24 @@
         </w:tabs>
       </w:pPr>
       <w:r>
-        <w:t>Recourse: {Deal__</w:t>
-      </w:r>
+        <w:t>Recourse: {</w:t>
+      </w:r>
+      <w:proofErr w:type="spellStart"/>
+      <w:r>
+        <w:t>Deal__</w:t>
+      </w:r>
+      <w:proofErr w:type="gramStart"/>
       <w:r>
         <w:t>r.</w:t>
       </w:r>
       <w:r>
-        <w:t>Recourse__c</w:t>
-      </w:r>
+        <w:t>Recourse</w:t>
+      </w:r>
+      <w:proofErr w:type="gramEnd"/>
+      <w:r>
+        <w:t>__c</w:t>
+      </w:r>
+      <w:proofErr w:type="spellEnd"/>
       <w:r>
         <w:t>}{#</w:t>
       </w:r>
@@ -2380,6 +3010,7 @@
         </w:rPr>
       </w:pPr>
       <w:r>
+        <w:lastRenderedPageBreak/>
         <w:t>Guarantor #4</w:t>
       </w:r>
       <w:r>
@@ -2420,7 +3051,6 @@
         <w:br/>
       </w:r>
       <w:r>
-        <w:lastRenderedPageBreak/>
         <w:t>Marital Status:</w:t>
       </w:r>
       <w:r>
@@ -2710,7 +3340,21 @@
         <w:rPr>
           <w:u w:val="single"/>
         </w:rPr>
-        <w:t>{dealEdit.PresidentName}</w:t>
+        <w:t>{</w:t>
+      </w:r>
+      <w:proofErr w:type="spellStart"/>
+      <w:r>
+        <w:rPr>
+          <w:u w:val="single"/>
+        </w:rPr>
+        <w:t>dealEdit.PresidentName</w:t>
+      </w:r>
+      <w:proofErr w:type="spellEnd"/>
+      <w:r>
+        <w:rPr>
+          <w:u w:val="single"/>
+        </w:rPr>
+        <w:t>}</w:t>
       </w:r>
       <w:r>
         <w:br/>
@@ -2723,7 +3367,21 @@
         <w:rPr>
           <w:u w:val="single"/>
         </w:rPr>
-        <w:t>{dealEdit.SecretaryName}</w:t>
+        <w:t>{</w:t>
+      </w:r>
+      <w:proofErr w:type="spellStart"/>
+      <w:r>
+        <w:rPr>
+          <w:u w:val="single"/>
+        </w:rPr>
+        <w:t>dealEdit.SecretaryName</w:t>
+      </w:r>
+      <w:proofErr w:type="spellEnd"/>
+      <w:r>
+        <w:rPr>
+          <w:u w:val="single"/>
+        </w:rPr>
+        <w:t>}</w:t>
       </w:r>
       <w:r>
         <w:br/>
@@ -2736,7 +3394,21 @@
         <w:rPr>
           <w:u w:val="single"/>
         </w:rPr>
-        <w:t>{dealEdit.CFOName}</w:t>
+        <w:t>{</w:t>
+      </w:r>
+      <w:proofErr w:type="spellStart"/>
+      <w:r>
+        <w:rPr>
+          <w:u w:val="single"/>
+        </w:rPr>
+        <w:t>dealEdit.CFOName</w:t>
+      </w:r>
+      <w:proofErr w:type="spellEnd"/>
+      <w:r>
+        <w:rPr>
+          <w:u w:val="single"/>
+        </w:rPr>
+        <w:t>}</w:t>
       </w:r>
       <w:r>
         <w:br/>
@@ -2749,7 +3421,21 @@
         <w:rPr>
           <w:u w:val="single"/>
         </w:rPr>
-        <w:t>{dealEdit.VPName}</w:t>
+        <w:t>{</w:t>
+      </w:r>
+      <w:proofErr w:type="spellStart"/>
+      <w:r>
+        <w:rPr>
+          <w:u w:val="single"/>
+        </w:rPr>
+        <w:t>dealEdit.VPName</w:t>
+      </w:r>
+      <w:proofErr w:type="spellEnd"/>
+      <w:r>
+        <w:rPr>
+          <w:u w:val="single"/>
+        </w:rPr>
+        <w:t>}</w:t>
       </w:r>
       <w:r>
         <w:br/>
@@ -2762,10 +3448,21 @@
         <w:rPr>
           <w:u w:val="single"/>
         </w:rPr>
-        <w:t>{dealEdit.Directors}</w:t>
-      </w:r>
-      <w:r>
-        <w:t>{/</w:t>
+        <w:t>{</w:t>
+      </w:r>
+      <w:proofErr w:type="gramStart"/>
+      <w:r>
+        <w:rPr>
+          <w:u w:val="single"/>
+        </w:rPr>
+        <w:t>dealEdit.Directors}</w:t>
+      </w:r>
+      <w:r>
+        <w:t>{</w:t>
+      </w:r>
+      <w:proofErr w:type="gramEnd"/>
+      <w:r>
+        <w:t>/</w:t>
       </w:r>
       <w:r>
         <w:rPr>
@@ -2828,7 +3525,21 @@
         <w:rPr>
           <w:u w:val="single"/>
         </w:rPr>
-        <w:t>{dealEdit.MembersName}</w:t>
+        <w:t>{</w:t>
+      </w:r>
+      <w:proofErr w:type="spellStart"/>
+      <w:r>
+        <w:rPr>
+          <w:u w:val="single"/>
+        </w:rPr>
+        <w:t>dealEdit.MembersName</w:t>
+      </w:r>
+      <w:proofErr w:type="spellEnd"/>
+      <w:r>
+        <w:rPr>
+          <w:u w:val="single"/>
+        </w:rPr>
+        <w:t>}</w:t>
       </w:r>
       <w:r>
         <w:br/>
@@ -2841,7 +3552,21 @@
         <w:rPr>
           <w:u w:val="single"/>
         </w:rPr>
-        <w:t>{dealEdit.ManagersName}</w:t>
+        <w:t>{</w:t>
+      </w:r>
+      <w:proofErr w:type="spellStart"/>
+      <w:r>
+        <w:rPr>
+          <w:u w:val="single"/>
+        </w:rPr>
+        <w:t>dealEdit.ManagersName</w:t>
+      </w:r>
+      <w:proofErr w:type="spellEnd"/>
+      <w:r>
+        <w:rPr>
+          <w:u w:val="single"/>
+        </w:rPr>
+        <w:t>}</w:t>
       </w:r>
       <w:r>
         <w:br/>
@@ -2854,10 +3579,21 @@
         <w:rPr>
           <w:u w:val="single"/>
         </w:rPr>
-        <w:t>{dealEdit.ManagingMemberName}</w:t>
-      </w:r>
-      <w:r>
-        <w:t>{/</w:t>
+        <w:t>{</w:t>
+      </w:r>
+      <w:proofErr w:type="gramStart"/>
+      <w:r>
+        <w:rPr>
+          <w:u w:val="single"/>
+        </w:rPr>
+        <w:t>dealEdit.ManagingMemberName}</w:t>
+      </w:r>
+      <w:r>
+        <w:t>{</w:t>
+      </w:r>
+      <w:proofErr w:type="gramEnd"/>
+      <w:r>
+        <w:t>/</w:t>
       </w:r>
       <w:r>
         <w:rPr>
@@ -2920,7 +3656,21 @@
         <w:rPr>
           <w:u w:val="single"/>
         </w:rPr>
-        <w:t>{dealEdit.GeneralPartnerName}</w:t>
+        <w:t>{</w:t>
+      </w:r>
+      <w:proofErr w:type="spellStart"/>
+      <w:r>
+        <w:rPr>
+          <w:u w:val="single"/>
+        </w:rPr>
+        <w:t>dealEdit.GeneralPartnerName</w:t>
+      </w:r>
+      <w:proofErr w:type="spellEnd"/>
+      <w:r>
+        <w:rPr>
+          <w:u w:val="single"/>
+        </w:rPr>
+        <w:t>}</w:t>
       </w:r>
       <w:r>
         <w:br/>
@@ -2933,10 +3683,21 @@
         <w:rPr>
           <w:u w:val="single"/>
         </w:rPr>
-        <w:t>{dealEdit.LimitedPartnerName}</w:t>
-      </w:r>
-      <w:r>
-        <w:t>{/</w:t>
+        <w:t>{</w:t>
+      </w:r>
+      <w:proofErr w:type="gramStart"/>
+      <w:r>
+        <w:rPr>
+          <w:u w:val="single"/>
+        </w:rPr>
+        <w:t>dealEdit.LimitedPartnerName}</w:t>
+      </w:r>
+      <w:r>
+        <w:t>{</w:t>
+      </w:r>
+      <w:proofErr w:type="gramEnd"/>
+      <w:r>
+        <w:t>/</w:t>
       </w:r>
       <w:r>
         <w:rPr>
@@ -3001,13 +3762,24 @@
         <w:rPr>
           <w:u w:val="single"/>
         </w:rPr>
-        <w:t>Name1LoanDocumentsDisplay</w:t>
-      </w:r>
-      <w:r>
-        <w:t>}</w:t>
-      </w:r>
-      <w:r>
-        <w:t>Name:</w:t>
+        <w:t>Name1</w:t>
+      </w:r>
+      <w:proofErr w:type="gramStart"/>
+      <w:r>
+        <w:rPr>
+          <w:u w:val="single"/>
+        </w:rPr>
+        <w:t>LoanDocumentsDisplay</w:t>
+      </w:r>
+      <w:r>
+        <w:t>}</w:t>
+      </w:r>
+      <w:r>
+        <w:t>Name</w:t>
+      </w:r>
+      <w:proofErr w:type="gramEnd"/>
+      <w:r>
+        <w:t>:</w:t>
       </w:r>
       <w:r>
         <w:t xml:space="preserve"> </w:t>
@@ -3092,6 +3864,7 @@
         </w:rPr>
         <w:t>2</w:t>
       </w:r>
+      <w:proofErr w:type="gramStart"/>
       <w:r>
         <w:rPr>
           <w:u w:val="single"/>
@@ -3102,7 +3875,11 @@
         <w:t>}</w:t>
       </w:r>
       <w:r>
-        <w:t>Name:</w:t>
+        <w:t>Name</w:t>
+      </w:r>
+      <w:proofErr w:type="gramEnd"/>
+      <w:r>
+        <w:t>:</w:t>
       </w:r>
       <w:r>
         <w:t xml:space="preserve"> </w:t>
@@ -3196,6 +3973,7 @@
         </w:rPr>
         <w:t>3</w:t>
       </w:r>
+      <w:proofErr w:type="gramStart"/>
       <w:r>
         <w:rPr>
           <w:u w:val="single"/>
@@ -3206,7 +3984,11 @@
         <w:t>}</w:t>
       </w:r>
       <w:r>
-        <w:t>Name:</w:t>
+        <w:t>Name</w:t>
+      </w:r>
+      <w:proofErr w:type="gramEnd"/>
+      <w:r>
+        <w:t>:</w:t>
       </w:r>
       <w:r>
         <w:t xml:space="preserve"> </w:t>
@@ -3311,6 +4093,7 @@
         </w:rPr>
         <w:t>4</w:t>
       </w:r>
+      <w:proofErr w:type="gramStart"/>
       <w:r>
         <w:rPr>
           <w:u w:val="single"/>
@@ -3321,7 +4104,11 @@
         <w:t>}</w:t>
       </w:r>
       <w:r>
-        <w:t>Name:</w:t>
+        <w:t>Name</w:t>
+      </w:r>
+      <w:proofErr w:type="gramEnd"/>
+      <w:r>
+        <w:t>:</w:t>
       </w:r>
       <w:r>
         <w:t xml:space="preserve"> </w:t>
@@ -3477,13 +4264,24 @@
         <w:t xml:space="preserve"> </w:t>
       </w:r>
       <w:r>
-        <w:t>{#dealEdit.LoantermDisplay}</w:t>
-      </w:r>
-      <w:r>
-        <w:rPr>
-          <w:u w:val="single"/>
-        </w:rPr>
-        <w:t>{dealEdit.Loan</w:t>
+        <w:t>{#</w:t>
+      </w:r>
+      <w:proofErr w:type="gramStart"/>
+      <w:r>
+        <w:t>dealEdit.LoantermDisplay}</w:t>
+      </w:r>
+      <w:r>
+        <w:rPr>
+          <w:u w:val="single"/>
+        </w:rPr>
+        <w:t>{</w:t>
+      </w:r>
+      <w:proofErr w:type="gramEnd"/>
+      <w:r>
+        <w:rPr>
+          <w:u w:val="single"/>
+        </w:rPr>
+        <w:t>dealEdit.Loan</w:t>
       </w:r>
       <w:r>
         <w:rPr>

</xml_diff>

<commit_message>
full retrieve from QA
</commit_message>
<xml_diff>
--- a/force-app/main/default/staticresources/AdvanceDocuments/Bridge_Intake_Form.docx
+++ b/force-app/main/default/staticresources/AdvanceDocuments/Bridge_Intake_Form.docx
@@ -1,6 +1,6 @@
 
 <file path=word/document.xml><?xml version="1.0" encoding="utf-8"?>
-<w:document xmlns:wpc="http://schemas.microsoft.com/office/word/2010/wordprocessingCanvas" xmlns:cx="http://schemas.microsoft.com/office/drawing/2014/chartex" xmlns:cx1="http://schemas.microsoft.com/office/drawing/2015/9/8/chartex" xmlns:cx2="http://schemas.microsoft.com/office/drawing/2015/10/21/chartex" xmlns:cx3="http://schemas.microsoft.com/office/drawing/2016/5/9/chartex" xmlns:cx4="http://schemas.microsoft.com/office/drawing/2016/5/10/chartex" xmlns:cx5="http://schemas.microsoft.com/office/drawing/2016/5/11/chartex" xmlns:cx6="http://schemas.microsoft.com/office/drawing/2016/5/12/chartex" xmlns:cx7="http://schemas.microsoft.com/office/drawing/2016/5/13/chartex" xmlns:cx8="http://schemas.microsoft.com/office/drawing/2016/5/14/chartex" xmlns:mc="http://schemas.openxmlformats.org/markup-compatibility/2006" xmlns:aink="http://schemas.microsoft.com/office/drawing/2016/ink" xmlns:am3d="http://schemas.microsoft.com/office/drawing/2017/model3d" xmlns:o="urn:schemas-microsoft-com:office:office" xmlns:r="http://schemas.openxmlformats.org/officeDocument/2006/relationships" xmlns:m="http://schemas.openxmlformats.org/officeDocument/2006/math" xmlns:v="urn:schemas-microsoft-com:vml" xmlns:wp14="http://schemas.microsoft.com/office/word/2010/wordprocessingDrawing" xmlns:wp="http://schemas.openxmlformats.org/drawingml/2006/wordprocessingDrawing" xmlns:w10="urn:schemas-microsoft-com:office:word" xmlns:w="http://schemas.openxmlformats.org/wordprocessingml/2006/main" xmlns:w14="http://schemas.microsoft.com/office/word/2010/wordml" xmlns:w15="http://schemas.microsoft.com/office/word/2012/wordml" xmlns:w16cex="http://schemas.microsoft.com/office/word/2018/wordml/cex" xmlns:w16cid="http://schemas.microsoft.com/office/word/2016/wordml/cid" xmlns:w16="http://schemas.microsoft.com/office/word/2018/wordml" xmlns:w16sdtdh="http://schemas.microsoft.com/office/word/2020/wordml/sdtdatahash" xmlns:w16se="http://schemas.microsoft.com/office/word/2015/wordml/symex" xmlns:wpg="http://schemas.microsoft.com/office/word/2010/wordprocessingGroup" xmlns:wpi="http://schemas.microsoft.com/office/word/2010/wordprocessingInk" xmlns:wne="http://schemas.microsoft.com/office/word/2006/wordml" xmlns:wps="http://schemas.microsoft.com/office/word/2010/wordprocessingShape" mc:Ignorable="w14 w15 w16se w16cid w16 w16cex w16sdtdh wp14">
+<w:document xmlns:wpc="http://schemas.microsoft.com/office/word/2010/wordprocessingCanvas" xmlns:cx="http://schemas.microsoft.com/office/drawing/2014/chartex" xmlns:cx1="http://schemas.microsoft.com/office/drawing/2015/9/8/chartex" xmlns:cx2="http://schemas.microsoft.com/office/drawing/2015/10/21/chartex" xmlns:cx3="http://schemas.microsoft.com/office/drawing/2016/5/9/chartex" xmlns:cx4="http://schemas.microsoft.com/office/drawing/2016/5/10/chartex" xmlns:cx5="http://schemas.microsoft.com/office/drawing/2016/5/11/chartex" xmlns:cx6="http://schemas.microsoft.com/office/drawing/2016/5/12/chartex" xmlns:cx7="http://schemas.microsoft.com/office/drawing/2016/5/13/chartex" xmlns:cx8="http://schemas.microsoft.com/office/drawing/2016/5/14/chartex" xmlns:mc="http://schemas.openxmlformats.org/markup-compatibility/2006" xmlns:aink="http://schemas.microsoft.com/office/drawing/2016/ink" xmlns:am3d="http://schemas.microsoft.com/office/drawing/2017/model3d" xmlns:o="urn:schemas-microsoft-com:office:office" xmlns:oel="http://schemas.microsoft.com/office/2019/extlst" xmlns:r="http://schemas.openxmlformats.org/officeDocument/2006/relationships" xmlns:m="http://schemas.openxmlformats.org/officeDocument/2006/math" xmlns:v="urn:schemas-microsoft-com:vml" xmlns:wp14="http://schemas.microsoft.com/office/word/2010/wordprocessingDrawing" xmlns:wp="http://schemas.openxmlformats.org/drawingml/2006/wordprocessingDrawing" xmlns:w10="urn:schemas-microsoft-com:office:word" xmlns:w="http://schemas.openxmlformats.org/wordprocessingml/2006/main" xmlns:w14="http://schemas.microsoft.com/office/word/2010/wordml" xmlns:w15="http://schemas.microsoft.com/office/word/2012/wordml" xmlns:w16cex="http://schemas.microsoft.com/office/word/2018/wordml/cex" xmlns:w16cid="http://schemas.microsoft.com/office/word/2016/wordml/cid" xmlns:w16="http://schemas.microsoft.com/office/word/2018/wordml" xmlns:w16sdtdh="http://schemas.microsoft.com/office/word/2020/wordml/sdtdatahash" xmlns:w16se="http://schemas.microsoft.com/office/word/2015/wordml/symex" xmlns:wpg="http://schemas.microsoft.com/office/word/2010/wordprocessingGroup" xmlns:wpi="http://schemas.microsoft.com/office/word/2010/wordprocessingInk" xmlns:wne="http://schemas.microsoft.com/office/word/2006/wordml" xmlns:wps="http://schemas.microsoft.com/office/word/2010/wordprocessingShape" mc:Ignorable="w14 w15 w16se w16cid w16 w16cex w16sdtdh wp14">
   <w:body>
     <w:p>
       <w:pPr>
@@ -27,61 +27,19 @@
         <w:rPr>
           <w:bCs/>
         </w:rPr>
-        <w:t>{</w:t>
-      </w:r>
-      <w:proofErr w:type="spellStart"/>
+        <w:t>{Deal__r.LOC_Loan_Type__c}</w:t>
+      </w:r>
       <w:r>
         <w:rPr>
           <w:bCs/>
         </w:rPr>
-        <w:t>Deal__r.LOC_Loan_Type__c</w:t>
-      </w:r>
-      <w:proofErr w:type="spellEnd"/>
+        <w:t xml:space="preserve"> / </w:t>
+      </w:r>
       <w:r>
         <w:rPr>
           <w:bCs/>
         </w:rPr>
-        <w:t>}</w:t>
-      </w:r>
-      <w:r>
-        <w:rPr>
-          <w:bCs/>
-        </w:rPr>
-        <w:t xml:space="preserve"> / </w:t>
-      </w:r>
-      <w:r>
-        <w:rPr>
-          <w:bCs/>
-        </w:rPr>
-        <w:t>{</w:t>
-      </w:r>
-      <w:proofErr w:type="spellStart"/>
-      <w:r>
-        <w:rPr>
-          <w:bCs/>
-        </w:rPr>
-        <w:t>Deal__</w:t>
-      </w:r>
-      <w:proofErr w:type="gramStart"/>
-      <w:r>
-        <w:rPr>
-          <w:bCs/>
-        </w:rPr>
-        <w:t>r.Product</w:t>
-      </w:r>
-      <w:proofErr w:type="gramEnd"/>
-      <w:r>
-        <w:rPr>
-          <w:bCs/>
-        </w:rPr>
-        <w:t>_Sub_Type__c</w:t>
-      </w:r>
-      <w:proofErr w:type="spellEnd"/>
-      <w:r>
-        <w:rPr>
-          <w:bCs/>
-        </w:rPr>
-        <w:t xml:space="preserve">} </w:t>
+        <w:t xml:space="preserve">{Deal__r.Product_Sub_Type__c} </w:t>
       </w:r>
       <w:r>
         <w:rPr>
@@ -137,23 +95,7 @@
         <w:t xml:space="preserve">Loan No. </w:t>
       </w:r>
       <w:r>
-        <w:t>{</w:t>
-      </w:r>
-      <w:proofErr w:type="spellStart"/>
-      <w:r>
-        <w:t>Deal__</w:t>
-      </w:r>
-      <w:proofErr w:type="gramStart"/>
-      <w:r>
-        <w:t>r.Deal</w:t>
-      </w:r>
-      <w:proofErr w:type="gramEnd"/>
-      <w:r>
-        <w:t>_Loan_Number__c</w:t>
-      </w:r>
-      <w:proofErr w:type="spellEnd"/>
-      <w:r>
-        <w:t>}</w:t>
+        <w:t>{Deal__r.Deal_Loan_Number__c}</w:t>
       </w:r>
     </w:p>
     <w:p>
@@ -185,6 +127,9 @@
           <w:docGrid w:linePitch="360"/>
         </w:sectPr>
       </w:pPr>
+      <w:r>
+        <w:t>{#dealEdit.showBorrowerEntity}</w:t>
+      </w:r>
     </w:p>
     <w:p>
       <w:pPr>
@@ -230,54 +175,21 @@
           <w:rFonts w:cstheme="minorHAnsi"/>
           <w:u w:val="single"/>
         </w:rPr>
-        <w:t>Deal__</w:t>
-      </w:r>
-      <w:proofErr w:type="gramStart"/>
+        <w:t>Deal__r.Borrower_Entity__r.Name</w:t>
+      </w:r>
       <w:r>
         <w:rPr>
           <w:rFonts w:cstheme="minorHAnsi"/>
           <w:u w:val="single"/>
         </w:rPr>
-        <w:t>r.Borrower</w:t>
-      </w:r>
-      <w:proofErr w:type="gramEnd"/>
+        <w:t>}</w:t>
+      </w:r>
       <w:r>
         <w:rPr>
           <w:rFonts w:cstheme="minorHAnsi"/>
           <w:u w:val="single"/>
         </w:rPr>
-        <w:t>_Entity__</w:t>
-      </w:r>
-      <w:proofErr w:type="spellStart"/>
-      <w:r>
-        <w:rPr>
-          <w:rFonts w:cstheme="minorHAnsi"/>
-          <w:u w:val="single"/>
-        </w:rPr>
-        <w:t>r.Name</w:t>
-      </w:r>
-      <w:proofErr w:type="spellEnd"/>
-      <w:r>
-        <w:rPr>
-          <w:rFonts w:cstheme="minorHAnsi"/>
-          <w:u w:val="single"/>
-        </w:rPr>
-        <w:t>}</w:t>
-      </w:r>
-      <w:r>
-        <w:rPr>
-          <w:rFonts w:cstheme="minorHAnsi"/>
-          <w:u w:val="single"/>
-        </w:rPr>
-        <w:t>, {</w:t>
-      </w:r>
-      <w:proofErr w:type="spellStart"/>
-      <w:r>
-        <w:rPr>
-          <w:rFonts w:cstheme="minorHAnsi"/>
-          <w:u w:val="single"/>
-        </w:rPr>
-        <w:t>Deal__r.Borrower_Entity__r.</w:t>
+        <w:t>, {Deal__r.Borrower_Entity__r.</w:t>
       </w:r>
       <w:r>
         <w:rPr>
@@ -287,7 +199,6 @@
         </w:rPr>
         <w:t>Company_Jurisdiction__c</w:t>
       </w:r>
-      <w:proofErr w:type="spellEnd"/>
       <w:r>
         <w:rPr>
           <w:rFonts w:cstheme="minorHAnsi"/>
@@ -309,6 +220,13 @@
           <w:u w:val="single"/>
         </w:rPr>
         <w:t>}</w:t>
+      </w:r>
+      <w:r>
+        <w:rPr>
+          <w:rFonts w:cstheme="minorHAnsi"/>
+          <w:u w:val="single"/>
+        </w:rPr>
+        <w:t>{/dealEdit.showBorrowerEntity}</w:t>
       </w:r>
       <w:r>
         <w:rPr>
@@ -349,10 +267,23 @@
         <w:rPr>
           <w:u w:val="single"/>
         </w:rPr>
-        <w:t>{</w:t>
-      </w:r>
-      <w:proofErr w:type="spellStart"/>
-      <w:proofErr w:type="gramStart"/>
+        <w:t>{dealEdit.</w:t>
+      </w:r>
+      <w:r>
+        <w:rPr>
+          <w:u w:val="single"/>
+        </w:rPr>
+        <w:t>propertAddress</w:t>
+      </w:r>
+      <w:r>
+        <w:rPr>
+          <w:u w:val="single"/>
+        </w:rPr>
+        <w:t>}</w:t>
+      </w:r>
+      <w:r>
+        <w:t>{/</w:t>
+      </w:r>
       <w:r>
         <w:rPr>
           <w:u w:val="single"/>
@@ -363,36 +294,8 @@
         <w:rPr>
           <w:u w:val="single"/>
         </w:rPr>
-        <w:t>propertAddress</w:t>
-      </w:r>
-      <w:proofErr w:type="spellEnd"/>
-      <w:r>
-        <w:rPr>
-          <w:u w:val="single"/>
-        </w:rPr>
-        <w:t>}</w:t>
-      </w:r>
-      <w:r>
-        <w:t>{</w:t>
-      </w:r>
-      <w:proofErr w:type="gramEnd"/>
-      <w:r>
-        <w:t>/</w:t>
-      </w:r>
-      <w:proofErr w:type="spellStart"/>
-      <w:r>
-        <w:rPr>
-          <w:u w:val="single"/>
-        </w:rPr>
-        <w:t>dealEdit.</w:t>
-      </w:r>
-      <w:r>
-        <w:rPr>
-          <w:u w:val="single"/>
-        </w:rPr>
         <w:t>propertAddressDisplay</w:t>
       </w:r>
-      <w:proofErr w:type="spellEnd"/>
       <w:r>
         <w:t>}</w:t>
       </w:r>
@@ -416,37 +319,24 @@
         <w:t xml:space="preserve"> </w:t>
       </w:r>
       <w:r>
-        <w:rPr>
-          <w:u w:val="single"/>
-        </w:rPr>
-        <w:t>{</w:t>
-      </w:r>
-      <w:proofErr w:type="spellStart"/>
-      <w:r>
-        <w:rPr>
-          <w:u w:val="single"/>
-        </w:rPr>
-        <w:t>Deal__r.LOC_Commitment__c</w:t>
-      </w:r>
-      <w:proofErr w:type="spellEnd"/>
-      <w:r>
-        <w:rPr>
-          <w:u w:val="single"/>
-        </w:rPr>
-        <w:t xml:space="preserve"> | </w:t>
-      </w:r>
-      <w:proofErr w:type="spellStart"/>
-      <w:r>
-        <w:rPr>
-          <w:u w:val="single"/>
-        </w:rPr>
-        <w:t>formatCurrency</w:t>
-      </w:r>
-      <w:proofErr w:type="spellEnd"/>
-      <w:r>
-        <w:rPr>
-          <w:u w:val="single"/>
-        </w:rPr>
+        <w:t>{Deal__r.LOC_Commitment__c</w:t>
+      </w:r>
+      <w:r>
+        <w:t xml:space="preserve"> | formatCurrency</w:t>
+      </w:r>
+      <w:r>
+        <w:t>}</w:t>
+      </w:r>
+      <w:r>
+        <w:t>{#dealEdit.</w:t>
+      </w:r>
+      <w:r>
+        <w:t>s</w:t>
+      </w:r>
+      <w:r>
+        <w:t>abFieldDisplay</w:t>
+      </w:r>
+      <w:r>
         <w:t>}</w:t>
       </w:r>
     </w:p>
@@ -463,36 +353,7 @@
         </w:tabs>
       </w:pPr>
       <w:r>
-        <w:t>Revolving: {Deal__</w:t>
-      </w:r>
-      <w:proofErr w:type="gramStart"/>
-      <w:r>
-        <w:t>r.Revolving</w:t>
-      </w:r>
-      <w:proofErr w:type="gramEnd"/>
-      <w:r>
-        <w:t>1__c}</w:t>
-      </w:r>
-      <w:r>
-        <w:t>{</w:t>
-      </w:r>
-      <w:r>
-        <w:t>#</w:t>
-      </w:r>
-      <w:r>
-        <w:rPr>
-          <w:u w:val="single"/>
-        </w:rPr>
-        <w:t>dealEdit.</w:t>
-      </w:r>
-      <w:r>
-        <w:rPr>
-          <w:u w:val="single"/>
-        </w:rPr>
-        <w:t>initialAdvanceDisplay</w:t>
-      </w:r>
-      <w:r>
-        <w:t>}</w:t>
+        <w:t>Indication or Property Type: {dealEdit.propType}{/dealEdit.sabFieldDisplay}{#dealEdit.nonSabFieldDisplay}</w:t>
       </w:r>
     </w:p>
     <w:p>
@@ -508,21 +369,23 @@
         </w:tabs>
       </w:pPr>
       <w:r>
-        <w:t>Initial Advance</w:t>
-      </w:r>
-      <w:r>
-        <w:t>:</w:t>
-      </w:r>
-      <w:r>
-        <w:t xml:space="preserve"> </w:t>
-      </w:r>
-      <w:r>
-        <w:rPr>
-          <w:u w:val="single"/>
-        </w:rPr>
+        <w:t>Revolving: {Deal__r.Revolving1__c}</w:t>
+      </w:r>
+      <w:r>
+        <w:t>{/dealEdit.</w:t>
+      </w:r>
+      <w:r>
+        <w:t>nonSabFieldDisplay</w:t>
+      </w:r>
+      <w:r>
+        <w:t>}</w:t>
+      </w:r>
+      <w:r>
         <w:t>{</w:t>
       </w:r>
-      <w:proofErr w:type="gramStart"/>
+      <w:r>
+        <w:t>#</w:t>
+      </w:r>
       <w:r>
         <w:rPr>
           <w:u w:val="single"/>
@@ -533,50 +396,7 @@
         <w:rPr>
           <w:u w:val="single"/>
         </w:rPr>
-        <w:t>initialAdvance</w:t>
-      </w:r>
-      <w:r>
-        <w:rPr>
-          <w:u w:val="single"/>
-        </w:rPr>
-        <w:t>}</w:t>
-      </w:r>
-      <w:r>
-        <w:t>{</w:t>
-      </w:r>
-      <w:proofErr w:type="gramEnd"/>
-      <w:r>
-        <w:t>/</w:t>
-      </w:r>
-      <w:r>
-        <w:rPr>
-          <w:u w:val="single"/>
-        </w:rPr>
-        <w:t>dealEdit.</w:t>
-      </w:r>
-      <w:r>
-        <w:rPr>
-          <w:u w:val="single"/>
-        </w:rPr>
         <w:t>initialAdvanceDisplay</w:t>
-      </w:r>
-      <w:r>
-        <w:t>}</w:t>
-      </w:r>
-      <w:r>
-        <w:t>{#</w:t>
-      </w:r>
-      <w:r>
-        <w:rPr>
-          <w:u w:val="single"/>
-        </w:rPr>
-        <w:t>dealEdit.</w:t>
-      </w:r>
-      <w:r>
-        <w:rPr>
-          <w:u w:val="single"/>
-        </w:rPr>
-        <w:t>renovationAdvanceDisplay</w:t>
       </w:r>
       <w:r>
         <w:t>}</w:t>
@@ -595,40 +415,35 @@
         </w:tabs>
       </w:pPr>
       <w:r>
-        <w:t>Renovation Advance Amount:</w:t>
-      </w:r>
-      <w:r>
-        <w:t xml:space="preserve"> </w:t>
-      </w:r>
-      <w:r>
-        <w:rPr>
-          <w:u w:val="single"/>
-        </w:rPr>
-        <w:t>{</w:t>
-      </w:r>
-      <w:proofErr w:type="spellStart"/>
-      <w:proofErr w:type="gramStart"/>
-      <w:r>
-        <w:rPr>
-          <w:u w:val="single"/>
-        </w:rPr>
-        <w:t>dealEdit.renovationAdvance</w:t>
-      </w:r>
-      <w:proofErr w:type="spellEnd"/>
-      <w:r>
-        <w:rPr>
-          <w:u w:val="single"/>
-        </w:rPr>
-        <w:t>}</w:t>
-      </w:r>
-      <w:r>
-        <w:t>{</w:t>
-      </w:r>
-      <w:proofErr w:type="gramEnd"/>
-      <w:r>
-        <w:t>/</w:t>
-      </w:r>
-      <w:proofErr w:type="spellStart"/>
+        <w:t>Initial Advance</w:t>
+      </w:r>
+      <w:r>
+        <w:t>:</w:t>
+      </w:r>
+      <w:r>
+        <w:t xml:space="preserve"> </w:t>
+      </w:r>
+      <w:r>
+        <w:rPr>
+          <w:u w:val="single"/>
+        </w:rPr>
+        <w:t>{dealEdit.</w:t>
+      </w:r>
+      <w:r>
+        <w:rPr>
+          <w:u w:val="single"/>
+        </w:rPr>
+        <w:t>initialAdvance</w:t>
+      </w:r>
+      <w:r>
+        <w:rPr>
+          <w:u w:val="single"/>
+        </w:rPr>
+        <w:t>}</w:t>
+      </w:r>
+      <w:r>
+        <w:t>{/</w:t>
+      </w:r>
       <w:r>
         <w:rPr>
           <w:u w:val="single"/>
@@ -639,9 +454,26 @@
         <w:rPr>
           <w:u w:val="single"/>
         </w:rPr>
+        <w:t>initialAdvanceDisplay</w:t>
+      </w:r>
+      <w:r>
+        <w:t>}</w:t>
+      </w:r>
+      <w:r>
+        <w:t>{#</w:t>
+      </w:r>
+      <w:r>
+        <w:rPr>
+          <w:u w:val="single"/>
+        </w:rPr>
+        <w:t>dealEdit.</w:t>
+      </w:r>
+      <w:r>
+        <w:rPr>
+          <w:u w:val="single"/>
+        </w:rPr>
         <w:t>renovationAdvanceDisplay</w:t>
       </w:r>
-      <w:proofErr w:type="spellEnd"/>
       <w:r>
         <w:t>}</w:t>
       </w:r>
@@ -657,47 +489,24 @@
           <w:tab w:val="right" w:pos="5580"/>
           <w:tab w:val="right" w:pos="9180"/>
         </w:tabs>
-        <w:rPr>
-          <w:u w:val="single"/>
-        </w:rPr>
-      </w:pPr>
-      <w:r>
-        <w:rPr>
-          <w:u w:val="single"/>
-        </w:rPr>
-        <w:t>Interest Rate Type:</w:t>
-      </w:r>
-      <w:r>
-        <w:rPr>
-          <w:u w:val="single"/>
-        </w:rPr>
-        <w:t xml:space="preserve"> </w:t>
-      </w:r>
-      <w:r>
-        <w:rPr>
-          <w:u w:val="single"/>
-        </w:rPr>
-        <w:t>{Deal__</w:t>
-      </w:r>
-      <w:proofErr w:type="gramStart"/>
-      <w:r>
-        <w:rPr>
-          <w:u w:val="single"/>
-        </w:rPr>
-        <w:t>r.Interest</w:t>
-      </w:r>
-      <w:proofErr w:type="gramEnd"/>
-      <w:r>
-        <w:rPr>
-          <w:u w:val="single"/>
-        </w:rPr>
-        <w:t>_Rate_Type__c}</w:t>
-      </w:r>
-      <w:r>
-        <w:rPr>
-          <w:u w:val="single"/>
-        </w:rPr>
-        <w:t>{#</w:t>
+      </w:pPr>
+      <w:r>
+        <w:t>{dealEdit.renovationAdvanceLabel}</w:t>
+      </w:r>
+      <w:r>
+        <w:t>:</w:t>
+      </w:r>
+      <w:r>
+        <w:t xml:space="preserve"> </w:t>
+      </w:r>
+      <w:r>
+        <w:rPr>
+          <w:u w:val="single"/>
+        </w:rPr>
+        <w:t>{dealEdit.renovationAdvance}</w:t>
+      </w:r>
+      <w:r>
+        <w:t>{/</w:t>
       </w:r>
       <w:r>
         <w:rPr>
@@ -709,12 +518,9 @@
         <w:rPr>
           <w:u w:val="single"/>
         </w:rPr>
-        <w:t>FixedInterestTypeDisplay</w:t>
-      </w:r>
-      <w:r>
-        <w:rPr>
-          <w:u w:val="single"/>
-        </w:rPr>
+        <w:t>renovationAdvanceDisplay</w:t>
+      </w:r>
+      <w:r>
         <w:t>}</w:t>
       </w:r>
     </w:p>
@@ -727,60 +533,35 @@
         </w:numPr>
         <w:tabs>
           <w:tab w:val="right" w:pos="5580"/>
-        </w:tabs>
-        <w:rPr>
-          <w:u w:val="single"/>
-        </w:rPr>
-      </w:pPr>
-      <w:r>
-        <w:rPr>
-          <w:u w:val="single"/>
-        </w:rPr>
-        <w:t>Interest Rate:</w:t>
-      </w:r>
-      <w:r>
-        <w:rPr>
-          <w:u w:val="single"/>
-        </w:rPr>
-        <w:t xml:space="preserve"> </w:t>
-      </w:r>
-      <w:r>
-        <w:rPr>
-          <w:u w:val="single"/>
-        </w:rPr>
-        <w:t>{</w:t>
-      </w:r>
-      <w:r>
-        <w:rPr>
-          <w:u w:val="single"/>
-        </w:rPr>
-        <w:t>Deal__</w:t>
-      </w:r>
-      <w:proofErr w:type="gramStart"/>
-      <w:r>
-        <w:rPr>
-          <w:u w:val="single"/>
-        </w:rPr>
-        <w:t>r.Rate</w:t>
-      </w:r>
-      <w:proofErr w:type="gramEnd"/>
-      <w:r>
-        <w:rPr>
-          <w:u w:val="single"/>
-        </w:rPr>
-        <w:t>__c</w:t>
-      </w:r>
-      <w:r>
-        <w:rPr>
-          <w:u w:val="single"/>
-        </w:rPr>
-        <w:t>}</w:t>
-      </w:r>
-      <w:r>
-        <w:rPr>
-          <w:u w:val="single"/>
-        </w:rPr>
-        <w:t>{/</w:t>
+          <w:tab w:val="right" w:pos="9180"/>
+        </w:tabs>
+        <w:rPr>
+          <w:u w:val="single"/>
+        </w:rPr>
+      </w:pPr>
+      <w:r>
+        <w:rPr>
+          <w:u w:val="single"/>
+        </w:rPr>
+        <w:t>Interest Rate Type:</w:t>
+      </w:r>
+      <w:r>
+        <w:rPr>
+          <w:u w:val="single"/>
+        </w:rPr>
+        <w:t xml:space="preserve"> </w:t>
+      </w:r>
+      <w:r>
+        <w:rPr>
+          <w:u w:val="single"/>
+        </w:rPr>
+        <w:t>{Deal__r.Interest_Rate_Type__c}</w:t>
+      </w:r>
+      <w:r>
+        <w:rPr>
+          <w:u w:val="single"/>
+        </w:rPr>
+        <w:t>{#</w:t>
       </w:r>
       <w:r>
         <w:rPr>
@@ -793,30 +574,6 @@
           <w:u w:val="single"/>
         </w:rPr>
         <w:t>FixedInterestTypeDisplay</w:t>
-      </w:r>
-      <w:r>
-        <w:rPr>
-          <w:u w:val="single"/>
-        </w:rPr>
-        <w:t>}</w:t>
-      </w:r>
-      <w:r>
-        <w:rPr>
-          <w:u w:val="single"/>
-        </w:rPr>
-        <w:t>{#</w:t>
-      </w:r>
-      <w:r>
-        <w:rPr>
-          <w:u w:val="single"/>
-        </w:rPr>
-        <w:t>dealEdit.</w:t>
-      </w:r>
-      <w:r>
-        <w:rPr>
-          <w:u w:val="single"/>
-        </w:rPr>
-        <w:t>FloatingInterestTypeDisplay</w:t>
       </w:r>
       <w:r>
         <w:rPr>
@@ -843,7 +600,7 @@
         <w:rPr>
           <w:u w:val="single"/>
         </w:rPr>
-        <w:t>Index:</w:t>
+        <w:t>Interest Rate:</w:t>
       </w:r>
       <w:r>
         <w:rPr>
@@ -861,21 +618,13 @@
         <w:rPr>
           <w:u w:val="single"/>
         </w:rPr>
-        <w:t>Deal__</w:t>
-      </w:r>
-      <w:proofErr w:type="gramStart"/>
-      <w:r>
-        <w:rPr>
-          <w:u w:val="single"/>
-        </w:rPr>
-        <w:t>r.Index</w:t>
-      </w:r>
-      <w:proofErr w:type="gramEnd"/>
-      <w:r>
-        <w:rPr>
-          <w:u w:val="single"/>
-        </w:rPr>
-        <w:t>__c}</w:t>
+        <w:t>Deal__r.Rate__c</w:t>
+      </w:r>
+      <w:r>
+        <w:rPr>
+          <w:u w:val="single"/>
+        </w:rPr>
+        <w:t>}</w:t>
       </w:r>
       <w:r>
         <w:rPr>
@@ -893,7 +642,7 @@
         <w:rPr>
           <w:u w:val="single"/>
         </w:rPr>
-        <w:t>FloatingInterestTypeDisplay</w:t>
+        <w:t>FixedInterestTypeDisplay</w:t>
       </w:r>
       <w:r>
         <w:rPr>
@@ -944,33 +693,25 @@
         <w:rPr>
           <w:u w:val="single"/>
         </w:rPr>
-        <w:t>Index Margin:</w:t>
-      </w:r>
-      <w:r>
-        <w:rPr>
-          <w:u w:val="single"/>
-        </w:rPr>
-        <w:t xml:space="preserve"> </w:t>
-      </w:r>
-      <w:r>
-        <w:rPr>
-          <w:u w:val="single"/>
-        </w:rPr>
-        <w:t>{Deal__</w:t>
-      </w:r>
-      <w:proofErr w:type="gramStart"/>
-      <w:r>
-        <w:rPr>
-          <w:u w:val="single"/>
-        </w:rPr>
-        <w:t>r.Index</w:t>
-      </w:r>
-      <w:proofErr w:type="gramEnd"/>
-      <w:r>
-        <w:rPr>
-          <w:u w:val="single"/>
-        </w:rPr>
-        <w:t>_Margin__c}</w:t>
+        <w:t>Index:</w:t>
+      </w:r>
+      <w:r>
+        <w:rPr>
+          <w:u w:val="single"/>
+        </w:rPr>
+        <w:t xml:space="preserve"> </w:t>
+      </w:r>
+      <w:r>
+        <w:rPr>
+          <w:u w:val="single"/>
+        </w:rPr>
+        <w:t>{</w:t>
+      </w:r>
+      <w:r>
+        <w:rPr>
+          <w:u w:val="single"/>
+        </w:rPr>
+        <w:t>Deal__r.Index__c}</w:t>
       </w:r>
       <w:r>
         <w:rPr>
@@ -1039,53 +780,19 @@
         <w:rPr>
           <w:u w:val="single"/>
         </w:rPr>
-        <w:t>Index Floor</w:t>
-      </w:r>
-      <w:r>
-        <w:rPr>
-          <w:u w:val="single"/>
-        </w:rPr>
-        <w:t>:</w:t>
-      </w:r>
-      <w:r>
-        <w:rPr>
-          <w:u w:val="single"/>
-        </w:rPr>
-        <w:t xml:space="preserve"> </w:t>
-      </w:r>
-      <w:r>
-        <w:rPr>
-          <w:u w:val="single"/>
-        </w:rPr>
-        <w:t>{</w:t>
-      </w:r>
-      <w:proofErr w:type="spellStart"/>
-      <w:r>
-        <w:rPr>
-          <w:u w:val="single"/>
-        </w:rPr>
-        <w:t>Deal__</w:t>
-      </w:r>
-      <w:proofErr w:type="gramStart"/>
-      <w:r>
-        <w:rPr>
-          <w:u w:val="single"/>
-        </w:rPr>
-        <w:t>r.Index</w:t>
-      </w:r>
-      <w:proofErr w:type="gramEnd"/>
-      <w:r>
-        <w:rPr>
-          <w:u w:val="single"/>
-        </w:rPr>
-        <w:t>_Floor__c</w:t>
-      </w:r>
-      <w:proofErr w:type="spellEnd"/>
-      <w:r>
-        <w:rPr>
-          <w:u w:val="single"/>
-        </w:rPr>
-        <w:t>}</w:t>
+        <w:t>Index Margin:</w:t>
+      </w:r>
+      <w:r>
+        <w:rPr>
+          <w:u w:val="single"/>
+        </w:rPr>
+        <w:t xml:space="preserve"> </w:t>
+      </w:r>
+      <w:r>
+        <w:rPr>
+          <w:u w:val="single"/>
+        </w:rPr>
+        <w:t>{Deal__r.Index_Margin__c}</w:t>
       </w:r>
       <w:r>
         <w:rPr>
@@ -1093,7 +800,6 @@
         </w:rPr>
         <w:t>{/</w:t>
       </w:r>
-      <w:proofErr w:type="spellStart"/>
       <w:r>
         <w:rPr>
           <w:u w:val="single"/>
@@ -1106,7 +812,30 @@
         </w:rPr>
         <w:t>FloatingInterestTypeDisplay</w:t>
       </w:r>
-      <w:proofErr w:type="spellEnd"/>
+      <w:r>
+        <w:rPr>
+          <w:u w:val="single"/>
+        </w:rPr>
+        <w:t>}</w:t>
+      </w:r>
+      <w:r>
+        <w:rPr>
+          <w:u w:val="single"/>
+        </w:rPr>
+        <w:t>{#</w:t>
+      </w:r>
+      <w:r>
+        <w:rPr>
+          <w:u w:val="single"/>
+        </w:rPr>
+        <w:t>dealEdit.</w:t>
+      </w:r>
+      <w:r>
+        <w:rPr>
+          <w:u w:val="single"/>
+        </w:rPr>
+        <w:t>FloatingInterestTypeDisplay</w:t>
+      </w:r>
       <w:r>
         <w:rPr>
           <w:u w:val="single"/>
@@ -1124,6 +853,70 @@
         <w:tabs>
           <w:tab w:val="right" w:pos="5580"/>
         </w:tabs>
+        <w:rPr>
+          <w:u w:val="single"/>
+        </w:rPr>
+      </w:pPr>
+      <w:r>
+        <w:rPr>
+          <w:u w:val="single"/>
+        </w:rPr>
+        <w:lastRenderedPageBreak/>
+        <w:t>Index Floor</w:t>
+      </w:r>
+      <w:r>
+        <w:rPr>
+          <w:u w:val="single"/>
+        </w:rPr>
+        <w:t>:</w:t>
+      </w:r>
+      <w:r>
+        <w:rPr>
+          <w:u w:val="single"/>
+        </w:rPr>
+        <w:t xml:space="preserve"> </w:t>
+      </w:r>
+      <w:r>
+        <w:rPr>
+          <w:u w:val="single"/>
+        </w:rPr>
+        <w:t>{Deal__r.Index_Floor__c}</w:t>
+      </w:r>
+      <w:r>
+        <w:rPr>
+          <w:u w:val="single"/>
+        </w:rPr>
+        <w:t>{/</w:t>
+      </w:r>
+      <w:r>
+        <w:rPr>
+          <w:u w:val="single"/>
+        </w:rPr>
+        <w:t>dealEdit.</w:t>
+      </w:r>
+      <w:r>
+        <w:rPr>
+          <w:u w:val="single"/>
+        </w:rPr>
+        <w:t>FloatingInterestTypeDisplay</w:t>
+      </w:r>
+      <w:r>
+        <w:rPr>
+          <w:u w:val="single"/>
+        </w:rPr>
+        <w:t>}</w:t>
+      </w:r>
+    </w:p>
+    <w:p>
+      <w:pPr>
+        <w:pStyle w:val="FlushLeft"/>
+        <w:numPr>
+          <w:ilvl w:val="0"/>
+          <w:numId w:val="3"/>
+        </w:numPr>
+        <w:tabs>
+          <w:tab w:val="right" w:pos="5580"/>
+        </w:tabs>
       </w:pPr>
       <w:r>
         <w:t>Loan term:</w:t>
@@ -1135,35 +928,10 @@
         <w:rPr>
           <w:u w:val="single"/>
         </w:rPr>
-        <w:t>{</w:t>
-      </w:r>
-      <w:proofErr w:type="spellStart"/>
-      <w:r>
-        <w:rPr>
-          <w:u w:val="single"/>
-        </w:rPr>
-        <w:t>Deal__r.LOC_Term__</w:t>
-      </w:r>
-      <w:proofErr w:type="gramStart"/>
-      <w:r>
-        <w:rPr>
-          <w:u w:val="single"/>
-        </w:rPr>
-        <w:t>c</w:t>
-      </w:r>
-      <w:proofErr w:type="spellEnd"/>
-      <w:r>
-        <w:rPr>
-          <w:u w:val="single"/>
-        </w:rPr>
-        <w:t>}</w:t>
-      </w:r>
-      <w:r>
-        <w:t>{</w:t>
-      </w:r>
-      <w:proofErr w:type="gramEnd"/>
-      <w:r>
-        <w:t>#</w:t>
+        <w:t>{Deal__r.LOC_Term__c}</w:t>
+      </w:r>
+      <w:r>
+        <w:t>{#</w:t>
       </w:r>
       <w:r>
         <w:rPr>
@@ -1193,28 +961,16 @@
         </w:tabs>
       </w:pPr>
       <w:r>
-        <w:lastRenderedPageBreak/>
         <w:t xml:space="preserve">Extension option: </w:t>
       </w:r>
       <w:r>
         <w:rPr>
           <w:u w:val="single"/>
         </w:rPr>
-        <w:t>{</w:t>
-      </w:r>
-      <w:proofErr w:type="gramStart"/>
-      <w:r>
-        <w:rPr>
-          <w:u w:val="single"/>
-        </w:rPr>
-        <w:t>dealEdit.extenionOption}</w:t>
-      </w:r>
-      <w:r>
-        <w:t>{</w:t>
-      </w:r>
-      <w:proofErr w:type="gramEnd"/>
-      <w:r>
-        <w:t>/</w:t>
+        <w:t>{dealEdit.extenionOption}</w:t>
+      </w:r>
+      <w:r>
+        <w:t>{/</w:t>
       </w:r>
       <w:r>
         <w:rPr>
@@ -1262,7 +1018,10 @@
         </w:tabs>
       </w:pPr>
       <w:r>
-        <w:t>Outside Advance Date:</w:t>
+        <w:t>{dealEdit.outsideAdvanceDateLabel}</w:t>
+      </w:r>
+      <w:r>
+        <w:t>:</w:t>
       </w:r>
       <w:r>
         <w:t xml:space="preserve"> </w:t>
@@ -1276,7 +1035,6 @@
         </w:rPr>
         <w:t>{</w:t>
       </w:r>
-      <w:proofErr w:type="gramStart"/>
       <w:r>
         <w:rPr>
           <w:u w:val="single"/>
@@ -1290,11 +1048,7 @@
         <w:t>}</w:t>
       </w:r>
       <w:r>
-        <w:t>{</w:t>
-      </w:r>
-      <w:proofErr w:type="gramEnd"/>
-      <w:r>
-        <w:t>/</w:t>
+        <w:t>{/</w:t>
       </w:r>
       <w:r>
         <w:rPr>
@@ -1307,6 +1061,15 @@
           <w:u w:val="single"/>
         </w:rPr>
         <w:t>outsideAdvanceDateDisplay</w:t>
+      </w:r>
+      <w:r>
+        <w:t>}</w:t>
+      </w:r>
+      <w:r>
+        <w:t>{#dealEdit.</w:t>
+      </w:r>
+      <w:r>
+        <w:t>nonSabFieldDisplay</w:t>
       </w:r>
       <w:r>
         <w:t>}</w:t>
@@ -1324,24 +1087,14 @@
         </w:tabs>
       </w:pPr>
       <w:r>
-        <w:t>Outside Advance Period: {</w:t>
-      </w:r>
-      <w:proofErr w:type="spellStart"/>
-      <w:r>
-        <w:t>Deal__</w:t>
-      </w:r>
-      <w:proofErr w:type="gramStart"/>
+        <w:t>Outside Advance Period: {Deal__</w:t>
+      </w:r>
       <w:r>
         <w:t>r.</w:t>
       </w:r>
       <w:r>
-        <w:t>Advance</w:t>
-      </w:r>
-      <w:proofErr w:type="gramEnd"/>
-      <w:r>
-        <w:t>_Period_Days_In_Months__c</w:t>
-      </w:r>
-      <w:proofErr w:type="spellEnd"/>
+        <w:t>Advance_Period_Days_In_Months__c</w:t>
+      </w:r>
       <w:r>
         <w:t>}</w:t>
       </w:r>
@@ -1358,24 +1111,11 @@
         </w:tabs>
       </w:pPr>
       <w:r>
-        <w:t>Maturity Date Calculation Type: {</w:t>
-      </w:r>
-      <w:proofErr w:type="spellStart"/>
-      <w:r>
-        <w:t>Deal__</w:t>
-      </w:r>
-      <w:proofErr w:type="gramStart"/>
-      <w:r>
-        <w:t>r.</w:t>
-      </w:r>
-      <w:r>
-        <w:t>Maturity</w:t>
-      </w:r>
-      <w:proofErr w:type="gramEnd"/>
-      <w:r>
-        <w:t>_Date_Calculation_Type__c</w:t>
-      </w:r>
-      <w:proofErr w:type="spellEnd"/>
+        <w:t>Maturity Date Calculation Type: {Deal__r.</w:t>
+      </w:r>
+      <w:r>
+        <w:t>Maturity_Date_Calculation_Type__c</w:t>
+      </w:r>
       <w:r>
         <w:t>}</w:t>
       </w:r>
@@ -1392,24 +1132,14 @@
         </w:tabs>
       </w:pPr>
       <w:r>
-        <w:t>Advance Repayment Period: {</w:t>
-      </w:r>
-      <w:proofErr w:type="spellStart"/>
-      <w:r>
-        <w:t>Deal__</w:t>
-      </w:r>
-      <w:proofErr w:type="gramStart"/>
+        <w:t>Advance Repayment Period: {Deal__</w:t>
+      </w:r>
       <w:r>
         <w:t>r.</w:t>
       </w:r>
       <w:r>
-        <w:t>Asset</w:t>
-      </w:r>
-      <w:proofErr w:type="gramEnd"/>
-      <w:r>
-        <w:t>_Maturity__c</w:t>
-      </w:r>
-      <w:proofErr w:type="spellEnd"/>
+        <w:t>Asset_Maturity__c</w:t>
+      </w:r>
       <w:r>
         <w:t>}</w:t>
       </w:r>
@@ -1435,21 +1165,7 @@
         <w:rPr>
           <w:u w:val="single"/>
         </w:rPr>
-        <w:t>{</w:t>
-      </w:r>
-      <w:proofErr w:type="spellStart"/>
-      <w:r>
-        <w:rPr>
-          <w:u w:val="single"/>
-        </w:rPr>
-        <w:t>Deal__</w:t>
-      </w:r>
-      <w:proofErr w:type="gramStart"/>
-      <w:r>
-        <w:rPr>
-          <w:u w:val="single"/>
-        </w:rPr>
-        <w:t>r.</w:t>
+        <w:t>{Deal__r.</w:t>
       </w:r>
       <w:r>
         <w:rPr>
@@ -1460,9 +1176,8 @@
           <w:u w:val="single"/>
           <w:shd w:val="clear" w:color="auto" w:fill="FFFFFF"/>
         </w:rPr>
-        <w:t>Fee</w:t>
-      </w:r>
-      <w:proofErr w:type="gramEnd"/>
+        <w:t>Fee__c}</w:t>
+      </w:r>
       <w:r>
         <w:rPr>
           <w:rFonts w:ascii="Arial" w:hAnsi="Arial" w:cs="Arial"/>
@@ -1472,9 +1187,8 @@
           <w:u w:val="single"/>
           <w:shd w:val="clear" w:color="auto" w:fill="FFFFFF"/>
         </w:rPr>
-        <w:t>__c</w:t>
-      </w:r>
-      <w:proofErr w:type="spellEnd"/>
+        <w:t>%</w:t>
+      </w:r>
       <w:r>
         <w:rPr>
           <w:rFonts w:ascii="Arial" w:hAnsi="Arial" w:cs="Arial"/>
@@ -1484,18 +1198,16 @@
           <w:u w:val="single"/>
           <w:shd w:val="clear" w:color="auto" w:fill="FFFFFF"/>
         </w:rPr>
-        <w:t>}</w:t>
-      </w:r>
-      <w:r>
-        <w:rPr>
-          <w:rFonts w:ascii="Arial" w:hAnsi="Arial" w:cs="Arial"/>
-          <w:color w:val="080707"/>
-          <w:sz w:val="20"/>
-          <w:szCs w:val="20"/>
-          <w:u w:val="single"/>
-          <w:shd w:val="clear" w:color="auto" w:fill="FFFFFF"/>
-        </w:rPr>
-        <w:t>%</w:t>
+        <w:t>{</w:t>
+      </w:r>
+      <w:r>
+        <w:t>/dealEdit.</w:t>
+      </w:r>
+      <w:r>
+        <w:t>nonSabFieldDisplay</w:t>
+      </w:r>
+      <w:r>
+        <w:t>}</w:t>
       </w:r>
     </w:p>
     <w:p>
@@ -1522,14 +1234,7 @@
         <w:rPr>
           <w:u w:val="single"/>
         </w:rPr>
-        <w:t>{</w:t>
-      </w:r>
-      <w:proofErr w:type="spellStart"/>
-      <w:r>
-        <w:rPr>
-          <w:u w:val="single"/>
-        </w:rPr>
-        <w:t>Deal__r.</w:t>
+        <w:t>{Deal__r.</w:t>
       </w:r>
       <w:r>
         <w:rPr>
@@ -1541,21 +1246,7 @@
         <w:rPr>
           <w:u w:val="single"/>
         </w:rPr>
-        <w:t>_Fee__</w:t>
-      </w:r>
-      <w:proofErr w:type="gramStart"/>
-      <w:r>
-        <w:rPr>
-          <w:u w:val="single"/>
-        </w:rPr>
-        <w:t>c</w:t>
-      </w:r>
-      <w:proofErr w:type="spellEnd"/>
-      <w:r>
-        <w:rPr>
-          <w:u w:val="single"/>
-        </w:rPr>
-        <w:t>}</w:t>
+        <w:t>_Fee__c}</w:t>
       </w:r>
       <w:r>
         <w:rPr>
@@ -1563,7 +1254,24 @@
         </w:rPr>
         <w:t>%</w:t>
       </w:r>
-      <w:proofErr w:type="gramEnd"/>
+      <w:r>
+        <w:rPr>
+          <w:u w:val="single"/>
+        </w:rPr>
+        <w:t>{#dealEdit.</w:t>
+      </w:r>
+      <w:r>
+        <w:rPr>
+          <w:u w:val="single"/>
+        </w:rPr>
+        <w:t>nonSabFieldDisplay</w:t>
+      </w:r>
+      <w:r>
+        <w:rPr>
+          <w:u w:val="single"/>
+        </w:rPr>
+        <w:t>}</w:t>
+      </w:r>
     </w:p>
     <w:p>
       <w:pPr>
@@ -1589,41 +1297,13 @@
         <w:rPr>
           <w:u w:val="single"/>
         </w:rPr>
-        <w:t>{</w:t>
-      </w:r>
-      <w:proofErr w:type="spellStart"/>
-      <w:r>
-        <w:rPr>
-          <w:u w:val="single"/>
-        </w:rPr>
-        <w:t>Deal__</w:t>
-      </w:r>
-      <w:proofErr w:type="gramStart"/>
-      <w:r>
-        <w:rPr>
-          <w:u w:val="single"/>
-        </w:rPr>
-        <w:t>r.Exit</w:t>
-      </w:r>
-      <w:proofErr w:type="gramEnd"/>
-      <w:r>
-        <w:rPr>
-          <w:u w:val="single"/>
-        </w:rPr>
-        <w:t>_Fee__c</w:t>
-      </w:r>
-      <w:proofErr w:type="spellEnd"/>
-      <w:r>
-        <w:rPr>
-          <w:u w:val="single"/>
-        </w:rPr>
-        <w:t>}</w:t>
-      </w:r>
-      <w:r>
-        <w:rPr>
-          <w:u w:val="single"/>
-        </w:rPr>
-        <w:t>%</w:t>
+        <w:t>{Deal__r.Exit_Fee__c</w:t>
+      </w:r>
+      <w:r>
+        <w:rPr>
+          <w:u w:val="single"/>
+        </w:rPr>
+        <w:t>}%</w:t>
       </w:r>
     </w:p>
     <w:p>
@@ -1648,33 +1328,8 @@
           <w:i/>
           <w:u w:val="single"/>
         </w:rPr>
-        <w:t>{</w:t>
-      </w:r>
-      <w:proofErr w:type="spellStart"/>
-      <w:r>
-        <w:rPr>
-          <w:i/>
-          <w:u w:val="single"/>
-        </w:rPr>
-        <w:t>Deal__</w:t>
-      </w:r>
-      <w:proofErr w:type="gramStart"/>
-      <w:r>
-        <w:rPr>
-          <w:i/>
-          <w:u w:val="single"/>
-        </w:rPr>
-        <w:t>r.Active</w:t>
-      </w:r>
-      <w:proofErr w:type="gramEnd"/>
-      <w:r>
-        <w:rPr>
-          <w:i/>
-          <w:u w:val="single"/>
-        </w:rPr>
-        <w:t>_States__c</w:t>
-      </w:r>
-      <w:proofErr w:type="spellEnd"/>
+        <w:t>{Deal__r.Active_States__c</w:t>
+      </w:r>
       <w:r>
         <w:rPr>
           <w:i/>
@@ -1710,24 +1365,11 @@
         </w:tabs>
       </w:pPr>
       <w:r>
-        <w:t>Loan-to-Value: {</w:t>
-      </w:r>
-      <w:proofErr w:type="spellStart"/>
-      <w:r>
-        <w:t>Deal__r.LTV__</w:t>
-      </w:r>
-      <w:proofErr w:type="gramStart"/>
-      <w:r>
-        <w:t>c</w:t>
-      </w:r>
-      <w:proofErr w:type="spellEnd"/>
-      <w:r>
-        <w:t>}</w:t>
+        <w:t>Loan-to-Value: {Deal__r.LTV__c}</w:t>
       </w:r>
       <w:r>
         <w:t>%</w:t>
       </w:r>
-      <w:proofErr w:type="gramEnd"/>
     </w:p>
     <w:p>
       <w:pPr>
@@ -1741,27 +1383,17 @@
         </w:tabs>
       </w:pPr>
       <w:r>
-        <w:t>Loan-to-Cost: {</w:t>
-      </w:r>
-      <w:proofErr w:type="spellStart"/>
-      <w:r>
-        <w:t>Deal__r.</w:t>
-      </w:r>
-      <w:r>
-        <w:t>LTC__</w:t>
-      </w:r>
-      <w:proofErr w:type="gramStart"/>
-      <w:r>
-        <w:t>c</w:t>
-      </w:r>
-      <w:proofErr w:type="spellEnd"/>
+        <w:t>Loan-to-Cost: {Deal__r.</w:t>
+      </w:r>
+      <w:r>
+        <w:t>LTC__c</w:t>
+      </w:r>
       <w:r>
         <w:t>}</w:t>
       </w:r>
       <w:r>
         <w:t>%</w:t>
       </w:r>
-      <w:proofErr w:type="gramEnd"/>
     </w:p>
     <w:p>
       <w:pPr>
@@ -1790,24 +1422,11 @@
         </w:tabs>
       </w:pPr>
       <w:r>
-        <w:t>Loan-to-ARV: {</w:t>
-      </w:r>
-      <w:proofErr w:type="spellStart"/>
-      <w:r>
-        <w:t>Deal__</w:t>
-      </w:r>
-      <w:proofErr w:type="gramStart"/>
-      <w:r>
-        <w:t>r.</w:t>
-      </w:r>
-      <w:r>
-        <w:t>Total</w:t>
-      </w:r>
-      <w:proofErr w:type="gramEnd"/>
-      <w:r>
-        <w:t>_ARV_LTV__c</w:t>
-      </w:r>
-      <w:proofErr w:type="spellEnd"/>
+        <w:t>Loan-to-ARV: {Deal__r.</w:t>
+      </w:r>
+      <w:r>
+        <w:t>Total_ARV_LTV__c</w:t>
+      </w:r>
       <w:r>
         <w:t>}</w:t>
       </w:r>
@@ -1827,24 +1446,11 @@
         </w:tabs>
       </w:pPr>
       <w:r>
-        <w:t>Loan-to-Cost: {</w:t>
-      </w:r>
-      <w:proofErr w:type="spellStart"/>
-      <w:r>
-        <w:t>Deal__</w:t>
-      </w:r>
-      <w:proofErr w:type="gramStart"/>
-      <w:r>
-        <w:t>r.</w:t>
-      </w:r>
-      <w:r>
-        <w:t>Total</w:t>
-      </w:r>
-      <w:proofErr w:type="gramEnd"/>
-      <w:r>
-        <w:t>_Loan_LTC__c</w:t>
-      </w:r>
-      <w:proofErr w:type="spellEnd"/>
+        <w:t>Loan-to-Cost: {Deal__r.</w:t>
+      </w:r>
+      <w:r>
+        <w:t>Total_Loan_LTC__c</w:t>
+      </w:r>
       <w:r>
         <w:t>}</w:t>
       </w:r>
@@ -1864,11 +1470,7 @@
         </w:tabs>
       </w:pPr>
       <w:r>
-        <w:t>Maximum Aggregate Renovation Advance Amount Limit: {</w:t>
-      </w:r>
-      <w:proofErr w:type="spellStart"/>
-      <w:r>
-        <w:t>Deal__</w:t>
+        <w:t>Maximum Aggregate Renovation Advance Amount Limit: {Deal__</w:t>
       </w:r>
       <w:r>
         <w:t>r.</w:t>
@@ -1876,7 +1478,6 @@
       <w:r>
         <w:t>Renovation_Limit__c</w:t>
       </w:r>
-      <w:proofErr w:type="spellEnd"/>
       <w:r>
         <w:t>}</w:t>
       </w:r>
@@ -1890,22 +1491,16 @@
         <w:t>e</w:t>
       </w:r>
       <w:r>
-        <w:t>{#</w:t>
-      </w:r>
-      <w:r>
-        <w:rPr>
-          <w:u w:val="single"/>
-        </w:rPr>
-        <w:t>dealEdit.</w:t>
-      </w:r>
-      <w:r>
-        <w:rPr>
-          <w:u w:val="single"/>
-        </w:rPr>
-        <w:t>renovationPropertiesDisplay</w:t>
-      </w:r>
-      <w:r>
-        <w:t>}</w:t>
+        <w:rPr>
+          <w:u w:val="single"/>
+        </w:rPr>
+        <w:t>{/dealEdit.nonSabFieldDisplay}</w:t>
+      </w:r>
+      <w:r>
+        <w:rPr>
+          <w:u w:val="single"/>
+        </w:rPr>
+        <w:t>{#dealEdit.sabFieldDisplay}</w:t>
       </w:r>
     </w:p>
     <w:p>
@@ -1920,30 +1515,10 @@
         </w:tabs>
       </w:pPr>
       <w:r>
-        <w:t>Renovation Properties:</w:t>
-      </w:r>
-      <w:r>
-        <w:t xml:space="preserve"> </w:t>
-      </w:r>
-      <w:r>
-        <w:rPr>
-          <w:u w:val="single"/>
-        </w:rPr>
-        <w:t>{</w:t>
-      </w:r>
-      <w:proofErr w:type="gramStart"/>
-      <w:r>
-        <w:rPr>
-          <w:u w:val="single"/>
-        </w:rPr>
-        <w:t>dealEdit.renovationProperties}</w:t>
-      </w:r>
-      <w:r>
-        <w:t>{</w:t>
-      </w:r>
-      <w:proofErr w:type="gramEnd"/>
-      <w:r>
-        <w:t>/</w:t>
+        <w:t>Loan to As-Is Value Requirement: {dealEdit.loanToAsIsValueReq}{/dealEdit.sabFieldDisplay}</w:t>
+      </w:r>
+      <w:r>
+        <w:t>{#</w:t>
       </w:r>
       <w:r>
         <w:rPr>
@@ -1956,24 +1531,6 @@
           <w:u w:val="single"/>
         </w:rPr>
         <w:t>renovationPropertiesDisplay</w:t>
-      </w:r>
-      <w:r>
-        <w:t>}</w:t>
-      </w:r>
-      <w:r>
-        <w:t>{#</w:t>
-      </w:r>
-      <w:r>
-        <w:rPr>
-          <w:u w:val="single"/>
-        </w:rPr>
-        <w:t>dealEdit.</w:t>
-      </w:r>
-      <w:r>
-        <w:rPr>
-          <w:u w:val="single"/>
-        </w:rPr>
-        <w:t>renovationFundingDisplay</w:t>
       </w:r>
       <w:r>
         <w:t>}</w:t>
@@ -1991,27 +1548,19 @@
         </w:tabs>
       </w:pPr>
       <w:r>
-        <w:t xml:space="preserve">Renovation Funding: </w:t>
-      </w:r>
-      <w:r>
-        <w:rPr>
-          <w:u w:val="single"/>
-        </w:rPr>
-        <w:t>{</w:t>
-      </w:r>
-      <w:proofErr w:type="gramStart"/>
-      <w:r>
-        <w:rPr>
-          <w:u w:val="single"/>
-        </w:rPr>
-        <w:t>dealEdit.renovationFunding}</w:t>
-      </w:r>
-      <w:r>
-        <w:t>{</w:t>
-      </w:r>
-      <w:proofErr w:type="gramEnd"/>
-      <w:r>
-        <w:t>/</w:t>
+        <w:t>Renovation Properties:</w:t>
+      </w:r>
+      <w:r>
+        <w:t xml:space="preserve"> </w:t>
+      </w:r>
+      <w:r>
+        <w:rPr>
+          <w:u w:val="single"/>
+        </w:rPr>
+        <w:t>{dealEdit.renovationProperties}</w:t>
+      </w:r>
+      <w:r>
+        <w:t>{/</w:t>
       </w:r>
       <w:r>
         <w:rPr>
@@ -2023,25 +1572,25 @@
         <w:rPr>
           <w:u w:val="single"/>
         </w:rPr>
+        <w:t>renovationPropertiesDisplay</w:t>
+      </w:r>
+      <w:r>
+        <w:t>}</w:t>
+      </w:r>
+      <w:r>
+        <w:t>{#</w:t>
+      </w:r>
+      <w:r>
+        <w:rPr>
+          <w:u w:val="single"/>
+        </w:rPr>
+        <w:t>dealEdit.</w:t>
+      </w:r>
+      <w:r>
+        <w:rPr>
+          <w:u w:val="single"/>
+        </w:rPr>
         <w:t>renovationFundingDisplay</w:t>
-      </w:r>
-      <w:r>
-        <w:t>}</w:t>
-      </w:r>
-      <w:r>
-        <w:t>{#</w:t>
-      </w:r>
-      <w:r>
-        <w:rPr>
-          <w:u w:val="single"/>
-        </w:rPr>
-        <w:t>dealEdit.</w:t>
-      </w:r>
-      <w:r>
-        <w:rPr>
-          <w:u w:val="single"/>
-        </w:rPr>
-        <w:t>equityPledgeDisplay</w:t>
       </w:r>
       <w:r>
         <w:t>}</w:t>
@@ -2059,30 +1608,17 @@
         </w:tabs>
       </w:pPr>
       <w:r>
-        <w:t>Equity Pledge:</w:t>
-      </w:r>
-      <w:r>
-        <w:t xml:space="preserve"> </w:t>
-      </w:r>
-      <w:r>
-        <w:rPr>
-          <w:u w:val="single"/>
-        </w:rPr>
-        <w:t>{</w:t>
-      </w:r>
-      <w:proofErr w:type="gramStart"/>
-      <w:r>
-        <w:rPr>
-          <w:u w:val="single"/>
-        </w:rPr>
-        <w:t>dealEdit.equityPledge}</w:t>
-      </w:r>
-      <w:r>
-        <w:t>{</w:t>
-      </w:r>
-      <w:proofErr w:type="gramEnd"/>
-      <w:r>
-        <w:t>/</w:t>
+        <w:lastRenderedPageBreak/>
+        <w:t xml:space="preserve">Renovation Funding: </w:t>
+      </w:r>
+      <w:r>
+        <w:rPr>
+          <w:u w:val="single"/>
+        </w:rPr>
+        <w:t>{dealEdit.renovationFunding}</w:t>
+      </w:r>
+      <w:r>
+        <w:t>{/</w:t>
       </w:r>
       <w:r>
         <w:rPr>
@@ -2094,25 +1630,25 @@
         <w:rPr>
           <w:u w:val="single"/>
         </w:rPr>
+        <w:t>renovationFundingDisplay</w:t>
+      </w:r>
+      <w:r>
+        <w:t>}</w:t>
+      </w:r>
+      <w:r>
+        <w:t>{#</w:t>
+      </w:r>
+      <w:r>
+        <w:rPr>
+          <w:u w:val="single"/>
+        </w:rPr>
+        <w:t>dealEdit.</w:t>
+      </w:r>
+      <w:r>
+        <w:rPr>
+          <w:u w:val="single"/>
+        </w:rPr>
         <w:t>equityPledgeDisplay</w:t>
-      </w:r>
-      <w:r>
-        <w:t>}</w:t>
-      </w:r>
-      <w:r>
-        <w:t>{#</w:t>
-      </w:r>
-      <w:r>
-        <w:rPr>
-          <w:u w:val="single"/>
-        </w:rPr>
-        <w:t>dealEdit.</w:t>
-      </w:r>
-      <w:r>
-        <w:rPr>
-          <w:u w:val="single"/>
-        </w:rPr>
-        <w:t>MailingAddressDisplay</w:t>
       </w:r>
       <w:r>
         <w:t>}</w:t>
@@ -2126,37 +1662,23 @@
           <w:numId w:val="3"/>
         </w:numPr>
         <w:tabs>
-          <w:tab w:val="left" w:pos="9180"/>
-        </w:tabs>
-        <w:rPr>
-          <w:b/>
-        </w:rPr>
-      </w:pPr>
-      <w:r>
-        <w:t>Borrower Mailing Address</w:t>
-      </w:r>
-      <w:r>
-        <w:t xml:space="preserve">: </w:t>
-      </w:r>
-      <w:r>
-        <w:rPr>
-          <w:u w:val="single"/>
-        </w:rPr>
-        <w:t>{</w:t>
-      </w:r>
-      <w:proofErr w:type="gramStart"/>
-      <w:r>
-        <w:rPr>
-          <w:u w:val="single"/>
-        </w:rPr>
-        <w:t>dealEdit.MailingAddress}</w:t>
-      </w:r>
-      <w:r>
-        <w:t>{</w:t>
-      </w:r>
-      <w:proofErr w:type="gramEnd"/>
-      <w:r>
-        <w:t>/</w:t>
+          <w:tab w:val="right" w:pos="5580"/>
+        </w:tabs>
+      </w:pPr>
+      <w:r>
+        <w:t>Equity Pledge:</w:t>
+      </w:r>
+      <w:r>
+        <w:t xml:space="preserve"> </w:t>
+      </w:r>
+      <w:r>
+        <w:rPr>
+          <w:u w:val="single"/>
+        </w:rPr>
+        <w:t>{dealEdit.equityPledge}</w:t>
+      </w:r>
+      <w:r>
+        <w:t>{/</w:t>
       </w:r>
       <w:r>
         <w:rPr>
@@ -2168,25 +1690,25 @@
         <w:rPr>
           <w:u w:val="single"/>
         </w:rPr>
+        <w:t>equityPledgeDisplay</w:t>
+      </w:r>
+      <w:r>
+        <w:t>}</w:t>
+      </w:r>
+      <w:r>
+        <w:t>{#</w:t>
+      </w:r>
+      <w:r>
+        <w:rPr>
+          <w:u w:val="single"/>
+        </w:rPr>
+        <w:t>dealEdit.</w:t>
+      </w:r>
+      <w:r>
+        <w:rPr>
+          <w:u w:val="single"/>
+        </w:rPr>
         <w:t>MailingAddressDisplay</w:t>
-      </w:r>
-      <w:r>
-        <w:t>}</w:t>
-      </w:r>
-      <w:r>
-        <w:t>{#</w:t>
-      </w:r>
-      <w:r>
-        <w:rPr>
-          <w:u w:val="single"/>
-        </w:rPr>
-        <w:t>dealEdit.</w:t>
-      </w:r>
-      <w:r>
-        <w:rPr>
-          <w:u w:val="single"/>
-        </w:rPr>
-        <w:t>principlebusinessDisplay</w:t>
       </w:r>
       <w:r>
         <w:t>}</w:t>
@@ -2202,40 +1724,25 @@
         <w:tabs>
           <w:tab w:val="left" w:pos="9180"/>
         </w:tabs>
-      </w:pPr>
-      <w:r>
-        <w:lastRenderedPageBreak/>
-        <w:t xml:space="preserve">Borrower's Principal Place of Business, if different from Mailing Address: </w:t>
-      </w:r>
-      <w:r>
-        <w:rPr>
-          <w:u w:val="single"/>
-        </w:rPr>
-        <w:t>{</w:t>
-      </w:r>
-      <w:proofErr w:type="spellStart"/>
-      <w:proofErr w:type="gramStart"/>
-      <w:r>
-        <w:rPr>
-          <w:u w:val="single"/>
-        </w:rPr>
-        <w:t>dealEdit.principlebusiness</w:t>
-      </w:r>
-      <w:proofErr w:type="spellEnd"/>
-      <w:r>
-        <w:rPr>
-          <w:u w:val="single"/>
-        </w:rPr>
-        <w:t>}</w:t>
-      </w:r>
-      <w:r>
-        <w:t>{</w:t>
-      </w:r>
-      <w:proofErr w:type="gramEnd"/>
-      <w:r>
-        <w:t>/</w:t>
-      </w:r>
-      <w:proofErr w:type="spellStart"/>
+        <w:rPr>
+          <w:b/>
+        </w:rPr>
+      </w:pPr>
+      <w:r>
+        <w:t>Borrower Mailing Address</w:t>
+      </w:r>
+      <w:r>
+        <w:t xml:space="preserve">: </w:t>
+      </w:r>
+      <w:r>
+        <w:rPr>
+          <w:u w:val="single"/>
+        </w:rPr>
+        <w:t>{dealEdit.MailingAddress}</w:t>
+      </w:r>
+      <w:r>
+        <w:t>{/</w:t>
+      </w:r>
       <w:r>
         <w:rPr>
           <w:u w:val="single"/>
@@ -2246,13 +1753,27 @@
         <w:rPr>
           <w:u w:val="single"/>
         </w:rPr>
+        <w:t>MailingAddressDisplay</w:t>
+      </w:r>
+      <w:r>
+        <w:t>}</w:t>
+      </w:r>
+      <w:r>
+        <w:t>{#</w:t>
+      </w:r>
+      <w:r>
+        <w:rPr>
+          <w:u w:val="single"/>
+        </w:rPr>
+        <w:t>dealEdit.</w:t>
+      </w:r>
+      <w:r>
+        <w:rPr>
+          <w:u w:val="single"/>
+        </w:rPr>
         <w:t>principlebusinessDisplay</w:t>
       </w:r>
-      <w:proofErr w:type="spellEnd"/>
-      <w:r>
-        <w:rPr>
-          <w:u w:val="single"/>
-        </w:rPr>
+      <w:r>
         <w:t>}</w:t>
       </w:r>
     </w:p>
@@ -2268,26 +1789,16 @@
         </w:tabs>
       </w:pPr>
       <w:r>
-        <w:t>Recourse: {</w:t>
-      </w:r>
-      <w:proofErr w:type="spellStart"/>
-      <w:r>
-        <w:t>Deal__</w:t>
-      </w:r>
-      <w:proofErr w:type="gramStart"/>
-      <w:r>
-        <w:t>r.</w:t>
-      </w:r>
-      <w:r>
-        <w:t>Recourse</w:t>
-      </w:r>
-      <w:proofErr w:type="gramEnd"/>
-      <w:r>
-        <w:t>__c</w:t>
-      </w:r>
-      <w:proofErr w:type="spellEnd"/>
-      <w:r>
-        <w:t>}{#</w:t>
+        <w:t xml:space="preserve">Borrower's Principal Place of Business, if different from Mailing Address: </w:t>
+      </w:r>
+      <w:r>
+        <w:rPr>
+          <w:u w:val="single"/>
+        </w:rPr>
+        <w:t>{dealEdit.principlebusiness}</w:t>
+      </w:r>
+      <w:r>
+        <w:t>{/</w:t>
       </w:r>
       <w:r>
         <w:rPr>
@@ -2299,9 +1810,12 @@
         <w:rPr>
           <w:u w:val="single"/>
         </w:rPr>
-        <w:t>Guarantor1Display</w:t>
-      </w:r>
-      <w:r>
+        <w:t>principlebusinessDisplay</w:t>
+      </w:r>
+      <w:r>
+        <w:rPr>
+          <w:u w:val="single"/>
+        </w:rPr>
         <w:t>}</w:t>
       </w:r>
     </w:p>
@@ -2317,109 +1831,16 @@
         </w:tabs>
       </w:pPr>
       <w:r>
-        <w:t>Guarantor #1</w:t>
-      </w:r>
-      <w:r>
-        <w:br/>
-        <w:t>Name:</w:t>
-      </w:r>
-      <w:r>
-        <w:t xml:space="preserve"> </w:t>
-      </w:r>
-      <w:r>
-        <w:rPr>
-          <w:u w:val="single"/>
-        </w:rPr>
-        <w:t>{dealEdit.Guarantor1Name}</w:t>
-      </w:r>
-      <w:r>
-        <w:rPr>
-          <w:u w:val="single"/>
-        </w:rPr>
-        <w:br/>
-      </w:r>
-      <w:r>
-        <w:t>Address:</w:t>
-      </w:r>
-      <w:r>
-        <w:t xml:space="preserve"> </w:t>
-      </w:r>
-      <w:r>
-        <w:rPr>
-          <w:u w:val="single"/>
-        </w:rPr>
-        <w:t>{dealEdit.Guarantor1Address}</w:t>
-      </w:r>
-      <w:r>
-        <w:rPr>
-          <w:u w:val="single"/>
-        </w:rPr>
-        <w:br/>
-      </w:r>
-      <w:r>
-        <w:t>Marital Status:</w:t>
-      </w:r>
-      <w:r>
-        <w:t xml:space="preserve"> </w:t>
-      </w:r>
-      <w:r>
-        <w:rPr>
-          <w:u w:val="single"/>
-        </w:rPr>
-        <w:t>{dealEdit.guarantor1MarritalStatus}</w:t>
-      </w:r>
-      <w:r>
-        <w:br/>
-        <w:t>Guarantor's State of Residence:</w:t>
-      </w:r>
-      <w:r>
-        <w:t xml:space="preserve"> </w:t>
-      </w:r>
-      <w:r>
-        <w:rPr>
-          <w:u w:val="single"/>
-        </w:rPr>
-        <w:t>{dealEdit.Guarantor1Residence}</w:t>
-      </w:r>
-      <w:r>
-        <w:t>; Spouse's State of Residence if different than Guarantor:</w:t>
-      </w:r>
-      <w:r>
-        <w:t xml:space="preserve"> </w:t>
-      </w:r>
-      <w:r>
-        <w:rPr>
-          <w:u w:val="single"/>
-        </w:rPr>
-        <w:t>{dealEdit.Guarantor1Spouse</w:t>
-      </w:r>
-      <w:r>
-        <w:rPr>
-          <w:u w:val="single"/>
-        </w:rPr>
-        <w:t>Residence</w:t>
-      </w:r>
-      <w:r>
-        <w:rPr>
-          <w:u w:val="single"/>
-        </w:rPr>
-        <w:t>}</w:t>
-      </w:r>
-      <w:r>
-        <w:br/>
-        <w:t>Spousal Consent: If Guarantor is married and residence of Guarantor or Guarantor's Spouse is AK, AZ, ID, LA, NV, NM, WA or WI:  Spouse's Name :</w:t>
-      </w:r>
-      <w:r>
-        <w:t xml:space="preserve"> </w:t>
-      </w:r>
-      <w:r>
-        <w:rPr>
-          <w:u w:val="single"/>
-        </w:rPr>
-        <w:t>{dealEdit.Guarantor1SpouseName}</w:t>
-      </w:r>
-      <w:r>
-        <w:t>{/</w:t>
+        <w:t>Recourse: {Deal__</w:t>
+      </w:r>
+      <w:r>
+        <w:t>r.</w:t>
+      </w:r>
+      <w:r>
+        <w:t>Recourse__c</w:t>
+      </w:r>
+      <w:r>
+        <w:t>}{#</w:t>
       </w:r>
       <w:r>
         <w:rPr>
@@ -2432,36 +1853,6 @@
           <w:u w:val="single"/>
         </w:rPr>
         <w:t>Guarantor1Display</w:t>
-      </w:r>
-      <w:r>
-        <w:t>}</w:t>
-      </w:r>
-      <w:r>
-        <w:t>{#</w:t>
-      </w:r>
-      <w:r>
-        <w:rPr>
-          <w:u w:val="single"/>
-        </w:rPr>
-        <w:t>dealEdit.</w:t>
-      </w:r>
-      <w:r>
-        <w:rPr>
-          <w:u w:val="single"/>
-        </w:rPr>
-        <w:t>Guarantor</w:t>
-      </w:r>
-      <w:r>
-        <w:rPr>
-          <w:u w:val="single"/>
-        </w:rPr>
-        <w:t>2</w:t>
-      </w:r>
-      <w:r>
-        <w:rPr>
-          <w:u w:val="single"/>
-        </w:rPr>
-        <w:t>Display</w:t>
       </w:r>
       <w:r>
         <w:t>}</w:t>
@@ -2477,12 +1868,9 @@
         <w:tabs>
           <w:tab w:val="left" w:pos="9180"/>
         </w:tabs>
-        <w:rPr>
-          <w:u w:val="single"/>
-        </w:rPr>
-      </w:pPr>
-      <w:r>
-        <w:t>Guarantor #2</w:t>
+      </w:pPr>
+      <w:r>
+        <w:t>Guarantor #1</w:t>
       </w:r>
       <w:r>
         <w:br/>
@@ -2495,7 +1883,7 @@
         <w:rPr>
           <w:u w:val="single"/>
         </w:rPr>
-        <w:t>{dealEdit.Guarantor2Name}</w:t>
+        <w:t>{dealEdit.Guarantor1Name}</w:t>
       </w:r>
       <w:r>
         <w:rPr>
@@ -2513,7 +1901,7 @@
         <w:rPr>
           <w:u w:val="single"/>
         </w:rPr>
-        <w:t>{dealEdit.Guarantor2Address}</w:t>
+        <w:t>{dealEdit.Guarantor1Address}</w:t>
       </w:r>
       <w:r>
         <w:rPr>
@@ -2531,7 +1919,7 @@
         <w:rPr>
           <w:u w:val="single"/>
         </w:rPr>
-        <w:t>{dealEdit.guarantor2MarritalStatus}</w:t>
+        <w:t>{dealEdit.guarantor1MarritalStatus}</w:t>
       </w:r>
       <w:r>
         <w:br/>
@@ -2544,35 +1932,44 @@
         <w:rPr>
           <w:u w:val="single"/>
         </w:rPr>
-        <w:t>{dealEdit.Guarantor2Residence}</w:t>
-      </w:r>
-      <w:r>
-        <w:t>; Spouse's State of Residence if different than Guarantor</w:t>
-      </w:r>
-      <w:r>
-        <w:t>:</w:t>
-      </w:r>
-      <w:r>
-        <w:t xml:space="preserve"> </w:t>
-      </w:r>
-      <w:r>
-        <w:rPr>
-          <w:u w:val="single"/>
-        </w:rPr>
-        <w:t>{dealEdit.Guarantor2SpouseResidence}</w:t>
+        <w:t>{dealEdit.Guarantor1Residence}</w:t>
+      </w:r>
+      <w:r>
+        <w:t>; Spouse's State of Residence if different than Guarantor:</w:t>
+      </w:r>
+      <w:r>
+        <w:t xml:space="preserve"> </w:t>
+      </w:r>
+      <w:r>
+        <w:rPr>
+          <w:u w:val="single"/>
+        </w:rPr>
+        <w:t>{dealEdit.Guarantor1Spouse</w:t>
+      </w:r>
+      <w:r>
+        <w:rPr>
+          <w:u w:val="single"/>
+        </w:rPr>
+        <w:t>Residence</w:t>
+      </w:r>
+      <w:r>
+        <w:rPr>
+          <w:u w:val="single"/>
+        </w:rPr>
+        <w:t>}</w:t>
       </w:r>
       <w:r>
         <w:br/>
-        <w:t>Spousal Consent: If Guarantor is married and residence of Guarantor or Guarantor's Spouse is AK, AZ, ID, LA, NV, NM, WA or WI:  Spouse's Name:</w:t>
-      </w:r>
-      <w:r>
-        <w:t xml:space="preserve"> </w:t>
-      </w:r>
-      <w:r>
-        <w:rPr>
-          <w:u w:val="single"/>
-        </w:rPr>
-        <w:t>{dealEdit.Guarantor2SpouseName}</w:t>
+        <w:t>Spousal Consent: If Guarantor is married and residence of Guarantor or Guarantor's Spouse is AK, AZ, ID, LA, NV, NM, WA or WI:  Spouse's Name :</w:t>
+      </w:r>
+      <w:r>
+        <w:t xml:space="preserve"> </w:t>
+      </w:r>
+      <w:r>
+        <w:rPr>
+          <w:u w:val="single"/>
+        </w:rPr>
+        <w:t>{dealEdit.Guarantor1SpouseName}</w:t>
       </w:r>
       <w:r>
         <w:t>{/</w:t>
@@ -2587,6 +1984,24 @@
         <w:rPr>
           <w:u w:val="single"/>
         </w:rPr>
+        <w:t>Guarantor1Display</w:t>
+      </w:r>
+      <w:r>
+        <w:t>}</w:t>
+      </w:r>
+      <w:r>
+        <w:t>{#</w:t>
+      </w:r>
+      <w:r>
+        <w:rPr>
+          <w:u w:val="single"/>
+        </w:rPr>
+        <w:t>dealEdit.</w:t>
+      </w:r>
+      <w:r>
+        <w:rPr>
+          <w:u w:val="single"/>
+        </w:rPr>
         <w:t>Guarantor</w:t>
       </w:r>
       <w:r>
@@ -2594,36 +2009,6 @@
           <w:u w:val="single"/>
         </w:rPr>
         <w:t>2</w:t>
-      </w:r>
-      <w:r>
-        <w:rPr>
-          <w:u w:val="single"/>
-        </w:rPr>
-        <w:t>Display</w:t>
-      </w:r>
-      <w:r>
-        <w:t>}</w:t>
-      </w:r>
-      <w:r>
-        <w:t>{#</w:t>
-      </w:r>
-      <w:r>
-        <w:rPr>
-          <w:u w:val="single"/>
-        </w:rPr>
-        <w:t>dealEdit.</w:t>
-      </w:r>
-      <w:r>
-        <w:rPr>
-          <w:u w:val="single"/>
-        </w:rPr>
-        <w:t>Guarantor</w:t>
-      </w:r>
-      <w:r>
-        <w:rPr>
-          <w:u w:val="single"/>
-        </w:rPr>
-        <w:t>3</w:t>
       </w:r>
       <w:r>
         <w:rPr>
@@ -2650,7 +2035,7 @@
         </w:rPr>
       </w:pPr>
       <w:r>
-        <w:t>Guarantor #3</w:t>
+        <w:t>Guarantor #2</w:t>
       </w:r>
       <w:r>
         <w:br/>
@@ -2663,7 +2048,7 @@
         <w:rPr>
           <w:u w:val="single"/>
         </w:rPr>
-        <w:t>{dealEdit.Guarantor3Name}</w:t>
+        <w:t>{dealEdit.Guarantor2Name}</w:t>
       </w:r>
       <w:r>
         <w:rPr>
@@ -2681,7 +2066,7 @@
         <w:rPr>
           <w:u w:val="single"/>
         </w:rPr>
-        <w:t>{dealEdit.Guarantor3Address}</w:t>
+        <w:t>{dealEdit.Guarantor2Address}</w:t>
       </w:r>
       <w:r>
         <w:rPr>
@@ -2699,38 +2084,35 @@
         <w:rPr>
           <w:u w:val="single"/>
         </w:rPr>
-        <w:t>{dealEdit.guarantor3MarritalStatus}</w:t>
+        <w:t>{dealEdit.guarantor2MarritalStatus}</w:t>
       </w:r>
       <w:r>
         <w:br/>
-        <w:t xml:space="preserve">Guarantor's State of Residence: </w:t>
-      </w:r>
-      <w:r>
-        <w:rPr>
-          <w:u w:val="single"/>
-        </w:rPr>
-        <w:t>{dealEdit.Guarantor3Residence}</w:t>
-      </w:r>
-      <w:r>
-        <w:t xml:space="preserve">; Spouse's State of Residence if different than Guarantor: </w:t>
-      </w:r>
-      <w:r>
-        <w:rPr>
-          <w:u w:val="single"/>
-        </w:rPr>
-        <w:t>{</w:t>
-      </w:r>
-      <w:r>
-        <w:rPr>
-          <w:u w:val="single"/>
-        </w:rPr>
-        <w:t>dealEdit.Guarantor3SpouseResidence</w:t>
-      </w:r>
-      <w:r>
-        <w:rPr>
-          <w:u w:val="single"/>
-        </w:rPr>
-        <w:t>}</w:t>
+        <w:t>Guarantor's State of Residence:</w:t>
+      </w:r>
+      <w:r>
+        <w:t xml:space="preserve"> </w:t>
+      </w:r>
+      <w:r>
+        <w:rPr>
+          <w:u w:val="single"/>
+        </w:rPr>
+        <w:t>{dealEdit.Guarantor2Residence}</w:t>
+      </w:r>
+      <w:r>
+        <w:t>; Spouse's State of Residence if different than Guarantor</w:t>
+      </w:r>
+      <w:r>
+        <w:t>:</w:t>
+      </w:r>
+      <w:r>
+        <w:t xml:space="preserve"> </w:t>
+      </w:r>
+      <w:r>
+        <w:rPr>
+          <w:u w:val="single"/>
+        </w:rPr>
+        <w:t>{dealEdit.Guarantor2SpouseResidence}</w:t>
       </w:r>
       <w:r>
         <w:br/>
@@ -2743,13 +2125,7 @@
         <w:rPr>
           <w:u w:val="single"/>
         </w:rPr>
-        <w:t>{dealEdit.Guarantor3SpouseName</w:t>
-      </w:r>
-      <w:r>
-        <w:rPr>
-          <w:u w:val="single"/>
-        </w:rPr>
-        <w:t>}</w:t>
+        <w:t>{dealEdit.Guarantor2SpouseName}</w:t>
       </w:r>
       <w:r>
         <w:t>{/</w:t>
@@ -2770,37 +2146,37 @@
         <w:rPr>
           <w:u w:val="single"/>
         </w:rPr>
+        <w:t>2</w:t>
+      </w:r>
+      <w:r>
+        <w:rPr>
+          <w:u w:val="single"/>
+        </w:rPr>
+        <w:t>Display</w:t>
+      </w:r>
+      <w:r>
+        <w:t>}</w:t>
+      </w:r>
+      <w:r>
+        <w:t>{#</w:t>
+      </w:r>
+      <w:r>
+        <w:rPr>
+          <w:u w:val="single"/>
+        </w:rPr>
+        <w:t>dealEdit.</w:t>
+      </w:r>
+      <w:r>
+        <w:rPr>
+          <w:u w:val="single"/>
+        </w:rPr>
+        <w:t>Guarantor</w:t>
+      </w:r>
+      <w:r>
+        <w:rPr>
+          <w:u w:val="single"/>
+        </w:rPr>
         <w:t>3</w:t>
-      </w:r>
-      <w:r>
-        <w:rPr>
-          <w:u w:val="single"/>
-        </w:rPr>
-        <w:t>Display</w:t>
-      </w:r>
-      <w:r>
-        <w:t>}</w:t>
-      </w:r>
-      <w:r>
-        <w:t>{#</w:t>
-      </w:r>
-      <w:r>
-        <w:rPr>
-          <w:u w:val="single"/>
-        </w:rPr>
-        <w:t>dealEdit.</w:t>
-      </w:r>
-      <w:r>
-        <w:rPr>
-          <w:u w:val="single"/>
-        </w:rPr>
-        <w:t>Guarantor</w:t>
-      </w:r>
-      <w:r>
-        <w:rPr>
-          <w:u w:val="single"/>
-        </w:rPr>
-        <w:t>4</w:t>
       </w:r>
       <w:r>
         <w:rPr>
@@ -2827,7 +2203,7 @@
         </w:rPr>
       </w:pPr>
       <w:r>
-        <w:t>Guarantor #4</w:t>
+        <w:t>Guarantor #3</w:t>
       </w:r>
       <w:r>
         <w:br/>
@@ -2840,7 +2216,7 @@
         <w:rPr>
           <w:u w:val="single"/>
         </w:rPr>
-        <w:t>{dealEdit.Guarantor4Name}</w:t>
+        <w:t>{dealEdit.Guarantor3Name}</w:t>
       </w:r>
       <w:r>
         <w:rPr>
@@ -2858,7 +2234,7 @@
         <w:rPr>
           <w:u w:val="single"/>
         </w:rPr>
-        <w:t>{dealEdit.Guarantor4Address}</w:t>
+        <w:t>{dealEdit.Guarantor3Address}</w:t>
       </w:r>
       <w:r>
         <w:rPr>
@@ -2876,32 +2252,38 @@
         <w:rPr>
           <w:u w:val="single"/>
         </w:rPr>
-        <w:t>{dealEdit.guarantor4MarritalStatus}</w:t>
+        <w:t>{dealEdit.guarantor3MarritalStatus}</w:t>
       </w:r>
       <w:r>
         <w:br/>
-        <w:t>Guarantor's State of Residence:</w:t>
-      </w:r>
-      <w:r>
-        <w:t xml:space="preserve"> </w:t>
-      </w:r>
-      <w:r>
-        <w:rPr>
-          <w:u w:val="single"/>
-        </w:rPr>
-        <w:t>{dealEdit.Guarantor4Residence}</w:t>
-      </w:r>
-      <w:r>
-        <w:t>; Spouse's State of Residence if different than Guarantor:</w:t>
-      </w:r>
-      <w:r>
-        <w:t xml:space="preserve"> </w:t>
-      </w:r>
-      <w:r>
-        <w:rPr>
-          <w:u w:val="single"/>
-        </w:rPr>
-        <w:t>{dealEdit.Guarantor4SpouseResidence}</w:t>
+        <w:t xml:space="preserve">Guarantor's State of Residence: </w:t>
+      </w:r>
+      <w:r>
+        <w:rPr>
+          <w:u w:val="single"/>
+        </w:rPr>
+        <w:t>{dealEdit.Guarantor3Residence}</w:t>
+      </w:r>
+      <w:r>
+        <w:t xml:space="preserve">; Spouse's State of Residence if different than Guarantor: </w:t>
+      </w:r>
+      <w:r>
+        <w:rPr>
+          <w:u w:val="single"/>
+        </w:rPr>
+        <w:t>{</w:t>
+      </w:r>
+      <w:r>
+        <w:rPr>
+          <w:u w:val="single"/>
+        </w:rPr>
+        <w:t>dealEdit.Guarantor3SpouseResidence</w:t>
+      </w:r>
+      <w:r>
+        <w:rPr>
+          <w:u w:val="single"/>
+        </w:rPr>
+        <w:t>}</w:t>
       </w:r>
       <w:r>
         <w:br/>
@@ -2914,7 +2296,13 @@
         <w:rPr>
           <w:u w:val="single"/>
         </w:rPr>
-        <w:t>{dealEdit.Guarantor4SpouseName}</w:t>
+        <w:t>{dealEdit.Guarantor3SpouseName</w:t>
+      </w:r>
+      <w:r>
+        <w:rPr>
+          <w:u w:val="single"/>
+        </w:rPr>
+        <w:t>}</w:t>
       </w:r>
       <w:r>
         <w:t>{/</w:t>
@@ -2923,13 +2311,7 @@
         <w:rPr>
           <w:u w:val="single"/>
         </w:rPr>
-        <w:t>dealEdit</w:t>
-      </w:r>
-      <w:r>
-        <w:rPr>
-          <w:u w:val="single"/>
-        </w:rPr>
-        <w:t>.</w:t>
+        <w:t>dealEdit.</w:t>
       </w:r>
       <w:r>
         <w:rPr>
@@ -2941,37 +2323,37 @@
         <w:rPr>
           <w:u w:val="single"/>
         </w:rPr>
+        <w:t>3</w:t>
+      </w:r>
+      <w:r>
+        <w:rPr>
+          <w:u w:val="single"/>
+        </w:rPr>
+        <w:t>Display</w:t>
+      </w:r>
+      <w:r>
+        <w:t>}</w:t>
+      </w:r>
+      <w:r>
+        <w:t>{#</w:t>
+      </w:r>
+      <w:r>
+        <w:rPr>
+          <w:u w:val="single"/>
+        </w:rPr>
+        <w:t>dealEdit.</w:t>
+      </w:r>
+      <w:r>
+        <w:rPr>
+          <w:u w:val="single"/>
+        </w:rPr>
+        <w:t>Guarantor</w:t>
+      </w:r>
+      <w:r>
+        <w:rPr>
+          <w:u w:val="single"/>
+        </w:rPr>
         <w:t>4</w:t>
-      </w:r>
-      <w:r>
-        <w:rPr>
-          <w:u w:val="single"/>
-        </w:rPr>
-        <w:t>Display</w:t>
-      </w:r>
-      <w:r>
-        <w:t>}</w:t>
-      </w:r>
-      <w:r>
-        <w:t>{#</w:t>
-      </w:r>
-      <w:r>
-        <w:rPr>
-          <w:u w:val="single"/>
-        </w:rPr>
-        <w:t>dealEdit.</w:t>
-      </w:r>
-      <w:r>
-        <w:rPr>
-          <w:u w:val="single"/>
-        </w:rPr>
-        <w:t>Guarantor</w:t>
-      </w:r>
-      <w:r>
-        <w:rPr>
-          <w:u w:val="single"/>
-        </w:rPr>
-        <w:t>5</w:t>
       </w:r>
       <w:r>
         <w:rPr>
@@ -2998,7 +2380,7 @@
         </w:rPr>
       </w:pPr>
       <w:r>
-        <w:t>Guarantor #5</w:t>
+        <w:t>Guarantor #4</w:t>
       </w:r>
       <w:r>
         <w:br/>
@@ -3011,7 +2393,7 @@
         <w:rPr>
           <w:u w:val="single"/>
         </w:rPr>
-        <w:t>{dealEdit.Guarantor5Name}</w:t>
+        <w:t>{dealEdit.Guarantor4Name}</w:t>
       </w:r>
       <w:r>
         <w:rPr>
@@ -3029,7 +2411,7 @@
         <w:rPr>
           <w:u w:val="single"/>
         </w:rPr>
-        <w:t>{dealEdit.Guarantor5Address}</w:t>
+        <w:t>{dealEdit.Guarantor4Address}</w:t>
       </w:r>
       <w:r>
         <w:rPr>
@@ -3039,32 +2421,41 @@
       </w:r>
       <w:r>
         <w:lastRenderedPageBreak/>
-        <w:t xml:space="preserve">Marital Status: </w:t>
-      </w:r>
-      <w:r>
-        <w:rPr>
-          <w:u w:val="single"/>
-        </w:rPr>
-        <w:t>{dealEdit.guarantor5MarritalStatus}</w:t>
+        <w:t>Marital Status:</w:t>
+      </w:r>
+      <w:r>
+        <w:t xml:space="preserve"> </w:t>
+      </w:r>
+      <w:r>
+        <w:rPr>
+          <w:u w:val="single"/>
+        </w:rPr>
+        <w:t>{dealEdit.guarantor4MarritalStatus}</w:t>
       </w:r>
       <w:r>
         <w:br/>
-        <w:t xml:space="preserve">Guarantor's State of Residence: </w:t>
-      </w:r>
-      <w:r>
-        <w:rPr>
-          <w:u w:val="single"/>
-        </w:rPr>
-        <w:t>{dealEdit.Guarantor5Residence}</w:t>
-      </w:r>
-      <w:r>
-        <w:t xml:space="preserve">; Spouse's State of Residence if different than Guarantor: </w:t>
-      </w:r>
-      <w:r>
-        <w:rPr>
-          <w:u w:val="single"/>
-        </w:rPr>
-        <w:t>{dealEdit.Guarantor5SpouseResidence}</w:t>
+        <w:t>Guarantor's State of Residence:</w:t>
+      </w:r>
+      <w:r>
+        <w:t xml:space="preserve"> </w:t>
+      </w:r>
+      <w:r>
+        <w:rPr>
+          <w:u w:val="single"/>
+        </w:rPr>
+        <w:t>{dealEdit.Guarantor4Residence}</w:t>
+      </w:r>
+      <w:r>
+        <w:t>; Spouse's State of Residence if different than Guarantor:</w:t>
+      </w:r>
+      <w:r>
+        <w:t xml:space="preserve"> </w:t>
+      </w:r>
+      <w:r>
+        <w:rPr>
+          <w:u w:val="single"/>
+        </w:rPr>
+        <w:t>{dealEdit.Guarantor4SpouseResidence}</w:t>
       </w:r>
       <w:r>
         <w:br/>
@@ -3077,7 +2468,7 @@
         <w:rPr>
           <w:u w:val="single"/>
         </w:rPr>
-        <w:t>{dealEdit.Guarantor5SpouseName}</w:t>
+        <w:t>{dealEdit.Guarantor4SpouseName}</w:t>
       </w:r>
       <w:r>
         <w:t>{/</w:t>
@@ -3104,6 +2495,36 @@
         <w:rPr>
           <w:u w:val="single"/>
         </w:rPr>
+        <w:t>4</w:t>
+      </w:r>
+      <w:r>
+        <w:rPr>
+          <w:u w:val="single"/>
+        </w:rPr>
+        <w:t>Display</w:t>
+      </w:r>
+      <w:r>
+        <w:t>}</w:t>
+      </w:r>
+      <w:r>
+        <w:t>{#</w:t>
+      </w:r>
+      <w:r>
+        <w:rPr>
+          <w:u w:val="single"/>
+        </w:rPr>
+        <w:t>dealEdit.</w:t>
+      </w:r>
+      <w:r>
+        <w:rPr>
+          <w:u w:val="single"/>
+        </w:rPr>
+        <w:t>Guarantor</w:t>
+      </w:r>
+      <w:r>
+        <w:rPr>
+          <w:u w:val="single"/>
+        </w:rPr>
         <w:t>5</w:t>
       </w:r>
       <w:r>
@@ -3111,24 +2532,6 @@
           <w:u w:val="single"/>
         </w:rPr>
         <w:t>Display</w:t>
-      </w:r>
-      <w:r>
-        <w:t>}</w:t>
-      </w:r>
-      <w:r>
-        <w:t>{#</w:t>
-      </w:r>
-      <w:r>
-        <w:rPr>
-          <w:u w:val="single"/>
-        </w:rPr>
-        <w:t>dealEdit.</w:t>
-      </w:r>
-      <w:r>
-        <w:rPr>
-          <w:u w:val="single"/>
-        </w:rPr>
-        <w:t>BorrowerIsCorporationDisplay</w:t>
       </w:r>
       <w:r>
         <w:t>}</w:t>
@@ -3142,6 +2545,156 @@
           <w:numId w:val="3"/>
         </w:numPr>
         <w:tabs>
+          <w:tab w:val="left" w:pos="9180"/>
+        </w:tabs>
+        <w:rPr>
+          <w:u w:val="single"/>
+        </w:rPr>
+      </w:pPr>
+      <w:r>
+        <w:t>Guarantor #5</w:t>
+      </w:r>
+      <w:r>
+        <w:br/>
+        <w:t>Name:</w:t>
+      </w:r>
+      <w:r>
+        <w:t xml:space="preserve"> </w:t>
+      </w:r>
+      <w:r>
+        <w:rPr>
+          <w:u w:val="single"/>
+        </w:rPr>
+        <w:t>{dealEdit.Guarantor5Name}</w:t>
+      </w:r>
+      <w:r>
+        <w:rPr>
+          <w:u w:val="single"/>
+        </w:rPr>
+        <w:br/>
+      </w:r>
+      <w:r>
+        <w:t>Address:</w:t>
+      </w:r>
+      <w:r>
+        <w:t xml:space="preserve"> </w:t>
+      </w:r>
+      <w:r>
+        <w:rPr>
+          <w:u w:val="single"/>
+        </w:rPr>
+        <w:t>{dealEdit.Guarantor5Address}</w:t>
+      </w:r>
+      <w:r>
+        <w:rPr>
+          <w:u w:val="single"/>
+        </w:rPr>
+        <w:br/>
+      </w:r>
+      <w:r>
+        <w:t xml:space="preserve">Marital Status: </w:t>
+      </w:r>
+      <w:r>
+        <w:rPr>
+          <w:u w:val="single"/>
+        </w:rPr>
+        <w:t>{dealEdit.guarantor5MarritalStatus}</w:t>
+      </w:r>
+      <w:r>
+        <w:br/>
+        <w:t xml:space="preserve">Guarantor's State of Residence: </w:t>
+      </w:r>
+      <w:r>
+        <w:rPr>
+          <w:u w:val="single"/>
+        </w:rPr>
+        <w:t>{dealEdit.Guarantor5Residence}</w:t>
+      </w:r>
+      <w:r>
+        <w:t xml:space="preserve">; Spouse's State of Residence if different than Guarantor: </w:t>
+      </w:r>
+      <w:r>
+        <w:rPr>
+          <w:u w:val="single"/>
+        </w:rPr>
+        <w:t>{dealEdit.Guarantor5SpouseResidence}</w:t>
+      </w:r>
+      <w:r>
+        <w:br/>
+        <w:t>Spousal Consent: If Guarantor is married and residence of Guarantor or Guarantor's Spouse is AK, AZ, ID, LA, NV, NM, WA or WI:  Spouse's Name:</w:t>
+      </w:r>
+      <w:r>
+        <w:t xml:space="preserve"> </w:t>
+      </w:r>
+      <w:r>
+        <w:rPr>
+          <w:u w:val="single"/>
+        </w:rPr>
+        <w:t>{dealEdit.Guarantor5SpouseName}</w:t>
+      </w:r>
+      <w:r>
+        <w:t>{/</w:t>
+      </w:r>
+      <w:r>
+        <w:rPr>
+          <w:u w:val="single"/>
+        </w:rPr>
+        <w:t>dealEdit</w:t>
+      </w:r>
+      <w:r>
+        <w:rPr>
+          <w:u w:val="single"/>
+        </w:rPr>
+        <w:t>.</w:t>
+      </w:r>
+      <w:r>
+        <w:rPr>
+          <w:u w:val="single"/>
+        </w:rPr>
+        <w:t>Guarantor</w:t>
+      </w:r>
+      <w:r>
+        <w:rPr>
+          <w:u w:val="single"/>
+        </w:rPr>
+        <w:t>5</w:t>
+      </w:r>
+      <w:r>
+        <w:rPr>
+          <w:u w:val="single"/>
+        </w:rPr>
+        <w:t>Display</w:t>
+      </w:r>
+      <w:r>
+        <w:t>}</w:t>
+      </w:r>
+      <w:r>
+        <w:t>{#</w:t>
+      </w:r>
+      <w:r>
+        <w:rPr>
+          <w:u w:val="single"/>
+        </w:rPr>
+        <w:t>dealEdit.</w:t>
+      </w:r>
+      <w:r>
+        <w:rPr>
+          <w:u w:val="single"/>
+        </w:rPr>
+        <w:t>BorrowerIsCorporationDisplay</w:t>
+      </w:r>
+      <w:r>
+        <w:t>}</w:t>
+      </w:r>
+    </w:p>
+    <w:p>
+      <w:pPr>
+        <w:pStyle w:val="FlushLeft"/>
+        <w:numPr>
+          <w:ilvl w:val="0"/>
+          <w:numId w:val="3"/>
+        </w:numPr>
+        <w:tabs>
           <w:tab w:val="right" w:pos="6480"/>
           <w:tab w:val="left" w:pos="9180"/>
         </w:tabs>
@@ -3157,21 +2710,7 @@
         <w:rPr>
           <w:u w:val="single"/>
         </w:rPr>
-        <w:t>{</w:t>
-      </w:r>
-      <w:proofErr w:type="spellStart"/>
-      <w:r>
-        <w:rPr>
-          <w:u w:val="single"/>
-        </w:rPr>
-        <w:t>dealEdit.PresidentName</w:t>
-      </w:r>
-      <w:proofErr w:type="spellEnd"/>
-      <w:r>
-        <w:rPr>
-          <w:u w:val="single"/>
-        </w:rPr>
-        <w:t>}</w:t>
+        <w:t>{dealEdit.PresidentName}</w:t>
       </w:r>
       <w:r>
         <w:br/>
@@ -3184,21 +2723,7 @@
         <w:rPr>
           <w:u w:val="single"/>
         </w:rPr>
-        <w:t>{</w:t>
-      </w:r>
-      <w:proofErr w:type="spellStart"/>
-      <w:r>
-        <w:rPr>
-          <w:u w:val="single"/>
-        </w:rPr>
-        <w:t>dealEdit.SecretaryName</w:t>
-      </w:r>
-      <w:proofErr w:type="spellEnd"/>
-      <w:r>
-        <w:rPr>
-          <w:u w:val="single"/>
-        </w:rPr>
-        <w:t>}</w:t>
+        <w:t>{dealEdit.SecretaryName}</w:t>
       </w:r>
       <w:r>
         <w:br/>
@@ -3211,21 +2736,7 @@
         <w:rPr>
           <w:u w:val="single"/>
         </w:rPr>
-        <w:t>{</w:t>
-      </w:r>
-      <w:proofErr w:type="spellStart"/>
-      <w:r>
-        <w:rPr>
-          <w:u w:val="single"/>
-        </w:rPr>
-        <w:t>dealEdit.CFOName</w:t>
-      </w:r>
-      <w:proofErr w:type="spellEnd"/>
-      <w:r>
-        <w:rPr>
-          <w:u w:val="single"/>
-        </w:rPr>
-        <w:t>}</w:t>
+        <w:t>{dealEdit.CFOName}</w:t>
       </w:r>
       <w:r>
         <w:br/>
@@ -3238,21 +2749,7 @@
         <w:rPr>
           <w:u w:val="single"/>
         </w:rPr>
-        <w:t>{</w:t>
-      </w:r>
-      <w:proofErr w:type="spellStart"/>
-      <w:r>
-        <w:rPr>
-          <w:u w:val="single"/>
-        </w:rPr>
-        <w:t>dealEdit.VPName</w:t>
-      </w:r>
-      <w:proofErr w:type="spellEnd"/>
-      <w:r>
-        <w:rPr>
-          <w:u w:val="single"/>
-        </w:rPr>
-        <w:t>}</w:t>
+        <w:t>{dealEdit.VPName}</w:t>
       </w:r>
       <w:r>
         <w:br/>
@@ -3265,21 +2762,10 @@
         <w:rPr>
           <w:u w:val="single"/>
         </w:rPr>
-        <w:t>{</w:t>
-      </w:r>
-      <w:proofErr w:type="gramStart"/>
-      <w:r>
-        <w:rPr>
-          <w:u w:val="single"/>
-        </w:rPr>
-        <w:t>dealEdit.Directors}</w:t>
-      </w:r>
-      <w:r>
-        <w:t>{</w:t>
-      </w:r>
-      <w:proofErr w:type="gramEnd"/>
-      <w:r>
-        <w:t>/</w:t>
+        <w:t>{dealEdit.Directors}</w:t>
+      </w:r>
+      <w:r>
+        <w:t>{/</w:t>
       </w:r>
       <w:r>
         <w:rPr>
@@ -3342,21 +2828,7 @@
         <w:rPr>
           <w:u w:val="single"/>
         </w:rPr>
-        <w:t>{</w:t>
-      </w:r>
-      <w:proofErr w:type="spellStart"/>
-      <w:r>
-        <w:rPr>
-          <w:u w:val="single"/>
-        </w:rPr>
-        <w:t>dealEdit.MembersName</w:t>
-      </w:r>
-      <w:proofErr w:type="spellEnd"/>
-      <w:r>
-        <w:rPr>
-          <w:u w:val="single"/>
-        </w:rPr>
-        <w:t>}</w:t>
+        <w:t>{dealEdit.MembersName}</w:t>
       </w:r>
       <w:r>
         <w:br/>
@@ -3369,21 +2841,7 @@
         <w:rPr>
           <w:u w:val="single"/>
         </w:rPr>
-        <w:t>{</w:t>
-      </w:r>
-      <w:proofErr w:type="spellStart"/>
-      <w:r>
-        <w:rPr>
-          <w:u w:val="single"/>
-        </w:rPr>
-        <w:t>dealEdit.ManagersName</w:t>
-      </w:r>
-      <w:proofErr w:type="spellEnd"/>
-      <w:r>
-        <w:rPr>
-          <w:u w:val="single"/>
-        </w:rPr>
-        <w:t>}</w:t>
+        <w:t>{dealEdit.ManagersName}</w:t>
       </w:r>
       <w:r>
         <w:br/>
@@ -3396,21 +2854,10 @@
         <w:rPr>
           <w:u w:val="single"/>
         </w:rPr>
-        <w:t>{</w:t>
-      </w:r>
-      <w:proofErr w:type="gramStart"/>
-      <w:r>
-        <w:rPr>
-          <w:u w:val="single"/>
-        </w:rPr>
-        <w:t>dealEdit.ManagingMemberName}</w:t>
-      </w:r>
-      <w:r>
-        <w:t>{</w:t>
-      </w:r>
-      <w:proofErr w:type="gramEnd"/>
-      <w:r>
-        <w:t>/</w:t>
+        <w:t>{dealEdit.ManagingMemberName}</w:t>
+      </w:r>
+      <w:r>
+        <w:t>{/</w:t>
       </w:r>
       <w:r>
         <w:rPr>
@@ -3473,21 +2920,7 @@
         <w:rPr>
           <w:u w:val="single"/>
         </w:rPr>
-        <w:t>{</w:t>
-      </w:r>
-      <w:proofErr w:type="spellStart"/>
-      <w:r>
-        <w:rPr>
-          <w:u w:val="single"/>
-        </w:rPr>
-        <w:t>dealEdit.GeneralPartnerName</w:t>
-      </w:r>
-      <w:proofErr w:type="spellEnd"/>
-      <w:r>
-        <w:rPr>
-          <w:u w:val="single"/>
-        </w:rPr>
-        <w:t>}</w:t>
+        <w:t>{dealEdit.GeneralPartnerName}</w:t>
       </w:r>
       <w:r>
         <w:br/>
@@ -3500,21 +2933,10 @@
         <w:rPr>
           <w:u w:val="single"/>
         </w:rPr>
-        <w:t>{</w:t>
-      </w:r>
-      <w:proofErr w:type="gramStart"/>
-      <w:r>
-        <w:rPr>
-          <w:u w:val="single"/>
-        </w:rPr>
-        <w:t>dealEdit.LimitedPartnerName}</w:t>
-      </w:r>
-      <w:r>
-        <w:t>{</w:t>
-      </w:r>
-      <w:proofErr w:type="gramEnd"/>
-      <w:r>
-        <w:t>/</w:t>
+        <w:t>{dealEdit.LimitedPartnerName}</w:t>
+      </w:r>
+      <w:r>
+        <w:t>{/</w:t>
       </w:r>
       <w:r>
         <w:rPr>
@@ -3579,24 +3001,13 @@
         <w:rPr>
           <w:u w:val="single"/>
         </w:rPr>
-        <w:t>Name1</w:t>
-      </w:r>
-      <w:proofErr w:type="gramStart"/>
-      <w:r>
-        <w:rPr>
-          <w:u w:val="single"/>
-        </w:rPr>
-        <w:t>LoanDocumentsDisplay</w:t>
-      </w:r>
-      <w:r>
-        <w:t>}</w:t>
-      </w:r>
-      <w:r>
-        <w:t>Name</w:t>
-      </w:r>
-      <w:proofErr w:type="gramEnd"/>
-      <w:r>
-        <w:t>:</w:t>
+        <w:t>Name1LoanDocumentsDisplay</w:t>
+      </w:r>
+      <w:r>
+        <w:t>}</w:t>
+      </w:r>
+      <w:r>
+        <w:t>Name:</w:t>
       </w:r>
       <w:r>
         <w:t xml:space="preserve"> </w:t>
@@ -3681,7 +3092,6 @@
         </w:rPr>
         <w:t>2</w:t>
       </w:r>
-      <w:proofErr w:type="gramStart"/>
       <w:r>
         <w:rPr>
           <w:u w:val="single"/>
@@ -3692,11 +3102,7 @@
         <w:t>}</w:t>
       </w:r>
       <w:r>
-        <w:t>Name</w:t>
-      </w:r>
-      <w:proofErr w:type="gramEnd"/>
-      <w:r>
-        <w:t>:</w:t>
+        <w:t>Name:</w:t>
       </w:r>
       <w:r>
         <w:t xml:space="preserve"> </w:t>
@@ -3790,7 +3196,6 @@
         </w:rPr>
         <w:t>3</w:t>
       </w:r>
-      <w:proofErr w:type="gramStart"/>
       <w:r>
         <w:rPr>
           <w:u w:val="single"/>
@@ -3801,11 +3206,7 @@
         <w:t>}</w:t>
       </w:r>
       <w:r>
-        <w:t>Name</w:t>
-      </w:r>
-      <w:proofErr w:type="gramEnd"/>
-      <w:r>
-        <w:t>:</w:t>
+        <w:t>Name:</w:t>
       </w:r>
       <w:r>
         <w:t xml:space="preserve"> </w:t>
@@ -3883,6 +3284,7 @@
         </w:rPr>
       </w:pPr>
       <w:r>
+        <w:lastRenderedPageBreak/>
         <w:t xml:space="preserve"> </w:t>
       </w:r>
       <w:r>
@@ -3909,7 +3311,6 @@
         </w:rPr>
         <w:t>4</w:t>
       </w:r>
-      <w:proofErr w:type="gramStart"/>
       <w:r>
         <w:rPr>
           <w:u w:val="single"/>
@@ -3920,11 +3321,7 @@
         <w:t>}</w:t>
       </w:r>
       <w:r>
-        <w:t>Name</w:t>
-      </w:r>
-      <w:proofErr w:type="gramEnd"/>
-      <w:r>
-        <w:t>:</w:t>
+        <w:t>Name:</w:t>
       </w:r>
       <w:r>
         <w:t xml:space="preserve"> </w:t>
@@ -4080,24 +3477,13 @@
         <w:t xml:space="preserve"> </w:t>
       </w:r>
       <w:r>
-        <w:t>{#</w:t>
-      </w:r>
-      <w:proofErr w:type="gramStart"/>
-      <w:r>
-        <w:t>dealEdit.LoantermDisplay}</w:t>
-      </w:r>
-      <w:r>
-        <w:rPr>
-          <w:u w:val="single"/>
-        </w:rPr>
-        <w:t>{</w:t>
-      </w:r>
-      <w:proofErr w:type="gramEnd"/>
-      <w:r>
-        <w:rPr>
-          <w:u w:val="single"/>
-        </w:rPr>
-        <w:t>dealEdit.Loan</w:t>
+        <w:t>{#dealEdit.LoantermDisplay}</w:t>
+      </w:r>
+      <w:r>
+        <w:rPr>
+          <w:u w:val="single"/>
+        </w:rPr>
+        <w:t>{dealEdit.Loan</w:t>
       </w:r>
       <w:r>
         <w:rPr>
@@ -4143,7 +3529,7 @@
 </file>
 
 <file path=word/numbering.xml><?xml version="1.0" encoding="utf-8"?>
-<w:numbering xmlns:wpc="http://schemas.microsoft.com/office/word/2010/wordprocessingCanvas" xmlns:cx="http://schemas.microsoft.com/office/drawing/2014/chartex" xmlns:cx1="http://schemas.microsoft.com/office/drawing/2015/9/8/chartex" xmlns:cx2="http://schemas.microsoft.com/office/drawing/2015/10/21/chartex" xmlns:cx3="http://schemas.microsoft.com/office/drawing/2016/5/9/chartex" xmlns:cx4="http://schemas.microsoft.com/office/drawing/2016/5/10/chartex" xmlns:cx5="http://schemas.microsoft.com/office/drawing/2016/5/11/chartex" xmlns:cx6="http://schemas.microsoft.com/office/drawing/2016/5/12/chartex" xmlns:cx7="http://schemas.microsoft.com/office/drawing/2016/5/13/chartex" xmlns:cx8="http://schemas.microsoft.com/office/drawing/2016/5/14/chartex" xmlns:mc="http://schemas.openxmlformats.org/markup-compatibility/2006" xmlns:aink="http://schemas.microsoft.com/office/drawing/2016/ink" xmlns:am3d="http://schemas.microsoft.com/office/drawing/2017/model3d" xmlns:o="urn:schemas-microsoft-com:office:office" xmlns:r="http://schemas.openxmlformats.org/officeDocument/2006/relationships" xmlns:m="http://schemas.openxmlformats.org/officeDocument/2006/math" xmlns:v="urn:schemas-microsoft-com:vml" xmlns:wp14="http://schemas.microsoft.com/office/word/2010/wordprocessingDrawing" xmlns:wp="http://schemas.openxmlformats.org/drawingml/2006/wordprocessingDrawing" xmlns:w10="urn:schemas-microsoft-com:office:word" xmlns:w="http://schemas.openxmlformats.org/wordprocessingml/2006/main" xmlns:w14="http://schemas.microsoft.com/office/word/2010/wordml" xmlns:w15="http://schemas.microsoft.com/office/word/2012/wordml" xmlns:w16cex="http://schemas.microsoft.com/office/word/2018/wordml/cex" xmlns:w16cid="http://schemas.microsoft.com/office/word/2016/wordml/cid" xmlns:w16="http://schemas.microsoft.com/office/word/2018/wordml" xmlns:w16sdtdh="http://schemas.microsoft.com/office/word/2020/wordml/sdtdatahash" xmlns:w16se="http://schemas.microsoft.com/office/word/2015/wordml/symex" xmlns:wpg="http://schemas.microsoft.com/office/word/2010/wordprocessingGroup" xmlns:wpi="http://schemas.microsoft.com/office/word/2010/wordprocessingInk" xmlns:wne="http://schemas.microsoft.com/office/word/2006/wordml" xmlns:wps="http://schemas.microsoft.com/office/word/2010/wordprocessingShape" mc:Ignorable="w14 w15 w16se w16cid w16 w16cex w16sdtdh wp14">
+<w:numbering xmlns:wpc="http://schemas.microsoft.com/office/word/2010/wordprocessingCanvas" xmlns:cx="http://schemas.microsoft.com/office/drawing/2014/chartex" xmlns:cx1="http://schemas.microsoft.com/office/drawing/2015/9/8/chartex" xmlns:cx2="http://schemas.microsoft.com/office/drawing/2015/10/21/chartex" xmlns:cx3="http://schemas.microsoft.com/office/drawing/2016/5/9/chartex" xmlns:cx4="http://schemas.microsoft.com/office/drawing/2016/5/10/chartex" xmlns:cx5="http://schemas.microsoft.com/office/drawing/2016/5/11/chartex" xmlns:cx6="http://schemas.microsoft.com/office/drawing/2016/5/12/chartex" xmlns:cx7="http://schemas.microsoft.com/office/drawing/2016/5/13/chartex" xmlns:cx8="http://schemas.microsoft.com/office/drawing/2016/5/14/chartex" xmlns:mc="http://schemas.openxmlformats.org/markup-compatibility/2006" xmlns:aink="http://schemas.microsoft.com/office/drawing/2016/ink" xmlns:am3d="http://schemas.microsoft.com/office/drawing/2017/model3d" xmlns:o="urn:schemas-microsoft-com:office:office" xmlns:oel="http://schemas.microsoft.com/office/2019/extlst" xmlns:r="http://schemas.openxmlformats.org/officeDocument/2006/relationships" xmlns:m="http://schemas.openxmlformats.org/officeDocument/2006/math" xmlns:v="urn:schemas-microsoft-com:vml" xmlns:wp14="http://schemas.microsoft.com/office/word/2010/wordprocessingDrawing" xmlns:wp="http://schemas.openxmlformats.org/drawingml/2006/wordprocessingDrawing" xmlns:w10="urn:schemas-microsoft-com:office:word" xmlns:w="http://schemas.openxmlformats.org/wordprocessingml/2006/main" xmlns:w14="http://schemas.microsoft.com/office/word/2010/wordml" xmlns:w15="http://schemas.microsoft.com/office/word/2012/wordml" xmlns:w16cex="http://schemas.microsoft.com/office/word/2018/wordml/cex" xmlns:w16cid="http://schemas.microsoft.com/office/word/2016/wordml/cid" xmlns:w16="http://schemas.microsoft.com/office/word/2018/wordml" xmlns:w16sdtdh="http://schemas.microsoft.com/office/word/2020/wordml/sdtdatahash" xmlns:w16se="http://schemas.microsoft.com/office/word/2015/wordml/symex" xmlns:wpg="http://schemas.microsoft.com/office/word/2010/wordprocessingGroup" xmlns:wpi="http://schemas.microsoft.com/office/word/2010/wordprocessingInk" xmlns:wne="http://schemas.microsoft.com/office/word/2006/wordml" xmlns:wps="http://schemas.microsoft.com/office/word/2010/wordprocessingShape" mc:Ignorable="w14 w15 w16se w16cid w16 w16cex w16sdtdh wp14">
   <w:abstractNum w:abstractNumId="0" w15:restartNumberingAfterBreak="0">
     <w:nsid w:val="00F96BDF"/>
     <w:multiLevelType w:val="hybridMultilevel"/>
@@ -4836,7 +4222,7 @@
       </w:pPr>
     </w:lvl>
   </w:abstractNum>
-  <w:num w:numId="1">
+  <w:num w:numId="1" w16cid:durableId="1148322230">
     <w:abstractNumId w:val="4"/>
     <w:lvlOverride w:ilvl="0">
       <w:startOverride w:val="1"/>
@@ -4866,28 +4252,28 @@
       <w:startOverride w:val="1"/>
     </w:lvlOverride>
   </w:num>
-  <w:num w:numId="2">
+  <w:num w:numId="2" w16cid:durableId="288320764">
     <w:abstractNumId w:val="4"/>
   </w:num>
-  <w:num w:numId="3">
+  <w:num w:numId="3" w16cid:durableId="1720393520">
     <w:abstractNumId w:val="3"/>
   </w:num>
-  <w:num w:numId="4">
+  <w:num w:numId="4" w16cid:durableId="1672488743">
     <w:abstractNumId w:val="1"/>
   </w:num>
-  <w:num w:numId="5">
+  <w:num w:numId="5" w16cid:durableId="155149366">
     <w:abstractNumId w:val="2"/>
   </w:num>
-  <w:num w:numId="6">
+  <w:num w:numId="6" w16cid:durableId="472871240">
     <w:abstractNumId w:val="7"/>
   </w:num>
-  <w:num w:numId="7">
+  <w:num w:numId="7" w16cid:durableId="886256923">
     <w:abstractNumId w:val="6"/>
   </w:num>
-  <w:num w:numId="8">
+  <w:num w:numId="8" w16cid:durableId="1143618241">
     <w:abstractNumId w:val="5"/>
   </w:num>
-  <w:num w:numId="9">
+  <w:num w:numId="9" w16cid:durableId="725448919">
     <w:abstractNumId w:val="0"/>
   </w:num>
 </w:numbering>

</xml_diff>

<commit_message>
pulled a few resources from QA sandbox and updated the docx resource
</commit_message>
<xml_diff>
--- a/force-app/main/default/staticresources/AdvanceDocuments/Bridge_Intake_Form.docx
+++ b/force-app/main/default/staticresources/AdvanceDocuments/Bridge_Intake_Form.docx
@@ -880,7 +880,13 @@
         <w:rPr>
           <w:u w:val="single"/>
         </w:rPr>
-        <w:t>{Deal__r.Index_Floor__c}</w:t>
+        <w:t>{Deal__r.Floor__c}</w:t>
+      </w:r>
+      <w:r>
+        <w:rPr>
+          <w:u w:val="single"/>
+        </w:rPr>
+        <w:t>%</w:t>
       </w:r>
       <w:r>
         <w:rPr>

</xml_diff>

<commit_message>
updated QA sandbox sync
</commit_message>
<xml_diff>
--- a/force-app/main/default/staticresources/AdvanceDocuments/Bridge_Intake_Form.docx
+++ b/force-app/main/default/staticresources/AdvanceDocuments/Bridge_Intake_Form.docx
@@ -880,7 +880,13 @@
         <w:rPr>
           <w:u w:val="single"/>
         </w:rPr>
-        <w:t>{Deal__r.Index_Floor__c}</w:t>
+        <w:t>{Deal__r.Floor__c}</w:t>
+      </w:r>
+      <w:r>
+        <w:rPr>
+          <w:u w:val="single"/>
+        </w:rPr>
+        <w:t>%</w:t>
       </w:r>
       <w:r>
         <w:rPr>

</xml_diff>

<commit_message>
sync with full sandbox
</commit_message>
<xml_diff>
--- a/force-app/main/default/staticresources/AdvanceDocuments/Bridge_Intake_Form.docx
+++ b/force-app/main/default/staticresources/AdvanceDocuments/Bridge_Intake_Form.docx
@@ -1,6 +1,6 @@
 
 <file path=word/document.xml><?xml version="1.0" encoding="utf-8"?>
-<w:document xmlns:wpc="http://schemas.microsoft.com/office/word/2010/wordprocessingCanvas" xmlns:cx="http://schemas.microsoft.com/office/drawing/2014/chartex" xmlns:cx1="http://schemas.microsoft.com/office/drawing/2015/9/8/chartex" xmlns:cx2="http://schemas.microsoft.com/office/drawing/2015/10/21/chartex" xmlns:cx3="http://schemas.microsoft.com/office/drawing/2016/5/9/chartex" xmlns:cx4="http://schemas.microsoft.com/office/drawing/2016/5/10/chartex" xmlns:cx5="http://schemas.microsoft.com/office/drawing/2016/5/11/chartex" xmlns:cx6="http://schemas.microsoft.com/office/drawing/2016/5/12/chartex" xmlns:cx7="http://schemas.microsoft.com/office/drawing/2016/5/13/chartex" xmlns:cx8="http://schemas.microsoft.com/office/drawing/2016/5/14/chartex" xmlns:mc="http://schemas.openxmlformats.org/markup-compatibility/2006" xmlns:aink="http://schemas.microsoft.com/office/drawing/2016/ink" xmlns:am3d="http://schemas.microsoft.com/office/drawing/2017/model3d" xmlns:o="urn:schemas-microsoft-com:office:office" xmlns:r="http://schemas.openxmlformats.org/officeDocument/2006/relationships" xmlns:m="http://schemas.openxmlformats.org/officeDocument/2006/math" xmlns:v="urn:schemas-microsoft-com:vml" xmlns:wp14="http://schemas.microsoft.com/office/word/2010/wordprocessingDrawing" xmlns:wp="http://schemas.openxmlformats.org/drawingml/2006/wordprocessingDrawing" xmlns:w10="urn:schemas-microsoft-com:office:word" xmlns:w="http://schemas.openxmlformats.org/wordprocessingml/2006/main" xmlns:w14="http://schemas.microsoft.com/office/word/2010/wordml" xmlns:w15="http://schemas.microsoft.com/office/word/2012/wordml" xmlns:w16cex="http://schemas.microsoft.com/office/word/2018/wordml/cex" xmlns:w16cid="http://schemas.microsoft.com/office/word/2016/wordml/cid" xmlns:w16="http://schemas.microsoft.com/office/word/2018/wordml" xmlns:w16sdtdh="http://schemas.microsoft.com/office/word/2020/wordml/sdtdatahash" xmlns:w16se="http://schemas.microsoft.com/office/word/2015/wordml/symex" xmlns:wpg="http://schemas.microsoft.com/office/word/2010/wordprocessingGroup" xmlns:wpi="http://schemas.microsoft.com/office/word/2010/wordprocessingInk" xmlns:wne="http://schemas.microsoft.com/office/word/2006/wordml" xmlns:wps="http://schemas.microsoft.com/office/word/2010/wordprocessingShape" mc:Ignorable="w14 w15 w16se w16cid w16 w16cex w16sdtdh wp14">
+<w:document xmlns:wpc="http://schemas.microsoft.com/office/word/2010/wordprocessingCanvas" xmlns:cx="http://schemas.microsoft.com/office/drawing/2014/chartex" xmlns:cx1="http://schemas.microsoft.com/office/drawing/2015/9/8/chartex" xmlns:cx2="http://schemas.microsoft.com/office/drawing/2015/10/21/chartex" xmlns:cx3="http://schemas.microsoft.com/office/drawing/2016/5/9/chartex" xmlns:cx4="http://schemas.microsoft.com/office/drawing/2016/5/10/chartex" xmlns:cx5="http://schemas.microsoft.com/office/drawing/2016/5/11/chartex" xmlns:cx6="http://schemas.microsoft.com/office/drawing/2016/5/12/chartex" xmlns:cx7="http://schemas.microsoft.com/office/drawing/2016/5/13/chartex" xmlns:cx8="http://schemas.microsoft.com/office/drawing/2016/5/14/chartex" xmlns:mc="http://schemas.openxmlformats.org/markup-compatibility/2006" xmlns:aink="http://schemas.microsoft.com/office/drawing/2016/ink" xmlns:am3d="http://schemas.microsoft.com/office/drawing/2017/model3d" xmlns:o="urn:schemas-microsoft-com:office:office" xmlns:oel="http://schemas.microsoft.com/office/2019/extlst" xmlns:r="http://schemas.openxmlformats.org/officeDocument/2006/relationships" xmlns:m="http://schemas.openxmlformats.org/officeDocument/2006/math" xmlns:v="urn:schemas-microsoft-com:vml" xmlns:wp14="http://schemas.microsoft.com/office/word/2010/wordprocessingDrawing" xmlns:wp="http://schemas.openxmlformats.org/drawingml/2006/wordprocessingDrawing" xmlns:w10="urn:schemas-microsoft-com:office:word" xmlns:w="http://schemas.openxmlformats.org/wordprocessingml/2006/main" xmlns:w14="http://schemas.microsoft.com/office/word/2010/wordml" xmlns:w15="http://schemas.microsoft.com/office/word/2012/wordml" xmlns:w16cex="http://schemas.microsoft.com/office/word/2018/wordml/cex" xmlns:w16cid="http://schemas.microsoft.com/office/word/2016/wordml/cid" xmlns:w16="http://schemas.microsoft.com/office/word/2018/wordml" xmlns:w16sdtdh="http://schemas.microsoft.com/office/word/2020/wordml/sdtdatahash" xmlns:w16se="http://schemas.microsoft.com/office/word/2015/wordml/symex" xmlns:wpg="http://schemas.microsoft.com/office/word/2010/wordprocessingGroup" xmlns:wpi="http://schemas.microsoft.com/office/word/2010/wordprocessingInk" xmlns:wne="http://schemas.microsoft.com/office/word/2006/wordml" xmlns:wps="http://schemas.microsoft.com/office/word/2010/wordprocessingShape" mc:Ignorable="w14 w15 w16se w16cid w16 w16cex w16sdtdh wp14">
   <w:body>
     <w:p>
       <w:pPr>
@@ -27,61 +27,19 @@
         <w:rPr>
           <w:bCs/>
         </w:rPr>
-        <w:t>{</w:t>
-      </w:r>
-      <w:proofErr w:type="spellStart"/>
+        <w:t>{Deal__r.LOC_Loan_Type__c}</w:t>
+      </w:r>
       <w:r>
         <w:rPr>
           <w:bCs/>
         </w:rPr>
-        <w:t>Deal__r.LOC_Loan_Type__c</w:t>
-      </w:r>
-      <w:proofErr w:type="spellEnd"/>
+        <w:t xml:space="preserve"> / </w:t>
+      </w:r>
       <w:r>
         <w:rPr>
           <w:bCs/>
         </w:rPr>
-        <w:t>}</w:t>
-      </w:r>
-      <w:r>
-        <w:rPr>
-          <w:bCs/>
-        </w:rPr>
-        <w:t xml:space="preserve"> / </w:t>
-      </w:r>
-      <w:r>
-        <w:rPr>
-          <w:bCs/>
-        </w:rPr>
-        <w:t>{</w:t>
-      </w:r>
-      <w:proofErr w:type="spellStart"/>
-      <w:r>
-        <w:rPr>
-          <w:bCs/>
-        </w:rPr>
-        <w:t>Deal__</w:t>
-      </w:r>
-      <w:proofErr w:type="gramStart"/>
-      <w:r>
-        <w:rPr>
-          <w:bCs/>
-        </w:rPr>
-        <w:t>r.Product</w:t>
-      </w:r>
-      <w:proofErr w:type="gramEnd"/>
-      <w:r>
-        <w:rPr>
-          <w:bCs/>
-        </w:rPr>
-        <w:t>_Sub_Type__c</w:t>
-      </w:r>
-      <w:proofErr w:type="spellEnd"/>
-      <w:r>
-        <w:rPr>
-          <w:bCs/>
-        </w:rPr>
-        <w:t xml:space="preserve">} </w:t>
+        <w:t xml:space="preserve">{Deal__r.Product_Sub_Type__c} </w:t>
       </w:r>
       <w:r>
         <w:rPr>
@@ -137,23 +95,7 @@
         <w:t xml:space="preserve">Loan No. </w:t>
       </w:r>
       <w:r>
-        <w:t>{</w:t>
-      </w:r>
-      <w:proofErr w:type="spellStart"/>
-      <w:r>
-        <w:t>Deal__</w:t>
-      </w:r>
-      <w:proofErr w:type="gramStart"/>
-      <w:r>
-        <w:t>r.Deal</w:t>
-      </w:r>
-      <w:proofErr w:type="gramEnd"/>
-      <w:r>
-        <w:t>_Loan_Number__c</w:t>
-      </w:r>
-      <w:proofErr w:type="spellEnd"/>
-      <w:r>
-        <w:t>}</w:t>
+        <w:t>{Deal__r.Deal_Loan_Number__c}</w:t>
       </w:r>
     </w:p>
     <w:p>
@@ -185,6 +127,9 @@
           <w:docGrid w:linePitch="360"/>
         </w:sectPr>
       </w:pPr>
+      <w:r>
+        <w:t>{#dealEdit.showBorrowerEntity}</w:t>
+      </w:r>
     </w:p>
     <w:p>
       <w:pPr>
@@ -230,54 +175,21 @@
           <w:rFonts w:cstheme="minorHAnsi"/>
           <w:u w:val="single"/>
         </w:rPr>
-        <w:t>Deal__</w:t>
-      </w:r>
-      <w:proofErr w:type="gramStart"/>
+        <w:t>Deal__r.Borrower_Entity__r.Name</w:t>
+      </w:r>
       <w:r>
         <w:rPr>
           <w:rFonts w:cstheme="minorHAnsi"/>
           <w:u w:val="single"/>
         </w:rPr>
-        <w:t>r.Borrower</w:t>
-      </w:r>
-      <w:proofErr w:type="gramEnd"/>
+        <w:t>}</w:t>
+      </w:r>
       <w:r>
         <w:rPr>
           <w:rFonts w:cstheme="minorHAnsi"/>
           <w:u w:val="single"/>
         </w:rPr>
-        <w:t>_Entity__</w:t>
-      </w:r>
-      <w:proofErr w:type="spellStart"/>
-      <w:r>
-        <w:rPr>
-          <w:rFonts w:cstheme="minorHAnsi"/>
-          <w:u w:val="single"/>
-        </w:rPr>
-        <w:t>r.Name</w:t>
-      </w:r>
-      <w:proofErr w:type="spellEnd"/>
-      <w:r>
-        <w:rPr>
-          <w:rFonts w:cstheme="minorHAnsi"/>
-          <w:u w:val="single"/>
-        </w:rPr>
-        <w:t>}</w:t>
-      </w:r>
-      <w:r>
-        <w:rPr>
-          <w:rFonts w:cstheme="minorHAnsi"/>
-          <w:u w:val="single"/>
-        </w:rPr>
-        <w:t>, {</w:t>
-      </w:r>
-      <w:proofErr w:type="spellStart"/>
-      <w:r>
-        <w:rPr>
-          <w:rFonts w:cstheme="minorHAnsi"/>
-          <w:u w:val="single"/>
-        </w:rPr>
-        <w:t>Deal__r.Borrower_Entity__r.</w:t>
+        <w:t>, {Deal__r.Borrower_Entity__r.</w:t>
       </w:r>
       <w:r>
         <w:rPr>
@@ -287,7 +199,6 @@
         </w:rPr>
         <w:t>Company_Jurisdiction__c</w:t>
       </w:r>
-      <w:proofErr w:type="spellEnd"/>
       <w:r>
         <w:rPr>
           <w:rFonts w:cstheme="minorHAnsi"/>
@@ -309,6 +220,13 @@
           <w:u w:val="single"/>
         </w:rPr>
         <w:t>}</w:t>
+      </w:r>
+      <w:r>
+        <w:rPr>
+          <w:rFonts w:cstheme="minorHAnsi"/>
+          <w:u w:val="single"/>
+        </w:rPr>
+        <w:t>{/dealEdit.showBorrowerEntity}</w:t>
       </w:r>
       <w:r>
         <w:rPr>
@@ -349,10 +267,23 @@
         <w:rPr>
           <w:u w:val="single"/>
         </w:rPr>
-        <w:t>{</w:t>
-      </w:r>
-      <w:proofErr w:type="spellStart"/>
-      <w:proofErr w:type="gramStart"/>
+        <w:t>{dealEdit.</w:t>
+      </w:r>
+      <w:r>
+        <w:rPr>
+          <w:u w:val="single"/>
+        </w:rPr>
+        <w:t>propertAddress</w:t>
+      </w:r>
+      <w:r>
+        <w:rPr>
+          <w:u w:val="single"/>
+        </w:rPr>
+        <w:t>}</w:t>
+      </w:r>
+      <w:r>
+        <w:t>{/</w:t>
+      </w:r>
       <w:r>
         <w:rPr>
           <w:u w:val="single"/>
@@ -363,36 +294,8 @@
         <w:rPr>
           <w:u w:val="single"/>
         </w:rPr>
-        <w:t>propertAddress</w:t>
-      </w:r>
-      <w:proofErr w:type="spellEnd"/>
-      <w:r>
-        <w:rPr>
-          <w:u w:val="single"/>
-        </w:rPr>
-        <w:t>}</w:t>
-      </w:r>
-      <w:r>
-        <w:t>{</w:t>
-      </w:r>
-      <w:proofErr w:type="gramEnd"/>
-      <w:r>
-        <w:t>/</w:t>
-      </w:r>
-      <w:proofErr w:type="spellStart"/>
-      <w:r>
-        <w:rPr>
-          <w:u w:val="single"/>
-        </w:rPr>
-        <w:t>dealEdit.</w:t>
-      </w:r>
-      <w:r>
-        <w:rPr>
-          <w:u w:val="single"/>
-        </w:rPr>
         <w:t>propertAddressDisplay</w:t>
       </w:r>
-      <w:proofErr w:type="spellEnd"/>
       <w:r>
         <w:t>}</w:t>
       </w:r>
@@ -416,37 +319,24 @@
         <w:t xml:space="preserve"> </w:t>
       </w:r>
       <w:r>
-        <w:rPr>
-          <w:u w:val="single"/>
-        </w:rPr>
-        <w:t>{</w:t>
-      </w:r>
-      <w:proofErr w:type="spellStart"/>
-      <w:r>
-        <w:rPr>
-          <w:u w:val="single"/>
-        </w:rPr>
-        <w:t>Deal__r.LOC_Commitment__c</w:t>
-      </w:r>
-      <w:proofErr w:type="spellEnd"/>
-      <w:r>
-        <w:rPr>
-          <w:u w:val="single"/>
-        </w:rPr>
-        <w:t xml:space="preserve"> | </w:t>
-      </w:r>
-      <w:proofErr w:type="spellStart"/>
-      <w:r>
-        <w:rPr>
-          <w:u w:val="single"/>
-        </w:rPr>
-        <w:t>formatCurrency</w:t>
-      </w:r>
-      <w:proofErr w:type="spellEnd"/>
-      <w:r>
-        <w:rPr>
-          <w:u w:val="single"/>
-        </w:rPr>
+        <w:t>{Deal__r.LOC_Commitment__c</w:t>
+      </w:r>
+      <w:r>
+        <w:t xml:space="preserve"> | formatCurrency</w:t>
+      </w:r>
+      <w:r>
+        <w:t>}</w:t>
+      </w:r>
+      <w:r>
+        <w:t>{#dealEdit.</w:t>
+      </w:r>
+      <w:r>
+        <w:t>s</w:t>
+      </w:r>
+      <w:r>
+        <w:t>abFieldDisplay</w:t>
+      </w:r>
+      <w:r>
         <w:t>}</w:t>
       </w:r>
     </w:p>
@@ -463,36 +353,7 @@
         </w:tabs>
       </w:pPr>
       <w:r>
-        <w:t>Revolving: {Deal__</w:t>
-      </w:r>
-      <w:proofErr w:type="gramStart"/>
-      <w:r>
-        <w:t>r.Revolving</w:t>
-      </w:r>
-      <w:proofErr w:type="gramEnd"/>
-      <w:r>
-        <w:t>1__c}</w:t>
-      </w:r>
-      <w:r>
-        <w:t>{</w:t>
-      </w:r>
-      <w:r>
-        <w:t>#</w:t>
-      </w:r>
-      <w:r>
-        <w:rPr>
-          <w:u w:val="single"/>
-        </w:rPr>
-        <w:t>dealEdit.</w:t>
-      </w:r>
-      <w:r>
-        <w:rPr>
-          <w:u w:val="single"/>
-        </w:rPr>
-        <w:t>initialAdvanceDisplay</w:t>
-      </w:r>
-      <w:r>
-        <w:t>}</w:t>
+        <w:t>Indication or Property Type: {dealEdit.propType}{/dealEdit.sabFieldDisplay}{#dealEdit.nonSabFieldDisplay}</w:t>
       </w:r>
     </w:p>
     <w:p>
@@ -508,21 +369,23 @@
         </w:tabs>
       </w:pPr>
       <w:r>
-        <w:t>Initial Advance</w:t>
-      </w:r>
-      <w:r>
-        <w:t>:</w:t>
-      </w:r>
-      <w:r>
-        <w:t xml:space="preserve"> </w:t>
-      </w:r>
-      <w:r>
-        <w:rPr>
-          <w:u w:val="single"/>
-        </w:rPr>
+        <w:t>Revolving: {Deal__r.Revolving1__c}</w:t>
+      </w:r>
+      <w:r>
+        <w:t>{/dealEdit.</w:t>
+      </w:r>
+      <w:r>
+        <w:t>nonSabFieldDisplay</w:t>
+      </w:r>
+      <w:r>
+        <w:t>}</w:t>
+      </w:r>
+      <w:r>
         <w:t>{</w:t>
       </w:r>
-      <w:proofErr w:type="gramStart"/>
+      <w:r>
+        <w:t>#</w:t>
+      </w:r>
       <w:r>
         <w:rPr>
           <w:u w:val="single"/>
@@ -533,50 +396,7 @@
         <w:rPr>
           <w:u w:val="single"/>
         </w:rPr>
-        <w:t>initialAdvance</w:t>
-      </w:r>
-      <w:r>
-        <w:rPr>
-          <w:u w:val="single"/>
-        </w:rPr>
-        <w:t>}</w:t>
-      </w:r>
-      <w:r>
-        <w:t>{</w:t>
-      </w:r>
-      <w:proofErr w:type="gramEnd"/>
-      <w:r>
-        <w:t>/</w:t>
-      </w:r>
-      <w:r>
-        <w:rPr>
-          <w:u w:val="single"/>
-        </w:rPr>
-        <w:t>dealEdit.</w:t>
-      </w:r>
-      <w:r>
-        <w:rPr>
-          <w:u w:val="single"/>
-        </w:rPr>
         <w:t>initialAdvanceDisplay</w:t>
-      </w:r>
-      <w:r>
-        <w:t>}</w:t>
-      </w:r>
-      <w:r>
-        <w:t>{#</w:t>
-      </w:r>
-      <w:r>
-        <w:rPr>
-          <w:u w:val="single"/>
-        </w:rPr>
-        <w:t>dealEdit.</w:t>
-      </w:r>
-      <w:r>
-        <w:rPr>
-          <w:u w:val="single"/>
-        </w:rPr>
-        <w:t>renovationAdvanceDisplay</w:t>
       </w:r>
       <w:r>
         <w:t>}</w:t>
@@ -595,40 +415,35 @@
         </w:tabs>
       </w:pPr>
       <w:r>
-        <w:t>Renovation Advance Amount:</w:t>
-      </w:r>
-      <w:r>
-        <w:t xml:space="preserve"> </w:t>
-      </w:r>
-      <w:r>
-        <w:rPr>
-          <w:u w:val="single"/>
-        </w:rPr>
-        <w:t>{</w:t>
-      </w:r>
-      <w:proofErr w:type="spellStart"/>
-      <w:proofErr w:type="gramStart"/>
-      <w:r>
-        <w:rPr>
-          <w:u w:val="single"/>
-        </w:rPr>
-        <w:t>dealEdit.renovationAdvance</w:t>
-      </w:r>
-      <w:proofErr w:type="spellEnd"/>
-      <w:r>
-        <w:rPr>
-          <w:u w:val="single"/>
-        </w:rPr>
-        <w:t>}</w:t>
-      </w:r>
-      <w:r>
-        <w:t>{</w:t>
-      </w:r>
-      <w:proofErr w:type="gramEnd"/>
-      <w:r>
-        <w:t>/</w:t>
-      </w:r>
-      <w:proofErr w:type="spellStart"/>
+        <w:t>Initial Advance</w:t>
+      </w:r>
+      <w:r>
+        <w:t>:</w:t>
+      </w:r>
+      <w:r>
+        <w:t xml:space="preserve"> </w:t>
+      </w:r>
+      <w:r>
+        <w:rPr>
+          <w:u w:val="single"/>
+        </w:rPr>
+        <w:t>{dealEdit.</w:t>
+      </w:r>
+      <w:r>
+        <w:rPr>
+          <w:u w:val="single"/>
+        </w:rPr>
+        <w:t>initialAdvance</w:t>
+      </w:r>
+      <w:r>
+        <w:rPr>
+          <w:u w:val="single"/>
+        </w:rPr>
+        <w:t>}</w:t>
+      </w:r>
+      <w:r>
+        <w:t>{/</w:t>
+      </w:r>
       <w:r>
         <w:rPr>
           <w:u w:val="single"/>
@@ -639,9 +454,26 @@
         <w:rPr>
           <w:u w:val="single"/>
         </w:rPr>
+        <w:t>initialAdvanceDisplay</w:t>
+      </w:r>
+      <w:r>
+        <w:t>}</w:t>
+      </w:r>
+      <w:r>
+        <w:t>{#</w:t>
+      </w:r>
+      <w:r>
+        <w:rPr>
+          <w:u w:val="single"/>
+        </w:rPr>
+        <w:t>dealEdit.</w:t>
+      </w:r>
+      <w:r>
+        <w:rPr>
+          <w:u w:val="single"/>
+        </w:rPr>
         <w:t>renovationAdvanceDisplay</w:t>
       </w:r>
-      <w:proofErr w:type="spellEnd"/>
       <w:r>
         <w:t>}</w:t>
       </w:r>
@@ -657,47 +489,24 @@
           <w:tab w:val="right" w:pos="5580"/>
           <w:tab w:val="right" w:pos="9180"/>
         </w:tabs>
-        <w:rPr>
-          <w:u w:val="single"/>
-        </w:rPr>
-      </w:pPr>
-      <w:r>
-        <w:rPr>
-          <w:u w:val="single"/>
-        </w:rPr>
-        <w:t>Interest Rate Type:</w:t>
-      </w:r>
-      <w:r>
-        <w:rPr>
-          <w:u w:val="single"/>
-        </w:rPr>
-        <w:t xml:space="preserve"> </w:t>
-      </w:r>
-      <w:r>
-        <w:rPr>
-          <w:u w:val="single"/>
-        </w:rPr>
-        <w:t>{Deal__</w:t>
-      </w:r>
-      <w:proofErr w:type="gramStart"/>
-      <w:r>
-        <w:rPr>
-          <w:u w:val="single"/>
-        </w:rPr>
-        <w:t>r.Interest</w:t>
-      </w:r>
-      <w:proofErr w:type="gramEnd"/>
-      <w:r>
-        <w:rPr>
-          <w:u w:val="single"/>
-        </w:rPr>
-        <w:t>_Rate_Type__c}</w:t>
-      </w:r>
-      <w:r>
-        <w:rPr>
-          <w:u w:val="single"/>
-        </w:rPr>
-        <w:t>{#</w:t>
+      </w:pPr>
+      <w:r>
+        <w:t>{dealEdit.renovationAdvanceLabel}</w:t>
+      </w:r>
+      <w:r>
+        <w:t>:</w:t>
+      </w:r>
+      <w:r>
+        <w:t xml:space="preserve"> </w:t>
+      </w:r>
+      <w:r>
+        <w:rPr>
+          <w:u w:val="single"/>
+        </w:rPr>
+        <w:t>{dealEdit.renovationAdvance}</w:t>
+      </w:r>
+      <w:r>
+        <w:t>{/</w:t>
       </w:r>
       <w:r>
         <w:rPr>
@@ -709,12 +518,9 @@
         <w:rPr>
           <w:u w:val="single"/>
         </w:rPr>
-        <w:t>FixedInterestTypeDisplay</w:t>
-      </w:r>
-      <w:r>
-        <w:rPr>
-          <w:u w:val="single"/>
-        </w:rPr>
+        <w:t>renovationAdvanceDisplay</w:t>
+      </w:r>
+      <w:r>
         <w:t>}</w:t>
       </w:r>
     </w:p>
@@ -727,60 +533,35 @@
         </w:numPr>
         <w:tabs>
           <w:tab w:val="right" w:pos="5580"/>
-        </w:tabs>
-        <w:rPr>
-          <w:u w:val="single"/>
-        </w:rPr>
-      </w:pPr>
-      <w:r>
-        <w:rPr>
-          <w:u w:val="single"/>
-        </w:rPr>
-        <w:t>Interest Rate:</w:t>
-      </w:r>
-      <w:r>
-        <w:rPr>
-          <w:u w:val="single"/>
-        </w:rPr>
-        <w:t xml:space="preserve"> </w:t>
-      </w:r>
-      <w:r>
-        <w:rPr>
-          <w:u w:val="single"/>
-        </w:rPr>
-        <w:t>{</w:t>
-      </w:r>
-      <w:r>
-        <w:rPr>
-          <w:u w:val="single"/>
-        </w:rPr>
-        <w:t>Deal__</w:t>
-      </w:r>
-      <w:proofErr w:type="gramStart"/>
-      <w:r>
-        <w:rPr>
-          <w:u w:val="single"/>
-        </w:rPr>
-        <w:t>r.Rate</w:t>
-      </w:r>
-      <w:proofErr w:type="gramEnd"/>
-      <w:r>
-        <w:rPr>
-          <w:u w:val="single"/>
-        </w:rPr>
-        <w:t>__c</w:t>
-      </w:r>
-      <w:r>
-        <w:rPr>
-          <w:u w:val="single"/>
-        </w:rPr>
-        <w:t>}</w:t>
-      </w:r>
-      <w:r>
-        <w:rPr>
-          <w:u w:val="single"/>
-        </w:rPr>
-        <w:t>{/</w:t>
+          <w:tab w:val="right" w:pos="9180"/>
+        </w:tabs>
+        <w:rPr>
+          <w:u w:val="single"/>
+        </w:rPr>
+      </w:pPr>
+      <w:r>
+        <w:rPr>
+          <w:u w:val="single"/>
+        </w:rPr>
+        <w:t>Interest Rate Type:</w:t>
+      </w:r>
+      <w:r>
+        <w:rPr>
+          <w:u w:val="single"/>
+        </w:rPr>
+        <w:t xml:space="preserve"> </w:t>
+      </w:r>
+      <w:r>
+        <w:rPr>
+          <w:u w:val="single"/>
+        </w:rPr>
+        <w:t>{Deal__r.Interest_Rate_Type__c}</w:t>
+      </w:r>
+      <w:r>
+        <w:rPr>
+          <w:u w:val="single"/>
+        </w:rPr>
+        <w:t>{#</w:t>
       </w:r>
       <w:r>
         <w:rPr>
@@ -793,30 +574,6 @@
           <w:u w:val="single"/>
         </w:rPr>
         <w:t>FixedInterestTypeDisplay</w:t>
-      </w:r>
-      <w:r>
-        <w:rPr>
-          <w:u w:val="single"/>
-        </w:rPr>
-        <w:t>}</w:t>
-      </w:r>
-      <w:r>
-        <w:rPr>
-          <w:u w:val="single"/>
-        </w:rPr>
-        <w:t>{#</w:t>
-      </w:r>
-      <w:r>
-        <w:rPr>
-          <w:u w:val="single"/>
-        </w:rPr>
-        <w:t>dealEdit.</w:t>
-      </w:r>
-      <w:r>
-        <w:rPr>
-          <w:u w:val="single"/>
-        </w:rPr>
-        <w:t>FloatingInterestTypeDisplay</w:t>
       </w:r>
       <w:r>
         <w:rPr>
@@ -843,7 +600,7 @@
         <w:rPr>
           <w:u w:val="single"/>
         </w:rPr>
-        <w:t>Index:</w:t>
+        <w:t>Interest Rate:</w:t>
       </w:r>
       <w:r>
         <w:rPr>
@@ -861,21 +618,13 @@
         <w:rPr>
           <w:u w:val="single"/>
         </w:rPr>
-        <w:t>Deal__</w:t>
-      </w:r>
-      <w:proofErr w:type="gramStart"/>
-      <w:r>
-        <w:rPr>
-          <w:u w:val="single"/>
-        </w:rPr>
-        <w:t>r.Index</w:t>
-      </w:r>
-      <w:proofErr w:type="gramEnd"/>
-      <w:r>
-        <w:rPr>
-          <w:u w:val="single"/>
-        </w:rPr>
-        <w:t>__c}</w:t>
+        <w:t>Deal__r.Rate__c</w:t>
+      </w:r>
+      <w:r>
+        <w:rPr>
+          <w:u w:val="single"/>
+        </w:rPr>
+        <w:t>}</w:t>
       </w:r>
       <w:r>
         <w:rPr>
@@ -893,7 +642,7 @@
         <w:rPr>
           <w:u w:val="single"/>
         </w:rPr>
-        <w:t>FloatingInterestTypeDisplay</w:t>
+        <w:t>FixedInterestTypeDisplay</w:t>
       </w:r>
       <w:r>
         <w:rPr>
@@ -944,33 +693,25 @@
         <w:rPr>
           <w:u w:val="single"/>
         </w:rPr>
-        <w:t>Index Margin:</w:t>
-      </w:r>
-      <w:r>
-        <w:rPr>
-          <w:u w:val="single"/>
-        </w:rPr>
-        <w:t xml:space="preserve"> </w:t>
-      </w:r>
-      <w:r>
-        <w:rPr>
-          <w:u w:val="single"/>
-        </w:rPr>
-        <w:t>{Deal__</w:t>
-      </w:r>
-      <w:proofErr w:type="gramStart"/>
-      <w:r>
-        <w:rPr>
-          <w:u w:val="single"/>
-        </w:rPr>
-        <w:t>r.Index</w:t>
-      </w:r>
-      <w:proofErr w:type="gramEnd"/>
-      <w:r>
-        <w:rPr>
-          <w:u w:val="single"/>
-        </w:rPr>
-        <w:t>_Margin__c}</w:t>
+        <w:t>Index:</w:t>
+      </w:r>
+      <w:r>
+        <w:rPr>
+          <w:u w:val="single"/>
+        </w:rPr>
+        <w:t xml:space="preserve"> </w:t>
+      </w:r>
+      <w:r>
+        <w:rPr>
+          <w:u w:val="single"/>
+        </w:rPr>
+        <w:t>{</w:t>
+      </w:r>
+      <w:r>
+        <w:rPr>
+          <w:u w:val="single"/>
+        </w:rPr>
+        <w:t>Deal__r.Index__c}</w:t>
       </w:r>
       <w:r>
         <w:rPr>
@@ -1039,53 +780,19 @@
         <w:rPr>
           <w:u w:val="single"/>
         </w:rPr>
-        <w:t>Index Floor</w:t>
-      </w:r>
-      <w:r>
-        <w:rPr>
-          <w:u w:val="single"/>
-        </w:rPr>
-        <w:t>:</w:t>
-      </w:r>
-      <w:r>
-        <w:rPr>
-          <w:u w:val="single"/>
-        </w:rPr>
-        <w:t xml:space="preserve"> </w:t>
-      </w:r>
-      <w:r>
-        <w:rPr>
-          <w:u w:val="single"/>
-        </w:rPr>
-        <w:t>{</w:t>
-      </w:r>
-      <w:proofErr w:type="spellStart"/>
-      <w:r>
-        <w:rPr>
-          <w:u w:val="single"/>
-        </w:rPr>
-        <w:t>Deal__</w:t>
-      </w:r>
-      <w:proofErr w:type="gramStart"/>
-      <w:r>
-        <w:rPr>
-          <w:u w:val="single"/>
-        </w:rPr>
-        <w:t>r.Index</w:t>
-      </w:r>
-      <w:proofErr w:type="gramEnd"/>
-      <w:r>
-        <w:rPr>
-          <w:u w:val="single"/>
-        </w:rPr>
-        <w:t>_Floor__c</w:t>
-      </w:r>
-      <w:proofErr w:type="spellEnd"/>
-      <w:r>
-        <w:rPr>
-          <w:u w:val="single"/>
-        </w:rPr>
-        <w:t>}</w:t>
+        <w:t>Index Margin:</w:t>
+      </w:r>
+      <w:r>
+        <w:rPr>
+          <w:u w:val="single"/>
+        </w:rPr>
+        <w:t xml:space="preserve"> </w:t>
+      </w:r>
+      <w:r>
+        <w:rPr>
+          <w:u w:val="single"/>
+        </w:rPr>
+        <w:t>{Deal__r.Index_Margin__c}</w:t>
       </w:r>
       <w:r>
         <w:rPr>
@@ -1093,7 +800,6 @@
         </w:rPr>
         <w:t>{/</w:t>
       </w:r>
-      <w:proofErr w:type="spellStart"/>
       <w:r>
         <w:rPr>
           <w:u w:val="single"/>
@@ -1106,7 +812,30 @@
         </w:rPr>
         <w:t>FloatingInterestTypeDisplay</w:t>
       </w:r>
-      <w:proofErr w:type="spellEnd"/>
+      <w:r>
+        <w:rPr>
+          <w:u w:val="single"/>
+        </w:rPr>
+        <w:t>}</w:t>
+      </w:r>
+      <w:r>
+        <w:rPr>
+          <w:u w:val="single"/>
+        </w:rPr>
+        <w:t>{#</w:t>
+      </w:r>
+      <w:r>
+        <w:rPr>
+          <w:u w:val="single"/>
+        </w:rPr>
+        <w:t>dealEdit.</w:t>
+      </w:r>
+      <w:r>
+        <w:rPr>
+          <w:u w:val="single"/>
+        </w:rPr>
+        <w:t>FloatingInterestTypeDisplay</w:t>
+      </w:r>
       <w:r>
         <w:rPr>
           <w:u w:val="single"/>
@@ -1124,6 +853,70 @@
         <w:tabs>
           <w:tab w:val="right" w:pos="5580"/>
         </w:tabs>
+        <w:rPr>
+          <w:u w:val="single"/>
+        </w:rPr>
+      </w:pPr>
+      <w:r>
+        <w:rPr>
+          <w:u w:val="single"/>
+        </w:rPr>
+        <w:lastRenderedPageBreak/>
+        <w:t>Index Floor</w:t>
+      </w:r>
+      <w:r>
+        <w:rPr>
+          <w:u w:val="single"/>
+        </w:rPr>
+        <w:t>:</w:t>
+      </w:r>
+      <w:r>
+        <w:rPr>
+          <w:u w:val="single"/>
+        </w:rPr>
+        <w:t xml:space="preserve"> </w:t>
+      </w:r>
+      <w:r>
+        <w:rPr>
+          <w:u w:val="single"/>
+        </w:rPr>
+        <w:t>{Deal__r.Index_Floor__c}</w:t>
+      </w:r>
+      <w:r>
+        <w:rPr>
+          <w:u w:val="single"/>
+        </w:rPr>
+        <w:t>{/</w:t>
+      </w:r>
+      <w:r>
+        <w:rPr>
+          <w:u w:val="single"/>
+        </w:rPr>
+        <w:t>dealEdit.</w:t>
+      </w:r>
+      <w:r>
+        <w:rPr>
+          <w:u w:val="single"/>
+        </w:rPr>
+        <w:t>FloatingInterestTypeDisplay</w:t>
+      </w:r>
+      <w:r>
+        <w:rPr>
+          <w:u w:val="single"/>
+        </w:rPr>
+        <w:t>}</w:t>
+      </w:r>
+    </w:p>
+    <w:p>
+      <w:pPr>
+        <w:pStyle w:val="FlushLeft"/>
+        <w:numPr>
+          <w:ilvl w:val="0"/>
+          <w:numId w:val="3"/>
+        </w:numPr>
+        <w:tabs>
+          <w:tab w:val="right" w:pos="5580"/>
+        </w:tabs>
       </w:pPr>
       <w:r>
         <w:t>Loan term:</w:t>
@@ -1135,35 +928,10 @@
         <w:rPr>
           <w:u w:val="single"/>
         </w:rPr>
-        <w:t>{</w:t>
-      </w:r>
-      <w:proofErr w:type="spellStart"/>
-      <w:r>
-        <w:rPr>
-          <w:u w:val="single"/>
-        </w:rPr>
-        <w:t>Deal__r.LOC_Term__</w:t>
-      </w:r>
-      <w:proofErr w:type="gramStart"/>
-      <w:r>
-        <w:rPr>
-          <w:u w:val="single"/>
-        </w:rPr>
-        <w:t>c</w:t>
-      </w:r>
-      <w:proofErr w:type="spellEnd"/>
-      <w:r>
-        <w:rPr>
-          <w:u w:val="single"/>
-        </w:rPr>
-        <w:t>}</w:t>
-      </w:r>
-      <w:r>
-        <w:t>{</w:t>
-      </w:r>
-      <w:proofErr w:type="gramEnd"/>
-      <w:r>
-        <w:t>#</w:t>
+        <w:t>{Deal__r.LOC_Term__c}</w:t>
+      </w:r>
+      <w:r>
+        <w:t>{#</w:t>
       </w:r>
       <w:r>
         <w:rPr>
@@ -1193,28 +961,16 @@
         </w:tabs>
       </w:pPr>
       <w:r>
-        <w:lastRenderedPageBreak/>
         <w:t xml:space="preserve">Extension option: </w:t>
       </w:r>
       <w:r>
         <w:rPr>
           <w:u w:val="single"/>
         </w:rPr>
-        <w:t>{</w:t>
-      </w:r>
-      <w:proofErr w:type="gramStart"/>
-      <w:r>
-        <w:rPr>
-          <w:u w:val="single"/>
-        </w:rPr>
-        <w:t>dealEdit.extenionOption}</w:t>
-      </w:r>
-      <w:r>
-        <w:t>{</w:t>
-      </w:r>
-      <w:proofErr w:type="gramEnd"/>
-      <w:r>
-        <w:t>/</w:t>
+        <w:t>{dealEdit.extenionOption}</w:t>
+      </w:r>
+      <w:r>
+        <w:t>{/</w:t>
       </w:r>
       <w:r>
         <w:rPr>
@@ -1262,7 +1018,10 @@
         </w:tabs>
       </w:pPr>
       <w:r>
-        <w:t>Outside Advance Date:</w:t>
+        <w:t>{dealEdit.outsideAdvanceDateLabel}</w:t>
+      </w:r>
+      <w:r>
+        <w:t>:</w:t>
       </w:r>
       <w:r>
         <w:t xml:space="preserve"> </w:t>
@@ -1276,7 +1035,6 @@
         </w:rPr>
         <w:t>{</w:t>
       </w:r>
-      <w:proofErr w:type="gramStart"/>
       <w:r>
         <w:rPr>
           <w:u w:val="single"/>
@@ -1290,11 +1048,7 @@
         <w:t>}</w:t>
       </w:r>
       <w:r>
-        <w:t>{</w:t>
-      </w:r>
-      <w:proofErr w:type="gramEnd"/>
-      <w:r>
-        <w:t>/</w:t>
+        <w:t>{/</w:t>
       </w:r>
       <w:r>
         <w:rPr>
@@ -1307,6 +1061,15 @@
           <w:u w:val="single"/>
         </w:rPr>
         <w:t>outsideAdvanceDateDisplay</w:t>
+      </w:r>
+      <w:r>
+        <w:t>}</w:t>
+      </w:r>
+      <w:r>
+        <w:t>{#dealEdit.</w:t>
+      </w:r>
+      <w:r>
+        <w:t>nonSabFieldDisplay</w:t>
       </w:r>
       <w:r>
         <w:t>}</w:t>
@@ -1324,24 +1087,14 @@
         </w:tabs>
       </w:pPr>
       <w:r>
-        <w:t>Outside Advance Period: {</w:t>
-      </w:r>
-      <w:proofErr w:type="spellStart"/>
-      <w:r>
-        <w:t>Deal__</w:t>
-      </w:r>
-      <w:proofErr w:type="gramStart"/>
+        <w:t>Outside Advance Period: {Deal__</w:t>
+      </w:r>
       <w:r>
         <w:t>r.</w:t>
       </w:r>
       <w:r>
-        <w:t>Advance</w:t>
-      </w:r>
-      <w:proofErr w:type="gramEnd"/>
-      <w:r>
-        <w:t>_Period_Days_In_Months__c</w:t>
-      </w:r>
-      <w:proofErr w:type="spellEnd"/>
+        <w:t>Advance_Period_Days_In_Months__c</w:t>
+      </w:r>
       <w:r>
         <w:t>}</w:t>
       </w:r>
@@ -1358,24 +1111,11 @@
         </w:tabs>
       </w:pPr>
       <w:r>
-        <w:t>Maturity Date Calculation Type: {</w:t>
-      </w:r>
-      <w:proofErr w:type="spellStart"/>
-      <w:r>
-        <w:t>Deal__</w:t>
-      </w:r>
-      <w:proofErr w:type="gramStart"/>
-      <w:r>
-        <w:t>r.</w:t>
-      </w:r>
-      <w:r>
-        <w:t>Maturity</w:t>
-      </w:r>
-      <w:proofErr w:type="gramEnd"/>
-      <w:r>
-        <w:t>_Date_Calculation_Type__c</w:t>
-      </w:r>
-      <w:proofErr w:type="spellEnd"/>
+        <w:t>Maturity Date Calculation Type: {Deal__r.</w:t>
+      </w:r>
+      <w:r>
+        <w:t>Maturity_Date_Calculation_Type__c</w:t>
+      </w:r>
       <w:r>
         <w:t>}</w:t>
       </w:r>
@@ -1392,24 +1132,14 @@
         </w:tabs>
       </w:pPr>
       <w:r>
-        <w:t>Advance Repayment Period: {</w:t>
-      </w:r>
-      <w:proofErr w:type="spellStart"/>
-      <w:r>
-        <w:t>Deal__</w:t>
-      </w:r>
-      <w:proofErr w:type="gramStart"/>
+        <w:t>Advance Repayment Period: {Deal__</w:t>
+      </w:r>
       <w:r>
         <w:t>r.</w:t>
       </w:r>
       <w:r>
-        <w:t>Asset</w:t>
-      </w:r>
-      <w:proofErr w:type="gramEnd"/>
-      <w:r>
-        <w:t>_Maturity__c</w:t>
-      </w:r>
-      <w:proofErr w:type="spellEnd"/>
+        <w:t>Asset_Maturity__c</w:t>
+      </w:r>
       <w:r>
         <w:t>}</w:t>
       </w:r>
@@ -1435,21 +1165,7 @@
         <w:rPr>
           <w:u w:val="single"/>
         </w:rPr>
-        <w:t>{</w:t>
-      </w:r>
-      <w:proofErr w:type="spellStart"/>
-      <w:r>
-        <w:rPr>
-          <w:u w:val="single"/>
-        </w:rPr>
-        <w:t>Deal__</w:t>
-      </w:r>
-      <w:proofErr w:type="gramStart"/>
-      <w:r>
-        <w:rPr>
-          <w:u w:val="single"/>
-        </w:rPr>
-        <w:t>r.</w:t>
+        <w:t>{Deal__r.</w:t>
       </w:r>
       <w:r>
         <w:rPr>
@@ -1460,9 +1176,8 @@
           <w:u w:val="single"/>
           <w:shd w:val="clear" w:color="auto" w:fill="FFFFFF"/>
         </w:rPr>
-        <w:t>Fee</w:t>
-      </w:r>
-      <w:proofErr w:type="gramEnd"/>
+        <w:t>Fee__c}</w:t>
+      </w:r>
       <w:r>
         <w:rPr>
           <w:rFonts w:ascii="Arial" w:hAnsi="Arial" w:cs="Arial"/>
@@ -1472,9 +1187,8 @@
           <w:u w:val="single"/>
           <w:shd w:val="clear" w:color="auto" w:fill="FFFFFF"/>
         </w:rPr>
-        <w:t>__c</w:t>
-      </w:r>
-      <w:proofErr w:type="spellEnd"/>
+        <w:t>%</w:t>
+      </w:r>
       <w:r>
         <w:rPr>
           <w:rFonts w:ascii="Arial" w:hAnsi="Arial" w:cs="Arial"/>
@@ -1484,18 +1198,16 @@
           <w:u w:val="single"/>
           <w:shd w:val="clear" w:color="auto" w:fill="FFFFFF"/>
         </w:rPr>
-        <w:t>}</w:t>
-      </w:r>
-      <w:r>
-        <w:rPr>
-          <w:rFonts w:ascii="Arial" w:hAnsi="Arial" w:cs="Arial"/>
-          <w:color w:val="080707"/>
-          <w:sz w:val="20"/>
-          <w:szCs w:val="20"/>
-          <w:u w:val="single"/>
-          <w:shd w:val="clear" w:color="auto" w:fill="FFFFFF"/>
-        </w:rPr>
-        <w:t>%</w:t>
+        <w:t>{</w:t>
+      </w:r>
+      <w:r>
+        <w:t>/dealEdit.</w:t>
+      </w:r>
+      <w:r>
+        <w:t>nonSabFieldDisplay</w:t>
+      </w:r>
+      <w:r>
+        <w:t>}</w:t>
       </w:r>
     </w:p>
     <w:p>
@@ -1522,14 +1234,7 @@
         <w:rPr>
           <w:u w:val="single"/>
         </w:rPr>
-        <w:t>{</w:t>
-      </w:r>
-      <w:proofErr w:type="spellStart"/>
-      <w:r>
-        <w:rPr>
-          <w:u w:val="single"/>
-        </w:rPr>
-        <w:t>Deal__r.</w:t>
+        <w:t>{Deal__r.</w:t>
       </w:r>
       <w:r>
         <w:rPr>
@@ -1541,21 +1246,7 @@
         <w:rPr>
           <w:u w:val="single"/>
         </w:rPr>
-        <w:t>_Fee__</w:t>
-      </w:r>
-      <w:proofErr w:type="gramStart"/>
-      <w:r>
-        <w:rPr>
-          <w:u w:val="single"/>
-        </w:rPr>
-        <w:t>c</w:t>
-      </w:r>
-      <w:proofErr w:type="spellEnd"/>
-      <w:r>
-        <w:rPr>
-          <w:u w:val="single"/>
-        </w:rPr>
-        <w:t>}</w:t>
+        <w:t>_Fee__c}</w:t>
       </w:r>
       <w:r>
         <w:rPr>
@@ -1563,7 +1254,24 @@
         </w:rPr>
         <w:t>%</w:t>
       </w:r>
-      <w:proofErr w:type="gramEnd"/>
+      <w:r>
+        <w:rPr>
+          <w:u w:val="single"/>
+        </w:rPr>
+        <w:t>{#dealEdit.</w:t>
+      </w:r>
+      <w:r>
+        <w:rPr>
+          <w:u w:val="single"/>
+        </w:rPr>
+        <w:t>nonSabFieldDisplay</w:t>
+      </w:r>
+      <w:r>
+        <w:rPr>
+          <w:u w:val="single"/>
+        </w:rPr>
+        <w:t>}</w:t>
+      </w:r>
     </w:p>
     <w:p>
       <w:pPr>
@@ -1589,41 +1297,13 @@
         <w:rPr>
           <w:u w:val="single"/>
         </w:rPr>
-        <w:t>{</w:t>
-      </w:r>
-      <w:proofErr w:type="spellStart"/>
-      <w:r>
-        <w:rPr>
-          <w:u w:val="single"/>
-        </w:rPr>
-        <w:t>Deal__</w:t>
-      </w:r>
-      <w:proofErr w:type="gramStart"/>
-      <w:r>
-        <w:rPr>
-          <w:u w:val="single"/>
-        </w:rPr>
-        <w:t>r.Exit</w:t>
-      </w:r>
-      <w:proofErr w:type="gramEnd"/>
-      <w:r>
-        <w:rPr>
-          <w:u w:val="single"/>
-        </w:rPr>
-        <w:t>_Fee__c</w:t>
-      </w:r>
-      <w:proofErr w:type="spellEnd"/>
-      <w:r>
-        <w:rPr>
-          <w:u w:val="single"/>
-        </w:rPr>
-        <w:t>}</w:t>
-      </w:r>
-      <w:r>
-        <w:rPr>
-          <w:u w:val="single"/>
-        </w:rPr>
-        <w:t>%</w:t>
+        <w:t>{Deal__r.Exit_Fee__c</w:t>
+      </w:r>
+      <w:r>
+        <w:rPr>
+          <w:u w:val="single"/>
+        </w:rPr>
+        <w:t>}%</w:t>
       </w:r>
     </w:p>
     <w:p>
@@ -1648,33 +1328,8 @@
           <w:i/>
           <w:u w:val="single"/>
         </w:rPr>
-        <w:t>{</w:t>
-      </w:r>
-      <w:proofErr w:type="spellStart"/>
-      <w:r>
-        <w:rPr>
-          <w:i/>
-          <w:u w:val="single"/>
-        </w:rPr>
-        <w:t>Deal__</w:t>
-      </w:r>
-      <w:proofErr w:type="gramStart"/>
-      <w:r>
-        <w:rPr>
-          <w:i/>
-          <w:u w:val="single"/>
-        </w:rPr>
-        <w:t>r.Active</w:t>
-      </w:r>
-      <w:proofErr w:type="gramEnd"/>
-      <w:r>
-        <w:rPr>
-          <w:i/>
-          <w:u w:val="single"/>
-        </w:rPr>
-        <w:t>_States__c</w:t>
-      </w:r>
-      <w:proofErr w:type="spellEnd"/>
+        <w:t>{Deal__r.Active_States__c</w:t>
+      </w:r>
       <w:r>
         <w:rPr>
           <w:i/>
@@ -1710,24 +1365,11 @@
         </w:tabs>
       </w:pPr>
       <w:r>
-        <w:t>Loan-to-Value: {</w:t>
-      </w:r>
-      <w:proofErr w:type="spellStart"/>
-      <w:r>
-        <w:t>Deal__r.LTV__</w:t>
-      </w:r>
-      <w:proofErr w:type="gramStart"/>
-      <w:r>
-        <w:t>c</w:t>
-      </w:r>
-      <w:proofErr w:type="spellEnd"/>
-      <w:r>
-        <w:t>}</w:t>
+        <w:t>Loan-to-Value: {Deal__r.LTV__c}</w:t>
       </w:r>
       <w:r>
         <w:t>%</w:t>
       </w:r>
-      <w:proofErr w:type="gramEnd"/>
     </w:p>
     <w:p>
       <w:pPr>
@@ -1741,27 +1383,17 @@
         </w:tabs>
       </w:pPr>
       <w:r>
-        <w:t>Loan-to-Cost: {</w:t>
-      </w:r>
-      <w:proofErr w:type="spellStart"/>
-      <w:r>
-        <w:t>Deal__r.</w:t>
-      </w:r>
-      <w:r>
-        <w:t>LTC__</w:t>
-      </w:r>
-      <w:proofErr w:type="gramStart"/>
-      <w:r>
-        <w:t>c</w:t>
-      </w:r>
-      <w:proofErr w:type="spellEnd"/>
+        <w:t>Loan-to-Cost: {Deal__r.</w:t>
+      </w:r>
+      <w:r>
+        <w:t>LTC__c</w:t>
+      </w:r>
       <w:r>
         <w:t>}</w:t>
       </w:r>
       <w:r>
         <w:t>%</w:t>
       </w:r>
-      <w:proofErr w:type="gramEnd"/>
     </w:p>
     <w:p>
       <w:pPr>
@@ -1790,24 +1422,11 @@
         </w:tabs>
       </w:pPr>
       <w:r>
-        <w:t>Loan-to-ARV: {</w:t>
-      </w:r>
-      <w:proofErr w:type="spellStart"/>
-      <w:r>
-        <w:t>Deal__</w:t>
-      </w:r>
-      <w:proofErr w:type="gramStart"/>
-      <w:r>
-        <w:t>r.</w:t>
-      </w:r>
-      <w:r>
-        <w:t>Total</w:t>
-      </w:r>
-      <w:proofErr w:type="gramEnd"/>
-      <w:r>
-        <w:t>_ARV_LTV__c</w:t>
-      </w:r>
-      <w:proofErr w:type="spellEnd"/>
+        <w:t>Loan-to-ARV: {Deal__r.</w:t>
+      </w:r>
+      <w:r>
+        <w:t>Total_ARV_LTV__c</w:t>
+      </w:r>
       <w:r>
         <w:t>}</w:t>
       </w:r>
@@ -1827,24 +1446,11 @@
         </w:tabs>
       </w:pPr>
       <w:r>
-        <w:t>Loan-to-Cost: {</w:t>
-      </w:r>
-      <w:proofErr w:type="spellStart"/>
-      <w:r>
-        <w:t>Deal__</w:t>
-      </w:r>
-      <w:proofErr w:type="gramStart"/>
-      <w:r>
-        <w:t>r.</w:t>
-      </w:r>
-      <w:r>
-        <w:t>Total</w:t>
-      </w:r>
-      <w:proofErr w:type="gramEnd"/>
-      <w:r>
-        <w:t>_Loan_LTC__c</w:t>
-      </w:r>
-      <w:proofErr w:type="spellEnd"/>
+        <w:t>Loan-to-Cost: {Deal__r.</w:t>
+      </w:r>
+      <w:r>
+        <w:t>Total_Loan_LTC__c</w:t>
+      </w:r>
       <w:r>
         <w:t>}</w:t>
       </w:r>
@@ -1864,11 +1470,7 @@
         </w:tabs>
       </w:pPr>
       <w:r>
-        <w:t>Maximum Aggregate Renovation Advance Amount Limit: {</w:t>
-      </w:r>
-      <w:proofErr w:type="spellStart"/>
-      <w:r>
-        <w:t>Deal__</w:t>
+        <w:t>Maximum Aggregate Renovation Advance Amount Limit: {Deal__</w:t>
       </w:r>
       <w:r>
         <w:t>r.</w:t>
@@ -1876,7 +1478,6 @@
       <w:r>
         <w:t>Renovation_Limit__c</w:t>
       </w:r>
-      <w:proofErr w:type="spellEnd"/>
       <w:r>
         <w:t>}</w:t>
       </w:r>
@@ -1890,22 +1491,16 @@
         <w:t>e</w:t>
       </w:r>
       <w:r>
-        <w:t>{#</w:t>
-      </w:r>
-      <w:r>
-        <w:rPr>
-          <w:u w:val="single"/>
-        </w:rPr>
-        <w:t>dealEdit.</w:t>
-      </w:r>
-      <w:r>
-        <w:rPr>
-          <w:u w:val="single"/>
-        </w:rPr>
-        <w:t>renovationPropertiesDisplay</w:t>
-      </w:r>
-      <w:r>
-        <w:t>}</w:t>
+        <w:rPr>
+          <w:u w:val="single"/>
+        </w:rPr>
+        <w:t>{/dealEdit.nonSabFieldDisplay}</w:t>
+      </w:r>
+      <w:r>
+        <w:rPr>
+          <w:u w:val="single"/>
+        </w:rPr>
+        <w:t>{#dealEdit.sabFieldDisplay}</w:t>
       </w:r>
     </w:p>
     <w:p>
@@ -1920,30 +1515,10 @@
         </w:tabs>
       </w:pPr>
       <w:r>
-        <w:t>Renovation Properties:</w:t>
-      </w:r>
-      <w:r>
-        <w:t xml:space="preserve"> </w:t>
-      </w:r>
-      <w:r>
-        <w:rPr>
-          <w:u w:val="single"/>
-        </w:rPr>
-        <w:t>{</w:t>
-      </w:r>
-      <w:proofErr w:type="gramStart"/>
-      <w:r>
-        <w:rPr>
-          <w:u w:val="single"/>
-        </w:rPr>
-        <w:t>dealEdit.renovationProperties}</w:t>
-      </w:r>
-      <w:r>
-        <w:t>{</w:t>
-      </w:r>
-      <w:proofErr w:type="gramEnd"/>
-      <w:r>
-        <w:t>/</w:t>
+        <w:t>Loan to As-Is Value Requirement: {dealEdit.loanToAsIsValueReq}{/dealEdit.sabFieldDisplay}</w:t>
+      </w:r>
+      <w:r>
+        <w:t>{#</w:t>
       </w:r>
       <w:r>
         <w:rPr>
@@ -1956,24 +1531,6 @@
           <w:u w:val="single"/>
         </w:rPr>
         <w:t>renovationPropertiesDisplay</w:t>
-      </w:r>
-      <w:r>
-        <w:t>}</w:t>
-      </w:r>
-      <w:r>
-        <w:t>{#</w:t>
-      </w:r>
-      <w:r>
-        <w:rPr>
-          <w:u w:val="single"/>
-        </w:rPr>
-        <w:t>dealEdit.</w:t>
-      </w:r>
-      <w:r>
-        <w:rPr>
-          <w:u w:val="single"/>
-        </w:rPr>
-        <w:t>renovationFundingDisplay</w:t>
       </w:r>
       <w:r>
         <w:t>}</w:t>
@@ -1991,27 +1548,19 @@
         </w:tabs>
       </w:pPr>
       <w:r>
-        <w:t xml:space="preserve">Renovation Funding: </w:t>
-      </w:r>
-      <w:r>
-        <w:rPr>
-          <w:u w:val="single"/>
-        </w:rPr>
-        <w:t>{</w:t>
-      </w:r>
-      <w:proofErr w:type="gramStart"/>
-      <w:r>
-        <w:rPr>
-          <w:u w:val="single"/>
-        </w:rPr>
-        <w:t>dealEdit.renovationFunding}</w:t>
-      </w:r>
-      <w:r>
-        <w:t>{</w:t>
-      </w:r>
-      <w:proofErr w:type="gramEnd"/>
-      <w:r>
-        <w:t>/</w:t>
+        <w:t>Renovation Properties:</w:t>
+      </w:r>
+      <w:r>
+        <w:t xml:space="preserve"> </w:t>
+      </w:r>
+      <w:r>
+        <w:rPr>
+          <w:u w:val="single"/>
+        </w:rPr>
+        <w:t>{dealEdit.renovationProperties}</w:t>
+      </w:r>
+      <w:r>
+        <w:t>{/</w:t>
       </w:r>
       <w:r>
         <w:rPr>
@@ -2023,25 +1572,25 @@
         <w:rPr>
           <w:u w:val="single"/>
         </w:rPr>
+        <w:t>renovationPropertiesDisplay</w:t>
+      </w:r>
+      <w:r>
+        <w:t>}</w:t>
+      </w:r>
+      <w:r>
+        <w:t>{#</w:t>
+      </w:r>
+      <w:r>
+        <w:rPr>
+          <w:u w:val="single"/>
+        </w:rPr>
+        <w:t>dealEdit.</w:t>
+      </w:r>
+      <w:r>
+        <w:rPr>
+          <w:u w:val="single"/>
+        </w:rPr>
         <w:t>renovationFundingDisplay</w:t>
-      </w:r>
-      <w:r>
-        <w:t>}</w:t>
-      </w:r>
-      <w:r>
-        <w:t>{#</w:t>
-      </w:r>
-      <w:r>
-        <w:rPr>
-          <w:u w:val="single"/>
-        </w:rPr>
-        <w:t>dealEdit.</w:t>
-      </w:r>
-      <w:r>
-        <w:rPr>
-          <w:u w:val="single"/>
-        </w:rPr>
-        <w:t>equityPledgeDisplay</w:t>
       </w:r>
       <w:r>
         <w:t>}</w:t>
@@ -2059,30 +1608,17 @@
         </w:tabs>
       </w:pPr>
       <w:r>
-        <w:t>Equity Pledge:</w:t>
-      </w:r>
-      <w:r>
-        <w:t xml:space="preserve"> </w:t>
-      </w:r>
-      <w:r>
-        <w:rPr>
-          <w:u w:val="single"/>
-        </w:rPr>
-        <w:t>{</w:t>
-      </w:r>
-      <w:proofErr w:type="gramStart"/>
-      <w:r>
-        <w:rPr>
-          <w:u w:val="single"/>
-        </w:rPr>
-        <w:t>dealEdit.equityPledge}</w:t>
-      </w:r>
-      <w:r>
-        <w:t>{</w:t>
-      </w:r>
-      <w:proofErr w:type="gramEnd"/>
-      <w:r>
-        <w:t>/</w:t>
+        <w:lastRenderedPageBreak/>
+        <w:t xml:space="preserve">Renovation Funding: </w:t>
+      </w:r>
+      <w:r>
+        <w:rPr>
+          <w:u w:val="single"/>
+        </w:rPr>
+        <w:t>{dealEdit.renovationFunding}</w:t>
+      </w:r>
+      <w:r>
+        <w:t>{/</w:t>
       </w:r>
       <w:r>
         <w:rPr>
@@ -2094,25 +1630,25 @@
         <w:rPr>
           <w:u w:val="single"/>
         </w:rPr>
+        <w:t>renovationFundingDisplay</w:t>
+      </w:r>
+      <w:r>
+        <w:t>}</w:t>
+      </w:r>
+      <w:r>
+        <w:t>{#</w:t>
+      </w:r>
+      <w:r>
+        <w:rPr>
+          <w:u w:val="single"/>
+        </w:rPr>
+        <w:t>dealEdit.</w:t>
+      </w:r>
+      <w:r>
+        <w:rPr>
+          <w:u w:val="single"/>
+        </w:rPr>
         <w:t>equityPledgeDisplay</w:t>
-      </w:r>
-      <w:r>
-        <w:t>}</w:t>
-      </w:r>
-      <w:r>
-        <w:t>{#</w:t>
-      </w:r>
-      <w:r>
-        <w:rPr>
-          <w:u w:val="single"/>
-        </w:rPr>
-        <w:t>dealEdit.</w:t>
-      </w:r>
-      <w:r>
-        <w:rPr>
-          <w:u w:val="single"/>
-        </w:rPr>
-        <w:t>MailingAddressDisplay</w:t>
       </w:r>
       <w:r>
         <w:t>}</w:t>
@@ -2126,37 +1662,23 @@
           <w:numId w:val="3"/>
         </w:numPr>
         <w:tabs>
-          <w:tab w:val="left" w:pos="9180"/>
-        </w:tabs>
-        <w:rPr>
-          <w:b/>
-        </w:rPr>
-      </w:pPr>
-      <w:r>
-        <w:t>Borrower Mailing Address</w:t>
-      </w:r>
-      <w:r>
-        <w:t xml:space="preserve">: </w:t>
-      </w:r>
-      <w:r>
-        <w:rPr>
-          <w:u w:val="single"/>
-        </w:rPr>
-        <w:t>{</w:t>
-      </w:r>
-      <w:proofErr w:type="gramStart"/>
-      <w:r>
-        <w:rPr>
-          <w:u w:val="single"/>
-        </w:rPr>
-        <w:t>dealEdit.MailingAddress}</w:t>
-      </w:r>
-      <w:r>
-        <w:t>{</w:t>
-      </w:r>
-      <w:proofErr w:type="gramEnd"/>
-      <w:r>
-        <w:t>/</w:t>
+          <w:tab w:val="right" w:pos="5580"/>
+        </w:tabs>
+      </w:pPr>
+      <w:r>
+        <w:t>Equity Pledge:</w:t>
+      </w:r>
+      <w:r>
+        <w:t xml:space="preserve"> </w:t>
+      </w:r>
+      <w:r>
+        <w:rPr>
+          <w:u w:val="single"/>
+        </w:rPr>
+        <w:t>{dealEdit.equityPledge}</w:t>
+      </w:r>
+      <w:r>
+        <w:t>{/</w:t>
       </w:r>
       <w:r>
         <w:rPr>
@@ -2168,25 +1690,25 @@
         <w:rPr>
           <w:u w:val="single"/>
         </w:rPr>
+        <w:t>equityPledgeDisplay</w:t>
+      </w:r>
+      <w:r>
+        <w:t>}</w:t>
+      </w:r>
+      <w:r>
+        <w:t>{#</w:t>
+      </w:r>
+      <w:r>
+        <w:rPr>
+          <w:u w:val="single"/>
+        </w:rPr>
+        <w:t>dealEdit.</w:t>
+      </w:r>
+      <w:r>
+        <w:rPr>
+          <w:u w:val="single"/>
+        </w:rPr>
         <w:t>MailingAddressDisplay</w:t>
-      </w:r>
-      <w:r>
-        <w:t>}</w:t>
-      </w:r>
-      <w:r>
-        <w:t>{#</w:t>
-      </w:r>
-      <w:r>
-        <w:rPr>
-          <w:u w:val="single"/>
-        </w:rPr>
-        <w:t>dealEdit.</w:t>
-      </w:r>
-      <w:r>
-        <w:rPr>
-          <w:u w:val="single"/>
-        </w:rPr>
-        <w:t>principlebusinessDisplay</w:t>
       </w:r>
       <w:r>
         <w:t>}</w:t>
@@ -2202,40 +1724,25 @@
         <w:tabs>
           <w:tab w:val="left" w:pos="9180"/>
         </w:tabs>
-      </w:pPr>
-      <w:r>
-        <w:lastRenderedPageBreak/>
-        <w:t xml:space="preserve">Borrower's Principal Place of Business, if different from Mailing Address: </w:t>
-      </w:r>
-      <w:r>
-        <w:rPr>
-          <w:u w:val="single"/>
-        </w:rPr>
-        <w:t>{</w:t>
-      </w:r>
-      <w:proofErr w:type="spellStart"/>
-      <w:proofErr w:type="gramStart"/>
-      <w:r>
-        <w:rPr>
-          <w:u w:val="single"/>
-        </w:rPr>
-        <w:t>dealEdit.principlebusiness</w:t>
-      </w:r>
-      <w:proofErr w:type="spellEnd"/>
-      <w:r>
-        <w:rPr>
-          <w:u w:val="single"/>
-        </w:rPr>
-        <w:t>}</w:t>
-      </w:r>
-      <w:r>
-        <w:t>{</w:t>
-      </w:r>
-      <w:proofErr w:type="gramEnd"/>
-      <w:r>
-        <w:t>/</w:t>
-      </w:r>
-      <w:proofErr w:type="spellStart"/>
+        <w:rPr>
+          <w:b/>
+        </w:rPr>
+      </w:pPr>
+      <w:r>
+        <w:t>Borrower Mailing Address</w:t>
+      </w:r>
+      <w:r>
+        <w:t xml:space="preserve">: </w:t>
+      </w:r>
+      <w:r>
+        <w:rPr>
+          <w:u w:val="single"/>
+        </w:rPr>
+        <w:t>{dealEdit.MailingAddress}</w:t>
+      </w:r>
+      <w:r>
+        <w:t>{/</w:t>
+      </w:r>
       <w:r>
         <w:rPr>
           <w:u w:val="single"/>
@@ -2246,13 +1753,27 @@
         <w:rPr>
           <w:u w:val="single"/>
         </w:rPr>
+        <w:t>MailingAddressDisplay</w:t>
+      </w:r>
+      <w:r>
+        <w:t>}</w:t>
+      </w:r>
+      <w:r>
+        <w:t>{#</w:t>
+      </w:r>
+      <w:r>
+        <w:rPr>
+          <w:u w:val="single"/>
+        </w:rPr>
+        <w:t>dealEdit.</w:t>
+      </w:r>
+      <w:r>
+        <w:rPr>
+          <w:u w:val="single"/>
+        </w:rPr>
         <w:t>principlebusinessDisplay</w:t>
       </w:r>
-      <w:proofErr w:type="spellEnd"/>
-      <w:r>
-        <w:rPr>
-          <w:u w:val="single"/>
-        </w:rPr>
+      <w:r>
         <w:t>}</w:t>
       </w:r>
     </w:p>
@@ -2268,26 +1789,16 @@
         </w:tabs>
       </w:pPr>
       <w:r>
-        <w:t>Recourse: {</w:t>
-      </w:r>
-      <w:proofErr w:type="spellStart"/>
-      <w:r>
-        <w:t>Deal__</w:t>
-      </w:r>
-      <w:proofErr w:type="gramStart"/>
-      <w:r>
-        <w:t>r.</w:t>
-      </w:r>
-      <w:r>
-        <w:t>Recourse</w:t>
-      </w:r>
-      <w:proofErr w:type="gramEnd"/>
-      <w:r>
-        <w:t>__c</w:t>
-      </w:r>
-      <w:proofErr w:type="spellEnd"/>
-      <w:r>
-        <w:t>}{#</w:t>
+        <w:t xml:space="preserve">Borrower's Principal Place of Business, if different from Mailing Address: </w:t>
+      </w:r>
+      <w:r>
+        <w:rPr>
+          <w:u w:val="single"/>
+        </w:rPr>
+        <w:t>{dealEdit.principlebusiness}</w:t>
+      </w:r>
+      <w:r>
+        <w:t>{/</w:t>
       </w:r>
       <w:r>
         <w:rPr>
@@ -2299,9 +1810,12 @@
         <w:rPr>
           <w:u w:val="single"/>
         </w:rPr>
-        <w:t>Guarantor1Display</w:t>
-      </w:r>
-      <w:r>
+        <w:t>principlebusinessDisplay</w:t>
+      </w:r>
+      <w:r>
+        <w:rPr>
+          <w:u w:val="single"/>
+        </w:rPr>
         <w:t>}</w:t>
       </w:r>
     </w:p>
@@ -2317,109 +1831,16 @@
         </w:tabs>
       </w:pPr>
       <w:r>
-        <w:t>Guarantor #1</w:t>
-      </w:r>
-      <w:r>
-        <w:br/>
-        <w:t>Name:</w:t>
-      </w:r>
-      <w:r>
-        <w:t xml:space="preserve"> </w:t>
-      </w:r>
-      <w:r>
-        <w:rPr>
-          <w:u w:val="single"/>
-        </w:rPr>
-        <w:t>{dealEdit.Guarantor1Name}</w:t>
-      </w:r>
-      <w:r>
-        <w:rPr>
-          <w:u w:val="single"/>
-        </w:rPr>
-        <w:br/>
-      </w:r>
-      <w:r>
-        <w:t>Address:</w:t>
-      </w:r>
-      <w:r>
-        <w:t xml:space="preserve"> </w:t>
-      </w:r>
-      <w:r>
-        <w:rPr>
-          <w:u w:val="single"/>
-        </w:rPr>
-        <w:t>{dealEdit.Guarantor1Address}</w:t>
-      </w:r>
-      <w:r>
-        <w:rPr>
-          <w:u w:val="single"/>
-        </w:rPr>
-        <w:br/>
-      </w:r>
-      <w:r>
-        <w:t>Marital Status:</w:t>
-      </w:r>
-      <w:r>
-        <w:t xml:space="preserve"> </w:t>
-      </w:r>
-      <w:r>
-        <w:rPr>
-          <w:u w:val="single"/>
-        </w:rPr>
-        <w:t>{dealEdit.guarantor1MarritalStatus}</w:t>
-      </w:r>
-      <w:r>
-        <w:br/>
-        <w:t>Guarantor's State of Residence:</w:t>
-      </w:r>
-      <w:r>
-        <w:t xml:space="preserve"> </w:t>
-      </w:r>
-      <w:r>
-        <w:rPr>
-          <w:u w:val="single"/>
-        </w:rPr>
-        <w:t>{dealEdit.Guarantor1Residence}</w:t>
-      </w:r>
-      <w:r>
-        <w:t>; Spouse's State of Residence if different than Guarantor:</w:t>
-      </w:r>
-      <w:r>
-        <w:t xml:space="preserve"> </w:t>
-      </w:r>
-      <w:r>
-        <w:rPr>
-          <w:u w:val="single"/>
-        </w:rPr>
-        <w:t>{dealEdit.Guarantor1Spouse</w:t>
-      </w:r>
-      <w:r>
-        <w:rPr>
-          <w:u w:val="single"/>
-        </w:rPr>
-        <w:t>Residence</w:t>
-      </w:r>
-      <w:r>
-        <w:rPr>
-          <w:u w:val="single"/>
-        </w:rPr>
-        <w:t>}</w:t>
-      </w:r>
-      <w:r>
-        <w:br/>
-        <w:t>Spousal Consent: If Guarantor is married and residence of Guarantor or Guarantor's Spouse is AK, AZ, ID, LA, NV, NM, WA or WI:  Spouse's Name :</w:t>
-      </w:r>
-      <w:r>
-        <w:t xml:space="preserve"> </w:t>
-      </w:r>
-      <w:r>
-        <w:rPr>
-          <w:u w:val="single"/>
-        </w:rPr>
-        <w:t>{dealEdit.Guarantor1SpouseName}</w:t>
-      </w:r>
-      <w:r>
-        <w:t>{/</w:t>
+        <w:t>Recourse: {Deal__</w:t>
+      </w:r>
+      <w:r>
+        <w:t>r.</w:t>
+      </w:r>
+      <w:r>
+        <w:t>Recourse__c</w:t>
+      </w:r>
+      <w:r>
+        <w:t>}{#</w:t>
       </w:r>
       <w:r>
         <w:rPr>
@@ -2432,36 +1853,6 @@
           <w:u w:val="single"/>
         </w:rPr>
         <w:t>Guarantor1Display</w:t>
-      </w:r>
-      <w:r>
-        <w:t>}</w:t>
-      </w:r>
-      <w:r>
-        <w:t>{#</w:t>
-      </w:r>
-      <w:r>
-        <w:rPr>
-          <w:u w:val="single"/>
-        </w:rPr>
-        <w:t>dealEdit.</w:t>
-      </w:r>
-      <w:r>
-        <w:rPr>
-          <w:u w:val="single"/>
-        </w:rPr>
-        <w:t>Guarantor</w:t>
-      </w:r>
-      <w:r>
-        <w:rPr>
-          <w:u w:val="single"/>
-        </w:rPr>
-        <w:t>2</w:t>
-      </w:r>
-      <w:r>
-        <w:rPr>
-          <w:u w:val="single"/>
-        </w:rPr>
-        <w:t>Display</w:t>
       </w:r>
       <w:r>
         <w:t>}</w:t>
@@ -2477,12 +1868,9 @@
         <w:tabs>
           <w:tab w:val="left" w:pos="9180"/>
         </w:tabs>
-        <w:rPr>
-          <w:u w:val="single"/>
-        </w:rPr>
-      </w:pPr>
-      <w:r>
-        <w:t>Guarantor #2</w:t>
+      </w:pPr>
+      <w:r>
+        <w:t>Guarantor #1</w:t>
       </w:r>
       <w:r>
         <w:br/>
@@ -2495,7 +1883,7 @@
         <w:rPr>
           <w:u w:val="single"/>
         </w:rPr>
-        <w:t>{dealEdit.Guarantor2Name}</w:t>
+        <w:t>{dealEdit.Guarantor1Name}</w:t>
       </w:r>
       <w:r>
         <w:rPr>
@@ -2513,7 +1901,7 @@
         <w:rPr>
           <w:u w:val="single"/>
         </w:rPr>
-        <w:t>{dealEdit.Guarantor2Address}</w:t>
+        <w:t>{dealEdit.Guarantor1Address}</w:t>
       </w:r>
       <w:r>
         <w:rPr>
@@ -2531,7 +1919,7 @@
         <w:rPr>
           <w:u w:val="single"/>
         </w:rPr>
-        <w:t>{dealEdit.guarantor2MarritalStatus}</w:t>
+        <w:t>{dealEdit.guarantor1MarritalStatus}</w:t>
       </w:r>
       <w:r>
         <w:br/>
@@ -2544,35 +1932,44 @@
         <w:rPr>
           <w:u w:val="single"/>
         </w:rPr>
-        <w:t>{dealEdit.Guarantor2Residence}</w:t>
-      </w:r>
-      <w:r>
-        <w:t>; Spouse's State of Residence if different than Guarantor</w:t>
-      </w:r>
-      <w:r>
-        <w:t>:</w:t>
-      </w:r>
-      <w:r>
-        <w:t xml:space="preserve"> </w:t>
-      </w:r>
-      <w:r>
-        <w:rPr>
-          <w:u w:val="single"/>
-        </w:rPr>
-        <w:t>{dealEdit.Guarantor2SpouseResidence}</w:t>
+        <w:t>{dealEdit.Guarantor1Residence}</w:t>
+      </w:r>
+      <w:r>
+        <w:t>; Spouse's State of Residence if different than Guarantor:</w:t>
+      </w:r>
+      <w:r>
+        <w:t xml:space="preserve"> </w:t>
+      </w:r>
+      <w:r>
+        <w:rPr>
+          <w:u w:val="single"/>
+        </w:rPr>
+        <w:t>{dealEdit.Guarantor1Spouse</w:t>
+      </w:r>
+      <w:r>
+        <w:rPr>
+          <w:u w:val="single"/>
+        </w:rPr>
+        <w:t>Residence</w:t>
+      </w:r>
+      <w:r>
+        <w:rPr>
+          <w:u w:val="single"/>
+        </w:rPr>
+        <w:t>}</w:t>
       </w:r>
       <w:r>
         <w:br/>
-        <w:t>Spousal Consent: If Guarantor is married and residence of Guarantor or Guarantor's Spouse is AK, AZ, ID, LA, NV, NM, WA or WI:  Spouse's Name:</w:t>
-      </w:r>
-      <w:r>
-        <w:t xml:space="preserve"> </w:t>
-      </w:r>
-      <w:r>
-        <w:rPr>
-          <w:u w:val="single"/>
-        </w:rPr>
-        <w:t>{dealEdit.Guarantor2SpouseName}</w:t>
+        <w:t>Spousal Consent: If Guarantor is married and residence of Guarantor or Guarantor's Spouse is AK, AZ, ID, LA, NV, NM, WA or WI:  Spouse's Name :</w:t>
+      </w:r>
+      <w:r>
+        <w:t xml:space="preserve"> </w:t>
+      </w:r>
+      <w:r>
+        <w:rPr>
+          <w:u w:val="single"/>
+        </w:rPr>
+        <w:t>{dealEdit.Guarantor1SpouseName}</w:t>
       </w:r>
       <w:r>
         <w:t>{/</w:t>
@@ -2587,6 +1984,24 @@
         <w:rPr>
           <w:u w:val="single"/>
         </w:rPr>
+        <w:t>Guarantor1Display</w:t>
+      </w:r>
+      <w:r>
+        <w:t>}</w:t>
+      </w:r>
+      <w:r>
+        <w:t>{#</w:t>
+      </w:r>
+      <w:r>
+        <w:rPr>
+          <w:u w:val="single"/>
+        </w:rPr>
+        <w:t>dealEdit.</w:t>
+      </w:r>
+      <w:r>
+        <w:rPr>
+          <w:u w:val="single"/>
+        </w:rPr>
         <w:t>Guarantor</w:t>
       </w:r>
       <w:r>
@@ -2594,36 +2009,6 @@
           <w:u w:val="single"/>
         </w:rPr>
         <w:t>2</w:t>
-      </w:r>
-      <w:r>
-        <w:rPr>
-          <w:u w:val="single"/>
-        </w:rPr>
-        <w:t>Display</w:t>
-      </w:r>
-      <w:r>
-        <w:t>}</w:t>
-      </w:r>
-      <w:r>
-        <w:t>{#</w:t>
-      </w:r>
-      <w:r>
-        <w:rPr>
-          <w:u w:val="single"/>
-        </w:rPr>
-        <w:t>dealEdit.</w:t>
-      </w:r>
-      <w:r>
-        <w:rPr>
-          <w:u w:val="single"/>
-        </w:rPr>
-        <w:t>Guarantor</w:t>
-      </w:r>
-      <w:r>
-        <w:rPr>
-          <w:u w:val="single"/>
-        </w:rPr>
-        <w:t>3</w:t>
       </w:r>
       <w:r>
         <w:rPr>
@@ -2650,7 +2035,7 @@
         </w:rPr>
       </w:pPr>
       <w:r>
-        <w:t>Guarantor #3</w:t>
+        <w:t>Guarantor #2</w:t>
       </w:r>
       <w:r>
         <w:br/>
@@ -2663,7 +2048,7 @@
         <w:rPr>
           <w:u w:val="single"/>
         </w:rPr>
-        <w:t>{dealEdit.Guarantor3Name}</w:t>
+        <w:t>{dealEdit.Guarantor2Name}</w:t>
       </w:r>
       <w:r>
         <w:rPr>
@@ -2681,7 +2066,7 @@
         <w:rPr>
           <w:u w:val="single"/>
         </w:rPr>
-        <w:t>{dealEdit.Guarantor3Address}</w:t>
+        <w:t>{dealEdit.Guarantor2Address}</w:t>
       </w:r>
       <w:r>
         <w:rPr>
@@ -2699,38 +2084,35 @@
         <w:rPr>
           <w:u w:val="single"/>
         </w:rPr>
-        <w:t>{dealEdit.guarantor3MarritalStatus}</w:t>
+        <w:t>{dealEdit.guarantor2MarritalStatus}</w:t>
       </w:r>
       <w:r>
         <w:br/>
-        <w:t xml:space="preserve">Guarantor's State of Residence: </w:t>
-      </w:r>
-      <w:r>
-        <w:rPr>
-          <w:u w:val="single"/>
-        </w:rPr>
-        <w:t>{dealEdit.Guarantor3Residence}</w:t>
-      </w:r>
-      <w:r>
-        <w:t xml:space="preserve">; Spouse's State of Residence if different than Guarantor: </w:t>
-      </w:r>
-      <w:r>
-        <w:rPr>
-          <w:u w:val="single"/>
-        </w:rPr>
-        <w:t>{</w:t>
-      </w:r>
-      <w:r>
-        <w:rPr>
-          <w:u w:val="single"/>
-        </w:rPr>
-        <w:t>dealEdit.Guarantor3SpouseResidence</w:t>
-      </w:r>
-      <w:r>
-        <w:rPr>
-          <w:u w:val="single"/>
-        </w:rPr>
-        <w:t>}</w:t>
+        <w:t>Guarantor's State of Residence:</w:t>
+      </w:r>
+      <w:r>
+        <w:t xml:space="preserve"> </w:t>
+      </w:r>
+      <w:r>
+        <w:rPr>
+          <w:u w:val="single"/>
+        </w:rPr>
+        <w:t>{dealEdit.Guarantor2Residence}</w:t>
+      </w:r>
+      <w:r>
+        <w:t>; Spouse's State of Residence if different than Guarantor</w:t>
+      </w:r>
+      <w:r>
+        <w:t>:</w:t>
+      </w:r>
+      <w:r>
+        <w:t xml:space="preserve"> </w:t>
+      </w:r>
+      <w:r>
+        <w:rPr>
+          <w:u w:val="single"/>
+        </w:rPr>
+        <w:t>{dealEdit.Guarantor2SpouseResidence}</w:t>
       </w:r>
       <w:r>
         <w:br/>
@@ -2743,13 +2125,7 @@
         <w:rPr>
           <w:u w:val="single"/>
         </w:rPr>
-        <w:t>{dealEdit.Guarantor3SpouseName</w:t>
-      </w:r>
-      <w:r>
-        <w:rPr>
-          <w:u w:val="single"/>
-        </w:rPr>
-        <w:t>}</w:t>
+        <w:t>{dealEdit.Guarantor2SpouseName}</w:t>
       </w:r>
       <w:r>
         <w:t>{/</w:t>
@@ -2770,37 +2146,37 @@
         <w:rPr>
           <w:u w:val="single"/>
         </w:rPr>
+        <w:t>2</w:t>
+      </w:r>
+      <w:r>
+        <w:rPr>
+          <w:u w:val="single"/>
+        </w:rPr>
+        <w:t>Display</w:t>
+      </w:r>
+      <w:r>
+        <w:t>}</w:t>
+      </w:r>
+      <w:r>
+        <w:t>{#</w:t>
+      </w:r>
+      <w:r>
+        <w:rPr>
+          <w:u w:val="single"/>
+        </w:rPr>
+        <w:t>dealEdit.</w:t>
+      </w:r>
+      <w:r>
+        <w:rPr>
+          <w:u w:val="single"/>
+        </w:rPr>
+        <w:t>Guarantor</w:t>
+      </w:r>
+      <w:r>
+        <w:rPr>
+          <w:u w:val="single"/>
+        </w:rPr>
         <w:t>3</w:t>
-      </w:r>
-      <w:r>
-        <w:rPr>
-          <w:u w:val="single"/>
-        </w:rPr>
-        <w:t>Display</w:t>
-      </w:r>
-      <w:r>
-        <w:t>}</w:t>
-      </w:r>
-      <w:r>
-        <w:t>{#</w:t>
-      </w:r>
-      <w:r>
-        <w:rPr>
-          <w:u w:val="single"/>
-        </w:rPr>
-        <w:t>dealEdit.</w:t>
-      </w:r>
-      <w:r>
-        <w:rPr>
-          <w:u w:val="single"/>
-        </w:rPr>
-        <w:t>Guarantor</w:t>
-      </w:r>
-      <w:r>
-        <w:rPr>
-          <w:u w:val="single"/>
-        </w:rPr>
-        <w:t>4</w:t>
       </w:r>
       <w:r>
         <w:rPr>
@@ -2827,7 +2203,7 @@
         </w:rPr>
       </w:pPr>
       <w:r>
-        <w:t>Guarantor #4</w:t>
+        <w:t>Guarantor #3</w:t>
       </w:r>
       <w:r>
         <w:br/>
@@ -2840,7 +2216,7 @@
         <w:rPr>
           <w:u w:val="single"/>
         </w:rPr>
-        <w:t>{dealEdit.Guarantor4Name}</w:t>
+        <w:t>{dealEdit.Guarantor3Name}</w:t>
       </w:r>
       <w:r>
         <w:rPr>
@@ -2858,7 +2234,7 @@
         <w:rPr>
           <w:u w:val="single"/>
         </w:rPr>
-        <w:t>{dealEdit.Guarantor4Address}</w:t>
+        <w:t>{dealEdit.Guarantor3Address}</w:t>
       </w:r>
       <w:r>
         <w:rPr>
@@ -2876,32 +2252,38 @@
         <w:rPr>
           <w:u w:val="single"/>
         </w:rPr>
-        <w:t>{dealEdit.guarantor4MarritalStatus}</w:t>
+        <w:t>{dealEdit.guarantor3MarritalStatus}</w:t>
       </w:r>
       <w:r>
         <w:br/>
-        <w:t>Guarantor's State of Residence:</w:t>
-      </w:r>
-      <w:r>
-        <w:t xml:space="preserve"> </w:t>
-      </w:r>
-      <w:r>
-        <w:rPr>
-          <w:u w:val="single"/>
-        </w:rPr>
-        <w:t>{dealEdit.Guarantor4Residence}</w:t>
-      </w:r>
-      <w:r>
-        <w:t>; Spouse's State of Residence if different than Guarantor:</w:t>
-      </w:r>
-      <w:r>
-        <w:t xml:space="preserve"> </w:t>
-      </w:r>
-      <w:r>
-        <w:rPr>
-          <w:u w:val="single"/>
-        </w:rPr>
-        <w:t>{dealEdit.Guarantor4SpouseResidence}</w:t>
+        <w:t xml:space="preserve">Guarantor's State of Residence: </w:t>
+      </w:r>
+      <w:r>
+        <w:rPr>
+          <w:u w:val="single"/>
+        </w:rPr>
+        <w:t>{dealEdit.Guarantor3Residence}</w:t>
+      </w:r>
+      <w:r>
+        <w:t xml:space="preserve">; Spouse's State of Residence if different than Guarantor: </w:t>
+      </w:r>
+      <w:r>
+        <w:rPr>
+          <w:u w:val="single"/>
+        </w:rPr>
+        <w:t>{</w:t>
+      </w:r>
+      <w:r>
+        <w:rPr>
+          <w:u w:val="single"/>
+        </w:rPr>
+        <w:t>dealEdit.Guarantor3SpouseResidence</w:t>
+      </w:r>
+      <w:r>
+        <w:rPr>
+          <w:u w:val="single"/>
+        </w:rPr>
+        <w:t>}</w:t>
       </w:r>
       <w:r>
         <w:br/>
@@ -2914,7 +2296,13 @@
         <w:rPr>
           <w:u w:val="single"/>
         </w:rPr>
-        <w:t>{dealEdit.Guarantor4SpouseName}</w:t>
+        <w:t>{dealEdit.Guarantor3SpouseName</w:t>
+      </w:r>
+      <w:r>
+        <w:rPr>
+          <w:u w:val="single"/>
+        </w:rPr>
+        <w:t>}</w:t>
       </w:r>
       <w:r>
         <w:t>{/</w:t>
@@ -2923,13 +2311,7 @@
         <w:rPr>
           <w:u w:val="single"/>
         </w:rPr>
-        <w:t>dealEdit</w:t>
-      </w:r>
-      <w:r>
-        <w:rPr>
-          <w:u w:val="single"/>
-        </w:rPr>
-        <w:t>.</w:t>
+        <w:t>dealEdit.</w:t>
       </w:r>
       <w:r>
         <w:rPr>
@@ -2941,37 +2323,37 @@
         <w:rPr>
           <w:u w:val="single"/>
         </w:rPr>
+        <w:t>3</w:t>
+      </w:r>
+      <w:r>
+        <w:rPr>
+          <w:u w:val="single"/>
+        </w:rPr>
+        <w:t>Display</w:t>
+      </w:r>
+      <w:r>
+        <w:t>}</w:t>
+      </w:r>
+      <w:r>
+        <w:t>{#</w:t>
+      </w:r>
+      <w:r>
+        <w:rPr>
+          <w:u w:val="single"/>
+        </w:rPr>
+        <w:t>dealEdit.</w:t>
+      </w:r>
+      <w:r>
+        <w:rPr>
+          <w:u w:val="single"/>
+        </w:rPr>
+        <w:t>Guarantor</w:t>
+      </w:r>
+      <w:r>
+        <w:rPr>
+          <w:u w:val="single"/>
+        </w:rPr>
         <w:t>4</w:t>
-      </w:r>
-      <w:r>
-        <w:rPr>
-          <w:u w:val="single"/>
-        </w:rPr>
-        <w:t>Display</w:t>
-      </w:r>
-      <w:r>
-        <w:t>}</w:t>
-      </w:r>
-      <w:r>
-        <w:t>{#</w:t>
-      </w:r>
-      <w:r>
-        <w:rPr>
-          <w:u w:val="single"/>
-        </w:rPr>
-        <w:t>dealEdit.</w:t>
-      </w:r>
-      <w:r>
-        <w:rPr>
-          <w:u w:val="single"/>
-        </w:rPr>
-        <w:t>Guarantor</w:t>
-      </w:r>
-      <w:r>
-        <w:rPr>
-          <w:u w:val="single"/>
-        </w:rPr>
-        <w:t>5</w:t>
       </w:r>
       <w:r>
         <w:rPr>
@@ -2998,7 +2380,7 @@
         </w:rPr>
       </w:pPr>
       <w:r>
-        <w:t>Guarantor #5</w:t>
+        <w:t>Guarantor #4</w:t>
       </w:r>
       <w:r>
         <w:br/>
@@ -3011,7 +2393,7 @@
         <w:rPr>
           <w:u w:val="single"/>
         </w:rPr>
-        <w:t>{dealEdit.Guarantor5Name}</w:t>
+        <w:t>{dealEdit.Guarantor4Name}</w:t>
       </w:r>
       <w:r>
         <w:rPr>
@@ -3029,7 +2411,7 @@
         <w:rPr>
           <w:u w:val="single"/>
         </w:rPr>
-        <w:t>{dealEdit.Guarantor5Address}</w:t>
+        <w:t>{dealEdit.Guarantor4Address}</w:t>
       </w:r>
       <w:r>
         <w:rPr>
@@ -3039,32 +2421,41 @@
       </w:r>
       <w:r>
         <w:lastRenderedPageBreak/>
-        <w:t xml:space="preserve">Marital Status: </w:t>
-      </w:r>
-      <w:r>
-        <w:rPr>
-          <w:u w:val="single"/>
-        </w:rPr>
-        <w:t>{dealEdit.guarantor5MarritalStatus}</w:t>
+        <w:t>Marital Status:</w:t>
+      </w:r>
+      <w:r>
+        <w:t xml:space="preserve"> </w:t>
+      </w:r>
+      <w:r>
+        <w:rPr>
+          <w:u w:val="single"/>
+        </w:rPr>
+        <w:t>{dealEdit.guarantor4MarritalStatus}</w:t>
       </w:r>
       <w:r>
         <w:br/>
-        <w:t xml:space="preserve">Guarantor's State of Residence: </w:t>
-      </w:r>
-      <w:r>
-        <w:rPr>
-          <w:u w:val="single"/>
-        </w:rPr>
-        <w:t>{dealEdit.Guarantor5Residence}</w:t>
-      </w:r>
-      <w:r>
-        <w:t xml:space="preserve">; Spouse's State of Residence if different than Guarantor: </w:t>
-      </w:r>
-      <w:r>
-        <w:rPr>
-          <w:u w:val="single"/>
-        </w:rPr>
-        <w:t>{dealEdit.Guarantor5SpouseResidence}</w:t>
+        <w:t>Guarantor's State of Residence:</w:t>
+      </w:r>
+      <w:r>
+        <w:t xml:space="preserve"> </w:t>
+      </w:r>
+      <w:r>
+        <w:rPr>
+          <w:u w:val="single"/>
+        </w:rPr>
+        <w:t>{dealEdit.Guarantor4Residence}</w:t>
+      </w:r>
+      <w:r>
+        <w:t>; Spouse's State of Residence if different than Guarantor:</w:t>
+      </w:r>
+      <w:r>
+        <w:t xml:space="preserve"> </w:t>
+      </w:r>
+      <w:r>
+        <w:rPr>
+          <w:u w:val="single"/>
+        </w:rPr>
+        <w:t>{dealEdit.Guarantor4SpouseResidence}</w:t>
       </w:r>
       <w:r>
         <w:br/>
@@ -3077,7 +2468,7 @@
         <w:rPr>
           <w:u w:val="single"/>
         </w:rPr>
-        <w:t>{dealEdit.Guarantor5SpouseName}</w:t>
+        <w:t>{dealEdit.Guarantor4SpouseName}</w:t>
       </w:r>
       <w:r>
         <w:t>{/</w:t>
@@ -3104,6 +2495,36 @@
         <w:rPr>
           <w:u w:val="single"/>
         </w:rPr>
+        <w:t>4</w:t>
+      </w:r>
+      <w:r>
+        <w:rPr>
+          <w:u w:val="single"/>
+        </w:rPr>
+        <w:t>Display</w:t>
+      </w:r>
+      <w:r>
+        <w:t>}</w:t>
+      </w:r>
+      <w:r>
+        <w:t>{#</w:t>
+      </w:r>
+      <w:r>
+        <w:rPr>
+          <w:u w:val="single"/>
+        </w:rPr>
+        <w:t>dealEdit.</w:t>
+      </w:r>
+      <w:r>
+        <w:rPr>
+          <w:u w:val="single"/>
+        </w:rPr>
+        <w:t>Guarantor</w:t>
+      </w:r>
+      <w:r>
+        <w:rPr>
+          <w:u w:val="single"/>
+        </w:rPr>
         <w:t>5</w:t>
       </w:r>
       <w:r>
@@ -3111,24 +2532,6 @@
           <w:u w:val="single"/>
         </w:rPr>
         <w:t>Display</w:t>
-      </w:r>
-      <w:r>
-        <w:t>}</w:t>
-      </w:r>
-      <w:r>
-        <w:t>{#</w:t>
-      </w:r>
-      <w:r>
-        <w:rPr>
-          <w:u w:val="single"/>
-        </w:rPr>
-        <w:t>dealEdit.</w:t>
-      </w:r>
-      <w:r>
-        <w:rPr>
-          <w:u w:val="single"/>
-        </w:rPr>
-        <w:t>BorrowerIsCorporationDisplay</w:t>
       </w:r>
       <w:r>
         <w:t>}</w:t>
@@ -3142,6 +2545,156 @@
           <w:numId w:val="3"/>
         </w:numPr>
         <w:tabs>
+          <w:tab w:val="left" w:pos="9180"/>
+        </w:tabs>
+        <w:rPr>
+          <w:u w:val="single"/>
+        </w:rPr>
+      </w:pPr>
+      <w:r>
+        <w:t>Guarantor #5</w:t>
+      </w:r>
+      <w:r>
+        <w:br/>
+        <w:t>Name:</w:t>
+      </w:r>
+      <w:r>
+        <w:t xml:space="preserve"> </w:t>
+      </w:r>
+      <w:r>
+        <w:rPr>
+          <w:u w:val="single"/>
+        </w:rPr>
+        <w:t>{dealEdit.Guarantor5Name}</w:t>
+      </w:r>
+      <w:r>
+        <w:rPr>
+          <w:u w:val="single"/>
+        </w:rPr>
+        <w:br/>
+      </w:r>
+      <w:r>
+        <w:t>Address:</w:t>
+      </w:r>
+      <w:r>
+        <w:t xml:space="preserve"> </w:t>
+      </w:r>
+      <w:r>
+        <w:rPr>
+          <w:u w:val="single"/>
+        </w:rPr>
+        <w:t>{dealEdit.Guarantor5Address}</w:t>
+      </w:r>
+      <w:r>
+        <w:rPr>
+          <w:u w:val="single"/>
+        </w:rPr>
+        <w:br/>
+      </w:r>
+      <w:r>
+        <w:t xml:space="preserve">Marital Status: </w:t>
+      </w:r>
+      <w:r>
+        <w:rPr>
+          <w:u w:val="single"/>
+        </w:rPr>
+        <w:t>{dealEdit.guarantor5MarritalStatus}</w:t>
+      </w:r>
+      <w:r>
+        <w:br/>
+        <w:t xml:space="preserve">Guarantor's State of Residence: </w:t>
+      </w:r>
+      <w:r>
+        <w:rPr>
+          <w:u w:val="single"/>
+        </w:rPr>
+        <w:t>{dealEdit.Guarantor5Residence}</w:t>
+      </w:r>
+      <w:r>
+        <w:t xml:space="preserve">; Spouse's State of Residence if different than Guarantor: </w:t>
+      </w:r>
+      <w:r>
+        <w:rPr>
+          <w:u w:val="single"/>
+        </w:rPr>
+        <w:t>{dealEdit.Guarantor5SpouseResidence}</w:t>
+      </w:r>
+      <w:r>
+        <w:br/>
+        <w:t>Spousal Consent: If Guarantor is married and residence of Guarantor or Guarantor's Spouse is AK, AZ, ID, LA, NV, NM, WA or WI:  Spouse's Name:</w:t>
+      </w:r>
+      <w:r>
+        <w:t xml:space="preserve"> </w:t>
+      </w:r>
+      <w:r>
+        <w:rPr>
+          <w:u w:val="single"/>
+        </w:rPr>
+        <w:t>{dealEdit.Guarantor5SpouseName}</w:t>
+      </w:r>
+      <w:r>
+        <w:t>{/</w:t>
+      </w:r>
+      <w:r>
+        <w:rPr>
+          <w:u w:val="single"/>
+        </w:rPr>
+        <w:t>dealEdit</w:t>
+      </w:r>
+      <w:r>
+        <w:rPr>
+          <w:u w:val="single"/>
+        </w:rPr>
+        <w:t>.</w:t>
+      </w:r>
+      <w:r>
+        <w:rPr>
+          <w:u w:val="single"/>
+        </w:rPr>
+        <w:t>Guarantor</w:t>
+      </w:r>
+      <w:r>
+        <w:rPr>
+          <w:u w:val="single"/>
+        </w:rPr>
+        <w:t>5</w:t>
+      </w:r>
+      <w:r>
+        <w:rPr>
+          <w:u w:val="single"/>
+        </w:rPr>
+        <w:t>Display</w:t>
+      </w:r>
+      <w:r>
+        <w:t>}</w:t>
+      </w:r>
+      <w:r>
+        <w:t>{#</w:t>
+      </w:r>
+      <w:r>
+        <w:rPr>
+          <w:u w:val="single"/>
+        </w:rPr>
+        <w:t>dealEdit.</w:t>
+      </w:r>
+      <w:r>
+        <w:rPr>
+          <w:u w:val="single"/>
+        </w:rPr>
+        <w:t>BorrowerIsCorporationDisplay</w:t>
+      </w:r>
+      <w:r>
+        <w:t>}</w:t>
+      </w:r>
+    </w:p>
+    <w:p>
+      <w:pPr>
+        <w:pStyle w:val="FlushLeft"/>
+        <w:numPr>
+          <w:ilvl w:val="0"/>
+          <w:numId w:val="3"/>
+        </w:numPr>
+        <w:tabs>
           <w:tab w:val="right" w:pos="6480"/>
           <w:tab w:val="left" w:pos="9180"/>
         </w:tabs>
@@ -3157,21 +2710,7 @@
         <w:rPr>
           <w:u w:val="single"/>
         </w:rPr>
-        <w:t>{</w:t>
-      </w:r>
-      <w:proofErr w:type="spellStart"/>
-      <w:r>
-        <w:rPr>
-          <w:u w:val="single"/>
-        </w:rPr>
-        <w:t>dealEdit.PresidentName</w:t>
-      </w:r>
-      <w:proofErr w:type="spellEnd"/>
-      <w:r>
-        <w:rPr>
-          <w:u w:val="single"/>
-        </w:rPr>
-        <w:t>}</w:t>
+        <w:t>{dealEdit.PresidentName}</w:t>
       </w:r>
       <w:r>
         <w:br/>
@@ -3184,21 +2723,7 @@
         <w:rPr>
           <w:u w:val="single"/>
         </w:rPr>
-        <w:t>{</w:t>
-      </w:r>
-      <w:proofErr w:type="spellStart"/>
-      <w:r>
-        <w:rPr>
-          <w:u w:val="single"/>
-        </w:rPr>
-        <w:t>dealEdit.SecretaryName</w:t>
-      </w:r>
-      <w:proofErr w:type="spellEnd"/>
-      <w:r>
-        <w:rPr>
-          <w:u w:val="single"/>
-        </w:rPr>
-        <w:t>}</w:t>
+        <w:t>{dealEdit.SecretaryName}</w:t>
       </w:r>
       <w:r>
         <w:br/>
@@ -3211,21 +2736,7 @@
         <w:rPr>
           <w:u w:val="single"/>
         </w:rPr>
-        <w:t>{</w:t>
-      </w:r>
-      <w:proofErr w:type="spellStart"/>
-      <w:r>
-        <w:rPr>
-          <w:u w:val="single"/>
-        </w:rPr>
-        <w:t>dealEdit.CFOName</w:t>
-      </w:r>
-      <w:proofErr w:type="spellEnd"/>
-      <w:r>
-        <w:rPr>
-          <w:u w:val="single"/>
-        </w:rPr>
-        <w:t>}</w:t>
+        <w:t>{dealEdit.CFOName}</w:t>
       </w:r>
       <w:r>
         <w:br/>
@@ -3238,21 +2749,7 @@
         <w:rPr>
           <w:u w:val="single"/>
         </w:rPr>
-        <w:t>{</w:t>
-      </w:r>
-      <w:proofErr w:type="spellStart"/>
-      <w:r>
-        <w:rPr>
-          <w:u w:val="single"/>
-        </w:rPr>
-        <w:t>dealEdit.VPName</w:t>
-      </w:r>
-      <w:proofErr w:type="spellEnd"/>
-      <w:r>
-        <w:rPr>
-          <w:u w:val="single"/>
-        </w:rPr>
-        <w:t>}</w:t>
+        <w:t>{dealEdit.VPName}</w:t>
       </w:r>
       <w:r>
         <w:br/>
@@ -3265,21 +2762,10 @@
         <w:rPr>
           <w:u w:val="single"/>
         </w:rPr>
-        <w:t>{</w:t>
-      </w:r>
-      <w:proofErr w:type="gramStart"/>
-      <w:r>
-        <w:rPr>
-          <w:u w:val="single"/>
-        </w:rPr>
-        <w:t>dealEdit.Directors}</w:t>
-      </w:r>
-      <w:r>
-        <w:t>{</w:t>
-      </w:r>
-      <w:proofErr w:type="gramEnd"/>
-      <w:r>
-        <w:t>/</w:t>
+        <w:t>{dealEdit.Directors}</w:t>
+      </w:r>
+      <w:r>
+        <w:t>{/</w:t>
       </w:r>
       <w:r>
         <w:rPr>
@@ -3342,21 +2828,7 @@
         <w:rPr>
           <w:u w:val="single"/>
         </w:rPr>
-        <w:t>{</w:t>
-      </w:r>
-      <w:proofErr w:type="spellStart"/>
-      <w:r>
-        <w:rPr>
-          <w:u w:val="single"/>
-        </w:rPr>
-        <w:t>dealEdit.MembersName</w:t>
-      </w:r>
-      <w:proofErr w:type="spellEnd"/>
-      <w:r>
-        <w:rPr>
-          <w:u w:val="single"/>
-        </w:rPr>
-        <w:t>}</w:t>
+        <w:t>{dealEdit.MembersName}</w:t>
       </w:r>
       <w:r>
         <w:br/>
@@ -3369,21 +2841,7 @@
         <w:rPr>
           <w:u w:val="single"/>
         </w:rPr>
-        <w:t>{</w:t>
-      </w:r>
-      <w:proofErr w:type="spellStart"/>
-      <w:r>
-        <w:rPr>
-          <w:u w:val="single"/>
-        </w:rPr>
-        <w:t>dealEdit.ManagersName</w:t>
-      </w:r>
-      <w:proofErr w:type="spellEnd"/>
-      <w:r>
-        <w:rPr>
-          <w:u w:val="single"/>
-        </w:rPr>
-        <w:t>}</w:t>
+        <w:t>{dealEdit.ManagersName}</w:t>
       </w:r>
       <w:r>
         <w:br/>
@@ -3396,21 +2854,10 @@
         <w:rPr>
           <w:u w:val="single"/>
         </w:rPr>
-        <w:t>{</w:t>
-      </w:r>
-      <w:proofErr w:type="gramStart"/>
-      <w:r>
-        <w:rPr>
-          <w:u w:val="single"/>
-        </w:rPr>
-        <w:t>dealEdit.ManagingMemberName}</w:t>
-      </w:r>
-      <w:r>
-        <w:t>{</w:t>
-      </w:r>
-      <w:proofErr w:type="gramEnd"/>
-      <w:r>
-        <w:t>/</w:t>
+        <w:t>{dealEdit.ManagingMemberName}</w:t>
+      </w:r>
+      <w:r>
+        <w:t>{/</w:t>
       </w:r>
       <w:r>
         <w:rPr>
@@ -3473,21 +2920,7 @@
         <w:rPr>
           <w:u w:val="single"/>
         </w:rPr>
-        <w:t>{</w:t>
-      </w:r>
-      <w:proofErr w:type="spellStart"/>
-      <w:r>
-        <w:rPr>
-          <w:u w:val="single"/>
-        </w:rPr>
-        <w:t>dealEdit.GeneralPartnerName</w:t>
-      </w:r>
-      <w:proofErr w:type="spellEnd"/>
-      <w:r>
-        <w:rPr>
-          <w:u w:val="single"/>
-        </w:rPr>
-        <w:t>}</w:t>
+        <w:t>{dealEdit.GeneralPartnerName}</w:t>
       </w:r>
       <w:r>
         <w:br/>
@@ -3500,21 +2933,10 @@
         <w:rPr>
           <w:u w:val="single"/>
         </w:rPr>
-        <w:t>{</w:t>
-      </w:r>
-      <w:proofErr w:type="gramStart"/>
-      <w:r>
-        <w:rPr>
-          <w:u w:val="single"/>
-        </w:rPr>
-        <w:t>dealEdit.LimitedPartnerName}</w:t>
-      </w:r>
-      <w:r>
-        <w:t>{</w:t>
-      </w:r>
-      <w:proofErr w:type="gramEnd"/>
-      <w:r>
-        <w:t>/</w:t>
+        <w:t>{dealEdit.LimitedPartnerName}</w:t>
+      </w:r>
+      <w:r>
+        <w:t>{/</w:t>
       </w:r>
       <w:r>
         <w:rPr>
@@ -3579,24 +3001,13 @@
         <w:rPr>
           <w:u w:val="single"/>
         </w:rPr>
-        <w:t>Name1</w:t>
-      </w:r>
-      <w:proofErr w:type="gramStart"/>
-      <w:r>
-        <w:rPr>
-          <w:u w:val="single"/>
-        </w:rPr>
-        <w:t>LoanDocumentsDisplay</w:t>
-      </w:r>
-      <w:r>
-        <w:t>}</w:t>
-      </w:r>
-      <w:r>
-        <w:t>Name</w:t>
-      </w:r>
-      <w:proofErr w:type="gramEnd"/>
-      <w:r>
-        <w:t>:</w:t>
+        <w:t>Name1LoanDocumentsDisplay</w:t>
+      </w:r>
+      <w:r>
+        <w:t>}</w:t>
+      </w:r>
+      <w:r>
+        <w:t>Name:</w:t>
       </w:r>
       <w:r>
         <w:t xml:space="preserve"> </w:t>
@@ -3681,7 +3092,6 @@
         </w:rPr>
         <w:t>2</w:t>
       </w:r>
-      <w:proofErr w:type="gramStart"/>
       <w:r>
         <w:rPr>
           <w:u w:val="single"/>
@@ -3692,11 +3102,7 @@
         <w:t>}</w:t>
       </w:r>
       <w:r>
-        <w:t>Name</w:t>
-      </w:r>
-      <w:proofErr w:type="gramEnd"/>
-      <w:r>
-        <w:t>:</w:t>
+        <w:t>Name:</w:t>
       </w:r>
       <w:r>
         <w:t xml:space="preserve"> </w:t>
@@ -3790,7 +3196,6 @@
         </w:rPr>
         <w:t>3</w:t>
       </w:r>
-      <w:proofErr w:type="gramStart"/>
       <w:r>
         <w:rPr>
           <w:u w:val="single"/>
@@ -3801,11 +3206,7 @@
         <w:t>}</w:t>
       </w:r>
       <w:r>
-        <w:t>Name</w:t>
-      </w:r>
-      <w:proofErr w:type="gramEnd"/>
-      <w:r>
-        <w:t>:</w:t>
+        <w:t>Name:</w:t>
       </w:r>
       <w:r>
         <w:t xml:space="preserve"> </w:t>
@@ -3883,6 +3284,7 @@
         </w:rPr>
       </w:pPr>
       <w:r>
+        <w:lastRenderedPageBreak/>
         <w:t xml:space="preserve"> </w:t>
       </w:r>
       <w:r>
@@ -3909,7 +3311,6 @@
         </w:rPr>
         <w:t>4</w:t>
       </w:r>
-      <w:proofErr w:type="gramStart"/>
       <w:r>
         <w:rPr>
           <w:u w:val="single"/>
@@ -3920,11 +3321,7 @@
         <w:t>}</w:t>
       </w:r>
       <w:r>
-        <w:t>Name</w:t>
-      </w:r>
-      <w:proofErr w:type="gramEnd"/>
-      <w:r>
-        <w:t>:</w:t>
+        <w:t>Name:</w:t>
       </w:r>
       <w:r>
         <w:t xml:space="preserve"> </w:t>
@@ -4080,24 +3477,13 @@
         <w:t xml:space="preserve"> </w:t>
       </w:r>
       <w:r>
-        <w:t>{#</w:t>
-      </w:r>
-      <w:proofErr w:type="gramStart"/>
-      <w:r>
-        <w:t>dealEdit.LoantermDisplay}</w:t>
-      </w:r>
-      <w:r>
-        <w:rPr>
-          <w:u w:val="single"/>
-        </w:rPr>
-        <w:t>{</w:t>
-      </w:r>
-      <w:proofErr w:type="gramEnd"/>
-      <w:r>
-        <w:rPr>
-          <w:u w:val="single"/>
-        </w:rPr>
-        <w:t>dealEdit.Loan</w:t>
+        <w:t>{#dealEdit.LoantermDisplay}</w:t>
+      </w:r>
+      <w:r>
+        <w:rPr>
+          <w:u w:val="single"/>
+        </w:rPr>
+        <w:t>{dealEdit.Loan</w:t>
       </w:r>
       <w:r>
         <w:rPr>
@@ -4143,7 +3529,7 @@
 </file>
 
 <file path=word/numbering.xml><?xml version="1.0" encoding="utf-8"?>
-<w:numbering xmlns:wpc="http://schemas.microsoft.com/office/word/2010/wordprocessingCanvas" xmlns:cx="http://schemas.microsoft.com/office/drawing/2014/chartex" xmlns:cx1="http://schemas.microsoft.com/office/drawing/2015/9/8/chartex" xmlns:cx2="http://schemas.microsoft.com/office/drawing/2015/10/21/chartex" xmlns:cx3="http://schemas.microsoft.com/office/drawing/2016/5/9/chartex" xmlns:cx4="http://schemas.microsoft.com/office/drawing/2016/5/10/chartex" xmlns:cx5="http://schemas.microsoft.com/office/drawing/2016/5/11/chartex" xmlns:cx6="http://schemas.microsoft.com/office/drawing/2016/5/12/chartex" xmlns:cx7="http://schemas.microsoft.com/office/drawing/2016/5/13/chartex" xmlns:cx8="http://schemas.microsoft.com/office/drawing/2016/5/14/chartex" xmlns:mc="http://schemas.openxmlformats.org/markup-compatibility/2006" xmlns:aink="http://schemas.microsoft.com/office/drawing/2016/ink" xmlns:am3d="http://schemas.microsoft.com/office/drawing/2017/model3d" xmlns:o="urn:schemas-microsoft-com:office:office" xmlns:r="http://schemas.openxmlformats.org/officeDocument/2006/relationships" xmlns:m="http://schemas.openxmlformats.org/officeDocument/2006/math" xmlns:v="urn:schemas-microsoft-com:vml" xmlns:wp14="http://schemas.microsoft.com/office/word/2010/wordprocessingDrawing" xmlns:wp="http://schemas.openxmlformats.org/drawingml/2006/wordprocessingDrawing" xmlns:w10="urn:schemas-microsoft-com:office:word" xmlns:w="http://schemas.openxmlformats.org/wordprocessingml/2006/main" xmlns:w14="http://schemas.microsoft.com/office/word/2010/wordml" xmlns:w15="http://schemas.microsoft.com/office/word/2012/wordml" xmlns:w16cex="http://schemas.microsoft.com/office/word/2018/wordml/cex" xmlns:w16cid="http://schemas.microsoft.com/office/word/2016/wordml/cid" xmlns:w16="http://schemas.microsoft.com/office/word/2018/wordml" xmlns:w16sdtdh="http://schemas.microsoft.com/office/word/2020/wordml/sdtdatahash" xmlns:w16se="http://schemas.microsoft.com/office/word/2015/wordml/symex" xmlns:wpg="http://schemas.microsoft.com/office/word/2010/wordprocessingGroup" xmlns:wpi="http://schemas.microsoft.com/office/word/2010/wordprocessingInk" xmlns:wne="http://schemas.microsoft.com/office/word/2006/wordml" xmlns:wps="http://schemas.microsoft.com/office/word/2010/wordprocessingShape" mc:Ignorable="w14 w15 w16se w16cid w16 w16cex w16sdtdh wp14">
+<w:numbering xmlns:wpc="http://schemas.microsoft.com/office/word/2010/wordprocessingCanvas" xmlns:cx="http://schemas.microsoft.com/office/drawing/2014/chartex" xmlns:cx1="http://schemas.microsoft.com/office/drawing/2015/9/8/chartex" xmlns:cx2="http://schemas.microsoft.com/office/drawing/2015/10/21/chartex" xmlns:cx3="http://schemas.microsoft.com/office/drawing/2016/5/9/chartex" xmlns:cx4="http://schemas.microsoft.com/office/drawing/2016/5/10/chartex" xmlns:cx5="http://schemas.microsoft.com/office/drawing/2016/5/11/chartex" xmlns:cx6="http://schemas.microsoft.com/office/drawing/2016/5/12/chartex" xmlns:cx7="http://schemas.microsoft.com/office/drawing/2016/5/13/chartex" xmlns:cx8="http://schemas.microsoft.com/office/drawing/2016/5/14/chartex" xmlns:mc="http://schemas.openxmlformats.org/markup-compatibility/2006" xmlns:aink="http://schemas.microsoft.com/office/drawing/2016/ink" xmlns:am3d="http://schemas.microsoft.com/office/drawing/2017/model3d" xmlns:o="urn:schemas-microsoft-com:office:office" xmlns:oel="http://schemas.microsoft.com/office/2019/extlst" xmlns:r="http://schemas.openxmlformats.org/officeDocument/2006/relationships" xmlns:m="http://schemas.openxmlformats.org/officeDocument/2006/math" xmlns:v="urn:schemas-microsoft-com:vml" xmlns:wp14="http://schemas.microsoft.com/office/word/2010/wordprocessingDrawing" xmlns:wp="http://schemas.openxmlformats.org/drawingml/2006/wordprocessingDrawing" xmlns:w10="urn:schemas-microsoft-com:office:word" xmlns:w="http://schemas.openxmlformats.org/wordprocessingml/2006/main" xmlns:w14="http://schemas.microsoft.com/office/word/2010/wordml" xmlns:w15="http://schemas.microsoft.com/office/word/2012/wordml" xmlns:w16cex="http://schemas.microsoft.com/office/word/2018/wordml/cex" xmlns:w16cid="http://schemas.microsoft.com/office/word/2016/wordml/cid" xmlns:w16="http://schemas.microsoft.com/office/word/2018/wordml" xmlns:w16sdtdh="http://schemas.microsoft.com/office/word/2020/wordml/sdtdatahash" xmlns:w16se="http://schemas.microsoft.com/office/word/2015/wordml/symex" xmlns:wpg="http://schemas.microsoft.com/office/word/2010/wordprocessingGroup" xmlns:wpi="http://schemas.microsoft.com/office/word/2010/wordprocessingInk" xmlns:wne="http://schemas.microsoft.com/office/word/2006/wordml" xmlns:wps="http://schemas.microsoft.com/office/word/2010/wordprocessingShape" mc:Ignorable="w14 w15 w16se w16cid w16 w16cex w16sdtdh wp14">
   <w:abstractNum w:abstractNumId="0" w15:restartNumberingAfterBreak="0">
     <w:nsid w:val="00F96BDF"/>
     <w:multiLevelType w:val="hybridMultilevel"/>
@@ -4836,7 +4222,7 @@
       </w:pPr>
     </w:lvl>
   </w:abstractNum>
-  <w:num w:numId="1">
+  <w:num w:numId="1" w16cid:durableId="1148322230">
     <w:abstractNumId w:val="4"/>
     <w:lvlOverride w:ilvl="0">
       <w:startOverride w:val="1"/>
@@ -4866,28 +4252,28 @@
       <w:startOverride w:val="1"/>
     </w:lvlOverride>
   </w:num>
-  <w:num w:numId="2">
+  <w:num w:numId="2" w16cid:durableId="288320764">
     <w:abstractNumId w:val="4"/>
   </w:num>
-  <w:num w:numId="3">
+  <w:num w:numId="3" w16cid:durableId="1720393520">
     <w:abstractNumId w:val="3"/>
   </w:num>
-  <w:num w:numId="4">
+  <w:num w:numId="4" w16cid:durableId="1672488743">
     <w:abstractNumId w:val="1"/>
   </w:num>
-  <w:num w:numId="5">
+  <w:num w:numId="5" w16cid:durableId="155149366">
     <w:abstractNumId w:val="2"/>
   </w:num>
-  <w:num w:numId="6">
+  <w:num w:numId="6" w16cid:durableId="472871240">
     <w:abstractNumId w:val="7"/>
   </w:num>
-  <w:num w:numId="7">
+  <w:num w:numId="7" w16cid:durableId="886256923">
     <w:abstractNumId w:val="6"/>
   </w:num>
-  <w:num w:numId="8">
+  <w:num w:numId="8" w16cid:durableId="1143618241">
     <w:abstractNumId w:val="5"/>
   </w:num>
-  <w:num w:numId="9">
+  <w:num w:numId="9" w16cid:durableId="725448919">
     <w:abstractNumId w:val="0"/>
   </w:num>
 </w:numbering>

</xml_diff>

<commit_message>
updated sync with QA
</commit_message>
<xml_diff>
--- a/force-app/main/default/staticresources/AdvanceDocuments/Bridge_Intake_Form.docx
+++ b/force-app/main/default/staticresources/AdvanceDocuments/Bridge_Intake_Form.docx
@@ -1,6 +1,6 @@
 
 <file path=word/document.xml><?xml version="1.0" encoding="utf-8"?>
-<w:document xmlns:wpc="http://schemas.microsoft.com/office/word/2010/wordprocessingCanvas" xmlns:cx="http://schemas.microsoft.com/office/drawing/2014/chartex" xmlns:cx1="http://schemas.microsoft.com/office/drawing/2015/9/8/chartex" xmlns:cx2="http://schemas.microsoft.com/office/drawing/2015/10/21/chartex" xmlns:cx3="http://schemas.microsoft.com/office/drawing/2016/5/9/chartex" xmlns:cx4="http://schemas.microsoft.com/office/drawing/2016/5/10/chartex" xmlns:cx5="http://schemas.microsoft.com/office/drawing/2016/5/11/chartex" xmlns:cx6="http://schemas.microsoft.com/office/drawing/2016/5/12/chartex" xmlns:cx7="http://schemas.microsoft.com/office/drawing/2016/5/13/chartex" xmlns:cx8="http://schemas.microsoft.com/office/drawing/2016/5/14/chartex" xmlns:mc="http://schemas.openxmlformats.org/markup-compatibility/2006" xmlns:aink="http://schemas.microsoft.com/office/drawing/2016/ink" xmlns:am3d="http://schemas.microsoft.com/office/drawing/2017/model3d" xmlns:o="urn:schemas-microsoft-com:office:office" xmlns:r="http://schemas.openxmlformats.org/officeDocument/2006/relationships" xmlns:m="http://schemas.openxmlformats.org/officeDocument/2006/math" xmlns:v="urn:schemas-microsoft-com:vml" xmlns:wp14="http://schemas.microsoft.com/office/word/2010/wordprocessingDrawing" xmlns:wp="http://schemas.openxmlformats.org/drawingml/2006/wordprocessingDrawing" xmlns:w10="urn:schemas-microsoft-com:office:word" xmlns:w="http://schemas.openxmlformats.org/wordprocessingml/2006/main" xmlns:w14="http://schemas.microsoft.com/office/word/2010/wordml" xmlns:w15="http://schemas.microsoft.com/office/word/2012/wordml" xmlns:w16cex="http://schemas.microsoft.com/office/word/2018/wordml/cex" xmlns:w16cid="http://schemas.microsoft.com/office/word/2016/wordml/cid" xmlns:w16="http://schemas.microsoft.com/office/word/2018/wordml" xmlns:w16sdtdh="http://schemas.microsoft.com/office/word/2020/wordml/sdtdatahash" xmlns:w16se="http://schemas.microsoft.com/office/word/2015/wordml/symex" xmlns:wpg="http://schemas.microsoft.com/office/word/2010/wordprocessingGroup" xmlns:wpi="http://schemas.microsoft.com/office/word/2010/wordprocessingInk" xmlns:wne="http://schemas.microsoft.com/office/word/2006/wordml" xmlns:wps="http://schemas.microsoft.com/office/word/2010/wordprocessingShape" mc:Ignorable="w14 w15 w16se w16cid w16 w16cex w16sdtdh wp14">
+<w:document xmlns:wpc="http://schemas.microsoft.com/office/word/2010/wordprocessingCanvas" xmlns:cx="http://schemas.microsoft.com/office/drawing/2014/chartex" xmlns:cx1="http://schemas.microsoft.com/office/drawing/2015/9/8/chartex" xmlns:cx2="http://schemas.microsoft.com/office/drawing/2015/10/21/chartex" xmlns:cx3="http://schemas.microsoft.com/office/drawing/2016/5/9/chartex" xmlns:cx4="http://schemas.microsoft.com/office/drawing/2016/5/10/chartex" xmlns:cx5="http://schemas.microsoft.com/office/drawing/2016/5/11/chartex" xmlns:cx6="http://schemas.microsoft.com/office/drawing/2016/5/12/chartex" xmlns:cx7="http://schemas.microsoft.com/office/drawing/2016/5/13/chartex" xmlns:cx8="http://schemas.microsoft.com/office/drawing/2016/5/14/chartex" xmlns:mc="http://schemas.openxmlformats.org/markup-compatibility/2006" xmlns:aink="http://schemas.microsoft.com/office/drawing/2016/ink" xmlns:am3d="http://schemas.microsoft.com/office/drawing/2017/model3d" xmlns:o="urn:schemas-microsoft-com:office:office" xmlns:oel="http://schemas.microsoft.com/office/2019/extlst" xmlns:r="http://schemas.openxmlformats.org/officeDocument/2006/relationships" xmlns:m="http://schemas.openxmlformats.org/officeDocument/2006/math" xmlns:v="urn:schemas-microsoft-com:vml" xmlns:wp14="http://schemas.microsoft.com/office/word/2010/wordprocessingDrawing" xmlns:wp="http://schemas.openxmlformats.org/drawingml/2006/wordprocessingDrawing" xmlns:w10="urn:schemas-microsoft-com:office:word" xmlns:w="http://schemas.openxmlformats.org/wordprocessingml/2006/main" xmlns:w14="http://schemas.microsoft.com/office/word/2010/wordml" xmlns:w15="http://schemas.microsoft.com/office/word/2012/wordml" xmlns:w16cex="http://schemas.microsoft.com/office/word/2018/wordml/cex" xmlns:w16cid="http://schemas.microsoft.com/office/word/2016/wordml/cid" xmlns:w16="http://schemas.microsoft.com/office/word/2018/wordml" xmlns:w16sdtdh="http://schemas.microsoft.com/office/word/2020/wordml/sdtdatahash" xmlns:w16se="http://schemas.microsoft.com/office/word/2015/wordml/symex" xmlns:wpg="http://schemas.microsoft.com/office/word/2010/wordprocessingGroup" xmlns:wpi="http://schemas.microsoft.com/office/word/2010/wordprocessingInk" xmlns:wne="http://schemas.microsoft.com/office/word/2006/wordml" xmlns:wps="http://schemas.microsoft.com/office/word/2010/wordprocessingShape" mc:Ignorable="w14 w15 w16se w16cid w16 w16cex w16sdtdh wp14">
   <w:body>
     <w:p>
       <w:pPr>
@@ -27,61 +27,19 @@
         <w:rPr>
           <w:bCs/>
         </w:rPr>
-        <w:t>{</w:t>
-      </w:r>
-      <w:proofErr w:type="spellStart"/>
+        <w:t>{Deal__r.LOC_Loan_Type__c}</w:t>
+      </w:r>
       <w:r>
         <w:rPr>
           <w:bCs/>
         </w:rPr>
-        <w:t>Deal__r.LOC_Loan_Type__c</w:t>
-      </w:r>
-      <w:proofErr w:type="spellEnd"/>
+        <w:t xml:space="preserve"> / </w:t>
+      </w:r>
       <w:r>
         <w:rPr>
           <w:bCs/>
         </w:rPr>
-        <w:t>}</w:t>
-      </w:r>
-      <w:r>
-        <w:rPr>
-          <w:bCs/>
-        </w:rPr>
-        <w:t xml:space="preserve"> / </w:t>
-      </w:r>
-      <w:r>
-        <w:rPr>
-          <w:bCs/>
-        </w:rPr>
-        <w:t>{</w:t>
-      </w:r>
-      <w:proofErr w:type="spellStart"/>
-      <w:r>
-        <w:rPr>
-          <w:bCs/>
-        </w:rPr>
-        <w:t>Deal__</w:t>
-      </w:r>
-      <w:proofErr w:type="gramStart"/>
-      <w:r>
-        <w:rPr>
-          <w:bCs/>
-        </w:rPr>
-        <w:t>r.Product</w:t>
-      </w:r>
-      <w:proofErr w:type="gramEnd"/>
-      <w:r>
-        <w:rPr>
-          <w:bCs/>
-        </w:rPr>
-        <w:t>_Sub_Type__c</w:t>
-      </w:r>
-      <w:proofErr w:type="spellEnd"/>
-      <w:r>
-        <w:rPr>
-          <w:bCs/>
-        </w:rPr>
-        <w:t xml:space="preserve">} </w:t>
+        <w:t xml:space="preserve">{Deal__r.Product_Sub_Type__c} </w:t>
       </w:r>
       <w:r>
         <w:rPr>
@@ -137,23 +95,7 @@
         <w:t xml:space="preserve">Loan No. </w:t>
       </w:r>
       <w:r>
-        <w:t>{</w:t>
-      </w:r>
-      <w:proofErr w:type="spellStart"/>
-      <w:r>
-        <w:t>Deal__</w:t>
-      </w:r>
-      <w:proofErr w:type="gramStart"/>
-      <w:r>
-        <w:t>r.Deal</w:t>
-      </w:r>
-      <w:proofErr w:type="gramEnd"/>
-      <w:r>
-        <w:t>_Loan_Number__c</w:t>
-      </w:r>
-      <w:proofErr w:type="spellEnd"/>
-      <w:r>
-        <w:t>}</w:t>
+        <w:t>{Deal__r.Deal_Loan_Number__c}</w:t>
       </w:r>
     </w:p>
     <w:p>
@@ -185,6 +127,9 @@
           <w:docGrid w:linePitch="360"/>
         </w:sectPr>
       </w:pPr>
+      <w:r>
+        <w:t>{#dealEdit.showBorrowerEntity}</w:t>
+      </w:r>
     </w:p>
     <w:p>
       <w:pPr>
@@ -230,54 +175,21 @@
           <w:rFonts w:cstheme="minorHAnsi"/>
           <w:u w:val="single"/>
         </w:rPr>
-        <w:t>Deal__</w:t>
-      </w:r>
-      <w:proofErr w:type="gramStart"/>
+        <w:t>Deal__r.Borrower_Entity__r.Name</w:t>
+      </w:r>
       <w:r>
         <w:rPr>
           <w:rFonts w:cstheme="minorHAnsi"/>
           <w:u w:val="single"/>
         </w:rPr>
-        <w:t>r.Borrower</w:t>
-      </w:r>
-      <w:proofErr w:type="gramEnd"/>
+        <w:t>}</w:t>
+      </w:r>
       <w:r>
         <w:rPr>
           <w:rFonts w:cstheme="minorHAnsi"/>
           <w:u w:val="single"/>
         </w:rPr>
-        <w:t>_Entity__</w:t>
-      </w:r>
-      <w:proofErr w:type="spellStart"/>
-      <w:r>
-        <w:rPr>
-          <w:rFonts w:cstheme="minorHAnsi"/>
-          <w:u w:val="single"/>
-        </w:rPr>
-        <w:t>r.Name</w:t>
-      </w:r>
-      <w:proofErr w:type="spellEnd"/>
-      <w:r>
-        <w:rPr>
-          <w:rFonts w:cstheme="minorHAnsi"/>
-          <w:u w:val="single"/>
-        </w:rPr>
-        <w:t>}</w:t>
-      </w:r>
-      <w:r>
-        <w:rPr>
-          <w:rFonts w:cstheme="minorHAnsi"/>
-          <w:u w:val="single"/>
-        </w:rPr>
-        <w:t>, {</w:t>
-      </w:r>
-      <w:proofErr w:type="spellStart"/>
-      <w:r>
-        <w:rPr>
-          <w:rFonts w:cstheme="minorHAnsi"/>
-          <w:u w:val="single"/>
-        </w:rPr>
-        <w:t>Deal__r.Borrower_Entity__r.</w:t>
+        <w:t>, {Deal__r.Borrower_Entity__r.</w:t>
       </w:r>
       <w:r>
         <w:rPr>
@@ -287,7 +199,6 @@
         </w:rPr>
         <w:t>Company_Jurisdiction__c</w:t>
       </w:r>
-      <w:proofErr w:type="spellEnd"/>
       <w:r>
         <w:rPr>
           <w:rFonts w:cstheme="minorHAnsi"/>
@@ -309,6 +220,13 @@
           <w:u w:val="single"/>
         </w:rPr>
         <w:t>}</w:t>
+      </w:r>
+      <w:r>
+        <w:rPr>
+          <w:rFonts w:cstheme="minorHAnsi"/>
+          <w:u w:val="single"/>
+        </w:rPr>
+        <w:t>{/dealEdit.showBorrowerEntity}</w:t>
       </w:r>
       <w:r>
         <w:rPr>
@@ -349,10 +267,23 @@
         <w:rPr>
           <w:u w:val="single"/>
         </w:rPr>
-        <w:t>{</w:t>
-      </w:r>
-      <w:proofErr w:type="spellStart"/>
-      <w:proofErr w:type="gramStart"/>
+        <w:t>{dealEdit.</w:t>
+      </w:r>
+      <w:r>
+        <w:rPr>
+          <w:u w:val="single"/>
+        </w:rPr>
+        <w:t>propertAddress</w:t>
+      </w:r>
+      <w:r>
+        <w:rPr>
+          <w:u w:val="single"/>
+        </w:rPr>
+        <w:t>}</w:t>
+      </w:r>
+      <w:r>
+        <w:t>{/</w:t>
+      </w:r>
       <w:r>
         <w:rPr>
           <w:u w:val="single"/>
@@ -363,36 +294,8 @@
         <w:rPr>
           <w:u w:val="single"/>
         </w:rPr>
-        <w:t>propertAddress</w:t>
-      </w:r>
-      <w:proofErr w:type="spellEnd"/>
-      <w:r>
-        <w:rPr>
-          <w:u w:val="single"/>
-        </w:rPr>
-        <w:t>}</w:t>
-      </w:r>
-      <w:r>
-        <w:t>{</w:t>
-      </w:r>
-      <w:proofErr w:type="gramEnd"/>
-      <w:r>
-        <w:t>/</w:t>
-      </w:r>
-      <w:proofErr w:type="spellStart"/>
-      <w:r>
-        <w:rPr>
-          <w:u w:val="single"/>
-        </w:rPr>
-        <w:t>dealEdit.</w:t>
-      </w:r>
-      <w:r>
-        <w:rPr>
-          <w:u w:val="single"/>
-        </w:rPr>
         <w:t>propertAddressDisplay</w:t>
       </w:r>
-      <w:proofErr w:type="spellEnd"/>
       <w:r>
         <w:t>}</w:t>
       </w:r>
@@ -416,37 +319,24 @@
         <w:t xml:space="preserve"> </w:t>
       </w:r>
       <w:r>
-        <w:rPr>
-          <w:u w:val="single"/>
-        </w:rPr>
-        <w:t>{</w:t>
-      </w:r>
-      <w:proofErr w:type="spellStart"/>
-      <w:r>
-        <w:rPr>
-          <w:u w:val="single"/>
-        </w:rPr>
-        <w:t>Deal__r.LOC_Commitment__c</w:t>
-      </w:r>
-      <w:proofErr w:type="spellEnd"/>
-      <w:r>
-        <w:rPr>
-          <w:u w:val="single"/>
-        </w:rPr>
-        <w:t xml:space="preserve"> | </w:t>
-      </w:r>
-      <w:proofErr w:type="spellStart"/>
-      <w:r>
-        <w:rPr>
-          <w:u w:val="single"/>
-        </w:rPr>
-        <w:t>formatCurrency</w:t>
-      </w:r>
-      <w:proofErr w:type="spellEnd"/>
-      <w:r>
-        <w:rPr>
-          <w:u w:val="single"/>
-        </w:rPr>
+        <w:t>{Deal__r.LOC_Commitment__c</w:t>
+      </w:r>
+      <w:r>
+        <w:t xml:space="preserve"> | formatCurrency</w:t>
+      </w:r>
+      <w:r>
+        <w:t>}</w:t>
+      </w:r>
+      <w:r>
+        <w:t>{#dealEdit.</w:t>
+      </w:r>
+      <w:r>
+        <w:t>s</w:t>
+      </w:r>
+      <w:r>
+        <w:t>abFieldDisplay</w:t>
+      </w:r>
+      <w:r>
         <w:t>}</w:t>
       </w:r>
     </w:p>
@@ -463,36 +353,7 @@
         </w:tabs>
       </w:pPr>
       <w:r>
-        <w:t>Revolving: {Deal__</w:t>
-      </w:r>
-      <w:proofErr w:type="gramStart"/>
-      <w:r>
-        <w:t>r.Revolving</w:t>
-      </w:r>
-      <w:proofErr w:type="gramEnd"/>
-      <w:r>
-        <w:t>1__c}</w:t>
-      </w:r>
-      <w:r>
-        <w:t>{</w:t>
-      </w:r>
-      <w:r>
-        <w:t>#</w:t>
-      </w:r>
-      <w:r>
-        <w:rPr>
-          <w:u w:val="single"/>
-        </w:rPr>
-        <w:t>dealEdit.</w:t>
-      </w:r>
-      <w:r>
-        <w:rPr>
-          <w:u w:val="single"/>
-        </w:rPr>
-        <w:t>initialAdvanceDisplay</w:t>
-      </w:r>
-      <w:r>
-        <w:t>}</w:t>
+        <w:t>Indication or Property Type: {dealEdit.propType}{/dealEdit.sabFieldDisplay}{#dealEdit.nonSabFieldDisplay}</w:t>
       </w:r>
     </w:p>
     <w:p>
@@ -508,21 +369,23 @@
         </w:tabs>
       </w:pPr>
       <w:r>
-        <w:t>Initial Advance</w:t>
-      </w:r>
-      <w:r>
-        <w:t>:</w:t>
-      </w:r>
-      <w:r>
-        <w:t xml:space="preserve"> </w:t>
-      </w:r>
-      <w:r>
-        <w:rPr>
-          <w:u w:val="single"/>
-        </w:rPr>
+        <w:t>Revolving: {Deal__r.Revolving1__c}</w:t>
+      </w:r>
+      <w:r>
+        <w:t>{/dealEdit.</w:t>
+      </w:r>
+      <w:r>
+        <w:t>nonSabFieldDisplay</w:t>
+      </w:r>
+      <w:r>
+        <w:t>}</w:t>
+      </w:r>
+      <w:r>
         <w:t>{</w:t>
       </w:r>
-      <w:proofErr w:type="gramStart"/>
+      <w:r>
+        <w:t>#</w:t>
+      </w:r>
       <w:r>
         <w:rPr>
           <w:u w:val="single"/>
@@ -533,50 +396,7 @@
         <w:rPr>
           <w:u w:val="single"/>
         </w:rPr>
-        <w:t>initialAdvance</w:t>
-      </w:r>
-      <w:r>
-        <w:rPr>
-          <w:u w:val="single"/>
-        </w:rPr>
-        <w:t>}</w:t>
-      </w:r>
-      <w:r>
-        <w:t>{</w:t>
-      </w:r>
-      <w:proofErr w:type="gramEnd"/>
-      <w:r>
-        <w:t>/</w:t>
-      </w:r>
-      <w:r>
-        <w:rPr>
-          <w:u w:val="single"/>
-        </w:rPr>
-        <w:t>dealEdit.</w:t>
-      </w:r>
-      <w:r>
-        <w:rPr>
-          <w:u w:val="single"/>
-        </w:rPr>
         <w:t>initialAdvanceDisplay</w:t>
-      </w:r>
-      <w:r>
-        <w:t>}</w:t>
-      </w:r>
-      <w:r>
-        <w:t>{#</w:t>
-      </w:r>
-      <w:r>
-        <w:rPr>
-          <w:u w:val="single"/>
-        </w:rPr>
-        <w:t>dealEdit.</w:t>
-      </w:r>
-      <w:r>
-        <w:rPr>
-          <w:u w:val="single"/>
-        </w:rPr>
-        <w:t>renovationAdvanceDisplay</w:t>
       </w:r>
       <w:r>
         <w:t>}</w:t>
@@ -595,40 +415,35 @@
         </w:tabs>
       </w:pPr>
       <w:r>
-        <w:t>Renovation Advance Amount:</w:t>
-      </w:r>
-      <w:r>
-        <w:t xml:space="preserve"> </w:t>
-      </w:r>
-      <w:r>
-        <w:rPr>
-          <w:u w:val="single"/>
-        </w:rPr>
-        <w:t>{</w:t>
-      </w:r>
-      <w:proofErr w:type="spellStart"/>
-      <w:proofErr w:type="gramStart"/>
-      <w:r>
-        <w:rPr>
-          <w:u w:val="single"/>
-        </w:rPr>
-        <w:t>dealEdit.renovationAdvance</w:t>
-      </w:r>
-      <w:proofErr w:type="spellEnd"/>
-      <w:r>
-        <w:rPr>
-          <w:u w:val="single"/>
-        </w:rPr>
-        <w:t>}</w:t>
-      </w:r>
-      <w:r>
-        <w:t>{</w:t>
-      </w:r>
-      <w:proofErr w:type="gramEnd"/>
-      <w:r>
-        <w:t>/</w:t>
-      </w:r>
-      <w:proofErr w:type="spellStart"/>
+        <w:t>Initial Advance</w:t>
+      </w:r>
+      <w:r>
+        <w:t>:</w:t>
+      </w:r>
+      <w:r>
+        <w:t xml:space="preserve"> </w:t>
+      </w:r>
+      <w:r>
+        <w:rPr>
+          <w:u w:val="single"/>
+        </w:rPr>
+        <w:t>{dealEdit.</w:t>
+      </w:r>
+      <w:r>
+        <w:rPr>
+          <w:u w:val="single"/>
+        </w:rPr>
+        <w:t>initialAdvance</w:t>
+      </w:r>
+      <w:r>
+        <w:rPr>
+          <w:u w:val="single"/>
+        </w:rPr>
+        <w:t>}</w:t>
+      </w:r>
+      <w:r>
+        <w:t>{/</w:t>
+      </w:r>
       <w:r>
         <w:rPr>
           <w:u w:val="single"/>
@@ -639,9 +454,26 @@
         <w:rPr>
           <w:u w:val="single"/>
         </w:rPr>
+        <w:t>initialAdvanceDisplay</w:t>
+      </w:r>
+      <w:r>
+        <w:t>}</w:t>
+      </w:r>
+      <w:r>
+        <w:t>{#</w:t>
+      </w:r>
+      <w:r>
+        <w:rPr>
+          <w:u w:val="single"/>
+        </w:rPr>
+        <w:t>dealEdit.</w:t>
+      </w:r>
+      <w:r>
+        <w:rPr>
+          <w:u w:val="single"/>
+        </w:rPr>
         <w:t>renovationAdvanceDisplay</w:t>
       </w:r>
-      <w:proofErr w:type="spellEnd"/>
       <w:r>
         <w:t>}</w:t>
       </w:r>
@@ -657,47 +489,24 @@
           <w:tab w:val="right" w:pos="5580"/>
           <w:tab w:val="right" w:pos="9180"/>
         </w:tabs>
-        <w:rPr>
-          <w:u w:val="single"/>
-        </w:rPr>
-      </w:pPr>
-      <w:r>
-        <w:rPr>
-          <w:u w:val="single"/>
-        </w:rPr>
-        <w:t>Interest Rate Type:</w:t>
-      </w:r>
-      <w:r>
-        <w:rPr>
-          <w:u w:val="single"/>
-        </w:rPr>
-        <w:t xml:space="preserve"> </w:t>
-      </w:r>
-      <w:r>
-        <w:rPr>
-          <w:u w:val="single"/>
-        </w:rPr>
-        <w:t>{Deal__</w:t>
-      </w:r>
-      <w:proofErr w:type="gramStart"/>
-      <w:r>
-        <w:rPr>
-          <w:u w:val="single"/>
-        </w:rPr>
-        <w:t>r.Interest</w:t>
-      </w:r>
-      <w:proofErr w:type="gramEnd"/>
-      <w:r>
-        <w:rPr>
-          <w:u w:val="single"/>
-        </w:rPr>
-        <w:t>_Rate_Type__c}</w:t>
-      </w:r>
-      <w:r>
-        <w:rPr>
-          <w:u w:val="single"/>
-        </w:rPr>
-        <w:t>{#</w:t>
+      </w:pPr>
+      <w:r>
+        <w:t>{dealEdit.renovationAdvanceLabel}</w:t>
+      </w:r>
+      <w:r>
+        <w:t>:</w:t>
+      </w:r>
+      <w:r>
+        <w:t xml:space="preserve"> </w:t>
+      </w:r>
+      <w:r>
+        <w:rPr>
+          <w:u w:val="single"/>
+        </w:rPr>
+        <w:t>{dealEdit.renovationAdvance}</w:t>
+      </w:r>
+      <w:r>
+        <w:t>{/</w:t>
       </w:r>
       <w:r>
         <w:rPr>
@@ -709,12 +518,9 @@
         <w:rPr>
           <w:u w:val="single"/>
         </w:rPr>
-        <w:t>FixedInterestTypeDisplay</w:t>
-      </w:r>
-      <w:r>
-        <w:rPr>
-          <w:u w:val="single"/>
-        </w:rPr>
+        <w:t>renovationAdvanceDisplay</w:t>
+      </w:r>
+      <w:r>
         <w:t>}</w:t>
       </w:r>
     </w:p>
@@ -727,60 +533,35 @@
         </w:numPr>
         <w:tabs>
           <w:tab w:val="right" w:pos="5580"/>
-        </w:tabs>
-        <w:rPr>
-          <w:u w:val="single"/>
-        </w:rPr>
-      </w:pPr>
-      <w:r>
-        <w:rPr>
-          <w:u w:val="single"/>
-        </w:rPr>
-        <w:t>Interest Rate:</w:t>
-      </w:r>
-      <w:r>
-        <w:rPr>
-          <w:u w:val="single"/>
-        </w:rPr>
-        <w:t xml:space="preserve"> </w:t>
-      </w:r>
-      <w:r>
-        <w:rPr>
-          <w:u w:val="single"/>
-        </w:rPr>
-        <w:t>{</w:t>
-      </w:r>
-      <w:r>
-        <w:rPr>
-          <w:u w:val="single"/>
-        </w:rPr>
-        <w:t>Deal__</w:t>
-      </w:r>
-      <w:proofErr w:type="gramStart"/>
-      <w:r>
-        <w:rPr>
-          <w:u w:val="single"/>
-        </w:rPr>
-        <w:t>r.Rate</w:t>
-      </w:r>
-      <w:proofErr w:type="gramEnd"/>
-      <w:r>
-        <w:rPr>
-          <w:u w:val="single"/>
-        </w:rPr>
-        <w:t>__c</w:t>
-      </w:r>
-      <w:r>
-        <w:rPr>
-          <w:u w:val="single"/>
-        </w:rPr>
-        <w:t>}</w:t>
-      </w:r>
-      <w:r>
-        <w:rPr>
-          <w:u w:val="single"/>
-        </w:rPr>
-        <w:t>{/</w:t>
+          <w:tab w:val="right" w:pos="9180"/>
+        </w:tabs>
+        <w:rPr>
+          <w:u w:val="single"/>
+        </w:rPr>
+      </w:pPr>
+      <w:r>
+        <w:rPr>
+          <w:u w:val="single"/>
+        </w:rPr>
+        <w:t>Interest Rate Type:</w:t>
+      </w:r>
+      <w:r>
+        <w:rPr>
+          <w:u w:val="single"/>
+        </w:rPr>
+        <w:t xml:space="preserve"> </w:t>
+      </w:r>
+      <w:r>
+        <w:rPr>
+          <w:u w:val="single"/>
+        </w:rPr>
+        <w:t>{Deal__r.Interest_Rate_Type__c}</w:t>
+      </w:r>
+      <w:r>
+        <w:rPr>
+          <w:u w:val="single"/>
+        </w:rPr>
+        <w:t>{#</w:t>
       </w:r>
       <w:r>
         <w:rPr>
@@ -793,30 +574,6 @@
           <w:u w:val="single"/>
         </w:rPr>
         <w:t>FixedInterestTypeDisplay</w:t>
-      </w:r>
-      <w:r>
-        <w:rPr>
-          <w:u w:val="single"/>
-        </w:rPr>
-        <w:t>}</w:t>
-      </w:r>
-      <w:r>
-        <w:rPr>
-          <w:u w:val="single"/>
-        </w:rPr>
-        <w:t>{#</w:t>
-      </w:r>
-      <w:r>
-        <w:rPr>
-          <w:u w:val="single"/>
-        </w:rPr>
-        <w:t>dealEdit.</w:t>
-      </w:r>
-      <w:r>
-        <w:rPr>
-          <w:u w:val="single"/>
-        </w:rPr>
-        <w:t>FloatingInterestTypeDisplay</w:t>
       </w:r>
       <w:r>
         <w:rPr>
@@ -843,7 +600,7 @@
         <w:rPr>
           <w:u w:val="single"/>
         </w:rPr>
-        <w:t>Index:</w:t>
+        <w:t>Interest Rate:</w:t>
       </w:r>
       <w:r>
         <w:rPr>
@@ -861,21 +618,13 @@
         <w:rPr>
           <w:u w:val="single"/>
         </w:rPr>
-        <w:t>Deal__</w:t>
-      </w:r>
-      <w:proofErr w:type="gramStart"/>
-      <w:r>
-        <w:rPr>
-          <w:u w:val="single"/>
-        </w:rPr>
-        <w:t>r.Index</w:t>
-      </w:r>
-      <w:proofErr w:type="gramEnd"/>
-      <w:r>
-        <w:rPr>
-          <w:u w:val="single"/>
-        </w:rPr>
-        <w:t>__c}</w:t>
+        <w:t>Deal__r.Rate__c</w:t>
+      </w:r>
+      <w:r>
+        <w:rPr>
+          <w:u w:val="single"/>
+        </w:rPr>
+        <w:t>}</w:t>
       </w:r>
       <w:r>
         <w:rPr>
@@ -893,7 +642,7 @@
         <w:rPr>
           <w:u w:val="single"/>
         </w:rPr>
-        <w:t>FloatingInterestTypeDisplay</w:t>
+        <w:t>FixedInterestTypeDisplay</w:t>
       </w:r>
       <w:r>
         <w:rPr>
@@ -944,33 +693,25 @@
         <w:rPr>
           <w:u w:val="single"/>
         </w:rPr>
-        <w:t>Index Margin:</w:t>
-      </w:r>
-      <w:r>
-        <w:rPr>
-          <w:u w:val="single"/>
-        </w:rPr>
-        <w:t xml:space="preserve"> </w:t>
-      </w:r>
-      <w:r>
-        <w:rPr>
-          <w:u w:val="single"/>
-        </w:rPr>
-        <w:t>{Deal__</w:t>
-      </w:r>
-      <w:proofErr w:type="gramStart"/>
-      <w:r>
-        <w:rPr>
-          <w:u w:val="single"/>
-        </w:rPr>
-        <w:t>r.Index</w:t>
-      </w:r>
-      <w:proofErr w:type="gramEnd"/>
-      <w:r>
-        <w:rPr>
-          <w:u w:val="single"/>
-        </w:rPr>
-        <w:t>_Margin__c}</w:t>
+        <w:t>Index:</w:t>
+      </w:r>
+      <w:r>
+        <w:rPr>
+          <w:u w:val="single"/>
+        </w:rPr>
+        <w:t xml:space="preserve"> </w:t>
+      </w:r>
+      <w:r>
+        <w:rPr>
+          <w:u w:val="single"/>
+        </w:rPr>
+        <w:t>{</w:t>
+      </w:r>
+      <w:r>
+        <w:rPr>
+          <w:u w:val="single"/>
+        </w:rPr>
+        <w:t>Deal__r.Index__c}</w:t>
       </w:r>
       <w:r>
         <w:rPr>
@@ -1039,53 +780,19 @@
         <w:rPr>
           <w:u w:val="single"/>
         </w:rPr>
-        <w:t>Index Floor</w:t>
-      </w:r>
-      <w:r>
-        <w:rPr>
-          <w:u w:val="single"/>
-        </w:rPr>
-        <w:t>:</w:t>
-      </w:r>
-      <w:r>
-        <w:rPr>
-          <w:u w:val="single"/>
-        </w:rPr>
-        <w:t xml:space="preserve"> </w:t>
-      </w:r>
-      <w:r>
-        <w:rPr>
-          <w:u w:val="single"/>
-        </w:rPr>
-        <w:t>{</w:t>
-      </w:r>
-      <w:proofErr w:type="spellStart"/>
-      <w:r>
-        <w:rPr>
-          <w:u w:val="single"/>
-        </w:rPr>
-        <w:t>Deal__</w:t>
-      </w:r>
-      <w:proofErr w:type="gramStart"/>
-      <w:r>
-        <w:rPr>
-          <w:u w:val="single"/>
-        </w:rPr>
-        <w:t>r.Index</w:t>
-      </w:r>
-      <w:proofErr w:type="gramEnd"/>
-      <w:r>
-        <w:rPr>
-          <w:u w:val="single"/>
-        </w:rPr>
-        <w:t>_Floor__c</w:t>
-      </w:r>
-      <w:proofErr w:type="spellEnd"/>
-      <w:r>
-        <w:rPr>
-          <w:u w:val="single"/>
-        </w:rPr>
-        <w:t>}</w:t>
+        <w:t>Index Margin:</w:t>
+      </w:r>
+      <w:r>
+        <w:rPr>
+          <w:u w:val="single"/>
+        </w:rPr>
+        <w:t xml:space="preserve"> </w:t>
+      </w:r>
+      <w:r>
+        <w:rPr>
+          <w:u w:val="single"/>
+        </w:rPr>
+        <w:t>{Deal__r.Index_Margin__c}</w:t>
       </w:r>
       <w:r>
         <w:rPr>
@@ -1093,7 +800,6 @@
         </w:rPr>
         <w:t>{/</w:t>
       </w:r>
-      <w:proofErr w:type="spellStart"/>
       <w:r>
         <w:rPr>
           <w:u w:val="single"/>
@@ -1106,7 +812,30 @@
         </w:rPr>
         <w:t>FloatingInterestTypeDisplay</w:t>
       </w:r>
-      <w:proofErr w:type="spellEnd"/>
+      <w:r>
+        <w:rPr>
+          <w:u w:val="single"/>
+        </w:rPr>
+        <w:t>}</w:t>
+      </w:r>
+      <w:r>
+        <w:rPr>
+          <w:u w:val="single"/>
+        </w:rPr>
+        <w:t>{#</w:t>
+      </w:r>
+      <w:r>
+        <w:rPr>
+          <w:u w:val="single"/>
+        </w:rPr>
+        <w:t>dealEdit.</w:t>
+      </w:r>
+      <w:r>
+        <w:rPr>
+          <w:u w:val="single"/>
+        </w:rPr>
+        <w:t>FloatingInterestTypeDisplay</w:t>
+      </w:r>
       <w:r>
         <w:rPr>
           <w:u w:val="single"/>
@@ -1124,6 +853,76 @@
         <w:tabs>
           <w:tab w:val="right" w:pos="5580"/>
         </w:tabs>
+        <w:rPr>
+          <w:u w:val="single"/>
+        </w:rPr>
+      </w:pPr>
+      <w:r>
+        <w:rPr>
+          <w:u w:val="single"/>
+        </w:rPr>
+        <w:lastRenderedPageBreak/>
+        <w:t>Index Floor</w:t>
+      </w:r>
+      <w:r>
+        <w:rPr>
+          <w:u w:val="single"/>
+        </w:rPr>
+        <w:t>:</w:t>
+      </w:r>
+      <w:r>
+        <w:rPr>
+          <w:u w:val="single"/>
+        </w:rPr>
+        <w:t xml:space="preserve"> </w:t>
+      </w:r>
+      <w:r>
+        <w:rPr>
+          <w:u w:val="single"/>
+        </w:rPr>
+        <w:t>{Deal__r.Floor__c}</w:t>
+      </w:r>
+      <w:r>
+        <w:rPr>
+          <w:u w:val="single"/>
+        </w:rPr>
+        <w:t>%</w:t>
+      </w:r>
+      <w:r>
+        <w:rPr>
+          <w:u w:val="single"/>
+        </w:rPr>
+        <w:t>{/</w:t>
+      </w:r>
+      <w:r>
+        <w:rPr>
+          <w:u w:val="single"/>
+        </w:rPr>
+        <w:t>dealEdit.</w:t>
+      </w:r>
+      <w:r>
+        <w:rPr>
+          <w:u w:val="single"/>
+        </w:rPr>
+        <w:t>FloatingInterestTypeDisplay</w:t>
+      </w:r>
+      <w:r>
+        <w:rPr>
+          <w:u w:val="single"/>
+        </w:rPr>
+        <w:t>}</w:t>
+      </w:r>
+    </w:p>
+    <w:p>
+      <w:pPr>
+        <w:pStyle w:val="FlushLeft"/>
+        <w:numPr>
+          <w:ilvl w:val="0"/>
+          <w:numId w:val="3"/>
+        </w:numPr>
+        <w:tabs>
+          <w:tab w:val="right" w:pos="5580"/>
+        </w:tabs>
       </w:pPr>
       <w:r>
         <w:t>Loan term:</w:t>
@@ -1135,35 +934,10 @@
         <w:rPr>
           <w:u w:val="single"/>
         </w:rPr>
-        <w:t>{</w:t>
-      </w:r>
-      <w:proofErr w:type="spellStart"/>
-      <w:r>
-        <w:rPr>
-          <w:u w:val="single"/>
-        </w:rPr>
-        <w:t>Deal__r.LOC_Term__</w:t>
-      </w:r>
-      <w:proofErr w:type="gramStart"/>
-      <w:r>
-        <w:rPr>
-          <w:u w:val="single"/>
-        </w:rPr>
-        <w:t>c</w:t>
-      </w:r>
-      <w:proofErr w:type="spellEnd"/>
-      <w:r>
-        <w:rPr>
-          <w:u w:val="single"/>
-        </w:rPr>
-        <w:t>}</w:t>
-      </w:r>
-      <w:r>
-        <w:t>{</w:t>
-      </w:r>
-      <w:proofErr w:type="gramEnd"/>
-      <w:r>
-        <w:t>#</w:t>
+        <w:t>{Deal__r.LOC_Term__c}</w:t>
+      </w:r>
+      <w:r>
+        <w:t>{#</w:t>
       </w:r>
       <w:r>
         <w:rPr>
@@ -1193,28 +967,16 @@
         </w:tabs>
       </w:pPr>
       <w:r>
-        <w:lastRenderedPageBreak/>
         <w:t xml:space="preserve">Extension option: </w:t>
       </w:r>
       <w:r>
         <w:rPr>
           <w:u w:val="single"/>
         </w:rPr>
-        <w:t>{</w:t>
-      </w:r>
-      <w:proofErr w:type="gramStart"/>
-      <w:r>
-        <w:rPr>
-          <w:u w:val="single"/>
-        </w:rPr>
-        <w:t>dealEdit.extenionOption}</w:t>
-      </w:r>
-      <w:r>
-        <w:t>{</w:t>
-      </w:r>
-      <w:proofErr w:type="gramEnd"/>
-      <w:r>
-        <w:t>/</w:t>
+        <w:t>{dealEdit.extenionOption}</w:t>
+      </w:r>
+      <w:r>
+        <w:t>{/</w:t>
       </w:r>
       <w:r>
         <w:rPr>
@@ -1262,7 +1024,10 @@
         </w:tabs>
       </w:pPr>
       <w:r>
-        <w:t>Outside Advance Date:</w:t>
+        <w:t>{dealEdit.outsideAdvanceDateLabel}</w:t>
+      </w:r>
+      <w:r>
+        <w:t>:</w:t>
       </w:r>
       <w:r>
         <w:t xml:space="preserve"> </w:t>
@@ -1276,7 +1041,6 @@
         </w:rPr>
         <w:t>{</w:t>
       </w:r>
-      <w:proofErr w:type="gramStart"/>
       <w:r>
         <w:rPr>
           <w:u w:val="single"/>
@@ -1290,11 +1054,7 @@
         <w:t>}</w:t>
       </w:r>
       <w:r>
-        <w:t>{</w:t>
-      </w:r>
-      <w:proofErr w:type="gramEnd"/>
-      <w:r>
-        <w:t>/</w:t>
+        <w:t>{/</w:t>
       </w:r>
       <w:r>
         <w:rPr>
@@ -1307,6 +1067,15 @@
           <w:u w:val="single"/>
         </w:rPr>
         <w:t>outsideAdvanceDateDisplay</w:t>
+      </w:r>
+      <w:r>
+        <w:t>}</w:t>
+      </w:r>
+      <w:r>
+        <w:t>{#dealEdit.</w:t>
+      </w:r>
+      <w:r>
+        <w:t>nonSabFieldDisplay</w:t>
       </w:r>
       <w:r>
         <w:t>}</w:t>
@@ -1324,24 +1093,14 @@
         </w:tabs>
       </w:pPr>
       <w:r>
-        <w:t>Outside Advance Period: {</w:t>
-      </w:r>
-      <w:proofErr w:type="spellStart"/>
-      <w:r>
-        <w:t>Deal__</w:t>
-      </w:r>
-      <w:proofErr w:type="gramStart"/>
+        <w:t>Outside Advance Period: {Deal__</w:t>
+      </w:r>
       <w:r>
         <w:t>r.</w:t>
       </w:r>
       <w:r>
-        <w:t>Advance</w:t>
-      </w:r>
-      <w:proofErr w:type="gramEnd"/>
-      <w:r>
-        <w:t>_Period_Days_In_Months__c</w:t>
-      </w:r>
-      <w:proofErr w:type="spellEnd"/>
+        <w:t>Advance_Period_Days_In_Months__c</w:t>
+      </w:r>
       <w:r>
         <w:t>}</w:t>
       </w:r>
@@ -1358,24 +1117,11 @@
         </w:tabs>
       </w:pPr>
       <w:r>
-        <w:t>Maturity Date Calculation Type: {</w:t>
-      </w:r>
-      <w:proofErr w:type="spellStart"/>
-      <w:r>
-        <w:t>Deal__</w:t>
-      </w:r>
-      <w:proofErr w:type="gramStart"/>
-      <w:r>
-        <w:t>r.</w:t>
-      </w:r>
-      <w:r>
-        <w:t>Maturity</w:t>
-      </w:r>
-      <w:proofErr w:type="gramEnd"/>
-      <w:r>
-        <w:t>_Date_Calculation_Type__c</w:t>
-      </w:r>
-      <w:proofErr w:type="spellEnd"/>
+        <w:t>Maturity Date Calculation Type: {Deal__r.</w:t>
+      </w:r>
+      <w:r>
+        <w:t>Maturity_Date_Calculation_Type__c</w:t>
+      </w:r>
       <w:r>
         <w:t>}</w:t>
       </w:r>
@@ -1392,24 +1138,14 @@
         </w:tabs>
       </w:pPr>
       <w:r>
-        <w:t>Advance Repayment Period: {</w:t>
-      </w:r>
-      <w:proofErr w:type="spellStart"/>
-      <w:r>
-        <w:t>Deal__</w:t>
-      </w:r>
-      <w:proofErr w:type="gramStart"/>
+        <w:t>Advance Repayment Period: {Deal__</w:t>
+      </w:r>
       <w:r>
         <w:t>r.</w:t>
       </w:r>
       <w:r>
-        <w:t>Asset</w:t>
-      </w:r>
-      <w:proofErr w:type="gramEnd"/>
-      <w:r>
-        <w:t>_Maturity__c</w:t>
-      </w:r>
-      <w:proofErr w:type="spellEnd"/>
+        <w:t>Asset_Maturity__c</w:t>
+      </w:r>
       <w:r>
         <w:t>}</w:t>
       </w:r>
@@ -1435,21 +1171,7 @@
         <w:rPr>
           <w:u w:val="single"/>
         </w:rPr>
-        <w:t>{</w:t>
-      </w:r>
-      <w:proofErr w:type="spellStart"/>
-      <w:r>
-        <w:rPr>
-          <w:u w:val="single"/>
-        </w:rPr>
-        <w:t>Deal__</w:t>
-      </w:r>
-      <w:proofErr w:type="gramStart"/>
-      <w:r>
-        <w:rPr>
-          <w:u w:val="single"/>
-        </w:rPr>
-        <w:t>r.</w:t>
+        <w:t>{Deal__r.</w:t>
       </w:r>
       <w:r>
         <w:rPr>
@@ -1460,9 +1182,8 @@
           <w:u w:val="single"/>
           <w:shd w:val="clear" w:color="auto" w:fill="FFFFFF"/>
         </w:rPr>
-        <w:t>Fee</w:t>
-      </w:r>
-      <w:proofErr w:type="gramEnd"/>
+        <w:t>Fee__c}</w:t>
+      </w:r>
       <w:r>
         <w:rPr>
           <w:rFonts w:ascii="Arial" w:hAnsi="Arial" w:cs="Arial"/>
@@ -1472,9 +1193,8 @@
           <w:u w:val="single"/>
           <w:shd w:val="clear" w:color="auto" w:fill="FFFFFF"/>
         </w:rPr>
-        <w:t>__c</w:t>
-      </w:r>
-      <w:proofErr w:type="spellEnd"/>
+        <w:t>%</w:t>
+      </w:r>
       <w:r>
         <w:rPr>
           <w:rFonts w:ascii="Arial" w:hAnsi="Arial" w:cs="Arial"/>
@@ -1484,18 +1204,16 @@
           <w:u w:val="single"/>
           <w:shd w:val="clear" w:color="auto" w:fill="FFFFFF"/>
         </w:rPr>
-        <w:t>}</w:t>
-      </w:r>
-      <w:r>
-        <w:rPr>
-          <w:rFonts w:ascii="Arial" w:hAnsi="Arial" w:cs="Arial"/>
-          <w:color w:val="080707"/>
-          <w:sz w:val="20"/>
-          <w:szCs w:val="20"/>
-          <w:u w:val="single"/>
-          <w:shd w:val="clear" w:color="auto" w:fill="FFFFFF"/>
-        </w:rPr>
-        <w:t>%</w:t>
+        <w:t>{</w:t>
+      </w:r>
+      <w:r>
+        <w:t>/dealEdit.</w:t>
+      </w:r>
+      <w:r>
+        <w:t>nonSabFieldDisplay</w:t>
+      </w:r>
+      <w:r>
+        <w:t>}</w:t>
       </w:r>
     </w:p>
     <w:p>
@@ -1522,14 +1240,7 @@
         <w:rPr>
           <w:u w:val="single"/>
         </w:rPr>
-        <w:t>{</w:t>
-      </w:r>
-      <w:proofErr w:type="spellStart"/>
-      <w:r>
-        <w:rPr>
-          <w:u w:val="single"/>
-        </w:rPr>
-        <w:t>Deal__r.</w:t>
+        <w:t>{Deal__r.</w:t>
       </w:r>
       <w:r>
         <w:rPr>
@@ -1541,21 +1252,7 @@
         <w:rPr>
           <w:u w:val="single"/>
         </w:rPr>
-        <w:t>_Fee__</w:t>
-      </w:r>
-      <w:proofErr w:type="gramStart"/>
-      <w:r>
-        <w:rPr>
-          <w:u w:val="single"/>
-        </w:rPr>
-        <w:t>c</w:t>
-      </w:r>
-      <w:proofErr w:type="spellEnd"/>
-      <w:r>
-        <w:rPr>
-          <w:u w:val="single"/>
-        </w:rPr>
-        <w:t>}</w:t>
+        <w:t>_Fee__c}</w:t>
       </w:r>
       <w:r>
         <w:rPr>
@@ -1563,7 +1260,24 @@
         </w:rPr>
         <w:t>%</w:t>
       </w:r>
-      <w:proofErr w:type="gramEnd"/>
+      <w:r>
+        <w:rPr>
+          <w:u w:val="single"/>
+        </w:rPr>
+        <w:t>{#dealEdit.</w:t>
+      </w:r>
+      <w:r>
+        <w:rPr>
+          <w:u w:val="single"/>
+        </w:rPr>
+        <w:t>nonSabFieldDisplay</w:t>
+      </w:r>
+      <w:r>
+        <w:rPr>
+          <w:u w:val="single"/>
+        </w:rPr>
+        <w:t>}</w:t>
+      </w:r>
     </w:p>
     <w:p>
       <w:pPr>
@@ -1589,41 +1303,13 @@
         <w:rPr>
           <w:u w:val="single"/>
         </w:rPr>
-        <w:t>{</w:t>
-      </w:r>
-      <w:proofErr w:type="spellStart"/>
-      <w:r>
-        <w:rPr>
-          <w:u w:val="single"/>
-        </w:rPr>
-        <w:t>Deal__</w:t>
-      </w:r>
-      <w:proofErr w:type="gramStart"/>
-      <w:r>
-        <w:rPr>
-          <w:u w:val="single"/>
-        </w:rPr>
-        <w:t>r.Exit</w:t>
-      </w:r>
-      <w:proofErr w:type="gramEnd"/>
-      <w:r>
-        <w:rPr>
-          <w:u w:val="single"/>
-        </w:rPr>
-        <w:t>_Fee__c</w:t>
-      </w:r>
-      <w:proofErr w:type="spellEnd"/>
-      <w:r>
-        <w:rPr>
-          <w:u w:val="single"/>
-        </w:rPr>
-        <w:t>}</w:t>
-      </w:r>
-      <w:r>
-        <w:rPr>
-          <w:u w:val="single"/>
-        </w:rPr>
-        <w:t>%</w:t>
+        <w:t>{Deal__r.Exit_Fee__c</w:t>
+      </w:r>
+      <w:r>
+        <w:rPr>
+          <w:u w:val="single"/>
+        </w:rPr>
+        <w:t>}%</w:t>
       </w:r>
     </w:p>
     <w:p>
@@ -1648,33 +1334,8 @@
           <w:i/>
           <w:u w:val="single"/>
         </w:rPr>
-        <w:t>{</w:t>
-      </w:r>
-      <w:proofErr w:type="spellStart"/>
-      <w:r>
-        <w:rPr>
-          <w:i/>
-          <w:u w:val="single"/>
-        </w:rPr>
-        <w:t>Deal__</w:t>
-      </w:r>
-      <w:proofErr w:type="gramStart"/>
-      <w:r>
-        <w:rPr>
-          <w:i/>
-          <w:u w:val="single"/>
-        </w:rPr>
-        <w:t>r.Active</w:t>
-      </w:r>
-      <w:proofErr w:type="gramEnd"/>
-      <w:r>
-        <w:rPr>
-          <w:i/>
-          <w:u w:val="single"/>
-        </w:rPr>
-        <w:t>_States__c</w:t>
-      </w:r>
-      <w:proofErr w:type="spellEnd"/>
+        <w:t>{Deal__r.Active_States__c</w:t>
+      </w:r>
       <w:r>
         <w:rPr>
           <w:i/>
@@ -1710,24 +1371,11 @@
         </w:tabs>
       </w:pPr>
       <w:r>
-        <w:t>Loan-to-Value: {</w:t>
-      </w:r>
-      <w:proofErr w:type="spellStart"/>
-      <w:r>
-        <w:t>Deal__r.LTV__</w:t>
-      </w:r>
-      <w:proofErr w:type="gramStart"/>
-      <w:r>
-        <w:t>c</w:t>
-      </w:r>
-      <w:proofErr w:type="spellEnd"/>
-      <w:r>
-        <w:t>}</w:t>
+        <w:t>Loan-to-Value: {Deal__r.LTV__c}</w:t>
       </w:r>
       <w:r>
         <w:t>%</w:t>
       </w:r>
-      <w:proofErr w:type="gramEnd"/>
     </w:p>
     <w:p>
       <w:pPr>
@@ -1741,27 +1389,17 @@
         </w:tabs>
       </w:pPr>
       <w:r>
-        <w:t>Loan-to-Cost: {</w:t>
-      </w:r>
-      <w:proofErr w:type="spellStart"/>
-      <w:r>
-        <w:t>Deal__r.</w:t>
-      </w:r>
-      <w:r>
-        <w:t>LTC__</w:t>
-      </w:r>
-      <w:proofErr w:type="gramStart"/>
-      <w:r>
-        <w:t>c</w:t>
-      </w:r>
-      <w:proofErr w:type="spellEnd"/>
+        <w:t>Loan-to-Cost: {Deal__r.</w:t>
+      </w:r>
+      <w:r>
+        <w:t>LTC__c</w:t>
+      </w:r>
       <w:r>
         <w:t>}</w:t>
       </w:r>
       <w:r>
         <w:t>%</w:t>
       </w:r>
-      <w:proofErr w:type="gramEnd"/>
     </w:p>
     <w:p>
       <w:pPr>
@@ -1790,24 +1428,11 @@
         </w:tabs>
       </w:pPr>
       <w:r>
-        <w:t>Loan-to-ARV: {</w:t>
-      </w:r>
-      <w:proofErr w:type="spellStart"/>
-      <w:r>
-        <w:t>Deal__</w:t>
-      </w:r>
-      <w:proofErr w:type="gramStart"/>
-      <w:r>
-        <w:t>r.</w:t>
-      </w:r>
-      <w:r>
-        <w:t>Total</w:t>
-      </w:r>
-      <w:proofErr w:type="gramEnd"/>
-      <w:r>
-        <w:t>_ARV_LTV__c</w:t>
-      </w:r>
-      <w:proofErr w:type="spellEnd"/>
+        <w:t>Loan-to-ARV: {Deal__r.</w:t>
+      </w:r>
+      <w:r>
+        <w:t>Total_ARV_LTV__c</w:t>
+      </w:r>
       <w:r>
         <w:t>}</w:t>
       </w:r>
@@ -1827,24 +1452,11 @@
         </w:tabs>
       </w:pPr>
       <w:r>
-        <w:t>Loan-to-Cost: {</w:t>
-      </w:r>
-      <w:proofErr w:type="spellStart"/>
-      <w:r>
-        <w:t>Deal__</w:t>
-      </w:r>
-      <w:proofErr w:type="gramStart"/>
-      <w:r>
-        <w:t>r.</w:t>
-      </w:r>
-      <w:r>
-        <w:t>Total</w:t>
-      </w:r>
-      <w:proofErr w:type="gramEnd"/>
-      <w:r>
-        <w:t>_Loan_LTC__c</w:t>
-      </w:r>
-      <w:proofErr w:type="spellEnd"/>
+        <w:t>Loan-to-Cost: {Deal__r.</w:t>
+      </w:r>
+      <w:r>
+        <w:t>Total_Loan_LTC__c</w:t>
+      </w:r>
       <w:r>
         <w:t>}</w:t>
       </w:r>
@@ -1864,11 +1476,7 @@
         </w:tabs>
       </w:pPr>
       <w:r>
-        <w:t>Maximum Aggregate Renovation Advance Amount Limit: {</w:t>
-      </w:r>
-      <w:proofErr w:type="spellStart"/>
-      <w:r>
-        <w:t>Deal__</w:t>
+        <w:t>Maximum Aggregate Renovation Advance Amount Limit: {Deal__</w:t>
       </w:r>
       <w:r>
         <w:t>r.</w:t>
@@ -1876,7 +1484,6 @@
       <w:r>
         <w:t>Renovation_Limit__c</w:t>
       </w:r>
-      <w:proofErr w:type="spellEnd"/>
       <w:r>
         <w:t>}</w:t>
       </w:r>
@@ -1890,22 +1497,16 @@
         <w:t>e</w:t>
       </w:r>
       <w:r>
-        <w:t>{#</w:t>
-      </w:r>
-      <w:r>
-        <w:rPr>
-          <w:u w:val="single"/>
-        </w:rPr>
-        <w:t>dealEdit.</w:t>
-      </w:r>
-      <w:r>
-        <w:rPr>
-          <w:u w:val="single"/>
-        </w:rPr>
-        <w:t>renovationPropertiesDisplay</w:t>
-      </w:r>
-      <w:r>
-        <w:t>}</w:t>
+        <w:rPr>
+          <w:u w:val="single"/>
+        </w:rPr>
+        <w:t>{/dealEdit.nonSabFieldDisplay}</w:t>
+      </w:r>
+      <w:r>
+        <w:rPr>
+          <w:u w:val="single"/>
+        </w:rPr>
+        <w:t>{#dealEdit.sabFieldDisplay}</w:t>
       </w:r>
     </w:p>
     <w:p>
@@ -1920,30 +1521,10 @@
         </w:tabs>
       </w:pPr>
       <w:r>
-        <w:t>Renovation Properties:</w:t>
-      </w:r>
-      <w:r>
-        <w:t xml:space="preserve"> </w:t>
-      </w:r>
-      <w:r>
-        <w:rPr>
-          <w:u w:val="single"/>
-        </w:rPr>
-        <w:t>{</w:t>
-      </w:r>
-      <w:proofErr w:type="gramStart"/>
-      <w:r>
-        <w:rPr>
-          <w:u w:val="single"/>
-        </w:rPr>
-        <w:t>dealEdit.renovationProperties}</w:t>
-      </w:r>
-      <w:r>
-        <w:t>{</w:t>
-      </w:r>
-      <w:proofErr w:type="gramEnd"/>
-      <w:r>
-        <w:t>/</w:t>
+        <w:t>Loan to As-Is Value Requirement: {dealEdit.loanToAsIsValueReq}{/dealEdit.sabFieldDisplay}</w:t>
+      </w:r>
+      <w:r>
+        <w:t>{#</w:t>
       </w:r>
       <w:r>
         <w:rPr>
@@ -1956,24 +1537,6 @@
           <w:u w:val="single"/>
         </w:rPr>
         <w:t>renovationPropertiesDisplay</w:t>
-      </w:r>
-      <w:r>
-        <w:t>}</w:t>
-      </w:r>
-      <w:r>
-        <w:t>{#</w:t>
-      </w:r>
-      <w:r>
-        <w:rPr>
-          <w:u w:val="single"/>
-        </w:rPr>
-        <w:t>dealEdit.</w:t>
-      </w:r>
-      <w:r>
-        <w:rPr>
-          <w:u w:val="single"/>
-        </w:rPr>
-        <w:t>renovationFundingDisplay</w:t>
       </w:r>
       <w:r>
         <w:t>}</w:t>
@@ -1991,27 +1554,19 @@
         </w:tabs>
       </w:pPr>
       <w:r>
-        <w:t xml:space="preserve">Renovation Funding: </w:t>
-      </w:r>
-      <w:r>
-        <w:rPr>
-          <w:u w:val="single"/>
-        </w:rPr>
-        <w:t>{</w:t>
-      </w:r>
-      <w:proofErr w:type="gramStart"/>
-      <w:r>
-        <w:rPr>
-          <w:u w:val="single"/>
-        </w:rPr>
-        <w:t>dealEdit.renovationFunding}</w:t>
-      </w:r>
-      <w:r>
-        <w:t>{</w:t>
-      </w:r>
-      <w:proofErr w:type="gramEnd"/>
-      <w:r>
-        <w:t>/</w:t>
+        <w:t>Renovation Properties:</w:t>
+      </w:r>
+      <w:r>
+        <w:t xml:space="preserve"> </w:t>
+      </w:r>
+      <w:r>
+        <w:rPr>
+          <w:u w:val="single"/>
+        </w:rPr>
+        <w:t>{dealEdit.renovationProperties}</w:t>
+      </w:r>
+      <w:r>
+        <w:t>{/</w:t>
       </w:r>
       <w:r>
         <w:rPr>
@@ -2023,25 +1578,25 @@
         <w:rPr>
           <w:u w:val="single"/>
         </w:rPr>
+        <w:t>renovationPropertiesDisplay</w:t>
+      </w:r>
+      <w:r>
+        <w:t>}</w:t>
+      </w:r>
+      <w:r>
+        <w:t>{#</w:t>
+      </w:r>
+      <w:r>
+        <w:rPr>
+          <w:u w:val="single"/>
+        </w:rPr>
+        <w:t>dealEdit.</w:t>
+      </w:r>
+      <w:r>
+        <w:rPr>
+          <w:u w:val="single"/>
+        </w:rPr>
         <w:t>renovationFundingDisplay</w:t>
-      </w:r>
-      <w:r>
-        <w:t>}</w:t>
-      </w:r>
-      <w:r>
-        <w:t>{#</w:t>
-      </w:r>
-      <w:r>
-        <w:rPr>
-          <w:u w:val="single"/>
-        </w:rPr>
-        <w:t>dealEdit.</w:t>
-      </w:r>
-      <w:r>
-        <w:rPr>
-          <w:u w:val="single"/>
-        </w:rPr>
-        <w:t>equityPledgeDisplay</w:t>
       </w:r>
       <w:r>
         <w:t>}</w:t>
@@ -2059,30 +1614,17 @@
         </w:tabs>
       </w:pPr>
       <w:r>
-        <w:t>Equity Pledge:</w:t>
-      </w:r>
-      <w:r>
-        <w:t xml:space="preserve"> </w:t>
-      </w:r>
-      <w:r>
-        <w:rPr>
-          <w:u w:val="single"/>
-        </w:rPr>
-        <w:t>{</w:t>
-      </w:r>
-      <w:proofErr w:type="gramStart"/>
-      <w:r>
-        <w:rPr>
-          <w:u w:val="single"/>
-        </w:rPr>
-        <w:t>dealEdit.equityPledge}</w:t>
-      </w:r>
-      <w:r>
-        <w:t>{</w:t>
-      </w:r>
-      <w:proofErr w:type="gramEnd"/>
-      <w:r>
-        <w:t>/</w:t>
+        <w:lastRenderedPageBreak/>
+        <w:t xml:space="preserve">Renovation Funding: </w:t>
+      </w:r>
+      <w:r>
+        <w:rPr>
+          <w:u w:val="single"/>
+        </w:rPr>
+        <w:t>{dealEdit.renovationFunding}</w:t>
+      </w:r>
+      <w:r>
+        <w:t>{/</w:t>
       </w:r>
       <w:r>
         <w:rPr>
@@ -2094,25 +1636,25 @@
         <w:rPr>
           <w:u w:val="single"/>
         </w:rPr>
+        <w:t>renovationFundingDisplay</w:t>
+      </w:r>
+      <w:r>
+        <w:t>}</w:t>
+      </w:r>
+      <w:r>
+        <w:t>{#</w:t>
+      </w:r>
+      <w:r>
+        <w:rPr>
+          <w:u w:val="single"/>
+        </w:rPr>
+        <w:t>dealEdit.</w:t>
+      </w:r>
+      <w:r>
+        <w:rPr>
+          <w:u w:val="single"/>
+        </w:rPr>
         <w:t>equityPledgeDisplay</w:t>
-      </w:r>
-      <w:r>
-        <w:t>}</w:t>
-      </w:r>
-      <w:r>
-        <w:t>{#</w:t>
-      </w:r>
-      <w:r>
-        <w:rPr>
-          <w:u w:val="single"/>
-        </w:rPr>
-        <w:t>dealEdit.</w:t>
-      </w:r>
-      <w:r>
-        <w:rPr>
-          <w:u w:val="single"/>
-        </w:rPr>
-        <w:t>MailingAddressDisplay</w:t>
       </w:r>
       <w:r>
         <w:t>}</w:t>
@@ -2126,37 +1668,23 @@
           <w:numId w:val="3"/>
         </w:numPr>
         <w:tabs>
-          <w:tab w:val="left" w:pos="9180"/>
-        </w:tabs>
-        <w:rPr>
-          <w:b/>
-        </w:rPr>
-      </w:pPr>
-      <w:r>
-        <w:t>Borrower Mailing Address</w:t>
-      </w:r>
-      <w:r>
-        <w:t xml:space="preserve">: </w:t>
-      </w:r>
-      <w:r>
-        <w:rPr>
-          <w:u w:val="single"/>
-        </w:rPr>
-        <w:t>{</w:t>
-      </w:r>
-      <w:proofErr w:type="gramStart"/>
-      <w:r>
-        <w:rPr>
-          <w:u w:val="single"/>
-        </w:rPr>
-        <w:t>dealEdit.MailingAddress}</w:t>
-      </w:r>
-      <w:r>
-        <w:t>{</w:t>
-      </w:r>
-      <w:proofErr w:type="gramEnd"/>
-      <w:r>
-        <w:t>/</w:t>
+          <w:tab w:val="right" w:pos="5580"/>
+        </w:tabs>
+      </w:pPr>
+      <w:r>
+        <w:t>Equity Pledge:</w:t>
+      </w:r>
+      <w:r>
+        <w:t xml:space="preserve"> </w:t>
+      </w:r>
+      <w:r>
+        <w:rPr>
+          <w:u w:val="single"/>
+        </w:rPr>
+        <w:t>{dealEdit.equityPledge}</w:t>
+      </w:r>
+      <w:r>
+        <w:t>{/</w:t>
       </w:r>
       <w:r>
         <w:rPr>
@@ -2168,25 +1696,25 @@
         <w:rPr>
           <w:u w:val="single"/>
         </w:rPr>
+        <w:t>equityPledgeDisplay</w:t>
+      </w:r>
+      <w:r>
+        <w:t>}</w:t>
+      </w:r>
+      <w:r>
+        <w:t>{#</w:t>
+      </w:r>
+      <w:r>
+        <w:rPr>
+          <w:u w:val="single"/>
+        </w:rPr>
+        <w:t>dealEdit.</w:t>
+      </w:r>
+      <w:r>
+        <w:rPr>
+          <w:u w:val="single"/>
+        </w:rPr>
         <w:t>MailingAddressDisplay</w:t>
-      </w:r>
-      <w:r>
-        <w:t>}</w:t>
-      </w:r>
-      <w:r>
-        <w:t>{#</w:t>
-      </w:r>
-      <w:r>
-        <w:rPr>
-          <w:u w:val="single"/>
-        </w:rPr>
-        <w:t>dealEdit.</w:t>
-      </w:r>
-      <w:r>
-        <w:rPr>
-          <w:u w:val="single"/>
-        </w:rPr>
-        <w:t>principlebusinessDisplay</w:t>
       </w:r>
       <w:r>
         <w:t>}</w:t>
@@ -2202,40 +1730,25 @@
         <w:tabs>
           <w:tab w:val="left" w:pos="9180"/>
         </w:tabs>
-      </w:pPr>
-      <w:r>
-        <w:lastRenderedPageBreak/>
-        <w:t xml:space="preserve">Borrower's Principal Place of Business, if different from Mailing Address: </w:t>
-      </w:r>
-      <w:r>
-        <w:rPr>
-          <w:u w:val="single"/>
-        </w:rPr>
-        <w:t>{</w:t>
-      </w:r>
-      <w:proofErr w:type="spellStart"/>
-      <w:proofErr w:type="gramStart"/>
-      <w:r>
-        <w:rPr>
-          <w:u w:val="single"/>
-        </w:rPr>
-        <w:t>dealEdit.principlebusiness</w:t>
-      </w:r>
-      <w:proofErr w:type="spellEnd"/>
-      <w:r>
-        <w:rPr>
-          <w:u w:val="single"/>
-        </w:rPr>
-        <w:t>}</w:t>
-      </w:r>
-      <w:r>
-        <w:t>{</w:t>
-      </w:r>
-      <w:proofErr w:type="gramEnd"/>
-      <w:r>
-        <w:t>/</w:t>
-      </w:r>
-      <w:proofErr w:type="spellStart"/>
+        <w:rPr>
+          <w:b/>
+        </w:rPr>
+      </w:pPr>
+      <w:r>
+        <w:t>Borrower Mailing Address</w:t>
+      </w:r>
+      <w:r>
+        <w:t xml:space="preserve">: </w:t>
+      </w:r>
+      <w:r>
+        <w:rPr>
+          <w:u w:val="single"/>
+        </w:rPr>
+        <w:t>{dealEdit.MailingAddress}</w:t>
+      </w:r>
+      <w:r>
+        <w:t>{/</w:t>
+      </w:r>
       <w:r>
         <w:rPr>
           <w:u w:val="single"/>
@@ -2246,13 +1759,27 @@
         <w:rPr>
           <w:u w:val="single"/>
         </w:rPr>
+        <w:t>MailingAddressDisplay</w:t>
+      </w:r>
+      <w:r>
+        <w:t>}</w:t>
+      </w:r>
+      <w:r>
+        <w:t>{#</w:t>
+      </w:r>
+      <w:r>
+        <w:rPr>
+          <w:u w:val="single"/>
+        </w:rPr>
+        <w:t>dealEdit.</w:t>
+      </w:r>
+      <w:r>
+        <w:rPr>
+          <w:u w:val="single"/>
+        </w:rPr>
         <w:t>principlebusinessDisplay</w:t>
       </w:r>
-      <w:proofErr w:type="spellEnd"/>
-      <w:r>
-        <w:rPr>
-          <w:u w:val="single"/>
-        </w:rPr>
+      <w:r>
         <w:t>}</w:t>
       </w:r>
     </w:p>
@@ -2268,26 +1795,16 @@
         </w:tabs>
       </w:pPr>
       <w:r>
-        <w:t>Recourse: {</w:t>
-      </w:r>
-      <w:proofErr w:type="spellStart"/>
-      <w:r>
-        <w:t>Deal__</w:t>
-      </w:r>
-      <w:proofErr w:type="gramStart"/>
-      <w:r>
-        <w:t>r.</w:t>
-      </w:r>
-      <w:r>
-        <w:t>Recourse</w:t>
-      </w:r>
-      <w:proofErr w:type="gramEnd"/>
-      <w:r>
-        <w:t>__c</w:t>
-      </w:r>
-      <w:proofErr w:type="spellEnd"/>
-      <w:r>
-        <w:t>}{#</w:t>
+        <w:t xml:space="preserve">Borrower's Principal Place of Business, if different from Mailing Address: </w:t>
+      </w:r>
+      <w:r>
+        <w:rPr>
+          <w:u w:val="single"/>
+        </w:rPr>
+        <w:t>{dealEdit.principlebusiness}</w:t>
+      </w:r>
+      <w:r>
+        <w:t>{/</w:t>
       </w:r>
       <w:r>
         <w:rPr>
@@ -2299,9 +1816,12 @@
         <w:rPr>
           <w:u w:val="single"/>
         </w:rPr>
-        <w:t>Guarantor1Display</w:t>
-      </w:r>
-      <w:r>
+        <w:t>principlebusinessDisplay</w:t>
+      </w:r>
+      <w:r>
+        <w:rPr>
+          <w:u w:val="single"/>
+        </w:rPr>
         <w:t>}</w:t>
       </w:r>
     </w:p>
@@ -2317,109 +1837,16 @@
         </w:tabs>
       </w:pPr>
       <w:r>
-        <w:t>Guarantor #1</w:t>
-      </w:r>
-      <w:r>
-        <w:br/>
-        <w:t>Name:</w:t>
-      </w:r>
-      <w:r>
-        <w:t xml:space="preserve"> </w:t>
-      </w:r>
-      <w:r>
-        <w:rPr>
-          <w:u w:val="single"/>
-        </w:rPr>
-        <w:t>{dealEdit.Guarantor1Name}</w:t>
-      </w:r>
-      <w:r>
-        <w:rPr>
-          <w:u w:val="single"/>
-        </w:rPr>
-        <w:br/>
-      </w:r>
-      <w:r>
-        <w:t>Address:</w:t>
-      </w:r>
-      <w:r>
-        <w:t xml:space="preserve"> </w:t>
-      </w:r>
-      <w:r>
-        <w:rPr>
-          <w:u w:val="single"/>
-        </w:rPr>
-        <w:t>{dealEdit.Guarantor1Address}</w:t>
-      </w:r>
-      <w:r>
-        <w:rPr>
-          <w:u w:val="single"/>
-        </w:rPr>
-        <w:br/>
-      </w:r>
-      <w:r>
-        <w:t>Marital Status:</w:t>
-      </w:r>
-      <w:r>
-        <w:t xml:space="preserve"> </w:t>
-      </w:r>
-      <w:r>
-        <w:rPr>
-          <w:u w:val="single"/>
-        </w:rPr>
-        <w:t>{dealEdit.guarantor1MarritalStatus}</w:t>
-      </w:r>
-      <w:r>
-        <w:br/>
-        <w:t>Guarantor's State of Residence:</w:t>
-      </w:r>
-      <w:r>
-        <w:t xml:space="preserve"> </w:t>
-      </w:r>
-      <w:r>
-        <w:rPr>
-          <w:u w:val="single"/>
-        </w:rPr>
-        <w:t>{dealEdit.Guarantor1Residence}</w:t>
-      </w:r>
-      <w:r>
-        <w:t>; Spouse's State of Residence if different than Guarantor:</w:t>
-      </w:r>
-      <w:r>
-        <w:t xml:space="preserve"> </w:t>
-      </w:r>
-      <w:r>
-        <w:rPr>
-          <w:u w:val="single"/>
-        </w:rPr>
-        <w:t>{dealEdit.Guarantor1Spouse</w:t>
-      </w:r>
-      <w:r>
-        <w:rPr>
-          <w:u w:val="single"/>
-        </w:rPr>
-        <w:t>Residence</w:t>
-      </w:r>
-      <w:r>
-        <w:rPr>
-          <w:u w:val="single"/>
-        </w:rPr>
-        <w:t>}</w:t>
-      </w:r>
-      <w:r>
-        <w:br/>
-        <w:t>Spousal Consent: If Guarantor is married and residence of Guarantor or Guarantor's Spouse is AK, AZ, ID, LA, NV, NM, WA or WI:  Spouse's Name :</w:t>
-      </w:r>
-      <w:r>
-        <w:t xml:space="preserve"> </w:t>
-      </w:r>
-      <w:r>
-        <w:rPr>
-          <w:u w:val="single"/>
-        </w:rPr>
-        <w:t>{dealEdit.Guarantor1SpouseName}</w:t>
-      </w:r>
-      <w:r>
-        <w:t>{/</w:t>
+        <w:t>Recourse: {Deal__</w:t>
+      </w:r>
+      <w:r>
+        <w:t>r.</w:t>
+      </w:r>
+      <w:r>
+        <w:t>Recourse__c</w:t>
+      </w:r>
+      <w:r>
+        <w:t>}{#</w:t>
       </w:r>
       <w:r>
         <w:rPr>
@@ -2432,36 +1859,6 @@
           <w:u w:val="single"/>
         </w:rPr>
         <w:t>Guarantor1Display</w:t>
-      </w:r>
-      <w:r>
-        <w:t>}</w:t>
-      </w:r>
-      <w:r>
-        <w:t>{#</w:t>
-      </w:r>
-      <w:r>
-        <w:rPr>
-          <w:u w:val="single"/>
-        </w:rPr>
-        <w:t>dealEdit.</w:t>
-      </w:r>
-      <w:r>
-        <w:rPr>
-          <w:u w:val="single"/>
-        </w:rPr>
-        <w:t>Guarantor</w:t>
-      </w:r>
-      <w:r>
-        <w:rPr>
-          <w:u w:val="single"/>
-        </w:rPr>
-        <w:t>2</w:t>
-      </w:r>
-      <w:r>
-        <w:rPr>
-          <w:u w:val="single"/>
-        </w:rPr>
-        <w:t>Display</w:t>
       </w:r>
       <w:r>
         <w:t>}</w:t>
@@ -2477,12 +1874,9 @@
         <w:tabs>
           <w:tab w:val="left" w:pos="9180"/>
         </w:tabs>
-        <w:rPr>
-          <w:u w:val="single"/>
-        </w:rPr>
-      </w:pPr>
-      <w:r>
-        <w:t>Guarantor #2</w:t>
+      </w:pPr>
+      <w:r>
+        <w:t>Guarantor #1</w:t>
       </w:r>
       <w:r>
         <w:br/>
@@ -2495,7 +1889,7 @@
         <w:rPr>
           <w:u w:val="single"/>
         </w:rPr>
-        <w:t>{dealEdit.Guarantor2Name}</w:t>
+        <w:t>{dealEdit.Guarantor1Name}</w:t>
       </w:r>
       <w:r>
         <w:rPr>
@@ -2513,7 +1907,7 @@
         <w:rPr>
           <w:u w:val="single"/>
         </w:rPr>
-        <w:t>{dealEdit.Guarantor2Address}</w:t>
+        <w:t>{dealEdit.Guarantor1Address}</w:t>
       </w:r>
       <w:r>
         <w:rPr>
@@ -2531,7 +1925,7 @@
         <w:rPr>
           <w:u w:val="single"/>
         </w:rPr>
-        <w:t>{dealEdit.guarantor2MarritalStatus}</w:t>
+        <w:t>{dealEdit.guarantor1MarritalStatus}</w:t>
       </w:r>
       <w:r>
         <w:br/>
@@ -2544,35 +1938,44 @@
         <w:rPr>
           <w:u w:val="single"/>
         </w:rPr>
-        <w:t>{dealEdit.Guarantor2Residence}</w:t>
-      </w:r>
-      <w:r>
-        <w:t>; Spouse's State of Residence if different than Guarantor</w:t>
-      </w:r>
-      <w:r>
-        <w:t>:</w:t>
-      </w:r>
-      <w:r>
-        <w:t xml:space="preserve"> </w:t>
-      </w:r>
-      <w:r>
-        <w:rPr>
-          <w:u w:val="single"/>
-        </w:rPr>
-        <w:t>{dealEdit.Guarantor2SpouseResidence}</w:t>
+        <w:t>{dealEdit.Guarantor1Residence}</w:t>
+      </w:r>
+      <w:r>
+        <w:t>; Spouse's State of Residence if different than Guarantor:</w:t>
+      </w:r>
+      <w:r>
+        <w:t xml:space="preserve"> </w:t>
+      </w:r>
+      <w:r>
+        <w:rPr>
+          <w:u w:val="single"/>
+        </w:rPr>
+        <w:t>{dealEdit.Guarantor1Spouse</w:t>
+      </w:r>
+      <w:r>
+        <w:rPr>
+          <w:u w:val="single"/>
+        </w:rPr>
+        <w:t>Residence</w:t>
+      </w:r>
+      <w:r>
+        <w:rPr>
+          <w:u w:val="single"/>
+        </w:rPr>
+        <w:t>}</w:t>
       </w:r>
       <w:r>
         <w:br/>
-        <w:t>Spousal Consent: If Guarantor is married and residence of Guarantor or Guarantor's Spouse is AK, AZ, ID, LA, NV, NM, WA or WI:  Spouse's Name:</w:t>
-      </w:r>
-      <w:r>
-        <w:t xml:space="preserve"> </w:t>
-      </w:r>
-      <w:r>
-        <w:rPr>
-          <w:u w:val="single"/>
-        </w:rPr>
-        <w:t>{dealEdit.Guarantor2SpouseName}</w:t>
+        <w:t>Spousal Consent: If Guarantor is married and residence of Guarantor or Guarantor's Spouse is AK, AZ, ID, LA, NV, NM, WA or WI:  Spouse's Name :</w:t>
+      </w:r>
+      <w:r>
+        <w:t xml:space="preserve"> </w:t>
+      </w:r>
+      <w:r>
+        <w:rPr>
+          <w:u w:val="single"/>
+        </w:rPr>
+        <w:t>{dealEdit.Guarantor1SpouseName}</w:t>
       </w:r>
       <w:r>
         <w:t>{/</w:t>
@@ -2587,6 +1990,24 @@
         <w:rPr>
           <w:u w:val="single"/>
         </w:rPr>
+        <w:t>Guarantor1Display</w:t>
+      </w:r>
+      <w:r>
+        <w:t>}</w:t>
+      </w:r>
+      <w:r>
+        <w:t>{#</w:t>
+      </w:r>
+      <w:r>
+        <w:rPr>
+          <w:u w:val="single"/>
+        </w:rPr>
+        <w:t>dealEdit.</w:t>
+      </w:r>
+      <w:r>
+        <w:rPr>
+          <w:u w:val="single"/>
+        </w:rPr>
         <w:t>Guarantor</w:t>
       </w:r>
       <w:r>
@@ -2594,36 +2015,6 @@
           <w:u w:val="single"/>
         </w:rPr>
         <w:t>2</w:t>
-      </w:r>
-      <w:r>
-        <w:rPr>
-          <w:u w:val="single"/>
-        </w:rPr>
-        <w:t>Display</w:t>
-      </w:r>
-      <w:r>
-        <w:t>}</w:t>
-      </w:r>
-      <w:r>
-        <w:t>{#</w:t>
-      </w:r>
-      <w:r>
-        <w:rPr>
-          <w:u w:val="single"/>
-        </w:rPr>
-        <w:t>dealEdit.</w:t>
-      </w:r>
-      <w:r>
-        <w:rPr>
-          <w:u w:val="single"/>
-        </w:rPr>
-        <w:t>Guarantor</w:t>
-      </w:r>
-      <w:r>
-        <w:rPr>
-          <w:u w:val="single"/>
-        </w:rPr>
-        <w:t>3</w:t>
       </w:r>
       <w:r>
         <w:rPr>
@@ -2650,7 +2041,7 @@
         </w:rPr>
       </w:pPr>
       <w:r>
-        <w:t>Guarantor #3</w:t>
+        <w:t>Guarantor #2</w:t>
       </w:r>
       <w:r>
         <w:br/>
@@ -2663,7 +2054,7 @@
         <w:rPr>
           <w:u w:val="single"/>
         </w:rPr>
-        <w:t>{dealEdit.Guarantor3Name}</w:t>
+        <w:t>{dealEdit.Guarantor2Name}</w:t>
       </w:r>
       <w:r>
         <w:rPr>
@@ -2681,7 +2072,7 @@
         <w:rPr>
           <w:u w:val="single"/>
         </w:rPr>
-        <w:t>{dealEdit.Guarantor3Address}</w:t>
+        <w:t>{dealEdit.Guarantor2Address}</w:t>
       </w:r>
       <w:r>
         <w:rPr>
@@ -2699,38 +2090,35 @@
         <w:rPr>
           <w:u w:val="single"/>
         </w:rPr>
-        <w:t>{dealEdit.guarantor3MarritalStatus}</w:t>
+        <w:t>{dealEdit.guarantor2MarritalStatus}</w:t>
       </w:r>
       <w:r>
         <w:br/>
-        <w:t xml:space="preserve">Guarantor's State of Residence: </w:t>
-      </w:r>
-      <w:r>
-        <w:rPr>
-          <w:u w:val="single"/>
-        </w:rPr>
-        <w:t>{dealEdit.Guarantor3Residence}</w:t>
-      </w:r>
-      <w:r>
-        <w:t xml:space="preserve">; Spouse's State of Residence if different than Guarantor: </w:t>
-      </w:r>
-      <w:r>
-        <w:rPr>
-          <w:u w:val="single"/>
-        </w:rPr>
-        <w:t>{</w:t>
-      </w:r>
-      <w:r>
-        <w:rPr>
-          <w:u w:val="single"/>
-        </w:rPr>
-        <w:t>dealEdit.Guarantor3SpouseResidence</w:t>
-      </w:r>
-      <w:r>
-        <w:rPr>
-          <w:u w:val="single"/>
-        </w:rPr>
-        <w:t>}</w:t>
+        <w:t>Guarantor's State of Residence:</w:t>
+      </w:r>
+      <w:r>
+        <w:t xml:space="preserve"> </w:t>
+      </w:r>
+      <w:r>
+        <w:rPr>
+          <w:u w:val="single"/>
+        </w:rPr>
+        <w:t>{dealEdit.Guarantor2Residence}</w:t>
+      </w:r>
+      <w:r>
+        <w:t>; Spouse's State of Residence if different than Guarantor</w:t>
+      </w:r>
+      <w:r>
+        <w:t>:</w:t>
+      </w:r>
+      <w:r>
+        <w:t xml:space="preserve"> </w:t>
+      </w:r>
+      <w:r>
+        <w:rPr>
+          <w:u w:val="single"/>
+        </w:rPr>
+        <w:t>{dealEdit.Guarantor2SpouseResidence}</w:t>
       </w:r>
       <w:r>
         <w:br/>
@@ -2743,13 +2131,7 @@
         <w:rPr>
           <w:u w:val="single"/>
         </w:rPr>
-        <w:t>{dealEdit.Guarantor3SpouseName</w:t>
-      </w:r>
-      <w:r>
-        <w:rPr>
-          <w:u w:val="single"/>
-        </w:rPr>
-        <w:t>}</w:t>
+        <w:t>{dealEdit.Guarantor2SpouseName}</w:t>
       </w:r>
       <w:r>
         <w:t>{/</w:t>
@@ -2770,37 +2152,37 @@
         <w:rPr>
           <w:u w:val="single"/>
         </w:rPr>
+        <w:t>2</w:t>
+      </w:r>
+      <w:r>
+        <w:rPr>
+          <w:u w:val="single"/>
+        </w:rPr>
+        <w:t>Display</w:t>
+      </w:r>
+      <w:r>
+        <w:t>}</w:t>
+      </w:r>
+      <w:r>
+        <w:t>{#</w:t>
+      </w:r>
+      <w:r>
+        <w:rPr>
+          <w:u w:val="single"/>
+        </w:rPr>
+        <w:t>dealEdit.</w:t>
+      </w:r>
+      <w:r>
+        <w:rPr>
+          <w:u w:val="single"/>
+        </w:rPr>
+        <w:t>Guarantor</w:t>
+      </w:r>
+      <w:r>
+        <w:rPr>
+          <w:u w:val="single"/>
+        </w:rPr>
         <w:t>3</w:t>
-      </w:r>
-      <w:r>
-        <w:rPr>
-          <w:u w:val="single"/>
-        </w:rPr>
-        <w:t>Display</w:t>
-      </w:r>
-      <w:r>
-        <w:t>}</w:t>
-      </w:r>
-      <w:r>
-        <w:t>{#</w:t>
-      </w:r>
-      <w:r>
-        <w:rPr>
-          <w:u w:val="single"/>
-        </w:rPr>
-        <w:t>dealEdit.</w:t>
-      </w:r>
-      <w:r>
-        <w:rPr>
-          <w:u w:val="single"/>
-        </w:rPr>
-        <w:t>Guarantor</w:t>
-      </w:r>
-      <w:r>
-        <w:rPr>
-          <w:u w:val="single"/>
-        </w:rPr>
-        <w:t>4</w:t>
       </w:r>
       <w:r>
         <w:rPr>
@@ -2827,7 +2209,7 @@
         </w:rPr>
       </w:pPr>
       <w:r>
-        <w:t>Guarantor #4</w:t>
+        <w:t>Guarantor #3</w:t>
       </w:r>
       <w:r>
         <w:br/>
@@ -2840,7 +2222,7 @@
         <w:rPr>
           <w:u w:val="single"/>
         </w:rPr>
-        <w:t>{dealEdit.Guarantor4Name}</w:t>
+        <w:t>{dealEdit.Guarantor3Name}</w:t>
       </w:r>
       <w:r>
         <w:rPr>
@@ -2858,7 +2240,7 @@
         <w:rPr>
           <w:u w:val="single"/>
         </w:rPr>
-        <w:t>{dealEdit.Guarantor4Address}</w:t>
+        <w:t>{dealEdit.Guarantor3Address}</w:t>
       </w:r>
       <w:r>
         <w:rPr>
@@ -2876,32 +2258,38 @@
         <w:rPr>
           <w:u w:val="single"/>
         </w:rPr>
-        <w:t>{dealEdit.guarantor4MarritalStatus}</w:t>
+        <w:t>{dealEdit.guarantor3MarritalStatus}</w:t>
       </w:r>
       <w:r>
         <w:br/>
-        <w:t>Guarantor's State of Residence:</w:t>
-      </w:r>
-      <w:r>
-        <w:t xml:space="preserve"> </w:t>
-      </w:r>
-      <w:r>
-        <w:rPr>
-          <w:u w:val="single"/>
-        </w:rPr>
-        <w:t>{dealEdit.Guarantor4Residence}</w:t>
-      </w:r>
-      <w:r>
-        <w:t>; Spouse's State of Residence if different than Guarantor:</w:t>
-      </w:r>
-      <w:r>
-        <w:t xml:space="preserve"> </w:t>
-      </w:r>
-      <w:r>
-        <w:rPr>
-          <w:u w:val="single"/>
-        </w:rPr>
-        <w:t>{dealEdit.Guarantor4SpouseResidence}</w:t>
+        <w:t xml:space="preserve">Guarantor's State of Residence: </w:t>
+      </w:r>
+      <w:r>
+        <w:rPr>
+          <w:u w:val="single"/>
+        </w:rPr>
+        <w:t>{dealEdit.Guarantor3Residence}</w:t>
+      </w:r>
+      <w:r>
+        <w:t xml:space="preserve">; Spouse's State of Residence if different than Guarantor: </w:t>
+      </w:r>
+      <w:r>
+        <w:rPr>
+          <w:u w:val="single"/>
+        </w:rPr>
+        <w:t>{</w:t>
+      </w:r>
+      <w:r>
+        <w:rPr>
+          <w:u w:val="single"/>
+        </w:rPr>
+        <w:t>dealEdit.Guarantor3SpouseResidence</w:t>
+      </w:r>
+      <w:r>
+        <w:rPr>
+          <w:u w:val="single"/>
+        </w:rPr>
+        <w:t>}</w:t>
       </w:r>
       <w:r>
         <w:br/>
@@ -2914,7 +2302,13 @@
         <w:rPr>
           <w:u w:val="single"/>
         </w:rPr>
-        <w:t>{dealEdit.Guarantor4SpouseName}</w:t>
+        <w:t>{dealEdit.Guarantor3SpouseName</w:t>
+      </w:r>
+      <w:r>
+        <w:rPr>
+          <w:u w:val="single"/>
+        </w:rPr>
+        <w:t>}</w:t>
       </w:r>
       <w:r>
         <w:t>{/</w:t>
@@ -2923,13 +2317,7 @@
         <w:rPr>
           <w:u w:val="single"/>
         </w:rPr>
-        <w:t>dealEdit</w:t>
-      </w:r>
-      <w:r>
-        <w:rPr>
-          <w:u w:val="single"/>
-        </w:rPr>
-        <w:t>.</w:t>
+        <w:t>dealEdit.</w:t>
       </w:r>
       <w:r>
         <w:rPr>
@@ -2941,37 +2329,37 @@
         <w:rPr>
           <w:u w:val="single"/>
         </w:rPr>
+        <w:t>3</w:t>
+      </w:r>
+      <w:r>
+        <w:rPr>
+          <w:u w:val="single"/>
+        </w:rPr>
+        <w:t>Display</w:t>
+      </w:r>
+      <w:r>
+        <w:t>}</w:t>
+      </w:r>
+      <w:r>
+        <w:t>{#</w:t>
+      </w:r>
+      <w:r>
+        <w:rPr>
+          <w:u w:val="single"/>
+        </w:rPr>
+        <w:t>dealEdit.</w:t>
+      </w:r>
+      <w:r>
+        <w:rPr>
+          <w:u w:val="single"/>
+        </w:rPr>
+        <w:t>Guarantor</w:t>
+      </w:r>
+      <w:r>
+        <w:rPr>
+          <w:u w:val="single"/>
+        </w:rPr>
         <w:t>4</w:t>
-      </w:r>
-      <w:r>
-        <w:rPr>
-          <w:u w:val="single"/>
-        </w:rPr>
-        <w:t>Display</w:t>
-      </w:r>
-      <w:r>
-        <w:t>}</w:t>
-      </w:r>
-      <w:r>
-        <w:t>{#</w:t>
-      </w:r>
-      <w:r>
-        <w:rPr>
-          <w:u w:val="single"/>
-        </w:rPr>
-        <w:t>dealEdit.</w:t>
-      </w:r>
-      <w:r>
-        <w:rPr>
-          <w:u w:val="single"/>
-        </w:rPr>
-        <w:t>Guarantor</w:t>
-      </w:r>
-      <w:r>
-        <w:rPr>
-          <w:u w:val="single"/>
-        </w:rPr>
-        <w:t>5</w:t>
       </w:r>
       <w:r>
         <w:rPr>
@@ -2998,7 +2386,7 @@
         </w:rPr>
       </w:pPr>
       <w:r>
-        <w:t>Guarantor #5</w:t>
+        <w:t>Guarantor #4</w:t>
       </w:r>
       <w:r>
         <w:br/>
@@ -3011,7 +2399,7 @@
         <w:rPr>
           <w:u w:val="single"/>
         </w:rPr>
-        <w:t>{dealEdit.Guarantor5Name}</w:t>
+        <w:t>{dealEdit.Guarantor4Name}</w:t>
       </w:r>
       <w:r>
         <w:rPr>
@@ -3029,7 +2417,7 @@
         <w:rPr>
           <w:u w:val="single"/>
         </w:rPr>
-        <w:t>{dealEdit.Guarantor5Address}</w:t>
+        <w:t>{dealEdit.Guarantor4Address}</w:t>
       </w:r>
       <w:r>
         <w:rPr>
@@ -3039,32 +2427,41 @@
       </w:r>
       <w:r>
         <w:lastRenderedPageBreak/>
-        <w:t xml:space="preserve">Marital Status: </w:t>
-      </w:r>
-      <w:r>
-        <w:rPr>
-          <w:u w:val="single"/>
-        </w:rPr>
-        <w:t>{dealEdit.guarantor5MarritalStatus}</w:t>
+        <w:t>Marital Status:</w:t>
+      </w:r>
+      <w:r>
+        <w:t xml:space="preserve"> </w:t>
+      </w:r>
+      <w:r>
+        <w:rPr>
+          <w:u w:val="single"/>
+        </w:rPr>
+        <w:t>{dealEdit.guarantor4MarritalStatus}</w:t>
       </w:r>
       <w:r>
         <w:br/>
-        <w:t xml:space="preserve">Guarantor's State of Residence: </w:t>
-      </w:r>
-      <w:r>
-        <w:rPr>
-          <w:u w:val="single"/>
-        </w:rPr>
-        <w:t>{dealEdit.Guarantor5Residence}</w:t>
-      </w:r>
-      <w:r>
-        <w:t xml:space="preserve">; Spouse's State of Residence if different than Guarantor: </w:t>
-      </w:r>
-      <w:r>
-        <w:rPr>
-          <w:u w:val="single"/>
-        </w:rPr>
-        <w:t>{dealEdit.Guarantor5SpouseResidence}</w:t>
+        <w:t>Guarantor's State of Residence:</w:t>
+      </w:r>
+      <w:r>
+        <w:t xml:space="preserve"> </w:t>
+      </w:r>
+      <w:r>
+        <w:rPr>
+          <w:u w:val="single"/>
+        </w:rPr>
+        <w:t>{dealEdit.Guarantor4Residence}</w:t>
+      </w:r>
+      <w:r>
+        <w:t>; Spouse's State of Residence if different than Guarantor:</w:t>
+      </w:r>
+      <w:r>
+        <w:t xml:space="preserve"> </w:t>
+      </w:r>
+      <w:r>
+        <w:rPr>
+          <w:u w:val="single"/>
+        </w:rPr>
+        <w:t>{dealEdit.Guarantor4SpouseResidence}</w:t>
       </w:r>
       <w:r>
         <w:br/>
@@ -3077,7 +2474,7 @@
         <w:rPr>
           <w:u w:val="single"/>
         </w:rPr>
-        <w:t>{dealEdit.Guarantor5SpouseName}</w:t>
+        <w:t>{dealEdit.Guarantor4SpouseName}</w:t>
       </w:r>
       <w:r>
         <w:t>{/</w:t>
@@ -3104,6 +2501,36 @@
         <w:rPr>
           <w:u w:val="single"/>
         </w:rPr>
+        <w:t>4</w:t>
+      </w:r>
+      <w:r>
+        <w:rPr>
+          <w:u w:val="single"/>
+        </w:rPr>
+        <w:t>Display</w:t>
+      </w:r>
+      <w:r>
+        <w:t>}</w:t>
+      </w:r>
+      <w:r>
+        <w:t>{#</w:t>
+      </w:r>
+      <w:r>
+        <w:rPr>
+          <w:u w:val="single"/>
+        </w:rPr>
+        <w:t>dealEdit.</w:t>
+      </w:r>
+      <w:r>
+        <w:rPr>
+          <w:u w:val="single"/>
+        </w:rPr>
+        <w:t>Guarantor</w:t>
+      </w:r>
+      <w:r>
+        <w:rPr>
+          <w:u w:val="single"/>
+        </w:rPr>
         <w:t>5</w:t>
       </w:r>
       <w:r>
@@ -3111,24 +2538,6 @@
           <w:u w:val="single"/>
         </w:rPr>
         <w:t>Display</w:t>
-      </w:r>
-      <w:r>
-        <w:t>}</w:t>
-      </w:r>
-      <w:r>
-        <w:t>{#</w:t>
-      </w:r>
-      <w:r>
-        <w:rPr>
-          <w:u w:val="single"/>
-        </w:rPr>
-        <w:t>dealEdit.</w:t>
-      </w:r>
-      <w:r>
-        <w:rPr>
-          <w:u w:val="single"/>
-        </w:rPr>
-        <w:t>BorrowerIsCorporationDisplay</w:t>
       </w:r>
       <w:r>
         <w:t>}</w:t>
@@ -3142,6 +2551,156 @@
           <w:numId w:val="3"/>
         </w:numPr>
         <w:tabs>
+          <w:tab w:val="left" w:pos="9180"/>
+        </w:tabs>
+        <w:rPr>
+          <w:u w:val="single"/>
+        </w:rPr>
+      </w:pPr>
+      <w:r>
+        <w:t>Guarantor #5</w:t>
+      </w:r>
+      <w:r>
+        <w:br/>
+        <w:t>Name:</w:t>
+      </w:r>
+      <w:r>
+        <w:t xml:space="preserve"> </w:t>
+      </w:r>
+      <w:r>
+        <w:rPr>
+          <w:u w:val="single"/>
+        </w:rPr>
+        <w:t>{dealEdit.Guarantor5Name}</w:t>
+      </w:r>
+      <w:r>
+        <w:rPr>
+          <w:u w:val="single"/>
+        </w:rPr>
+        <w:br/>
+      </w:r>
+      <w:r>
+        <w:t>Address:</w:t>
+      </w:r>
+      <w:r>
+        <w:t xml:space="preserve"> </w:t>
+      </w:r>
+      <w:r>
+        <w:rPr>
+          <w:u w:val="single"/>
+        </w:rPr>
+        <w:t>{dealEdit.Guarantor5Address}</w:t>
+      </w:r>
+      <w:r>
+        <w:rPr>
+          <w:u w:val="single"/>
+        </w:rPr>
+        <w:br/>
+      </w:r>
+      <w:r>
+        <w:t xml:space="preserve">Marital Status: </w:t>
+      </w:r>
+      <w:r>
+        <w:rPr>
+          <w:u w:val="single"/>
+        </w:rPr>
+        <w:t>{dealEdit.guarantor5MarritalStatus}</w:t>
+      </w:r>
+      <w:r>
+        <w:br/>
+        <w:t xml:space="preserve">Guarantor's State of Residence: </w:t>
+      </w:r>
+      <w:r>
+        <w:rPr>
+          <w:u w:val="single"/>
+        </w:rPr>
+        <w:t>{dealEdit.Guarantor5Residence}</w:t>
+      </w:r>
+      <w:r>
+        <w:t xml:space="preserve">; Spouse's State of Residence if different than Guarantor: </w:t>
+      </w:r>
+      <w:r>
+        <w:rPr>
+          <w:u w:val="single"/>
+        </w:rPr>
+        <w:t>{dealEdit.Guarantor5SpouseResidence}</w:t>
+      </w:r>
+      <w:r>
+        <w:br/>
+        <w:t>Spousal Consent: If Guarantor is married and residence of Guarantor or Guarantor's Spouse is AK, AZ, ID, LA, NV, NM, WA or WI:  Spouse's Name:</w:t>
+      </w:r>
+      <w:r>
+        <w:t xml:space="preserve"> </w:t>
+      </w:r>
+      <w:r>
+        <w:rPr>
+          <w:u w:val="single"/>
+        </w:rPr>
+        <w:t>{dealEdit.Guarantor5SpouseName}</w:t>
+      </w:r>
+      <w:r>
+        <w:t>{/</w:t>
+      </w:r>
+      <w:r>
+        <w:rPr>
+          <w:u w:val="single"/>
+        </w:rPr>
+        <w:t>dealEdit</w:t>
+      </w:r>
+      <w:r>
+        <w:rPr>
+          <w:u w:val="single"/>
+        </w:rPr>
+        <w:t>.</w:t>
+      </w:r>
+      <w:r>
+        <w:rPr>
+          <w:u w:val="single"/>
+        </w:rPr>
+        <w:t>Guarantor</w:t>
+      </w:r>
+      <w:r>
+        <w:rPr>
+          <w:u w:val="single"/>
+        </w:rPr>
+        <w:t>5</w:t>
+      </w:r>
+      <w:r>
+        <w:rPr>
+          <w:u w:val="single"/>
+        </w:rPr>
+        <w:t>Display</w:t>
+      </w:r>
+      <w:r>
+        <w:t>}</w:t>
+      </w:r>
+      <w:r>
+        <w:t>{#</w:t>
+      </w:r>
+      <w:r>
+        <w:rPr>
+          <w:u w:val="single"/>
+        </w:rPr>
+        <w:t>dealEdit.</w:t>
+      </w:r>
+      <w:r>
+        <w:rPr>
+          <w:u w:val="single"/>
+        </w:rPr>
+        <w:t>BorrowerIsCorporationDisplay</w:t>
+      </w:r>
+      <w:r>
+        <w:t>}</w:t>
+      </w:r>
+    </w:p>
+    <w:p>
+      <w:pPr>
+        <w:pStyle w:val="FlushLeft"/>
+        <w:numPr>
+          <w:ilvl w:val="0"/>
+          <w:numId w:val="3"/>
+        </w:numPr>
+        <w:tabs>
           <w:tab w:val="right" w:pos="6480"/>
           <w:tab w:val="left" w:pos="9180"/>
         </w:tabs>
@@ -3157,21 +2716,7 @@
         <w:rPr>
           <w:u w:val="single"/>
         </w:rPr>
-        <w:t>{</w:t>
-      </w:r>
-      <w:proofErr w:type="spellStart"/>
-      <w:r>
-        <w:rPr>
-          <w:u w:val="single"/>
-        </w:rPr>
-        <w:t>dealEdit.PresidentName</w:t>
-      </w:r>
-      <w:proofErr w:type="spellEnd"/>
-      <w:r>
-        <w:rPr>
-          <w:u w:val="single"/>
-        </w:rPr>
-        <w:t>}</w:t>
+        <w:t>{dealEdit.PresidentName}</w:t>
       </w:r>
       <w:r>
         <w:br/>
@@ -3184,21 +2729,7 @@
         <w:rPr>
           <w:u w:val="single"/>
         </w:rPr>
-        <w:t>{</w:t>
-      </w:r>
-      <w:proofErr w:type="spellStart"/>
-      <w:r>
-        <w:rPr>
-          <w:u w:val="single"/>
-        </w:rPr>
-        <w:t>dealEdit.SecretaryName</w:t>
-      </w:r>
-      <w:proofErr w:type="spellEnd"/>
-      <w:r>
-        <w:rPr>
-          <w:u w:val="single"/>
-        </w:rPr>
-        <w:t>}</w:t>
+        <w:t>{dealEdit.SecretaryName}</w:t>
       </w:r>
       <w:r>
         <w:br/>
@@ -3211,21 +2742,7 @@
         <w:rPr>
           <w:u w:val="single"/>
         </w:rPr>
-        <w:t>{</w:t>
-      </w:r>
-      <w:proofErr w:type="spellStart"/>
-      <w:r>
-        <w:rPr>
-          <w:u w:val="single"/>
-        </w:rPr>
-        <w:t>dealEdit.CFOName</w:t>
-      </w:r>
-      <w:proofErr w:type="spellEnd"/>
-      <w:r>
-        <w:rPr>
-          <w:u w:val="single"/>
-        </w:rPr>
-        <w:t>}</w:t>
+        <w:t>{dealEdit.CFOName}</w:t>
       </w:r>
       <w:r>
         <w:br/>
@@ -3238,21 +2755,7 @@
         <w:rPr>
           <w:u w:val="single"/>
         </w:rPr>
-        <w:t>{</w:t>
-      </w:r>
-      <w:proofErr w:type="spellStart"/>
-      <w:r>
-        <w:rPr>
-          <w:u w:val="single"/>
-        </w:rPr>
-        <w:t>dealEdit.VPName</w:t>
-      </w:r>
-      <w:proofErr w:type="spellEnd"/>
-      <w:r>
-        <w:rPr>
-          <w:u w:val="single"/>
-        </w:rPr>
-        <w:t>}</w:t>
+        <w:t>{dealEdit.VPName}</w:t>
       </w:r>
       <w:r>
         <w:br/>
@@ -3265,21 +2768,10 @@
         <w:rPr>
           <w:u w:val="single"/>
         </w:rPr>
-        <w:t>{</w:t>
-      </w:r>
-      <w:proofErr w:type="gramStart"/>
-      <w:r>
-        <w:rPr>
-          <w:u w:val="single"/>
-        </w:rPr>
-        <w:t>dealEdit.Directors}</w:t>
-      </w:r>
-      <w:r>
-        <w:t>{</w:t>
-      </w:r>
-      <w:proofErr w:type="gramEnd"/>
-      <w:r>
-        <w:t>/</w:t>
+        <w:t>{dealEdit.Directors}</w:t>
+      </w:r>
+      <w:r>
+        <w:t>{/</w:t>
       </w:r>
       <w:r>
         <w:rPr>
@@ -3342,21 +2834,7 @@
         <w:rPr>
           <w:u w:val="single"/>
         </w:rPr>
-        <w:t>{</w:t>
-      </w:r>
-      <w:proofErr w:type="spellStart"/>
-      <w:r>
-        <w:rPr>
-          <w:u w:val="single"/>
-        </w:rPr>
-        <w:t>dealEdit.MembersName</w:t>
-      </w:r>
-      <w:proofErr w:type="spellEnd"/>
-      <w:r>
-        <w:rPr>
-          <w:u w:val="single"/>
-        </w:rPr>
-        <w:t>}</w:t>
+        <w:t>{dealEdit.MembersName}</w:t>
       </w:r>
       <w:r>
         <w:br/>
@@ -3369,21 +2847,7 @@
         <w:rPr>
           <w:u w:val="single"/>
         </w:rPr>
-        <w:t>{</w:t>
-      </w:r>
-      <w:proofErr w:type="spellStart"/>
-      <w:r>
-        <w:rPr>
-          <w:u w:val="single"/>
-        </w:rPr>
-        <w:t>dealEdit.ManagersName</w:t>
-      </w:r>
-      <w:proofErr w:type="spellEnd"/>
-      <w:r>
-        <w:rPr>
-          <w:u w:val="single"/>
-        </w:rPr>
-        <w:t>}</w:t>
+        <w:t>{dealEdit.ManagersName}</w:t>
       </w:r>
       <w:r>
         <w:br/>
@@ -3396,21 +2860,10 @@
         <w:rPr>
           <w:u w:val="single"/>
         </w:rPr>
-        <w:t>{</w:t>
-      </w:r>
-      <w:proofErr w:type="gramStart"/>
-      <w:r>
-        <w:rPr>
-          <w:u w:val="single"/>
-        </w:rPr>
-        <w:t>dealEdit.ManagingMemberName}</w:t>
-      </w:r>
-      <w:r>
-        <w:t>{</w:t>
-      </w:r>
-      <w:proofErr w:type="gramEnd"/>
-      <w:r>
-        <w:t>/</w:t>
+        <w:t>{dealEdit.ManagingMemberName}</w:t>
+      </w:r>
+      <w:r>
+        <w:t>{/</w:t>
       </w:r>
       <w:r>
         <w:rPr>
@@ -3473,21 +2926,7 @@
         <w:rPr>
           <w:u w:val="single"/>
         </w:rPr>
-        <w:t>{</w:t>
-      </w:r>
-      <w:proofErr w:type="spellStart"/>
-      <w:r>
-        <w:rPr>
-          <w:u w:val="single"/>
-        </w:rPr>
-        <w:t>dealEdit.GeneralPartnerName</w:t>
-      </w:r>
-      <w:proofErr w:type="spellEnd"/>
-      <w:r>
-        <w:rPr>
-          <w:u w:val="single"/>
-        </w:rPr>
-        <w:t>}</w:t>
+        <w:t>{dealEdit.GeneralPartnerName}</w:t>
       </w:r>
       <w:r>
         <w:br/>
@@ -3500,21 +2939,10 @@
         <w:rPr>
           <w:u w:val="single"/>
         </w:rPr>
-        <w:t>{</w:t>
-      </w:r>
-      <w:proofErr w:type="gramStart"/>
-      <w:r>
-        <w:rPr>
-          <w:u w:val="single"/>
-        </w:rPr>
-        <w:t>dealEdit.LimitedPartnerName}</w:t>
-      </w:r>
-      <w:r>
-        <w:t>{</w:t>
-      </w:r>
-      <w:proofErr w:type="gramEnd"/>
-      <w:r>
-        <w:t>/</w:t>
+        <w:t>{dealEdit.LimitedPartnerName}</w:t>
+      </w:r>
+      <w:r>
+        <w:t>{/</w:t>
       </w:r>
       <w:r>
         <w:rPr>
@@ -3579,24 +3007,13 @@
         <w:rPr>
           <w:u w:val="single"/>
         </w:rPr>
-        <w:t>Name1</w:t>
-      </w:r>
-      <w:proofErr w:type="gramStart"/>
-      <w:r>
-        <w:rPr>
-          <w:u w:val="single"/>
-        </w:rPr>
-        <w:t>LoanDocumentsDisplay</w:t>
-      </w:r>
-      <w:r>
-        <w:t>}</w:t>
-      </w:r>
-      <w:r>
-        <w:t>Name</w:t>
-      </w:r>
-      <w:proofErr w:type="gramEnd"/>
-      <w:r>
-        <w:t>:</w:t>
+        <w:t>Name1LoanDocumentsDisplay</w:t>
+      </w:r>
+      <w:r>
+        <w:t>}</w:t>
+      </w:r>
+      <w:r>
+        <w:t>Name:</w:t>
       </w:r>
       <w:r>
         <w:t xml:space="preserve"> </w:t>
@@ -3681,7 +3098,6 @@
         </w:rPr>
         <w:t>2</w:t>
       </w:r>
-      <w:proofErr w:type="gramStart"/>
       <w:r>
         <w:rPr>
           <w:u w:val="single"/>
@@ -3692,11 +3108,7 @@
         <w:t>}</w:t>
       </w:r>
       <w:r>
-        <w:t>Name</w:t>
-      </w:r>
-      <w:proofErr w:type="gramEnd"/>
-      <w:r>
-        <w:t>:</w:t>
+        <w:t>Name:</w:t>
       </w:r>
       <w:r>
         <w:t xml:space="preserve"> </w:t>
@@ -3790,7 +3202,6 @@
         </w:rPr>
         <w:t>3</w:t>
       </w:r>
-      <w:proofErr w:type="gramStart"/>
       <w:r>
         <w:rPr>
           <w:u w:val="single"/>
@@ -3801,11 +3212,7 @@
         <w:t>}</w:t>
       </w:r>
       <w:r>
-        <w:t>Name</w:t>
-      </w:r>
-      <w:proofErr w:type="gramEnd"/>
-      <w:r>
-        <w:t>:</w:t>
+        <w:t>Name:</w:t>
       </w:r>
       <w:r>
         <w:t xml:space="preserve"> </w:t>
@@ -3883,6 +3290,7 @@
         </w:rPr>
       </w:pPr>
       <w:r>
+        <w:lastRenderedPageBreak/>
         <w:t xml:space="preserve"> </w:t>
       </w:r>
       <w:r>
@@ -3909,7 +3317,6 @@
         </w:rPr>
         <w:t>4</w:t>
       </w:r>
-      <w:proofErr w:type="gramStart"/>
       <w:r>
         <w:rPr>
           <w:u w:val="single"/>
@@ -3920,11 +3327,7 @@
         <w:t>}</w:t>
       </w:r>
       <w:r>
-        <w:t>Name</w:t>
-      </w:r>
-      <w:proofErr w:type="gramEnd"/>
-      <w:r>
-        <w:t>:</w:t>
+        <w:t>Name:</w:t>
       </w:r>
       <w:r>
         <w:t xml:space="preserve"> </w:t>
@@ -4080,24 +3483,13 @@
         <w:t xml:space="preserve"> </w:t>
       </w:r>
       <w:r>
-        <w:t>{#</w:t>
-      </w:r>
-      <w:proofErr w:type="gramStart"/>
-      <w:r>
-        <w:t>dealEdit.LoantermDisplay}</w:t>
-      </w:r>
-      <w:r>
-        <w:rPr>
-          <w:u w:val="single"/>
-        </w:rPr>
-        <w:t>{</w:t>
-      </w:r>
-      <w:proofErr w:type="gramEnd"/>
-      <w:r>
-        <w:rPr>
-          <w:u w:val="single"/>
-        </w:rPr>
-        <w:t>dealEdit.Loan</w:t>
+        <w:t>{#dealEdit.LoantermDisplay}</w:t>
+      </w:r>
+      <w:r>
+        <w:rPr>
+          <w:u w:val="single"/>
+        </w:rPr>
+        <w:t>{dealEdit.Loan</w:t>
       </w:r>
       <w:r>
         <w:rPr>
@@ -4143,7 +3535,7 @@
 </file>
 
 <file path=word/numbering.xml><?xml version="1.0" encoding="utf-8"?>
-<w:numbering xmlns:wpc="http://schemas.microsoft.com/office/word/2010/wordprocessingCanvas" xmlns:cx="http://schemas.microsoft.com/office/drawing/2014/chartex" xmlns:cx1="http://schemas.microsoft.com/office/drawing/2015/9/8/chartex" xmlns:cx2="http://schemas.microsoft.com/office/drawing/2015/10/21/chartex" xmlns:cx3="http://schemas.microsoft.com/office/drawing/2016/5/9/chartex" xmlns:cx4="http://schemas.microsoft.com/office/drawing/2016/5/10/chartex" xmlns:cx5="http://schemas.microsoft.com/office/drawing/2016/5/11/chartex" xmlns:cx6="http://schemas.microsoft.com/office/drawing/2016/5/12/chartex" xmlns:cx7="http://schemas.microsoft.com/office/drawing/2016/5/13/chartex" xmlns:cx8="http://schemas.microsoft.com/office/drawing/2016/5/14/chartex" xmlns:mc="http://schemas.openxmlformats.org/markup-compatibility/2006" xmlns:aink="http://schemas.microsoft.com/office/drawing/2016/ink" xmlns:am3d="http://schemas.microsoft.com/office/drawing/2017/model3d" xmlns:o="urn:schemas-microsoft-com:office:office" xmlns:r="http://schemas.openxmlformats.org/officeDocument/2006/relationships" xmlns:m="http://schemas.openxmlformats.org/officeDocument/2006/math" xmlns:v="urn:schemas-microsoft-com:vml" xmlns:wp14="http://schemas.microsoft.com/office/word/2010/wordprocessingDrawing" xmlns:wp="http://schemas.openxmlformats.org/drawingml/2006/wordprocessingDrawing" xmlns:w10="urn:schemas-microsoft-com:office:word" xmlns:w="http://schemas.openxmlformats.org/wordprocessingml/2006/main" xmlns:w14="http://schemas.microsoft.com/office/word/2010/wordml" xmlns:w15="http://schemas.microsoft.com/office/word/2012/wordml" xmlns:w16cex="http://schemas.microsoft.com/office/word/2018/wordml/cex" xmlns:w16cid="http://schemas.microsoft.com/office/word/2016/wordml/cid" xmlns:w16="http://schemas.microsoft.com/office/word/2018/wordml" xmlns:w16sdtdh="http://schemas.microsoft.com/office/word/2020/wordml/sdtdatahash" xmlns:w16se="http://schemas.microsoft.com/office/word/2015/wordml/symex" xmlns:wpg="http://schemas.microsoft.com/office/word/2010/wordprocessingGroup" xmlns:wpi="http://schemas.microsoft.com/office/word/2010/wordprocessingInk" xmlns:wne="http://schemas.microsoft.com/office/word/2006/wordml" xmlns:wps="http://schemas.microsoft.com/office/word/2010/wordprocessingShape" mc:Ignorable="w14 w15 w16se w16cid w16 w16cex w16sdtdh wp14">
+<w:numbering xmlns:wpc="http://schemas.microsoft.com/office/word/2010/wordprocessingCanvas" xmlns:cx="http://schemas.microsoft.com/office/drawing/2014/chartex" xmlns:cx1="http://schemas.microsoft.com/office/drawing/2015/9/8/chartex" xmlns:cx2="http://schemas.microsoft.com/office/drawing/2015/10/21/chartex" xmlns:cx3="http://schemas.microsoft.com/office/drawing/2016/5/9/chartex" xmlns:cx4="http://schemas.microsoft.com/office/drawing/2016/5/10/chartex" xmlns:cx5="http://schemas.microsoft.com/office/drawing/2016/5/11/chartex" xmlns:cx6="http://schemas.microsoft.com/office/drawing/2016/5/12/chartex" xmlns:cx7="http://schemas.microsoft.com/office/drawing/2016/5/13/chartex" xmlns:cx8="http://schemas.microsoft.com/office/drawing/2016/5/14/chartex" xmlns:mc="http://schemas.openxmlformats.org/markup-compatibility/2006" xmlns:aink="http://schemas.microsoft.com/office/drawing/2016/ink" xmlns:am3d="http://schemas.microsoft.com/office/drawing/2017/model3d" xmlns:o="urn:schemas-microsoft-com:office:office" xmlns:oel="http://schemas.microsoft.com/office/2019/extlst" xmlns:r="http://schemas.openxmlformats.org/officeDocument/2006/relationships" xmlns:m="http://schemas.openxmlformats.org/officeDocument/2006/math" xmlns:v="urn:schemas-microsoft-com:vml" xmlns:wp14="http://schemas.microsoft.com/office/word/2010/wordprocessingDrawing" xmlns:wp="http://schemas.openxmlformats.org/drawingml/2006/wordprocessingDrawing" xmlns:w10="urn:schemas-microsoft-com:office:word" xmlns:w="http://schemas.openxmlformats.org/wordprocessingml/2006/main" xmlns:w14="http://schemas.microsoft.com/office/word/2010/wordml" xmlns:w15="http://schemas.microsoft.com/office/word/2012/wordml" xmlns:w16cex="http://schemas.microsoft.com/office/word/2018/wordml/cex" xmlns:w16cid="http://schemas.microsoft.com/office/word/2016/wordml/cid" xmlns:w16="http://schemas.microsoft.com/office/word/2018/wordml" xmlns:w16sdtdh="http://schemas.microsoft.com/office/word/2020/wordml/sdtdatahash" xmlns:w16se="http://schemas.microsoft.com/office/word/2015/wordml/symex" xmlns:wpg="http://schemas.microsoft.com/office/word/2010/wordprocessingGroup" xmlns:wpi="http://schemas.microsoft.com/office/word/2010/wordprocessingInk" xmlns:wne="http://schemas.microsoft.com/office/word/2006/wordml" xmlns:wps="http://schemas.microsoft.com/office/word/2010/wordprocessingShape" mc:Ignorable="w14 w15 w16se w16cid w16 w16cex w16sdtdh wp14">
   <w:abstractNum w:abstractNumId="0" w15:restartNumberingAfterBreak="0">
     <w:nsid w:val="00F96BDF"/>
     <w:multiLevelType w:val="hybridMultilevel"/>
@@ -4836,7 +4228,7 @@
       </w:pPr>
     </w:lvl>
   </w:abstractNum>
-  <w:num w:numId="1">
+  <w:num w:numId="1" w16cid:durableId="1148322230">
     <w:abstractNumId w:val="4"/>
     <w:lvlOverride w:ilvl="0">
       <w:startOverride w:val="1"/>
@@ -4866,28 +4258,28 @@
       <w:startOverride w:val="1"/>
     </w:lvlOverride>
   </w:num>
-  <w:num w:numId="2">
+  <w:num w:numId="2" w16cid:durableId="288320764">
     <w:abstractNumId w:val="4"/>
   </w:num>
-  <w:num w:numId="3">
+  <w:num w:numId="3" w16cid:durableId="1720393520">
     <w:abstractNumId w:val="3"/>
   </w:num>
-  <w:num w:numId="4">
+  <w:num w:numId="4" w16cid:durableId="1672488743">
     <w:abstractNumId w:val="1"/>
   </w:num>
-  <w:num w:numId="5">
+  <w:num w:numId="5" w16cid:durableId="155149366">
     <w:abstractNumId w:val="2"/>
   </w:num>
-  <w:num w:numId="6">
+  <w:num w:numId="6" w16cid:durableId="472871240">
     <w:abstractNumId w:val="7"/>
   </w:num>
-  <w:num w:numId="7">
+  <w:num w:numId="7" w16cid:durableId="886256923">
     <w:abstractNumId w:val="6"/>
   </w:num>
-  <w:num w:numId="8">
+  <w:num w:numId="8" w16cid:durableId="1143618241">
     <w:abstractNumId w:val="5"/>
   </w:num>
-  <w:num w:numId="9">
+  <w:num w:numId="9" w16cid:durableId="725448919">
     <w:abstractNumId w:val="0"/>
   </w:num>
 </w:numbering>

</xml_diff>